<commit_message>
Section 2:Task -> Lesson 3:Task(async-await)-1 completed.
</commit_message>
<xml_diff>
--- a/MyNotes.docx
+++ b/MyNotes.docx
@@ -1,10 +1,10 @@
 
 <file path=word/document.xml><?xml version="1.0" encoding="utf-8"?>
-<w:document xmlns:wpc="http://schemas.microsoft.com/office/word/2010/wordprocessingCanvas" xmlns:cx="http://schemas.microsoft.com/office/drawing/2014/chartex" xmlns:cx1="http://schemas.microsoft.com/office/drawing/2015/9/8/chartex" xmlns:cx2="http://schemas.microsoft.com/office/drawing/2015/10/21/chartex" xmlns:cx3="http://schemas.microsoft.com/office/drawing/2016/5/9/chartex" xmlns:cx4="http://schemas.microsoft.com/office/drawing/2016/5/10/chartex" xmlns:cx5="http://schemas.microsoft.com/office/drawing/2016/5/11/chartex" xmlns:cx6="http://schemas.microsoft.com/office/drawing/2016/5/12/chartex" xmlns:cx7="http://schemas.microsoft.com/office/drawing/2016/5/13/chartex" xmlns:cx8="http://schemas.microsoft.com/office/drawing/2016/5/14/chartex" xmlns:mc="http://schemas.openxmlformats.org/markup-compatibility/2006" xmlns:aink="http://schemas.microsoft.com/office/drawing/2016/ink" xmlns:am3d="http://schemas.microsoft.com/office/drawing/2017/model3d" xmlns:o="urn:schemas-microsoft-com:office:office" xmlns:r="http://schemas.openxmlformats.org/officeDocument/2006/relationships" xmlns:m="http://schemas.openxmlformats.org/officeDocument/2006/math" xmlns:v="urn:schemas-microsoft-com:vml" xmlns:wp14="http://schemas.microsoft.com/office/word/2010/wordprocessingDrawing" xmlns:wp="http://schemas.openxmlformats.org/drawingml/2006/wordprocessingDrawing" xmlns:w10="urn:schemas-microsoft-com:office:word" xmlns:w="http://schemas.openxmlformats.org/wordprocessingml/2006/main" xmlns:w14="http://schemas.microsoft.com/office/word/2010/wordml" xmlns:w15="http://schemas.microsoft.com/office/word/2012/wordml" xmlns:w16cex="http://schemas.microsoft.com/office/word/2018/wordml/cex" xmlns:w16cid="http://schemas.microsoft.com/office/word/2016/wordml/cid" xmlns:w16="http://schemas.microsoft.com/office/word/2018/wordml" xmlns:w16sdtdh="http://schemas.microsoft.com/office/word/2020/wordml/sdtdatahash" xmlns:w16se="http://schemas.microsoft.com/office/word/2015/wordml/symex" xmlns:wpg="http://schemas.microsoft.com/office/word/2010/wordprocessingGroup" xmlns:wpi="http://schemas.microsoft.com/office/word/2010/wordprocessingInk" xmlns:wne="http://schemas.microsoft.com/office/word/2006/wordml" xmlns:wps="http://schemas.microsoft.com/office/word/2010/wordprocessingShape" mc:Ignorable="w14 w15 w16se w16cid w16 w16cex w16sdtdh wp14">
+<w:document xmlns:wpc="http://schemas.microsoft.com/office/word/2010/wordprocessingCanvas" xmlns:cx="http://schemas.microsoft.com/office/drawing/2014/chartex" xmlns:cx1="http://schemas.microsoft.com/office/drawing/2015/9/8/chartex" xmlns:cx2="http://schemas.microsoft.com/office/drawing/2015/10/21/chartex" xmlns:cx3="http://schemas.microsoft.com/office/drawing/2016/5/9/chartex" xmlns:cx4="http://schemas.microsoft.com/office/drawing/2016/5/10/chartex" xmlns:cx5="http://schemas.microsoft.com/office/drawing/2016/5/11/chartex" xmlns:cx6="http://schemas.microsoft.com/office/drawing/2016/5/12/chartex" xmlns:cx7="http://schemas.microsoft.com/office/drawing/2016/5/13/chartex" xmlns:cx8="http://schemas.microsoft.com/office/drawing/2016/5/14/chartex" xmlns:mc="http://schemas.openxmlformats.org/markup-compatibility/2006" xmlns:aink="http://schemas.microsoft.com/office/drawing/2016/ink" xmlns:am3d="http://schemas.microsoft.com/office/drawing/2017/model3d" xmlns:o="urn:schemas-microsoft-com:office:office" xmlns:oel="http://schemas.microsoft.com/office/2019/extlst" xmlns:r="http://schemas.openxmlformats.org/officeDocument/2006/relationships" xmlns:m="http://schemas.openxmlformats.org/officeDocument/2006/math" xmlns:v="urn:schemas-microsoft-com:vml" xmlns:wp14="http://schemas.microsoft.com/office/word/2010/wordprocessingDrawing" xmlns:wp="http://schemas.openxmlformats.org/drawingml/2006/wordprocessingDrawing" xmlns:w10="urn:schemas-microsoft-com:office:word" xmlns:w="http://schemas.openxmlformats.org/wordprocessingml/2006/main" xmlns:w14="http://schemas.microsoft.com/office/word/2010/wordml" xmlns:w15="http://schemas.microsoft.com/office/word/2012/wordml" xmlns:w16cex="http://schemas.microsoft.com/office/word/2018/wordml/cex" xmlns:w16cid="http://schemas.microsoft.com/office/word/2016/wordml/cid" xmlns:w16="http://schemas.microsoft.com/office/word/2018/wordml" xmlns:w16sdtdh="http://schemas.microsoft.com/office/word/2020/wordml/sdtdatahash" xmlns:w16se="http://schemas.microsoft.com/office/word/2015/wordml/symex" xmlns:wpg="http://schemas.microsoft.com/office/word/2010/wordprocessingGroup" xmlns:wpi="http://schemas.microsoft.com/office/word/2010/wordprocessingInk" xmlns:wne="http://schemas.microsoft.com/office/word/2006/wordml" xmlns:wps="http://schemas.microsoft.com/office/word/2010/wordprocessingShape" mc:Ignorable="w14 w15 w16se w16cid w16 w16cex w16sdtdh wp14">
   <w:body>
     <w:p>
       <w:pPr>
-        <w:pStyle w:val="Balk1"/>
+        <w:pStyle w:val="Heading1"/>
         <w:rPr>
           <w:shd w:val="clear" w:color="auto" w:fill="FFFFFF"/>
         </w:rPr>
@@ -54,7 +54,7 @@
     </w:p>
     <w:p>
       <w:pPr>
-        <w:pStyle w:val="Balk2"/>
+        <w:pStyle w:val="Heading2"/>
         <w:rPr>
           <w:shd w:val="clear" w:color="auto" w:fill="FFFFFF"/>
         </w:rPr>
@@ -68,7 +68,7 @@
     </w:p>
     <w:p>
       <w:pPr>
-        <w:pStyle w:val="Balk3"/>
+        <w:pStyle w:val="Heading3"/>
         <w:rPr>
           <w:shd w:val="clear" w:color="auto" w:fill="FFFFFF"/>
         </w:rPr>
@@ -82,7 +82,7 @@
     </w:p>
     <w:p>
       <w:pPr>
-        <w:pStyle w:val="Balk3"/>
+        <w:pStyle w:val="Heading3"/>
         <w:rPr>
           <w:shd w:val="clear" w:color="auto" w:fill="FFFFFF"/>
         </w:rPr>
@@ -141,7 +141,7 @@
     <w:p/>
     <w:p>
       <w:pPr>
-        <w:pStyle w:val="Balk4"/>
+        <w:pStyle w:val="Heading4"/>
       </w:pPr>
       <w:proofErr w:type="gramStart"/>
       <w:r>
@@ -201,7 +201,7 @@
     </w:p>
     <w:p>
       <w:pPr>
-        <w:pStyle w:val="Balk4"/>
+        <w:pStyle w:val="Heading4"/>
       </w:pPr>
       <w:r>
         <w:t xml:space="preserve">Multi </w:t>
@@ -238,7 +238,7 @@
       <w:proofErr w:type="spellStart"/>
       <w:r>
         <w:rPr>
-          <w:rStyle w:val="Balk4Char"/>
+          <w:rStyle w:val="Heading4Char"/>
         </w:rPr>
         <w:t>Thread</w:t>
       </w:r>
@@ -361,11 +361,9 @@
       </w:r>
     </w:p>
     <w:p>
-      <w:proofErr w:type="spellStart"/>
-      <w:r>
-        <w:t>Yukarudaki</w:t>
-      </w:r>
-      <w:proofErr w:type="spellEnd"/>
+      <w:r>
+        <w:t>Yukarıdaki</w:t>
+      </w:r>
       <w:r>
         <w:t xml:space="preserve"> Windows uygulamasında UI </w:t>
       </w:r>
@@ -390,11 +388,9 @@
       <w:r>
         <w:t xml:space="preserve">) </w:t>
       </w:r>
-      <w:proofErr w:type="spellStart"/>
-      <w:r>
-        <w:t>kullanıcadan</w:t>
-      </w:r>
-      <w:proofErr w:type="spellEnd"/>
+      <w:r>
+        <w:t>kullanıcıdan</w:t>
+      </w:r>
       <w:r>
         <w:t xml:space="preserve"> gelen istekleri karşılar. </w:t>
       </w:r>
@@ -492,6 +488,7 @@
         <w:t xml:space="preserve"> denir.</w:t>
       </w:r>
     </w:p>
+    <w:p/>
     <w:p/>
     <w:p>
       <w:r>
@@ -688,23 +685,28 @@
       </w:r>
     </w:p>
     <w:p/>
-    <w:p>
-      <w:pPr>
-        <w:pStyle w:val="Balk2"/>
-        <w:rPr>
-          <w:shd w:val="clear" w:color="auto" w:fill="FFFFFF"/>
-        </w:rPr>
-      </w:pPr>
-      <w:r>
-        <w:rPr>
-          <w:shd w:val="clear" w:color="auto" w:fill="FFFFFF"/>
-        </w:rPr>
+    <w:p/>
+    <w:p/>
+    <w:p/>
+    <w:p/>
+    <w:p>
+      <w:pPr>
+        <w:pStyle w:val="Heading2"/>
+        <w:rPr>
+          <w:shd w:val="clear" w:color="auto" w:fill="FFFFFF"/>
+        </w:rPr>
+      </w:pPr>
+      <w:r>
+        <w:rPr>
+          <w:shd w:val="clear" w:color="auto" w:fill="FFFFFF"/>
+        </w:rPr>
+        <w:lastRenderedPageBreak/>
         <w:t>Bölüm 2: TASK</w:t>
       </w:r>
     </w:p>
     <w:p>
       <w:pPr>
-        <w:pStyle w:val="Balk3"/>
+        <w:pStyle w:val="Heading3"/>
         <w:rPr>
           <w:shd w:val="clear" w:color="auto" w:fill="FFFFFF"/>
         </w:rPr>
@@ -760,7 +762,7 @@
     </w:p>
     <w:p>
       <w:pPr>
-        <w:pStyle w:val="AralkYok"/>
+        <w:pStyle w:val="NoSpacing"/>
       </w:pPr>
       <w:proofErr w:type="spellStart"/>
       <w:r>
@@ -781,7 +783,7 @@
     </w:p>
     <w:p>
       <w:pPr>
-        <w:pStyle w:val="AralkYok"/>
+        <w:pStyle w:val="NoSpacing"/>
       </w:pPr>
       <w:r>
         <w:t xml:space="preserve">Bir metodumuz var ve geriye </w:t>
@@ -813,7 +815,7 @@
     </w:p>
     <w:p>
       <w:pPr>
-        <w:pStyle w:val="AralkYok"/>
+        <w:pStyle w:val="NoSpacing"/>
       </w:pPr>
       <w:r>
         <w:t xml:space="preserve">Bu </w:t>
@@ -901,12 +903,11 @@
     </w:p>
     <w:p>
       <w:pPr>
-        <w:pStyle w:val="AralkYok"/>
+        <w:pStyle w:val="NoSpacing"/>
       </w:pPr>
       <w:proofErr w:type="spellStart"/>
       <w:proofErr w:type="gramStart"/>
       <w:r>
-        <w:lastRenderedPageBreak/>
         <w:t>async</w:t>
       </w:r>
       <w:proofErr w:type="gramEnd"/>
@@ -928,7 +929,7 @@
     </w:p>
     <w:p>
       <w:pPr>
-        <w:pStyle w:val="AralkYok"/>
+        <w:pStyle w:val="NoSpacing"/>
       </w:pPr>
       <w:r>
         <w:t xml:space="preserve">Eğer bir </w:t>
@@ -952,22 +953,22 @@
     </w:p>
     <w:p>
       <w:pPr>
-        <w:pStyle w:val="AralkYok"/>
-      </w:pPr>
-    </w:p>
-    <w:p>
-      <w:pPr>
-        <w:pStyle w:val="AralkYok"/>
-      </w:pPr>
-    </w:p>
-    <w:p>
-      <w:pPr>
-        <w:pStyle w:val="AralkYok"/>
-      </w:pPr>
-    </w:p>
-    <w:p>
-      <w:pPr>
-        <w:pStyle w:val="AralkYok"/>
+        <w:pStyle w:val="NoSpacing"/>
+      </w:pPr>
+    </w:p>
+    <w:p>
+      <w:pPr>
+        <w:pStyle w:val="NoSpacing"/>
+      </w:pPr>
+    </w:p>
+    <w:p>
+      <w:pPr>
+        <w:pStyle w:val="NoSpacing"/>
+      </w:pPr>
+    </w:p>
+    <w:p>
+      <w:pPr>
+        <w:pStyle w:val="NoSpacing"/>
       </w:pPr>
       <w:r>
         <w:t xml:space="preserve"> </w:t>
@@ -975,12 +976,12 @@
     </w:p>
     <w:p>
       <w:pPr>
-        <w:pStyle w:val="AralkYok"/>
-      </w:pPr>
-    </w:p>
-    <w:p>
-      <w:pPr>
-        <w:pStyle w:val="AralkYok"/>
+        <w:pStyle w:val="NoSpacing"/>
+      </w:pPr>
+    </w:p>
+    <w:p>
+      <w:pPr>
+        <w:pStyle w:val="NoSpacing"/>
       </w:pPr>
     </w:p>
     <w:p/>
@@ -1400,11 +1401,11 @@
     <w:name w:val="Normal"/>
     <w:qFormat/>
   </w:style>
-  <w:style w:type="paragraph" w:styleId="Balk1">
+  <w:style w:type="paragraph" w:styleId="Heading1">
     <w:name w:val="heading 1"/>
     <w:basedOn w:val="Normal"/>
     <w:next w:val="Normal"/>
-    <w:link w:val="Balk1Char"/>
+    <w:link w:val="Heading1Char"/>
     <w:uiPriority w:val="9"/>
     <w:qFormat/>
     <w:rsid w:val="0008684B"/>
@@ -1421,11 +1422,11 @@
       <w:szCs w:val="32"/>
     </w:rPr>
   </w:style>
-  <w:style w:type="paragraph" w:styleId="Balk2">
+  <w:style w:type="paragraph" w:styleId="Heading2">
     <w:name w:val="heading 2"/>
     <w:basedOn w:val="Normal"/>
     <w:next w:val="Normal"/>
-    <w:link w:val="Balk2Char"/>
+    <w:link w:val="Heading2Char"/>
     <w:uiPriority w:val="9"/>
     <w:unhideWhenUsed/>
     <w:qFormat/>
@@ -1443,11 +1444,11 @@
       <w:szCs w:val="26"/>
     </w:rPr>
   </w:style>
-  <w:style w:type="paragraph" w:styleId="Balk3">
+  <w:style w:type="paragraph" w:styleId="Heading3">
     <w:name w:val="heading 3"/>
     <w:basedOn w:val="Normal"/>
     <w:next w:val="Normal"/>
-    <w:link w:val="Balk3Char"/>
+    <w:link w:val="Heading3Char"/>
     <w:uiPriority w:val="9"/>
     <w:unhideWhenUsed/>
     <w:qFormat/>
@@ -1465,11 +1466,11 @@
       <w:szCs w:val="24"/>
     </w:rPr>
   </w:style>
-  <w:style w:type="paragraph" w:styleId="Balk4">
+  <w:style w:type="paragraph" w:styleId="Heading4">
     <w:name w:val="heading 4"/>
     <w:basedOn w:val="Normal"/>
     <w:next w:val="Normal"/>
-    <w:link w:val="Balk4Char"/>
+    <w:link w:val="Heading4Char"/>
     <w:uiPriority w:val="9"/>
     <w:unhideWhenUsed/>
     <w:qFormat/>
@@ -1487,13 +1488,13 @@
       <w:color w:val="2F5496" w:themeColor="accent1" w:themeShade="BF"/>
     </w:rPr>
   </w:style>
-  <w:style w:type="character" w:default="1" w:styleId="VarsaylanParagrafYazTipi">
+  <w:style w:type="character" w:default="1" w:styleId="DefaultParagraphFont">
     <w:name w:val="Default Paragraph Font"/>
     <w:uiPriority w:val="1"/>
     <w:semiHidden/>
     <w:unhideWhenUsed/>
   </w:style>
-  <w:style w:type="table" w:default="1" w:styleId="NormalTablo">
+  <w:style w:type="table" w:default="1" w:styleId="TableNormal">
     <w:name w:val="Normal Table"/>
     <w:uiPriority w:val="99"/>
     <w:semiHidden/>
@@ -1508,16 +1509,16 @@
       </w:tblCellMar>
     </w:tblPr>
   </w:style>
-  <w:style w:type="numbering" w:default="1" w:styleId="ListeYok">
+  <w:style w:type="numbering" w:default="1" w:styleId="NoList">
     <w:name w:val="No List"/>
     <w:uiPriority w:val="99"/>
     <w:semiHidden/>
     <w:unhideWhenUsed/>
   </w:style>
-  <w:style w:type="character" w:customStyle="1" w:styleId="Balk1Char">
-    <w:name w:val="Başlık 1 Char"/>
-    <w:basedOn w:val="VarsaylanParagrafYazTipi"/>
-    <w:link w:val="Balk1"/>
+  <w:style w:type="character" w:customStyle="1" w:styleId="Heading1Char">
+    <w:name w:val="Heading 1 Char"/>
+    <w:basedOn w:val="DefaultParagraphFont"/>
+    <w:link w:val="Heading1"/>
     <w:uiPriority w:val="9"/>
     <w:rsid w:val="0008684B"/>
     <w:rPr>
@@ -1527,10 +1528,10 @@
       <w:szCs w:val="32"/>
     </w:rPr>
   </w:style>
-  <w:style w:type="character" w:customStyle="1" w:styleId="Balk2Char">
-    <w:name w:val="Başlık 2 Char"/>
-    <w:basedOn w:val="VarsaylanParagrafYazTipi"/>
-    <w:link w:val="Balk2"/>
+  <w:style w:type="character" w:customStyle="1" w:styleId="Heading2Char">
+    <w:name w:val="Heading 2 Char"/>
+    <w:basedOn w:val="DefaultParagraphFont"/>
+    <w:link w:val="Heading2"/>
     <w:uiPriority w:val="9"/>
     <w:rsid w:val="00A7224A"/>
     <w:rPr>
@@ -1540,7 +1541,7 @@
       <w:szCs w:val="26"/>
     </w:rPr>
   </w:style>
-  <w:style w:type="paragraph" w:styleId="ListeParagraf">
+  <w:style w:type="paragraph" w:styleId="ListParagraph">
     <w:name w:val="List Paragraph"/>
     <w:basedOn w:val="Normal"/>
     <w:uiPriority w:val="34"/>
@@ -1551,10 +1552,10 @@
       <w:contextualSpacing/>
     </w:pPr>
   </w:style>
-  <w:style w:type="character" w:customStyle="1" w:styleId="Balk3Char">
-    <w:name w:val="Başlık 3 Char"/>
-    <w:basedOn w:val="VarsaylanParagrafYazTipi"/>
-    <w:link w:val="Balk3"/>
+  <w:style w:type="character" w:customStyle="1" w:styleId="Heading3Char">
+    <w:name w:val="Heading 3 Char"/>
+    <w:basedOn w:val="DefaultParagraphFont"/>
+    <w:link w:val="Heading3"/>
     <w:uiPriority w:val="9"/>
     <w:rsid w:val="00782C12"/>
     <w:rPr>
@@ -1564,10 +1565,10 @@
       <w:szCs w:val="24"/>
     </w:rPr>
   </w:style>
-  <w:style w:type="character" w:customStyle="1" w:styleId="Balk4Char">
-    <w:name w:val="Başlık 4 Char"/>
-    <w:basedOn w:val="VarsaylanParagrafYazTipi"/>
-    <w:link w:val="Balk4"/>
+  <w:style w:type="character" w:customStyle="1" w:styleId="Heading4Char">
+    <w:name w:val="Heading 4 Char"/>
+    <w:basedOn w:val="DefaultParagraphFont"/>
+    <w:link w:val="Heading4"/>
     <w:uiPriority w:val="9"/>
     <w:rsid w:val="00E83F00"/>
     <w:rPr>
@@ -1577,7 +1578,7 @@
       <w:color w:val="2F5496" w:themeColor="accent1" w:themeShade="BF"/>
     </w:rPr>
   </w:style>
-  <w:style w:type="paragraph" w:styleId="AralkYok">
+  <w:style w:type="paragraph" w:styleId="NoSpacing">
     <w:name w:val="No Spacing"/>
     <w:uiPriority w:val="1"/>
     <w:qFormat/>

</xml_diff>

<commit_message>
4. Task ( async-await)-2 completed.
</commit_message>
<xml_diff>
--- a/MyNotes.docx
+++ b/MyNotes.docx
@@ -9,61 +9,67 @@
           <w:shd w:val="clear" w:color="auto" w:fill="FFFFFF"/>
         </w:rPr>
       </w:pPr>
-      <w:proofErr w:type="gramStart"/>
       <w:r>
         <w:rPr>
           <w:shd w:val="clear" w:color="auto" w:fill="FFFFFF"/>
         </w:rPr>
-        <w:t>.Net</w:t>
-      </w:r>
-      <w:proofErr w:type="gramEnd"/>
+        <w:t xml:space="preserve">.Net </w:t>
+      </w:r>
+      <w:proofErr w:type="spellStart"/>
       <w:r>
         <w:rPr>
           <w:shd w:val="clear" w:color="auto" w:fill="FFFFFF"/>
         </w:rPr>
-        <w:t xml:space="preserve"> </w:t>
-      </w:r>
-      <w:proofErr w:type="spellStart"/>
+        <w:t>Core</w:t>
+      </w:r>
+      <w:proofErr w:type="spellEnd"/>
       <w:r>
         <w:rPr>
           <w:shd w:val="clear" w:color="auto" w:fill="FFFFFF"/>
         </w:rPr>
-        <w:t>Core</w:t>
-      </w:r>
-      <w:proofErr w:type="spellEnd"/>
+        <w:t xml:space="preserve"> Asenkron- </w:t>
+      </w:r>
+      <w:proofErr w:type="spellStart"/>
       <w:r>
         <w:rPr>
           <w:shd w:val="clear" w:color="auto" w:fill="FFFFFF"/>
         </w:rPr>
-        <w:t xml:space="preserve"> Asenkron- </w:t>
-      </w:r>
-      <w:proofErr w:type="spellStart"/>
+        <w:t>Multithread</w:t>
+      </w:r>
+      <w:proofErr w:type="spellEnd"/>
       <w:r>
         <w:rPr>
           <w:shd w:val="clear" w:color="auto" w:fill="FFFFFF"/>
         </w:rPr>
-        <w:t>Multithread</w:t>
-      </w:r>
-      <w:proofErr w:type="spellEnd"/>
-      <w:r>
+        <w:t xml:space="preserve"> Programlama (TASK,TPL,PLINQ)</w:t>
+      </w:r>
+    </w:p>
+    <w:p>
+      <w:pPr>
+        <w:pStyle w:val="Heading2"/>
         <w:rPr>
           <w:shd w:val="clear" w:color="auto" w:fill="FFFFFF"/>
         </w:rPr>
-        <w:t xml:space="preserve"> Programlama (TASK,TPL,PLINQ)</w:t>
-      </w:r>
-    </w:p>
-    <w:p>
-      <w:pPr>
-        <w:pStyle w:val="Heading2"/>
+      </w:pPr>
+      <w:r>
         <w:rPr>
           <w:shd w:val="clear" w:color="auto" w:fill="FFFFFF"/>
         </w:rPr>
-      </w:pPr>
-      <w:r>
+        <w:t>Bölüm 1: Giriş</w:t>
+      </w:r>
+    </w:p>
+    <w:p>
+      <w:pPr>
+        <w:pStyle w:val="Heading3"/>
         <w:rPr>
           <w:shd w:val="clear" w:color="auto" w:fill="FFFFFF"/>
         </w:rPr>
-        <w:t>Bölüm 1: Giriş</w:t>
+      </w:pPr>
+      <w:r>
+        <w:rPr>
+          <w:shd w:val="clear" w:color="auto" w:fill="FFFFFF"/>
+        </w:rPr>
+        <w:t>1. Giriş</w:t>
       </w:r>
     </w:p>
     <w:p>
@@ -77,94 +83,148 @@
         <w:rPr>
           <w:shd w:val="clear" w:color="auto" w:fill="FFFFFF"/>
         </w:rPr>
-        <w:t>1. Giriş</w:t>
-      </w:r>
-    </w:p>
-    <w:p>
-      <w:pPr>
-        <w:pStyle w:val="Heading3"/>
+        <w:t>2. Asenkron(</w:t>
+      </w:r>
+      <w:proofErr w:type="spellStart"/>
+      <w:r>
         <w:rPr>
           <w:shd w:val="clear" w:color="auto" w:fill="FFFFFF"/>
         </w:rPr>
-      </w:pPr>
+        <w:t>Asynchronous</w:t>
+      </w:r>
+      <w:proofErr w:type="spellEnd"/>
       <w:r>
         <w:rPr>
           <w:shd w:val="clear" w:color="auto" w:fill="FFFFFF"/>
         </w:rPr>
-        <w:t xml:space="preserve">2. </w:t>
-      </w:r>
-      <w:proofErr w:type="gramStart"/>
+        <w:t xml:space="preserve">) programlama nedir ? Multi </w:t>
+      </w:r>
+      <w:proofErr w:type="spellStart"/>
       <w:r>
         <w:rPr>
           <w:shd w:val="clear" w:color="auto" w:fill="FFFFFF"/>
         </w:rPr>
+        <w:t>Thread</w:t>
+      </w:r>
+      <w:proofErr w:type="spellEnd"/>
+      <w:r>
+        <w:rPr>
+          <w:shd w:val="clear" w:color="auto" w:fill="FFFFFF"/>
+        </w:rPr>
+        <w:t xml:space="preserve"> Programlama nedir ?</w:t>
+      </w:r>
+    </w:p>
+    <w:p/>
+    <w:p>
+      <w:pPr>
+        <w:pStyle w:val="Heading4"/>
+      </w:pPr>
+      <w:r>
         <w:t>Asenkron(</w:t>
       </w:r>
       <w:proofErr w:type="spellStart"/>
-      <w:proofErr w:type="gramEnd"/>
-      <w:r>
-        <w:rPr>
-          <w:shd w:val="clear" w:color="auto" w:fill="FFFFFF"/>
-        </w:rPr>
+      <w:r>
         <w:t>Asynchronous</w:t>
       </w:r>
       <w:proofErr w:type="spellEnd"/>
       <w:r>
-        <w:rPr>
-          <w:shd w:val="clear" w:color="auto" w:fill="FFFFFF"/>
-        </w:rPr>
-        <w:t xml:space="preserve">) programlama nedir ? Multi </w:t>
-      </w:r>
-      <w:proofErr w:type="spellStart"/>
-      <w:r>
-        <w:rPr>
-          <w:shd w:val="clear" w:color="auto" w:fill="FFFFFF"/>
-        </w:rPr>
+        <w:t>) programlama nedir?</w:t>
+      </w:r>
+    </w:p>
+    <w:p>
+      <w:proofErr w:type="spellStart"/>
+      <w:r>
+        <w:t>Non-blocking</w:t>
+      </w:r>
+      <w:proofErr w:type="spellEnd"/>
+      <w:r>
+        <w:t xml:space="preserve"> ya da </w:t>
+      </w:r>
+      <w:proofErr w:type="spellStart"/>
+      <w:r>
         <w:t>Thread</w:t>
       </w:r>
       <w:proofErr w:type="spellEnd"/>
       <w:r>
-        <w:rPr>
-          <w:shd w:val="clear" w:color="auto" w:fill="FFFFFF"/>
-        </w:rPr>
-        <w:t xml:space="preserve"> Programlama </w:t>
-      </w:r>
-      <w:proofErr w:type="gramStart"/>
-      <w:r>
-        <w:rPr>
-          <w:shd w:val="clear" w:color="auto" w:fill="FFFFFF"/>
-        </w:rPr>
-        <w:t>nedir ?</w:t>
-      </w:r>
-      <w:proofErr w:type="gramEnd"/>
+        <w:t xml:space="preserve"> ‘in </w:t>
+      </w:r>
+      <w:proofErr w:type="spellStart"/>
+      <w:r>
+        <w:t>bloklanmadığı</w:t>
+      </w:r>
+      <w:proofErr w:type="spellEnd"/>
+      <w:r>
+        <w:t xml:space="preserve"> programlardır. Asenkron programlamada illa ki birden fazla </w:t>
+      </w:r>
+      <w:proofErr w:type="spellStart"/>
+      <w:r>
+        <w:t>Thread</w:t>
+      </w:r>
+      <w:proofErr w:type="spellEnd"/>
+      <w:r>
+        <w:t xml:space="preserve"> kullanılacağı anlamına gelmez. Birden fazla </w:t>
+      </w:r>
+      <w:proofErr w:type="spellStart"/>
+      <w:r>
+        <w:t>Thread</w:t>
+      </w:r>
+      <w:proofErr w:type="spellEnd"/>
+      <w:r>
+        <w:t xml:space="preserve"> ‘de kullanılabilir.</w:t>
+      </w:r>
+    </w:p>
+    <w:p>
+      <w:pPr>
+        <w:pStyle w:val="Heading4"/>
+      </w:pPr>
+      <w:r>
+        <w:t xml:space="preserve">Multi </w:t>
+      </w:r>
+      <w:proofErr w:type="spellStart"/>
+      <w:r>
+        <w:t>Thread</w:t>
+      </w:r>
+      <w:proofErr w:type="spellEnd"/>
+      <w:r>
+        <w:t xml:space="preserve"> Programlama nedir?</w:t>
+      </w:r>
+    </w:p>
+    <w:p>
+      <w:r>
+        <w:t xml:space="preserve">İşlerin birden fazla </w:t>
+      </w:r>
+      <w:proofErr w:type="spellStart"/>
+      <w:r>
+        <w:t>Thread</w:t>
+      </w:r>
+      <w:proofErr w:type="spellEnd"/>
+      <w:r>
+        <w:t xml:space="preserve"> tarafından </w:t>
+      </w:r>
+      <w:r>
+        <w:t xml:space="preserve">eş zamanlı olarak </w:t>
+      </w:r>
+      <w:r>
+        <w:t xml:space="preserve">gerçekleştirilmesidir. </w:t>
+      </w:r>
+    </w:p>
+    <w:p>
+      <w:proofErr w:type="spellStart"/>
+      <w:r>
+        <w:rPr>
+          <w:rStyle w:val="Heading4Char"/>
+        </w:rPr>
+        <w:t>Thread</w:t>
+      </w:r>
+      <w:proofErr w:type="spellEnd"/>
+      <w:r>
+        <w:t>: İş yapan parça.</w:t>
+      </w:r>
     </w:p>
     <w:p/>
     <w:p>
-      <w:pPr>
-        <w:pStyle w:val="Heading4"/>
-      </w:pPr>
-      <w:proofErr w:type="gramStart"/>
-      <w:r>
-        <w:t>Asenkron(</w:t>
-      </w:r>
-      <w:proofErr w:type="spellStart"/>
-      <w:proofErr w:type="gramEnd"/>
-      <w:r>
-        <w:t>Asynchronous</w:t>
-      </w:r>
-      <w:proofErr w:type="spellEnd"/>
-      <w:r>
-        <w:t>) programlama nedir?</w:t>
-      </w:r>
-    </w:p>
-    <w:p>
-      <w:proofErr w:type="spellStart"/>
-      <w:r>
-        <w:t>Non-blocking</w:t>
-      </w:r>
-      <w:proofErr w:type="spellEnd"/>
-      <w:r>
-        <w:t xml:space="preserve"> ya da </w:t>
+      <w:r>
+        <w:t xml:space="preserve">Uygulamalar çalışmaya başladığı anda Main </w:t>
       </w:r>
       <w:proofErr w:type="spellStart"/>
       <w:r>
@@ -172,15 +232,31 @@
       </w:r>
       <w:proofErr w:type="spellEnd"/>
       <w:r>
-        <w:t xml:space="preserve"> ‘in </w:t>
-      </w:r>
-      <w:proofErr w:type="spellStart"/>
-      <w:r>
-        <w:t>bloklanmadığı</w:t>
-      </w:r>
-      <w:proofErr w:type="spellEnd"/>
-      <w:r>
-        <w:t xml:space="preserve"> programlardır. Asenkron programlamada illa ki birden fazla </w:t>
+        <w:t xml:space="preserve"> ile ayağa kalkarlar. Windows uygulamalarında Main </w:t>
+      </w:r>
+      <w:proofErr w:type="spellStart"/>
+      <w:r>
+        <w:t>Thread’a</w:t>
+      </w:r>
+      <w:proofErr w:type="spellEnd"/>
+      <w:r>
+        <w:t xml:space="preserve"> UI </w:t>
+      </w:r>
+      <w:proofErr w:type="spellStart"/>
+      <w:r>
+        <w:t>thread</w:t>
+      </w:r>
+      <w:proofErr w:type="spellEnd"/>
+      <w:r>
+        <w:t xml:space="preserve"> denir. Web API ‘</w:t>
+      </w:r>
+      <w:proofErr w:type="spellStart"/>
+      <w:r>
+        <w:t>lerinde</w:t>
+      </w:r>
+      <w:proofErr w:type="spellEnd"/>
+      <w:r>
+        <w:t xml:space="preserve"> Main </w:t>
       </w:r>
       <w:proofErr w:type="spellStart"/>
       <w:r>
@@ -188,117 +264,7 @@
       </w:r>
       <w:proofErr w:type="spellEnd"/>
       <w:r>
-        <w:t xml:space="preserve"> kullanılacağı anlamına gelmez. Birden fazla </w:t>
-      </w:r>
-      <w:proofErr w:type="spellStart"/>
-      <w:r>
-        <w:t>Thread</w:t>
-      </w:r>
-      <w:proofErr w:type="spellEnd"/>
-      <w:r>
-        <w:t xml:space="preserve"> ‘de kullanılabilir.</w:t>
-      </w:r>
-    </w:p>
-    <w:p>
-      <w:pPr>
-        <w:pStyle w:val="Heading4"/>
-      </w:pPr>
-      <w:r>
-        <w:t xml:space="preserve">Multi </w:t>
-      </w:r>
-      <w:proofErr w:type="spellStart"/>
-      <w:r>
-        <w:t>Thread</w:t>
-      </w:r>
-      <w:proofErr w:type="spellEnd"/>
-      <w:r>
-        <w:t xml:space="preserve"> Programlama nedir?</w:t>
-      </w:r>
-    </w:p>
-    <w:p>
-      <w:r>
-        <w:t xml:space="preserve">İşlerin birden fazla </w:t>
-      </w:r>
-      <w:proofErr w:type="spellStart"/>
-      <w:r>
-        <w:t>Thread</w:t>
-      </w:r>
-      <w:proofErr w:type="spellEnd"/>
-      <w:r>
-        <w:t xml:space="preserve"> tarafından </w:t>
-      </w:r>
-      <w:r>
-        <w:t xml:space="preserve">eş zamanlı olarak </w:t>
-      </w:r>
-      <w:r>
-        <w:t xml:space="preserve">gerçekleştirilmesidir. </w:t>
-      </w:r>
-    </w:p>
-    <w:p>
-      <w:proofErr w:type="spellStart"/>
-      <w:r>
-        <w:rPr>
-          <w:rStyle w:val="Heading4Char"/>
-        </w:rPr>
-        <w:t>Thread</w:t>
-      </w:r>
-      <w:proofErr w:type="spellEnd"/>
-      <w:r>
-        <w:t>: İş yapan parça.</w:t>
-      </w:r>
-    </w:p>
-    <w:p/>
-    <w:p>
-      <w:r>
-        <w:t xml:space="preserve">Uygulamalar çalışmaya başladığı anda Main </w:t>
-      </w:r>
-      <w:proofErr w:type="spellStart"/>
-      <w:r>
-        <w:t>Thread</w:t>
-      </w:r>
-      <w:proofErr w:type="spellEnd"/>
-      <w:r>
-        <w:t xml:space="preserve"> ile ayağa kalkarlar. Windows uygulamalarında Main </w:t>
-      </w:r>
-      <w:proofErr w:type="spellStart"/>
-      <w:r>
-        <w:t>Thread’a</w:t>
-      </w:r>
-      <w:proofErr w:type="spellEnd"/>
-      <w:r>
-        <w:t xml:space="preserve"> UI </w:t>
-      </w:r>
-      <w:proofErr w:type="spellStart"/>
-      <w:r>
-        <w:t>thread</w:t>
-      </w:r>
-      <w:proofErr w:type="spellEnd"/>
-      <w:r>
-        <w:t xml:space="preserve"> denir. Web API ‘</w:t>
-      </w:r>
-      <w:proofErr w:type="spellStart"/>
-      <w:r>
-        <w:t>lerinde</w:t>
-      </w:r>
-      <w:proofErr w:type="spellEnd"/>
-      <w:r>
-        <w:t xml:space="preserve"> Main </w:t>
-      </w:r>
-      <w:proofErr w:type="spellStart"/>
-      <w:r>
-        <w:t>Thread</w:t>
-      </w:r>
-      <w:proofErr w:type="spellEnd"/>
-      <w:r>
-        <w:t xml:space="preserve"> </w:t>
-      </w:r>
-      <w:proofErr w:type="gramStart"/>
-      <w:r>
-        <w:t>yada</w:t>
-      </w:r>
-      <w:proofErr w:type="gramEnd"/>
-      <w:r>
-        <w:t xml:space="preserve"> </w:t>
+        <w:t xml:space="preserve"> yada </w:t>
       </w:r>
       <w:proofErr w:type="spellStart"/>
       <w:r>
@@ -368,17 +334,12 @@
         <w:t xml:space="preserve"> Windows uygulamasında UI </w:t>
       </w:r>
       <w:proofErr w:type="spellStart"/>
-      <w:proofErr w:type="gramStart"/>
       <w:r>
         <w:t>Thread</w:t>
       </w:r>
       <w:proofErr w:type="spellEnd"/>
       <w:r>
-        <w:t>(</w:t>
-      </w:r>
-      <w:proofErr w:type="gramEnd"/>
-      <w:r>
-        <w:t xml:space="preserve">Main </w:t>
+        <w:t xml:space="preserve">(Main </w:t>
       </w:r>
       <w:proofErr w:type="spellStart"/>
       <w:r>
@@ -429,15 +390,7 @@
       </w:r>
       <w:proofErr w:type="spellEnd"/>
       <w:r>
-        <w:t xml:space="preserve"> </w:t>
-      </w:r>
-      <w:proofErr w:type="gramStart"/>
-      <w:r>
-        <w:t>alınabilir.(</w:t>
-      </w:r>
-      <w:proofErr w:type="gramEnd"/>
-      <w:r>
-        <w:t xml:space="preserve">C,D,E,F sürücülerini ayrı </w:t>
+        <w:t xml:space="preserve"> alınabilir.(C,D,E,F sürücülerini ayrı </w:t>
       </w:r>
       <w:proofErr w:type="spellStart"/>
       <w:r>
@@ -634,21 +587,13 @@
     </w:p>
     <w:p>
       <w:r>
-        <w:t xml:space="preserve">Senkron programlamada Garsonlar </w:t>
-      </w:r>
-      <w:proofErr w:type="gramStart"/>
-      <w:r>
-        <w:t xml:space="preserve">Şefe </w:t>
-      </w:r>
-      <w:r>
-        <w:t xml:space="preserve"> </w:t>
-      </w:r>
-      <w:r>
-        <w:t>gittikten</w:t>
-      </w:r>
-      <w:proofErr w:type="gramEnd"/>
-      <w:r>
-        <w:t xml:space="preserve"> sonra bekliyorlar. Şef yemeği hazır edene kadar yanında bekliyorlar. Başka bir iş yapmadan.</w:t>
+        <w:t xml:space="preserve">Senkron programlamada Garsonlar Şefe </w:t>
+      </w:r>
+      <w:r>
+        <w:t xml:space="preserve"> </w:t>
+      </w:r>
+      <w:r>
+        <w:t>gittikten sonra bekliyorlar. Şef yemeği hazır edene kadar yanında bekliyorlar. Başka bir iş yapmadan.</w:t>
       </w:r>
     </w:p>
     <w:p/>
@@ -673,15 +618,7 @@
     <w:p/>
     <w:p>
       <w:r>
-        <w:t xml:space="preserve">Asenkron programlamada, garsonlar şefe müşteri isteklerini ilettikten sonra başka </w:t>
-      </w:r>
-      <w:proofErr w:type="gramStart"/>
-      <w:r>
-        <w:t>işlerle(</w:t>
-      </w:r>
-      <w:proofErr w:type="gramEnd"/>
-      <w:r>
-        <w:t>masa temizliği vb.) ya da yeni siparişleri de alabilirler.</w:t>
+        <w:t>Asenkron programlamada, garsonlar şefe müşteri isteklerini ilettikten sonra başka işlerle(masa temizliği vb.) ya da yeni siparişleri de alabilirler.</w:t>
       </w:r>
     </w:p>
     <w:p/>
@@ -729,227 +666,1895 @@
         <w:rPr>
           <w:shd w:val="clear" w:color="auto" w:fill="FFFFFF"/>
         </w:rPr>
-        <w:t xml:space="preserve"> </w:t>
-      </w:r>
-      <w:proofErr w:type="gramStart"/>
+        <w:t xml:space="preserve"> ( </w:t>
+      </w:r>
+      <w:proofErr w:type="spellStart"/>
       <w:r>
         <w:rPr>
           <w:shd w:val="clear" w:color="auto" w:fill="FFFFFF"/>
         </w:rPr>
-        <w:t xml:space="preserve">( </w:t>
-      </w:r>
-      <w:proofErr w:type="spellStart"/>
+        <w:t>async-await</w:t>
+      </w:r>
+      <w:proofErr w:type="spellEnd"/>
       <w:r>
         <w:rPr>
           <w:shd w:val="clear" w:color="auto" w:fill="FFFFFF"/>
         </w:rPr>
+        <w:t>)-1</w:t>
+      </w:r>
+    </w:p>
+    <w:p>
+      <w:pPr>
+        <w:pStyle w:val="NoSpacing"/>
+      </w:pPr>
+      <w:proofErr w:type="spellStart"/>
+      <w:r>
+        <w:t>Task</w:t>
+      </w:r>
+      <w:proofErr w:type="spellEnd"/>
+      <w:r>
+        <w:t xml:space="preserve"> ‘</w:t>
+      </w:r>
+      <w:proofErr w:type="spellStart"/>
+      <w:r>
+        <w:t>ın</w:t>
+      </w:r>
+      <w:proofErr w:type="spellEnd"/>
+      <w:r>
+        <w:t xml:space="preserve"> amacı bir söz, bir taahhüttür. Yani bir işlemi, bir görevi yerine getirmekle ilgili bir taahhüttür. </w:t>
+      </w:r>
+    </w:p>
+    <w:p>
+      <w:pPr>
+        <w:pStyle w:val="NoSpacing"/>
+      </w:pPr>
+      <w:r>
+        <w:t xml:space="preserve">Bir metodumuz var ve geriye </w:t>
+      </w:r>
+      <w:proofErr w:type="spellStart"/>
+      <w:r>
+        <w:t>string</w:t>
+      </w:r>
+      <w:proofErr w:type="spellEnd"/>
+      <w:r>
+        <w:t xml:space="preserve"> dönüyor. Senkron yapıda bu </w:t>
+      </w:r>
+      <w:proofErr w:type="spellStart"/>
+      <w:r>
+        <w:t>metod</w:t>
+      </w:r>
+      <w:proofErr w:type="spellEnd"/>
+      <w:r>
+        <w:t xml:space="preserve"> çağrıldığı yere </w:t>
+      </w:r>
+      <w:proofErr w:type="spellStart"/>
+      <w:r>
+        <w:t>string</w:t>
+      </w:r>
+      <w:proofErr w:type="spellEnd"/>
+      <w:r>
+        <w:t xml:space="preserve"> döner.</w:t>
+      </w:r>
+    </w:p>
+    <w:p>
+      <w:pPr>
+        <w:pStyle w:val="NoSpacing"/>
+      </w:pPr>
+      <w:r>
+        <w:t xml:space="preserve">Bu </w:t>
+      </w:r>
+      <w:proofErr w:type="spellStart"/>
+      <w:r>
+        <w:t>metod</w:t>
+      </w:r>
+      <w:proofErr w:type="spellEnd"/>
+      <w:r>
+        <w:t xml:space="preserve"> </w:t>
+      </w:r>
+      <w:proofErr w:type="spellStart"/>
+      <w:r>
+        <w:t>Task</w:t>
+      </w:r>
+      <w:proofErr w:type="spellEnd"/>
+      <w:r>
+        <w:t>&lt;</w:t>
+      </w:r>
+      <w:proofErr w:type="spellStart"/>
+      <w:r>
+        <w:t>string</w:t>
+      </w:r>
+      <w:proofErr w:type="spellEnd"/>
+      <w:r>
+        <w:t xml:space="preserve">&gt; dönüyorsa bu bir söz, taahhüt demektir. Yani çağrıldığı yerde, ben sana bir </w:t>
+      </w:r>
+      <w:proofErr w:type="spellStart"/>
+      <w:r>
+        <w:t>string</w:t>
+      </w:r>
+      <w:proofErr w:type="spellEnd"/>
+      <w:r>
+        <w:t xml:space="preserve"> ifade </w:t>
+      </w:r>
+      <w:proofErr w:type="spellStart"/>
+      <w:r>
+        <w:t>dönücem</w:t>
+      </w:r>
+      <w:proofErr w:type="spellEnd"/>
+      <w:r>
+        <w:t xml:space="preserve"> ama hemen şimdi değil(senkron ‘dan farklı olarak) eğer beklersen bir müddet sonra ben sana datanı </w:t>
+      </w:r>
+      <w:proofErr w:type="spellStart"/>
+      <w:r>
+        <w:t>dönücem</w:t>
+      </w:r>
+      <w:proofErr w:type="spellEnd"/>
+      <w:r>
+        <w:t xml:space="preserve">. </w:t>
+      </w:r>
+      <w:proofErr w:type="spellStart"/>
+      <w:r>
+        <w:t>Task</w:t>
+      </w:r>
+      <w:proofErr w:type="spellEnd"/>
+      <w:r>
+        <w:t xml:space="preserve"> ile işlem hemen gerçekleştirilmiyor, başladığı anda bir taahhüt verilmiş oluyor, bittiği anda bir bilgi </w:t>
+      </w:r>
+      <w:proofErr w:type="spellStart"/>
+      <w:r>
+        <w:t>vericem</w:t>
+      </w:r>
+      <w:proofErr w:type="spellEnd"/>
+      <w:r>
+        <w:t xml:space="preserve"> denmiş oluyor. Senkron ‘da </w:t>
+      </w:r>
+      <w:proofErr w:type="spellStart"/>
+      <w:r>
+        <w:t>thread</w:t>
+      </w:r>
+      <w:proofErr w:type="spellEnd"/>
+      <w:r>
+        <w:t xml:space="preserve"> bekliyor. </w:t>
+      </w:r>
+    </w:p>
+    <w:p>
+      <w:pPr>
+        <w:pStyle w:val="NoSpacing"/>
+      </w:pPr>
+      <w:proofErr w:type="spellStart"/>
+      <w:r>
+        <w:t>async-await</w:t>
+      </w:r>
+      <w:proofErr w:type="spellEnd"/>
+      <w:r>
+        <w:t xml:space="preserve">; bir metodun içerisinde asenkron bir </w:t>
+      </w:r>
+      <w:proofErr w:type="spellStart"/>
+      <w:r>
+        <w:t>metod</w:t>
+      </w:r>
+      <w:proofErr w:type="spellEnd"/>
+      <w:r>
+        <w:t xml:space="preserve"> çağrısı yapılacaksa bu ikili zorunlu.</w:t>
+      </w:r>
+    </w:p>
+    <w:p>
+      <w:pPr>
+        <w:pStyle w:val="NoSpacing"/>
+      </w:pPr>
+      <w:r>
+        <w:t xml:space="preserve">Eğer bir </w:t>
+      </w:r>
+      <w:proofErr w:type="spellStart"/>
+      <w:r>
+        <w:t>metod</w:t>
+      </w:r>
+      <w:proofErr w:type="spellEnd"/>
+      <w:r>
+        <w:t xml:space="preserve">, içerisinde asenkron bir çağrım yapmayacak, geriye bir </w:t>
+      </w:r>
+      <w:proofErr w:type="spellStart"/>
+      <w:r>
+        <w:t>Task</w:t>
+      </w:r>
+      <w:proofErr w:type="spellEnd"/>
+      <w:r>
+        <w:t xml:space="preserve"> dönecekse, bu ikilinin olmasına gerek yok.</w:t>
+      </w:r>
+    </w:p>
+    <w:p>
+      <w:pPr>
+        <w:pStyle w:val="NoSpacing"/>
+      </w:pPr>
+    </w:p>
+    <w:p>
+      <w:pPr>
+        <w:autoSpaceDE w:val="0"/>
+        <w:autoSpaceDN w:val="0"/>
+        <w:adjustRightInd w:val="0"/>
+        <w:spacing w:after="0" w:line="240" w:lineRule="auto"/>
+        <w:rPr>
+          <w:rFonts w:ascii="Cascadia Mono" w:hAnsi="Cascadia Mono" w:cs="Cascadia Mono"/>
+          <w:color w:val="000000"/>
+          <w:sz w:val="19"/>
+          <w:szCs w:val="19"/>
+          <w:lang w:val="en-US"/>
+        </w:rPr>
+      </w:pPr>
+      <w:r>
+        <w:rPr>
+          <w:rFonts w:ascii="Cascadia Mono" w:hAnsi="Cascadia Mono" w:cs="Cascadia Mono"/>
+          <w:color w:val="0000FF"/>
+          <w:sz w:val="19"/>
+          <w:szCs w:val="19"/>
+          <w:lang w:val="en-US"/>
+        </w:rPr>
+        <w:t>private</w:t>
+      </w:r>
+      <w:r>
+        <w:rPr>
+          <w:rFonts w:ascii="Cascadia Mono" w:hAnsi="Cascadia Mono" w:cs="Cascadia Mono"/>
+          <w:color w:val="000000"/>
+          <w:sz w:val="19"/>
+          <w:szCs w:val="19"/>
+          <w:lang w:val="en-US"/>
+        </w:rPr>
+        <w:t xml:space="preserve"> </w:t>
+      </w:r>
+      <w:r>
+        <w:rPr>
+          <w:rFonts w:ascii="Cascadia Mono" w:hAnsi="Cascadia Mono" w:cs="Cascadia Mono"/>
+          <w:color w:val="0000FF"/>
+          <w:sz w:val="19"/>
+          <w:szCs w:val="19"/>
+          <w:lang w:val="en-US"/>
+        </w:rPr>
         <w:t>async</w:t>
       </w:r>
-      <w:proofErr w:type="gramEnd"/>
-      <w:r>
+      <w:r>
+        <w:rPr>
+          <w:rFonts w:ascii="Cascadia Mono" w:hAnsi="Cascadia Mono" w:cs="Cascadia Mono"/>
+          <w:color w:val="000000"/>
+          <w:sz w:val="19"/>
+          <w:szCs w:val="19"/>
+          <w:lang w:val="en-US"/>
+        </w:rPr>
+        <w:t xml:space="preserve"> Task&lt;</w:t>
+      </w:r>
+      <w:r>
+        <w:rPr>
+          <w:rFonts w:ascii="Cascadia Mono" w:hAnsi="Cascadia Mono" w:cs="Cascadia Mono"/>
+          <w:color w:val="0000FF"/>
+          <w:sz w:val="19"/>
+          <w:szCs w:val="19"/>
+          <w:lang w:val="en-US"/>
+        </w:rPr>
+        <w:t>string</w:t>
+      </w:r>
+      <w:r>
+        <w:rPr>
+          <w:rFonts w:ascii="Cascadia Mono" w:hAnsi="Cascadia Mono" w:cs="Cascadia Mono"/>
+          <w:color w:val="000000"/>
+          <w:sz w:val="19"/>
+          <w:szCs w:val="19"/>
+          <w:lang w:val="en-US"/>
+        </w:rPr>
+        <w:t xml:space="preserve">&gt; </w:t>
+      </w:r>
+      <w:proofErr w:type="spellStart"/>
+      <w:r>
+        <w:rPr>
+          <w:rFonts w:ascii="Cascadia Mono" w:hAnsi="Cascadia Mono" w:cs="Cascadia Mono"/>
+          <w:color w:val="000000"/>
+          <w:sz w:val="19"/>
+          <w:szCs w:val="19"/>
+          <w:lang w:val="en-US"/>
+        </w:rPr>
+        <w:t>ReadFileAsync</w:t>
+      </w:r>
+      <w:proofErr w:type="spellEnd"/>
+      <w:r>
+        <w:rPr>
+          <w:rFonts w:ascii="Cascadia Mono" w:hAnsi="Cascadia Mono" w:cs="Cascadia Mono"/>
+          <w:color w:val="000000"/>
+          <w:sz w:val="19"/>
+          <w:szCs w:val="19"/>
+          <w:lang w:val="en-US"/>
+        </w:rPr>
+        <w:t>() {</w:t>
+      </w:r>
+    </w:p>
+    <w:p>
+      <w:pPr>
+        <w:autoSpaceDE w:val="0"/>
+        <w:autoSpaceDN w:val="0"/>
+        <w:adjustRightInd w:val="0"/>
+        <w:spacing w:after="0" w:line="240" w:lineRule="auto"/>
+        <w:rPr>
+          <w:rFonts w:ascii="Cascadia Mono" w:hAnsi="Cascadia Mono" w:cs="Cascadia Mono"/>
+          <w:color w:val="000000"/>
+          <w:sz w:val="19"/>
+          <w:szCs w:val="19"/>
+          <w:lang w:val="en-US"/>
+        </w:rPr>
+      </w:pPr>
+    </w:p>
+    <w:p>
+      <w:pPr>
+        <w:pStyle w:val="NoSpacing"/>
+        <w:rPr>
+          <w:rFonts w:ascii="Cascadia Mono" w:hAnsi="Cascadia Mono" w:cs="Cascadia Mono"/>
+          <w:color w:val="000000"/>
+          <w:sz w:val="19"/>
+          <w:szCs w:val="19"/>
+          <w:lang w:val="en-US"/>
+        </w:rPr>
+      </w:pPr>
+      <w:r>
+        <w:rPr>
+          <w:rFonts w:ascii="Cascadia Mono" w:hAnsi="Cascadia Mono" w:cs="Cascadia Mono"/>
+          <w:color w:val="000000"/>
+          <w:sz w:val="19"/>
+          <w:szCs w:val="19"/>
+          <w:lang w:val="en-US"/>
+        </w:rPr>
+        <w:t>}</w:t>
+      </w:r>
+    </w:p>
+    <w:p>
+      <w:pPr>
+        <w:pStyle w:val="NoSpacing"/>
+      </w:pPr>
+      <w:r>
+        <w:rPr>
+          <w:rFonts w:ascii="Cascadia Mono" w:hAnsi="Cascadia Mono" w:cs="Cascadia Mono"/>
+          <w:color w:val="0000FF"/>
+          <w:sz w:val="19"/>
+          <w:szCs w:val="19"/>
+          <w:lang w:val="en-US"/>
+        </w:rPr>
+        <w:t>private</w:t>
+      </w:r>
+      <w:r>
+        <w:rPr>
+          <w:rFonts w:ascii="Cascadia Mono" w:hAnsi="Cascadia Mono" w:cs="Cascadia Mono"/>
+          <w:color w:val="000000"/>
+          <w:sz w:val="19"/>
+          <w:szCs w:val="19"/>
+          <w:lang w:val="en-US"/>
+        </w:rPr>
+        <w:t xml:space="preserve"> </w:t>
+      </w:r>
+      <w:r>
+        <w:rPr>
+          <w:rFonts w:ascii="Cascadia Mono" w:hAnsi="Cascadia Mono" w:cs="Cascadia Mono"/>
+          <w:color w:val="0000FF"/>
+          <w:sz w:val="19"/>
+          <w:szCs w:val="19"/>
+          <w:lang w:val="en-US"/>
+        </w:rPr>
+        <w:t>async</w:t>
+      </w:r>
+      <w:r>
+        <w:rPr>
+          <w:rFonts w:ascii="Cascadia Mono" w:hAnsi="Cascadia Mono" w:cs="Cascadia Mono"/>
+          <w:color w:val="0000FF"/>
+          <w:sz w:val="19"/>
+          <w:szCs w:val="19"/>
+          <w:lang w:val="en-US"/>
+        </w:rPr>
+        <w:t xml:space="preserve"> </w:t>
+      </w:r>
+      <w:proofErr w:type="spellStart"/>
+      <w:r>
+        <w:t>ifadesi</w:t>
+      </w:r>
+      <w:proofErr w:type="spellEnd"/>
+      <w:r>
+        <w:t xml:space="preserve"> </w:t>
+      </w:r>
+      <w:proofErr w:type="spellStart"/>
+      <w:r>
+        <w:t>Compiler’a</w:t>
+      </w:r>
+      <w:proofErr w:type="spellEnd"/>
+      <w:r>
+        <w:t xml:space="preserve"> </w:t>
+      </w:r>
+      <w:proofErr w:type="spellStart"/>
+      <w:r>
+        <w:t>metod</w:t>
+      </w:r>
+      <w:proofErr w:type="spellEnd"/>
+      <w:r>
+        <w:t xml:space="preserve"> </w:t>
+      </w:r>
+      <w:proofErr w:type="spellStart"/>
+      <w:r>
+        <w:t>içerisinde</w:t>
+      </w:r>
+      <w:proofErr w:type="spellEnd"/>
+      <w:r>
+        <w:t xml:space="preserve"> </w:t>
+      </w:r>
+      <w:proofErr w:type="spellStart"/>
+      <w:r>
+        <w:t>bir</w:t>
+      </w:r>
+      <w:proofErr w:type="spellEnd"/>
+      <w:r>
+        <w:t xml:space="preserve"> </w:t>
+      </w:r>
+      <w:proofErr w:type="spellStart"/>
+      <w:r>
+        <w:t>async</w:t>
+      </w:r>
+      <w:proofErr w:type="spellEnd"/>
+      <w:r>
+        <w:t xml:space="preserve"> çağrı olduğunu söylüyor</w:t>
+      </w:r>
+      <w:r>
+        <w:t>.</w:t>
+      </w:r>
+    </w:p>
+    <w:p>
+      <w:pPr>
+        <w:pStyle w:val="NoSpacing"/>
+      </w:pPr>
+    </w:p>
+    <w:p>
+      <w:pPr>
+        <w:pStyle w:val="Heading3"/>
         <w:rPr>
           <w:shd w:val="clear" w:color="auto" w:fill="FFFFFF"/>
         </w:rPr>
-        <w:t>-await</w:t>
-      </w:r>
-      <w:proofErr w:type="spellEnd"/>
+      </w:pPr>
       <w:r>
         <w:rPr>
           <w:shd w:val="clear" w:color="auto" w:fill="FFFFFF"/>
         </w:rPr>
-        <w:t>)-1</w:t>
-      </w:r>
-    </w:p>
+        <w:t>4</w:t>
+      </w:r>
+      <w:r>
+        <w:rPr>
+          <w:shd w:val="clear" w:color="auto" w:fill="FFFFFF"/>
+        </w:rPr>
+        <w:t xml:space="preserve">. </w:t>
+      </w:r>
+      <w:proofErr w:type="spellStart"/>
+      <w:r>
+        <w:rPr>
+          <w:shd w:val="clear" w:color="auto" w:fill="FFFFFF"/>
+        </w:rPr>
+        <w:t>Task</w:t>
+      </w:r>
+      <w:proofErr w:type="spellEnd"/>
+      <w:r>
+        <w:rPr>
+          <w:shd w:val="clear" w:color="auto" w:fill="FFFFFF"/>
+        </w:rPr>
+        <w:t xml:space="preserve"> ( </w:t>
+      </w:r>
+      <w:proofErr w:type="spellStart"/>
+      <w:r>
+        <w:rPr>
+          <w:shd w:val="clear" w:color="auto" w:fill="FFFFFF"/>
+        </w:rPr>
+        <w:t>async-await</w:t>
+      </w:r>
+      <w:proofErr w:type="spellEnd"/>
+      <w:r>
+        <w:rPr>
+          <w:shd w:val="clear" w:color="auto" w:fill="FFFFFF"/>
+        </w:rPr>
+        <w:t>)-</w:t>
+      </w:r>
+      <w:r>
+        <w:rPr>
+          <w:shd w:val="clear" w:color="auto" w:fill="FFFFFF"/>
+        </w:rPr>
+        <w:t>2</w:t>
+      </w:r>
+    </w:p>
+    <w:p/>
+    <w:p>
+      <w:pPr>
+        <w:autoSpaceDE w:val="0"/>
+        <w:autoSpaceDN w:val="0"/>
+        <w:adjustRightInd w:val="0"/>
+        <w:spacing w:after="0" w:line="240" w:lineRule="auto"/>
+        <w:rPr>
+          <w:rFonts w:ascii="Cascadia Mono" w:hAnsi="Cascadia Mono" w:cs="Cascadia Mono"/>
+          <w:color w:val="000000"/>
+          <w:sz w:val="19"/>
+          <w:szCs w:val="19"/>
+          <w:lang w:val="en-US"/>
+        </w:rPr>
+      </w:pPr>
+      <w:r>
+        <w:rPr>
+          <w:rFonts w:ascii="Cascadia Mono" w:hAnsi="Cascadia Mono" w:cs="Cascadia Mono"/>
+          <w:color w:val="0000FF"/>
+          <w:sz w:val="19"/>
+          <w:szCs w:val="19"/>
+          <w:lang w:val="en-US"/>
+        </w:rPr>
+        <w:t>private</w:t>
+      </w:r>
+      <w:r>
+        <w:rPr>
+          <w:rFonts w:ascii="Cascadia Mono" w:hAnsi="Cascadia Mono" w:cs="Cascadia Mono"/>
+          <w:color w:val="000000"/>
+          <w:sz w:val="19"/>
+          <w:szCs w:val="19"/>
+          <w:lang w:val="en-US"/>
+        </w:rPr>
+        <w:t xml:space="preserve"> </w:t>
+      </w:r>
+      <w:r>
+        <w:rPr>
+          <w:rFonts w:ascii="Cascadia Mono" w:hAnsi="Cascadia Mono" w:cs="Cascadia Mono"/>
+          <w:color w:val="0000FF"/>
+          <w:sz w:val="19"/>
+          <w:szCs w:val="19"/>
+          <w:lang w:val="en-US"/>
+        </w:rPr>
+        <w:t>async</w:t>
+      </w:r>
+      <w:r>
+        <w:rPr>
+          <w:rFonts w:ascii="Cascadia Mono" w:hAnsi="Cascadia Mono" w:cs="Cascadia Mono"/>
+          <w:color w:val="000000"/>
+          <w:sz w:val="19"/>
+          <w:szCs w:val="19"/>
+          <w:lang w:val="en-US"/>
+        </w:rPr>
+        <w:t xml:space="preserve"> </w:t>
+      </w:r>
+      <w:r>
+        <w:rPr>
+          <w:rFonts w:ascii="Cascadia Mono" w:hAnsi="Cascadia Mono" w:cs="Cascadia Mono"/>
+          <w:color w:val="0000FF"/>
+          <w:sz w:val="19"/>
+          <w:szCs w:val="19"/>
+          <w:lang w:val="en-US"/>
+        </w:rPr>
+        <w:t>void</w:t>
+      </w:r>
+      <w:r>
+        <w:rPr>
+          <w:rFonts w:ascii="Cascadia Mono" w:hAnsi="Cascadia Mono" w:cs="Cascadia Mono"/>
+          <w:color w:val="000000"/>
+          <w:sz w:val="19"/>
+          <w:szCs w:val="19"/>
+          <w:lang w:val="en-US"/>
+        </w:rPr>
+        <w:t xml:space="preserve"> </w:t>
+      </w:r>
+      <w:proofErr w:type="spellStart"/>
+      <w:r>
+        <w:rPr>
+          <w:rFonts w:ascii="Cascadia Mono" w:hAnsi="Cascadia Mono" w:cs="Cascadia Mono"/>
+          <w:color w:val="000000"/>
+          <w:sz w:val="19"/>
+          <w:szCs w:val="19"/>
+          <w:lang w:val="en-US"/>
+        </w:rPr>
+        <w:t>BtnReadFile_Click</w:t>
+      </w:r>
+      <w:proofErr w:type="spellEnd"/>
+      <w:r>
+        <w:rPr>
+          <w:rFonts w:ascii="Cascadia Mono" w:hAnsi="Cascadia Mono" w:cs="Cascadia Mono"/>
+          <w:color w:val="000000"/>
+          <w:sz w:val="19"/>
+          <w:szCs w:val="19"/>
+          <w:lang w:val="en-US"/>
+        </w:rPr>
+        <w:t>(</w:t>
+      </w:r>
+      <w:r>
+        <w:rPr>
+          <w:rFonts w:ascii="Cascadia Mono" w:hAnsi="Cascadia Mono" w:cs="Cascadia Mono"/>
+          <w:color w:val="0000FF"/>
+          <w:sz w:val="19"/>
+          <w:szCs w:val="19"/>
+          <w:lang w:val="en-US"/>
+        </w:rPr>
+        <w:t>object</w:t>
+      </w:r>
+      <w:r>
+        <w:rPr>
+          <w:rFonts w:ascii="Cascadia Mono" w:hAnsi="Cascadia Mono" w:cs="Cascadia Mono"/>
+          <w:color w:val="000000"/>
+          <w:sz w:val="19"/>
+          <w:szCs w:val="19"/>
+          <w:lang w:val="en-US"/>
+        </w:rPr>
+        <w:t xml:space="preserve"> sender, </w:t>
+      </w:r>
+      <w:proofErr w:type="spellStart"/>
+      <w:r>
+        <w:rPr>
+          <w:rFonts w:ascii="Cascadia Mono" w:hAnsi="Cascadia Mono" w:cs="Cascadia Mono"/>
+          <w:color w:val="000000"/>
+          <w:sz w:val="19"/>
+          <w:szCs w:val="19"/>
+          <w:lang w:val="en-US"/>
+        </w:rPr>
+        <w:t>EventArgs</w:t>
+      </w:r>
+      <w:proofErr w:type="spellEnd"/>
+      <w:r>
+        <w:rPr>
+          <w:rFonts w:ascii="Cascadia Mono" w:hAnsi="Cascadia Mono" w:cs="Cascadia Mono"/>
+          <w:color w:val="000000"/>
+          <w:sz w:val="19"/>
+          <w:szCs w:val="19"/>
+          <w:lang w:val="en-US"/>
+        </w:rPr>
+        <w:t xml:space="preserve"> e) {</w:t>
+      </w:r>
+    </w:p>
+    <w:p>
+      <w:pPr>
+        <w:autoSpaceDE w:val="0"/>
+        <w:autoSpaceDN w:val="0"/>
+        <w:adjustRightInd w:val="0"/>
+        <w:spacing w:after="0" w:line="240" w:lineRule="auto"/>
+        <w:rPr>
+          <w:rFonts w:ascii="Cascadia Mono" w:hAnsi="Cascadia Mono" w:cs="Cascadia Mono"/>
+          <w:color w:val="000000"/>
+          <w:sz w:val="19"/>
+          <w:szCs w:val="19"/>
+          <w:lang w:val="en-US"/>
+        </w:rPr>
+      </w:pPr>
+      <w:r>
+        <w:rPr>
+          <w:rFonts w:ascii="Cascadia Mono" w:hAnsi="Cascadia Mono" w:cs="Cascadia Mono"/>
+          <w:color w:val="000000"/>
+          <w:sz w:val="19"/>
+          <w:szCs w:val="19"/>
+          <w:lang w:val="en-US"/>
+        </w:rPr>
+        <w:t xml:space="preserve">            </w:t>
+      </w:r>
+      <w:r>
+        <w:rPr>
+          <w:rFonts w:ascii="Cascadia Mono" w:hAnsi="Cascadia Mono" w:cs="Cascadia Mono"/>
+          <w:color w:val="0000FF"/>
+          <w:sz w:val="19"/>
+          <w:szCs w:val="19"/>
+          <w:lang w:val="en-US"/>
+        </w:rPr>
+        <w:t>string</w:t>
+      </w:r>
+      <w:r>
+        <w:rPr>
+          <w:rFonts w:ascii="Cascadia Mono" w:hAnsi="Cascadia Mono" w:cs="Cascadia Mono"/>
+          <w:color w:val="000000"/>
+          <w:sz w:val="19"/>
+          <w:szCs w:val="19"/>
+          <w:lang w:val="en-US"/>
+        </w:rPr>
+        <w:t xml:space="preserve"> data = </w:t>
+      </w:r>
+      <w:proofErr w:type="spellStart"/>
+      <w:r>
+        <w:rPr>
+          <w:rFonts w:ascii="Cascadia Mono" w:hAnsi="Cascadia Mono" w:cs="Cascadia Mono"/>
+          <w:color w:val="0000FF"/>
+          <w:sz w:val="19"/>
+          <w:szCs w:val="19"/>
+          <w:lang w:val="en-US"/>
+        </w:rPr>
+        <w:t>string</w:t>
+      </w:r>
+      <w:r>
+        <w:rPr>
+          <w:rFonts w:ascii="Cascadia Mono" w:hAnsi="Cascadia Mono" w:cs="Cascadia Mono"/>
+          <w:color w:val="000000"/>
+          <w:sz w:val="19"/>
+          <w:szCs w:val="19"/>
+          <w:lang w:val="en-US"/>
+        </w:rPr>
+        <w:t>.Empty</w:t>
+      </w:r>
+      <w:proofErr w:type="spellEnd"/>
+      <w:r>
+        <w:rPr>
+          <w:rFonts w:ascii="Cascadia Mono" w:hAnsi="Cascadia Mono" w:cs="Cascadia Mono"/>
+          <w:color w:val="000000"/>
+          <w:sz w:val="19"/>
+          <w:szCs w:val="19"/>
+          <w:lang w:val="en-US"/>
+        </w:rPr>
+        <w:t>;</w:t>
+      </w:r>
+    </w:p>
+    <w:p>
+      <w:pPr>
+        <w:autoSpaceDE w:val="0"/>
+        <w:autoSpaceDN w:val="0"/>
+        <w:adjustRightInd w:val="0"/>
+        <w:spacing w:after="0" w:line="240" w:lineRule="auto"/>
+        <w:rPr>
+          <w:rFonts w:ascii="Cascadia Mono" w:hAnsi="Cascadia Mono" w:cs="Cascadia Mono"/>
+          <w:color w:val="000000"/>
+          <w:sz w:val="19"/>
+          <w:szCs w:val="19"/>
+          <w:lang w:val="en-US"/>
+        </w:rPr>
+      </w:pPr>
+      <w:r>
+        <w:rPr>
+          <w:rFonts w:ascii="Cascadia Mono" w:hAnsi="Cascadia Mono" w:cs="Cascadia Mono"/>
+          <w:color w:val="000000"/>
+          <w:sz w:val="19"/>
+          <w:szCs w:val="19"/>
+          <w:lang w:val="en-US"/>
+        </w:rPr>
+        <w:t xml:space="preserve">            Task&lt;</w:t>
+      </w:r>
+      <w:r>
+        <w:rPr>
+          <w:rFonts w:ascii="Cascadia Mono" w:hAnsi="Cascadia Mono" w:cs="Cascadia Mono"/>
+          <w:color w:val="0000FF"/>
+          <w:sz w:val="19"/>
+          <w:szCs w:val="19"/>
+          <w:lang w:val="en-US"/>
+        </w:rPr>
+        <w:t>string</w:t>
+      </w:r>
+      <w:r>
+        <w:rPr>
+          <w:rFonts w:ascii="Cascadia Mono" w:hAnsi="Cascadia Mono" w:cs="Cascadia Mono"/>
+          <w:color w:val="000000"/>
+          <w:sz w:val="19"/>
+          <w:szCs w:val="19"/>
+          <w:lang w:val="en-US"/>
+        </w:rPr>
+        <w:t xml:space="preserve">&gt; </w:t>
+      </w:r>
+      <w:proofErr w:type="spellStart"/>
+      <w:r>
+        <w:rPr>
+          <w:rFonts w:ascii="Cascadia Mono" w:hAnsi="Cascadia Mono" w:cs="Cascadia Mono"/>
+          <w:color w:val="000000"/>
+          <w:sz w:val="19"/>
+          <w:szCs w:val="19"/>
+          <w:lang w:val="en-US"/>
+        </w:rPr>
+        <w:t>okuma</w:t>
+      </w:r>
+      <w:proofErr w:type="spellEnd"/>
+      <w:r>
+        <w:rPr>
+          <w:rFonts w:ascii="Cascadia Mono" w:hAnsi="Cascadia Mono" w:cs="Cascadia Mono"/>
+          <w:color w:val="000000"/>
+          <w:sz w:val="19"/>
+          <w:szCs w:val="19"/>
+          <w:lang w:val="en-US"/>
+        </w:rPr>
+        <w:t xml:space="preserve"> = </w:t>
+      </w:r>
+      <w:proofErr w:type="spellStart"/>
+      <w:r>
+        <w:rPr>
+          <w:rFonts w:ascii="Cascadia Mono" w:hAnsi="Cascadia Mono" w:cs="Cascadia Mono"/>
+          <w:color w:val="000000"/>
+          <w:sz w:val="19"/>
+          <w:szCs w:val="19"/>
+          <w:lang w:val="en-US"/>
+        </w:rPr>
+        <w:t>ReadFileAsync</w:t>
+      </w:r>
+      <w:proofErr w:type="spellEnd"/>
+      <w:r>
+        <w:rPr>
+          <w:rFonts w:ascii="Cascadia Mono" w:hAnsi="Cascadia Mono" w:cs="Cascadia Mono"/>
+          <w:color w:val="000000"/>
+          <w:sz w:val="19"/>
+          <w:szCs w:val="19"/>
+          <w:lang w:val="en-US"/>
+        </w:rPr>
+        <w:t>();</w:t>
+      </w:r>
+    </w:p>
+    <w:p>
+      <w:pPr>
+        <w:autoSpaceDE w:val="0"/>
+        <w:autoSpaceDN w:val="0"/>
+        <w:adjustRightInd w:val="0"/>
+        <w:spacing w:after="0" w:line="240" w:lineRule="auto"/>
+        <w:rPr>
+          <w:rFonts w:ascii="Cascadia Mono" w:hAnsi="Cascadia Mono" w:cs="Cascadia Mono"/>
+          <w:color w:val="000000"/>
+          <w:sz w:val="19"/>
+          <w:szCs w:val="19"/>
+          <w:lang w:val="en-US"/>
+        </w:rPr>
+      </w:pPr>
+    </w:p>
+    <w:p>
+      <w:pPr>
+        <w:autoSpaceDE w:val="0"/>
+        <w:autoSpaceDN w:val="0"/>
+        <w:adjustRightInd w:val="0"/>
+        <w:spacing w:after="0" w:line="240" w:lineRule="auto"/>
+        <w:rPr>
+          <w:rFonts w:ascii="Cascadia Mono" w:hAnsi="Cascadia Mono" w:cs="Cascadia Mono"/>
+          <w:color w:val="000000"/>
+          <w:sz w:val="19"/>
+          <w:szCs w:val="19"/>
+          <w:lang w:val="en-US"/>
+        </w:rPr>
+      </w:pPr>
+      <w:r>
+        <w:rPr>
+          <w:rFonts w:ascii="Cascadia Mono" w:hAnsi="Cascadia Mono" w:cs="Cascadia Mono"/>
+          <w:color w:val="000000"/>
+          <w:sz w:val="19"/>
+          <w:szCs w:val="19"/>
+          <w:lang w:val="en-US"/>
+        </w:rPr>
+        <w:t xml:space="preserve">            </w:t>
+      </w:r>
+      <w:r>
+        <w:rPr>
+          <w:rFonts w:ascii="Cascadia Mono" w:hAnsi="Cascadia Mono" w:cs="Cascadia Mono"/>
+          <w:color w:val="008000"/>
+          <w:sz w:val="19"/>
+          <w:szCs w:val="19"/>
+          <w:lang w:val="en-US"/>
+        </w:rPr>
+        <w:t xml:space="preserve">// </w:t>
+      </w:r>
+      <w:proofErr w:type="spellStart"/>
+      <w:r>
+        <w:rPr>
+          <w:rFonts w:ascii="Cascadia Mono" w:hAnsi="Cascadia Mono" w:cs="Cascadia Mono"/>
+          <w:color w:val="008000"/>
+          <w:sz w:val="19"/>
+          <w:szCs w:val="19"/>
+          <w:lang w:val="en-US"/>
+        </w:rPr>
+        <w:t>Başka</w:t>
+      </w:r>
+      <w:proofErr w:type="spellEnd"/>
+      <w:r>
+        <w:rPr>
+          <w:rFonts w:ascii="Cascadia Mono" w:hAnsi="Cascadia Mono" w:cs="Cascadia Mono"/>
+          <w:color w:val="008000"/>
+          <w:sz w:val="19"/>
+          <w:szCs w:val="19"/>
+          <w:lang w:val="en-US"/>
+        </w:rPr>
+        <w:t xml:space="preserve"> </w:t>
+      </w:r>
+      <w:proofErr w:type="spellStart"/>
+      <w:r>
+        <w:rPr>
+          <w:rFonts w:ascii="Cascadia Mono" w:hAnsi="Cascadia Mono" w:cs="Cascadia Mono"/>
+          <w:color w:val="008000"/>
+          <w:sz w:val="19"/>
+          <w:szCs w:val="19"/>
+          <w:lang w:val="en-US"/>
+        </w:rPr>
+        <w:t>bir</w:t>
+      </w:r>
+      <w:proofErr w:type="spellEnd"/>
+      <w:r>
+        <w:rPr>
+          <w:rFonts w:ascii="Cascadia Mono" w:hAnsi="Cascadia Mono" w:cs="Cascadia Mono"/>
+          <w:color w:val="008000"/>
+          <w:sz w:val="19"/>
+          <w:szCs w:val="19"/>
+          <w:lang w:val="en-US"/>
+        </w:rPr>
+        <w:t xml:space="preserve"> </w:t>
+      </w:r>
+      <w:proofErr w:type="spellStart"/>
+      <w:r>
+        <w:rPr>
+          <w:rFonts w:ascii="Cascadia Mono" w:hAnsi="Cascadia Mono" w:cs="Cascadia Mono"/>
+          <w:color w:val="008000"/>
+          <w:sz w:val="19"/>
+          <w:szCs w:val="19"/>
+          <w:lang w:val="en-US"/>
+        </w:rPr>
+        <w:t>işlem</w:t>
+      </w:r>
+      <w:proofErr w:type="spellEnd"/>
+      <w:r>
+        <w:rPr>
+          <w:rFonts w:ascii="Cascadia Mono" w:hAnsi="Cascadia Mono" w:cs="Cascadia Mono"/>
+          <w:color w:val="008000"/>
+          <w:sz w:val="19"/>
+          <w:szCs w:val="19"/>
+          <w:lang w:val="en-US"/>
+        </w:rPr>
+        <w:t xml:space="preserve"> </w:t>
+      </w:r>
+    </w:p>
+    <w:p>
+      <w:pPr>
+        <w:autoSpaceDE w:val="0"/>
+        <w:autoSpaceDN w:val="0"/>
+        <w:adjustRightInd w:val="0"/>
+        <w:spacing w:after="0" w:line="240" w:lineRule="auto"/>
+        <w:rPr>
+          <w:rFonts w:ascii="Cascadia Mono" w:hAnsi="Cascadia Mono" w:cs="Cascadia Mono"/>
+          <w:color w:val="000000"/>
+          <w:sz w:val="19"/>
+          <w:szCs w:val="19"/>
+          <w:lang w:val="en-US"/>
+        </w:rPr>
+      </w:pPr>
+      <w:r>
+        <w:rPr>
+          <w:rFonts w:ascii="Cascadia Mono" w:hAnsi="Cascadia Mono" w:cs="Cascadia Mono"/>
+          <w:color w:val="000000"/>
+          <w:sz w:val="19"/>
+          <w:szCs w:val="19"/>
+          <w:lang w:val="en-US"/>
+        </w:rPr>
+        <w:t xml:space="preserve">            richTextBox2.Text = </w:t>
+      </w:r>
+      <w:r>
+        <w:rPr>
+          <w:rFonts w:ascii="Cascadia Mono" w:hAnsi="Cascadia Mono" w:cs="Cascadia Mono"/>
+          <w:color w:val="0000FF"/>
+          <w:sz w:val="19"/>
+          <w:szCs w:val="19"/>
+          <w:lang w:val="en-US"/>
+        </w:rPr>
+        <w:t>await</w:t>
+      </w:r>
+      <w:r>
+        <w:rPr>
+          <w:rFonts w:ascii="Cascadia Mono" w:hAnsi="Cascadia Mono" w:cs="Cascadia Mono"/>
+          <w:color w:val="000000"/>
+          <w:sz w:val="19"/>
+          <w:szCs w:val="19"/>
+          <w:lang w:val="en-US"/>
+        </w:rPr>
+        <w:t xml:space="preserve"> </w:t>
+      </w:r>
+      <w:r>
+        <w:rPr>
+          <w:rFonts w:ascii="Cascadia Mono" w:hAnsi="Cascadia Mono" w:cs="Cascadia Mono"/>
+          <w:color w:val="0000FF"/>
+          <w:sz w:val="19"/>
+          <w:szCs w:val="19"/>
+          <w:lang w:val="en-US"/>
+        </w:rPr>
+        <w:t>new</w:t>
+      </w:r>
+      <w:r>
+        <w:rPr>
+          <w:rFonts w:ascii="Cascadia Mono" w:hAnsi="Cascadia Mono" w:cs="Cascadia Mono"/>
+          <w:color w:val="000000"/>
+          <w:sz w:val="19"/>
+          <w:szCs w:val="19"/>
+          <w:lang w:val="en-US"/>
+        </w:rPr>
+        <w:t xml:space="preserve"> </w:t>
+      </w:r>
+      <w:proofErr w:type="spellStart"/>
+      <w:r>
+        <w:rPr>
+          <w:rFonts w:ascii="Cascadia Mono" w:hAnsi="Cascadia Mono" w:cs="Cascadia Mono"/>
+          <w:color w:val="000000"/>
+          <w:sz w:val="19"/>
+          <w:szCs w:val="19"/>
+          <w:lang w:val="en-US"/>
+        </w:rPr>
+        <w:t>HttpClient</w:t>
+      </w:r>
+      <w:proofErr w:type="spellEnd"/>
+      <w:r>
+        <w:rPr>
+          <w:rFonts w:ascii="Cascadia Mono" w:hAnsi="Cascadia Mono" w:cs="Cascadia Mono"/>
+          <w:color w:val="000000"/>
+          <w:sz w:val="19"/>
+          <w:szCs w:val="19"/>
+          <w:lang w:val="en-US"/>
+        </w:rPr>
+        <w:t>().</w:t>
+      </w:r>
+      <w:proofErr w:type="spellStart"/>
+      <w:r>
+        <w:rPr>
+          <w:rFonts w:ascii="Cascadia Mono" w:hAnsi="Cascadia Mono" w:cs="Cascadia Mono"/>
+          <w:color w:val="000000"/>
+          <w:sz w:val="19"/>
+          <w:szCs w:val="19"/>
+          <w:lang w:val="en-US"/>
+        </w:rPr>
+        <w:t>GetStringAsync</w:t>
+      </w:r>
+      <w:proofErr w:type="spellEnd"/>
+      <w:r>
+        <w:rPr>
+          <w:rFonts w:ascii="Cascadia Mono" w:hAnsi="Cascadia Mono" w:cs="Cascadia Mono"/>
+          <w:color w:val="000000"/>
+          <w:sz w:val="19"/>
+          <w:szCs w:val="19"/>
+          <w:lang w:val="en-US"/>
+        </w:rPr>
+        <w:t>(</w:t>
+      </w:r>
+      <w:r>
+        <w:rPr>
+          <w:rFonts w:ascii="Cascadia Mono" w:hAnsi="Cascadia Mono" w:cs="Cascadia Mono"/>
+          <w:color w:val="A31515"/>
+          <w:sz w:val="19"/>
+          <w:szCs w:val="19"/>
+          <w:lang w:val="en-US"/>
+        </w:rPr>
+        <w:t>"https://www.google.com.tr/"</w:t>
+      </w:r>
+      <w:r>
+        <w:rPr>
+          <w:rFonts w:ascii="Cascadia Mono" w:hAnsi="Cascadia Mono" w:cs="Cascadia Mono"/>
+          <w:color w:val="000000"/>
+          <w:sz w:val="19"/>
+          <w:szCs w:val="19"/>
+          <w:lang w:val="en-US"/>
+        </w:rPr>
+        <w:t>);</w:t>
+      </w:r>
+    </w:p>
+    <w:p>
+      <w:pPr>
+        <w:autoSpaceDE w:val="0"/>
+        <w:autoSpaceDN w:val="0"/>
+        <w:adjustRightInd w:val="0"/>
+        <w:spacing w:after="0" w:line="240" w:lineRule="auto"/>
+        <w:rPr>
+          <w:rFonts w:ascii="Cascadia Mono" w:hAnsi="Cascadia Mono" w:cs="Cascadia Mono"/>
+          <w:color w:val="000000"/>
+          <w:sz w:val="19"/>
+          <w:szCs w:val="19"/>
+          <w:lang w:val="en-US"/>
+        </w:rPr>
+      </w:pPr>
+    </w:p>
+    <w:p>
+      <w:pPr>
+        <w:autoSpaceDE w:val="0"/>
+        <w:autoSpaceDN w:val="0"/>
+        <w:adjustRightInd w:val="0"/>
+        <w:spacing w:after="0" w:line="240" w:lineRule="auto"/>
+        <w:rPr>
+          <w:rFonts w:ascii="Cascadia Mono" w:hAnsi="Cascadia Mono" w:cs="Cascadia Mono"/>
+          <w:color w:val="000000"/>
+          <w:sz w:val="19"/>
+          <w:szCs w:val="19"/>
+          <w:lang w:val="en-US"/>
+        </w:rPr>
+      </w:pPr>
+      <w:r>
+        <w:rPr>
+          <w:rFonts w:ascii="Cascadia Mono" w:hAnsi="Cascadia Mono" w:cs="Cascadia Mono"/>
+          <w:color w:val="000000"/>
+          <w:sz w:val="19"/>
+          <w:szCs w:val="19"/>
+          <w:lang w:val="en-US"/>
+        </w:rPr>
+        <w:t xml:space="preserve">            data = </w:t>
+      </w:r>
+      <w:r>
+        <w:rPr>
+          <w:rFonts w:ascii="Cascadia Mono" w:hAnsi="Cascadia Mono" w:cs="Cascadia Mono"/>
+          <w:color w:val="0000FF"/>
+          <w:sz w:val="19"/>
+          <w:szCs w:val="19"/>
+          <w:lang w:val="en-US"/>
+        </w:rPr>
+        <w:t>await</w:t>
+      </w:r>
+      <w:r>
+        <w:rPr>
+          <w:rFonts w:ascii="Cascadia Mono" w:hAnsi="Cascadia Mono" w:cs="Cascadia Mono"/>
+          <w:color w:val="000000"/>
+          <w:sz w:val="19"/>
+          <w:szCs w:val="19"/>
+          <w:lang w:val="en-US"/>
+        </w:rPr>
+        <w:t xml:space="preserve"> </w:t>
+      </w:r>
+      <w:proofErr w:type="spellStart"/>
+      <w:r>
+        <w:rPr>
+          <w:rFonts w:ascii="Cascadia Mono" w:hAnsi="Cascadia Mono" w:cs="Cascadia Mono"/>
+          <w:color w:val="000000"/>
+          <w:sz w:val="19"/>
+          <w:szCs w:val="19"/>
+          <w:lang w:val="en-US"/>
+        </w:rPr>
+        <w:t>okuma</w:t>
+      </w:r>
+      <w:proofErr w:type="spellEnd"/>
+      <w:r>
+        <w:rPr>
+          <w:rFonts w:ascii="Cascadia Mono" w:hAnsi="Cascadia Mono" w:cs="Cascadia Mono"/>
+          <w:color w:val="000000"/>
+          <w:sz w:val="19"/>
+          <w:szCs w:val="19"/>
+          <w:lang w:val="en-US"/>
+        </w:rPr>
+        <w:t xml:space="preserve">; </w:t>
+      </w:r>
+      <w:r>
+        <w:rPr>
+          <w:rFonts w:ascii="Cascadia Mono" w:hAnsi="Cascadia Mono" w:cs="Cascadia Mono"/>
+          <w:color w:val="008000"/>
+          <w:sz w:val="19"/>
+          <w:szCs w:val="19"/>
+          <w:lang w:val="en-US"/>
+        </w:rPr>
+        <w:t xml:space="preserve">// </w:t>
+      </w:r>
+      <w:proofErr w:type="spellStart"/>
+      <w:r>
+        <w:rPr>
+          <w:rFonts w:ascii="Cascadia Mono" w:hAnsi="Cascadia Mono" w:cs="Cascadia Mono"/>
+          <w:color w:val="008000"/>
+          <w:sz w:val="19"/>
+          <w:szCs w:val="19"/>
+          <w:lang w:val="en-US"/>
+        </w:rPr>
+        <w:t>sonucu</w:t>
+      </w:r>
+      <w:proofErr w:type="spellEnd"/>
+      <w:r>
+        <w:rPr>
+          <w:rFonts w:ascii="Cascadia Mono" w:hAnsi="Cascadia Mono" w:cs="Cascadia Mono"/>
+          <w:color w:val="008000"/>
+          <w:sz w:val="19"/>
+          <w:szCs w:val="19"/>
+          <w:lang w:val="en-US"/>
+        </w:rPr>
+        <w:t xml:space="preserve"> </w:t>
+      </w:r>
+      <w:proofErr w:type="spellStart"/>
+      <w:r>
+        <w:rPr>
+          <w:rFonts w:ascii="Cascadia Mono" w:hAnsi="Cascadia Mono" w:cs="Cascadia Mono"/>
+          <w:color w:val="008000"/>
+          <w:sz w:val="19"/>
+          <w:szCs w:val="19"/>
+          <w:lang w:val="en-US"/>
+        </w:rPr>
+        <w:t>bekle</w:t>
+      </w:r>
+      <w:proofErr w:type="spellEnd"/>
+      <w:r>
+        <w:rPr>
+          <w:rFonts w:ascii="Cascadia Mono" w:hAnsi="Cascadia Mono" w:cs="Cascadia Mono"/>
+          <w:color w:val="008000"/>
+          <w:sz w:val="19"/>
+          <w:szCs w:val="19"/>
+          <w:lang w:val="en-US"/>
+        </w:rPr>
+        <w:t>.</w:t>
+      </w:r>
+    </w:p>
+    <w:p>
+      <w:pPr>
+        <w:autoSpaceDE w:val="0"/>
+        <w:autoSpaceDN w:val="0"/>
+        <w:adjustRightInd w:val="0"/>
+        <w:spacing w:after="0" w:line="240" w:lineRule="auto"/>
+        <w:rPr>
+          <w:rFonts w:ascii="Cascadia Mono" w:hAnsi="Cascadia Mono" w:cs="Cascadia Mono"/>
+          <w:color w:val="000000"/>
+          <w:sz w:val="19"/>
+          <w:szCs w:val="19"/>
+          <w:lang w:val="en-US"/>
+        </w:rPr>
+      </w:pPr>
+      <w:r>
+        <w:rPr>
+          <w:rFonts w:ascii="Cascadia Mono" w:hAnsi="Cascadia Mono" w:cs="Cascadia Mono"/>
+          <w:color w:val="000000"/>
+          <w:sz w:val="19"/>
+          <w:szCs w:val="19"/>
+          <w:lang w:val="en-US"/>
+        </w:rPr>
+        <w:t xml:space="preserve">            richTextBox1.Text = data;</w:t>
+      </w:r>
+    </w:p>
+    <w:p>
+      <w:pPr>
+        <w:rPr>
+          <w:rFonts w:ascii="Cascadia Mono" w:hAnsi="Cascadia Mono" w:cs="Cascadia Mono"/>
+          <w:color w:val="000000"/>
+          <w:sz w:val="19"/>
+          <w:szCs w:val="19"/>
+          <w:lang w:val="en-US"/>
+        </w:rPr>
+      </w:pPr>
+      <w:r>
+        <w:rPr>
+          <w:rFonts w:ascii="Cascadia Mono" w:hAnsi="Cascadia Mono" w:cs="Cascadia Mono"/>
+          <w:color w:val="000000"/>
+          <w:sz w:val="19"/>
+          <w:szCs w:val="19"/>
+          <w:lang w:val="en-US"/>
+        </w:rPr>
+        <w:t xml:space="preserve">   }</w:t>
+      </w:r>
+    </w:p>
+    <w:p>
+      <w:pPr>
+        <w:rPr>
+          <w:rFonts w:ascii="Cascadia Mono" w:hAnsi="Cascadia Mono" w:cs="Cascadia Mono"/>
+          <w:color w:val="000000"/>
+          <w:sz w:val="19"/>
+          <w:szCs w:val="19"/>
+          <w:lang w:val="en-US"/>
+        </w:rPr>
+      </w:pPr>
+      <w:proofErr w:type="spellStart"/>
+      <w:r>
+        <w:rPr>
+          <w:rFonts w:ascii="Cascadia Mono" w:hAnsi="Cascadia Mono" w:cs="Cascadia Mono"/>
+          <w:color w:val="000000"/>
+          <w:sz w:val="19"/>
+          <w:szCs w:val="19"/>
+          <w:lang w:val="en-US"/>
+        </w:rPr>
+        <w:t>Aşağıdaki</w:t>
+      </w:r>
+      <w:proofErr w:type="spellEnd"/>
+      <w:r>
+        <w:rPr>
+          <w:rFonts w:ascii="Cascadia Mono" w:hAnsi="Cascadia Mono" w:cs="Cascadia Mono"/>
+          <w:color w:val="000000"/>
+          <w:sz w:val="19"/>
+          <w:szCs w:val="19"/>
+          <w:lang w:val="en-US"/>
+        </w:rPr>
+        <w:t xml:space="preserve"> </w:t>
+      </w:r>
+      <w:proofErr w:type="spellStart"/>
+      <w:r>
+        <w:rPr>
+          <w:rFonts w:ascii="Cascadia Mono" w:hAnsi="Cascadia Mono" w:cs="Cascadia Mono"/>
+          <w:color w:val="000000"/>
+          <w:sz w:val="19"/>
+          <w:szCs w:val="19"/>
+          <w:lang w:val="en-US"/>
+        </w:rPr>
+        <w:t>istek</w:t>
+      </w:r>
+      <w:proofErr w:type="spellEnd"/>
+      <w:r>
+        <w:rPr>
+          <w:rFonts w:ascii="Cascadia Mono" w:hAnsi="Cascadia Mono" w:cs="Cascadia Mono"/>
+          <w:color w:val="000000"/>
+          <w:sz w:val="19"/>
+          <w:szCs w:val="19"/>
+          <w:lang w:val="en-US"/>
+        </w:rPr>
+        <w:t xml:space="preserve"> async </w:t>
+      </w:r>
+      <w:proofErr w:type="spellStart"/>
+      <w:r>
+        <w:rPr>
+          <w:rFonts w:ascii="Cascadia Mono" w:hAnsi="Cascadia Mono" w:cs="Cascadia Mono"/>
+          <w:color w:val="000000"/>
+          <w:sz w:val="19"/>
+          <w:szCs w:val="19"/>
+          <w:lang w:val="en-US"/>
+        </w:rPr>
+        <w:t>çalışıyor</w:t>
+      </w:r>
+      <w:proofErr w:type="spellEnd"/>
+      <w:r>
+        <w:rPr>
+          <w:rFonts w:ascii="Cascadia Mono" w:hAnsi="Cascadia Mono" w:cs="Cascadia Mono"/>
+          <w:color w:val="000000"/>
+          <w:sz w:val="19"/>
+          <w:szCs w:val="19"/>
+          <w:lang w:val="en-US"/>
+        </w:rPr>
+        <w:t xml:space="preserve"> </w:t>
+      </w:r>
+      <w:proofErr w:type="spellStart"/>
+      <w:r>
+        <w:rPr>
+          <w:rFonts w:ascii="Cascadia Mono" w:hAnsi="Cascadia Mono" w:cs="Cascadia Mono"/>
+          <w:color w:val="000000"/>
+          <w:sz w:val="19"/>
+          <w:szCs w:val="19"/>
+          <w:lang w:val="en-US"/>
+        </w:rPr>
+        <w:t>ve</w:t>
+      </w:r>
+      <w:proofErr w:type="spellEnd"/>
+      <w:r>
+        <w:rPr>
+          <w:rFonts w:ascii="Cascadia Mono" w:hAnsi="Cascadia Mono" w:cs="Cascadia Mono"/>
+          <w:color w:val="000000"/>
+          <w:sz w:val="19"/>
+          <w:szCs w:val="19"/>
+          <w:lang w:val="en-US"/>
+        </w:rPr>
+        <w:t xml:space="preserve"> thread ‘</w:t>
+      </w:r>
+      <w:proofErr w:type="spellStart"/>
+      <w:r>
+        <w:rPr>
+          <w:rFonts w:ascii="Cascadia Mono" w:hAnsi="Cascadia Mono" w:cs="Cascadia Mono"/>
+          <w:color w:val="000000"/>
+          <w:sz w:val="19"/>
+          <w:szCs w:val="19"/>
+          <w:lang w:val="en-US"/>
+        </w:rPr>
+        <w:t>i</w:t>
+      </w:r>
+      <w:proofErr w:type="spellEnd"/>
+      <w:r>
+        <w:rPr>
+          <w:rFonts w:ascii="Cascadia Mono" w:hAnsi="Cascadia Mono" w:cs="Cascadia Mono"/>
+          <w:color w:val="000000"/>
+          <w:sz w:val="19"/>
+          <w:szCs w:val="19"/>
+          <w:lang w:val="en-US"/>
+        </w:rPr>
+        <w:t xml:space="preserve"> </w:t>
+      </w:r>
+      <w:proofErr w:type="spellStart"/>
+      <w:r>
+        <w:rPr>
+          <w:rFonts w:ascii="Cascadia Mono" w:hAnsi="Cascadia Mono" w:cs="Cascadia Mono"/>
+          <w:color w:val="000000"/>
+          <w:sz w:val="19"/>
+          <w:szCs w:val="19"/>
+          <w:lang w:val="en-US"/>
+        </w:rPr>
+        <w:t>bloklamıyor</w:t>
+      </w:r>
+      <w:proofErr w:type="spellEnd"/>
+    </w:p>
+    <w:p>
+      <w:pPr>
+        <w:rPr>
+          <w:rFonts w:ascii="Cascadia Mono" w:hAnsi="Cascadia Mono" w:cs="Cascadia Mono"/>
+          <w:color w:val="000000"/>
+          <w:sz w:val="19"/>
+          <w:szCs w:val="19"/>
+          <w:lang w:val="en-US"/>
+        </w:rPr>
+      </w:pPr>
+      <w:r>
+        <w:rPr>
+          <w:rFonts w:ascii="Cascadia Mono" w:hAnsi="Cascadia Mono" w:cs="Cascadia Mono"/>
+          <w:color w:val="000000"/>
+          <w:sz w:val="19"/>
+          <w:szCs w:val="19"/>
+          <w:lang w:val="en-US"/>
+        </w:rPr>
+        <w:t xml:space="preserve">richTextBox2.Text = </w:t>
+      </w:r>
+      <w:r>
+        <w:rPr>
+          <w:rFonts w:ascii="Cascadia Mono" w:hAnsi="Cascadia Mono" w:cs="Cascadia Mono"/>
+          <w:color w:val="0000FF"/>
+          <w:sz w:val="19"/>
+          <w:szCs w:val="19"/>
+          <w:lang w:val="en-US"/>
+        </w:rPr>
+        <w:t>await</w:t>
+      </w:r>
+      <w:r>
+        <w:rPr>
+          <w:rFonts w:ascii="Cascadia Mono" w:hAnsi="Cascadia Mono" w:cs="Cascadia Mono"/>
+          <w:color w:val="000000"/>
+          <w:sz w:val="19"/>
+          <w:szCs w:val="19"/>
+          <w:lang w:val="en-US"/>
+        </w:rPr>
+        <w:t xml:space="preserve"> </w:t>
+      </w:r>
+      <w:r>
+        <w:rPr>
+          <w:rFonts w:ascii="Cascadia Mono" w:hAnsi="Cascadia Mono" w:cs="Cascadia Mono"/>
+          <w:color w:val="0000FF"/>
+          <w:sz w:val="19"/>
+          <w:szCs w:val="19"/>
+          <w:lang w:val="en-US"/>
+        </w:rPr>
+        <w:t>new</w:t>
+      </w:r>
+      <w:r>
+        <w:rPr>
+          <w:rFonts w:ascii="Cascadia Mono" w:hAnsi="Cascadia Mono" w:cs="Cascadia Mono"/>
+          <w:color w:val="000000"/>
+          <w:sz w:val="19"/>
+          <w:szCs w:val="19"/>
+          <w:lang w:val="en-US"/>
+        </w:rPr>
+        <w:t xml:space="preserve"> </w:t>
+      </w:r>
+      <w:proofErr w:type="spellStart"/>
+      <w:r>
+        <w:rPr>
+          <w:rFonts w:ascii="Cascadia Mono" w:hAnsi="Cascadia Mono" w:cs="Cascadia Mono"/>
+          <w:color w:val="000000"/>
+          <w:sz w:val="19"/>
+          <w:szCs w:val="19"/>
+          <w:lang w:val="en-US"/>
+        </w:rPr>
+        <w:t>HttpClient</w:t>
+      </w:r>
+      <w:proofErr w:type="spellEnd"/>
+      <w:r>
+        <w:rPr>
+          <w:rFonts w:ascii="Cascadia Mono" w:hAnsi="Cascadia Mono" w:cs="Cascadia Mono"/>
+          <w:color w:val="000000"/>
+          <w:sz w:val="19"/>
+          <w:szCs w:val="19"/>
+          <w:lang w:val="en-US"/>
+        </w:rPr>
+        <w:t>().</w:t>
+      </w:r>
+      <w:proofErr w:type="spellStart"/>
+      <w:r>
+        <w:rPr>
+          <w:rFonts w:ascii="Cascadia Mono" w:hAnsi="Cascadia Mono" w:cs="Cascadia Mono"/>
+          <w:color w:val="000000"/>
+          <w:sz w:val="19"/>
+          <w:szCs w:val="19"/>
+          <w:lang w:val="en-US"/>
+        </w:rPr>
+        <w:t>GetStringAsync</w:t>
+      </w:r>
+      <w:proofErr w:type="spellEnd"/>
+      <w:r>
+        <w:rPr>
+          <w:rFonts w:ascii="Cascadia Mono" w:hAnsi="Cascadia Mono" w:cs="Cascadia Mono"/>
+          <w:color w:val="000000"/>
+          <w:sz w:val="19"/>
+          <w:szCs w:val="19"/>
+          <w:lang w:val="en-US"/>
+        </w:rPr>
+        <w:t>(</w:t>
+      </w:r>
+      <w:r>
+        <w:rPr>
+          <w:rFonts w:ascii="Cascadia Mono" w:hAnsi="Cascadia Mono" w:cs="Cascadia Mono"/>
+          <w:color w:val="A31515"/>
+          <w:sz w:val="19"/>
+          <w:szCs w:val="19"/>
+          <w:lang w:val="en-US"/>
+        </w:rPr>
+        <w:t>"https://www.google.com.tr/"</w:t>
+      </w:r>
+      <w:r>
+        <w:rPr>
+          <w:rFonts w:ascii="Cascadia Mono" w:hAnsi="Cascadia Mono" w:cs="Cascadia Mono"/>
+          <w:color w:val="000000"/>
+          <w:sz w:val="19"/>
+          <w:szCs w:val="19"/>
+          <w:lang w:val="en-US"/>
+        </w:rPr>
+        <w:t>);</w:t>
+      </w:r>
+    </w:p>
+    <w:p>
+      <w:pPr>
+        <w:rPr>
+          <w:rFonts w:ascii="Cascadia Mono" w:hAnsi="Cascadia Mono" w:cs="Cascadia Mono"/>
+          <w:color w:val="000000"/>
+          <w:sz w:val="19"/>
+          <w:szCs w:val="19"/>
+          <w:lang w:val="en-US"/>
+        </w:rPr>
+      </w:pPr>
+    </w:p>
+    <w:p>
+      <w:pPr>
+        <w:rPr>
+          <w:rFonts w:ascii="Cascadia Mono" w:hAnsi="Cascadia Mono" w:cs="Cascadia Mono"/>
+          <w:color w:val="000000"/>
+          <w:sz w:val="19"/>
+          <w:szCs w:val="19"/>
+          <w:lang w:val="en-US"/>
+        </w:rPr>
+      </w:pPr>
+      <w:proofErr w:type="spellStart"/>
+      <w:r>
+        <w:rPr>
+          <w:rFonts w:ascii="Cascadia Mono" w:hAnsi="Cascadia Mono" w:cs="Cascadia Mono"/>
+          <w:color w:val="000000"/>
+          <w:sz w:val="19"/>
+          <w:szCs w:val="19"/>
+          <w:lang w:val="en-US"/>
+        </w:rPr>
+        <w:t>Aşağıdaki</w:t>
+      </w:r>
+      <w:proofErr w:type="spellEnd"/>
+      <w:r>
+        <w:rPr>
+          <w:rFonts w:ascii="Cascadia Mono" w:hAnsi="Cascadia Mono" w:cs="Cascadia Mono"/>
+          <w:color w:val="000000"/>
+          <w:sz w:val="19"/>
+          <w:szCs w:val="19"/>
+          <w:lang w:val="en-US"/>
+        </w:rPr>
+        <w:t xml:space="preserve"> </w:t>
+      </w:r>
+      <w:proofErr w:type="spellStart"/>
+      <w:r>
+        <w:rPr>
+          <w:rFonts w:ascii="Cascadia Mono" w:hAnsi="Cascadia Mono" w:cs="Cascadia Mono"/>
+          <w:color w:val="000000"/>
+          <w:sz w:val="19"/>
+          <w:szCs w:val="19"/>
+          <w:lang w:val="en-US"/>
+        </w:rPr>
+        <w:t>istek</w:t>
+      </w:r>
+      <w:proofErr w:type="spellEnd"/>
+      <w:r>
+        <w:rPr>
+          <w:rFonts w:ascii="Cascadia Mono" w:hAnsi="Cascadia Mono" w:cs="Cascadia Mono"/>
+          <w:color w:val="000000"/>
+          <w:sz w:val="19"/>
+          <w:szCs w:val="19"/>
+          <w:lang w:val="en-US"/>
+        </w:rPr>
+        <w:t xml:space="preserve"> sync </w:t>
+      </w:r>
+      <w:proofErr w:type="spellStart"/>
+      <w:r>
+        <w:rPr>
+          <w:rFonts w:ascii="Cascadia Mono" w:hAnsi="Cascadia Mono" w:cs="Cascadia Mono"/>
+          <w:color w:val="000000"/>
+          <w:sz w:val="19"/>
+          <w:szCs w:val="19"/>
+          <w:lang w:val="en-US"/>
+        </w:rPr>
+        <w:t>çalışıyor</w:t>
+      </w:r>
+      <w:proofErr w:type="spellEnd"/>
+      <w:r>
+        <w:rPr>
+          <w:rFonts w:ascii="Cascadia Mono" w:hAnsi="Cascadia Mono" w:cs="Cascadia Mono"/>
+          <w:color w:val="000000"/>
+          <w:sz w:val="19"/>
+          <w:szCs w:val="19"/>
+          <w:lang w:val="en-US"/>
+        </w:rPr>
+        <w:t xml:space="preserve"> </w:t>
+      </w:r>
+      <w:proofErr w:type="spellStart"/>
+      <w:r>
+        <w:rPr>
+          <w:rFonts w:ascii="Cascadia Mono" w:hAnsi="Cascadia Mono" w:cs="Cascadia Mono"/>
+          <w:color w:val="000000"/>
+          <w:sz w:val="19"/>
+          <w:szCs w:val="19"/>
+          <w:lang w:val="en-US"/>
+        </w:rPr>
+        <w:t>ve</w:t>
+      </w:r>
+      <w:proofErr w:type="spellEnd"/>
+      <w:r>
+        <w:rPr>
+          <w:rFonts w:ascii="Cascadia Mono" w:hAnsi="Cascadia Mono" w:cs="Cascadia Mono"/>
+          <w:color w:val="000000"/>
+          <w:sz w:val="19"/>
+          <w:szCs w:val="19"/>
+          <w:lang w:val="en-US"/>
+        </w:rPr>
+        <w:t xml:space="preserve"> thread ‘</w:t>
+      </w:r>
+      <w:proofErr w:type="spellStart"/>
+      <w:r>
+        <w:rPr>
+          <w:rFonts w:ascii="Cascadia Mono" w:hAnsi="Cascadia Mono" w:cs="Cascadia Mono"/>
+          <w:color w:val="000000"/>
+          <w:sz w:val="19"/>
+          <w:szCs w:val="19"/>
+          <w:lang w:val="en-US"/>
+        </w:rPr>
+        <w:t>i</w:t>
+      </w:r>
+      <w:proofErr w:type="spellEnd"/>
+      <w:r>
+        <w:rPr>
+          <w:rFonts w:ascii="Cascadia Mono" w:hAnsi="Cascadia Mono" w:cs="Cascadia Mono"/>
+          <w:color w:val="000000"/>
+          <w:sz w:val="19"/>
+          <w:szCs w:val="19"/>
+          <w:lang w:val="en-US"/>
+        </w:rPr>
+        <w:t xml:space="preserve"> </w:t>
+      </w:r>
+      <w:proofErr w:type="spellStart"/>
+      <w:r>
+        <w:rPr>
+          <w:rFonts w:ascii="Cascadia Mono" w:hAnsi="Cascadia Mono" w:cs="Cascadia Mono"/>
+          <w:color w:val="000000"/>
+          <w:sz w:val="19"/>
+          <w:szCs w:val="19"/>
+          <w:lang w:val="en-US"/>
+        </w:rPr>
+        <w:t>blokl</w:t>
+      </w:r>
+      <w:r>
+        <w:rPr>
+          <w:rFonts w:ascii="Cascadia Mono" w:hAnsi="Cascadia Mono" w:cs="Cascadia Mono"/>
+          <w:color w:val="000000"/>
+          <w:sz w:val="19"/>
+          <w:szCs w:val="19"/>
+          <w:lang w:val="en-US"/>
+        </w:rPr>
+        <w:t>u</w:t>
+      </w:r>
+      <w:r>
+        <w:rPr>
+          <w:rFonts w:ascii="Cascadia Mono" w:hAnsi="Cascadia Mono" w:cs="Cascadia Mono"/>
+          <w:color w:val="000000"/>
+          <w:sz w:val="19"/>
+          <w:szCs w:val="19"/>
+          <w:lang w:val="en-US"/>
+        </w:rPr>
+        <w:t>yor</w:t>
+      </w:r>
+      <w:proofErr w:type="spellEnd"/>
+      <w:r>
+        <w:rPr>
+          <w:rFonts w:ascii="Cascadia Mono" w:hAnsi="Cascadia Mono" w:cs="Cascadia Mono"/>
+          <w:color w:val="000000"/>
+          <w:sz w:val="19"/>
+          <w:szCs w:val="19"/>
+          <w:lang w:val="en-US"/>
+        </w:rPr>
+        <w:t xml:space="preserve">. Ama sync </w:t>
+      </w:r>
+      <w:proofErr w:type="spellStart"/>
+      <w:r>
+        <w:rPr>
+          <w:rFonts w:ascii="Cascadia Mono" w:hAnsi="Cascadia Mono" w:cs="Cascadia Mono"/>
+          <w:color w:val="000000"/>
+          <w:sz w:val="19"/>
+          <w:szCs w:val="19"/>
+          <w:lang w:val="en-US"/>
+        </w:rPr>
+        <w:t>bir</w:t>
+      </w:r>
+      <w:proofErr w:type="spellEnd"/>
+      <w:r>
+        <w:rPr>
+          <w:rFonts w:ascii="Cascadia Mono" w:hAnsi="Cascadia Mono" w:cs="Cascadia Mono"/>
+          <w:color w:val="000000"/>
+          <w:sz w:val="19"/>
+          <w:szCs w:val="19"/>
+          <w:lang w:val="en-US"/>
+        </w:rPr>
+        <w:t xml:space="preserve"> </w:t>
+      </w:r>
+      <w:proofErr w:type="spellStart"/>
+      <w:r>
+        <w:rPr>
+          <w:rFonts w:ascii="Cascadia Mono" w:hAnsi="Cascadia Mono" w:cs="Cascadia Mono"/>
+          <w:color w:val="000000"/>
+          <w:sz w:val="19"/>
+          <w:szCs w:val="19"/>
+          <w:lang w:val="en-US"/>
+        </w:rPr>
+        <w:t>metod</w:t>
+      </w:r>
+      <w:proofErr w:type="spellEnd"/>
+      <w:r>
+        <w:rPr>
+          <w:rFonts w:ascii="Cascadia Mono" w:hAnsi="Cascadia Mono" w:cs="Cascadia Mono"/>
+          <w:color w:val="000000"/>
+          <w:sz w:val="19"/>
+          <w:szCs w:val="19"/>
+          <w:lang w:val="en-US"/>
+        </w:rPr>
+        <w:t xml:space="preserve"> </w:t>
+      </w:r>
+      <w:proofErr w:type="spellStart"/>
+      <w:r>
+        <w:rPr>
+          <w:rFonts w:ascii="Cascadia Mono" w:hAnsi="Cascadia Mono" w:cs="Cascadia Mono"/>
+          <w:color w:val="000000"/>
+          <w:sz w:val="19"/>
+          <w:szCs w:val="19"/>
+          <w:lang w:val="en-US"/>
+        </w:rPr>
+        <w:t>içerisinden</w:t>
+      </w:r>
+      <w:proofErr w:type="spellEnd"/>
+      <w:r>
+        <w:rPr>
+          <w:rFonts w:ascii="Cascadia Mono" w:hAnsi="Cascadia Mono" w:cs="Cascadia Mono"/>
+          <w:color w:val="000000"/>
+          <w:sz w:val="19"/>
+          <w:szCs w:val="19"/>
+          <w:lang w:val="en-US"/>
+        </w:rPr>
+        <w:t xml:space="preserve"> async </w:t>
+      </w:r>
+      <w:proofErr w:type="spellStart"/>
+      <w:r>
+        <w:rPr>
+          <w:rFonts w:ascii="Cascadia Mono" w:hAnsi="Cascadia Mono" w:cs="Cascadia Mono"/>
+          <w:color w:val="000000"/>
+          <w:sz w:val="19"/>
+          <w:szCs w:val="19"/>
+          <w:lang w:val="en-US"/>
+        </w:rPr>
+        <w:t>bir</w:t>
+      </w:r>
+      <w:proofErr w:type="spellEnd"/>
+      <w:r>
+        <w:rPr>
+          <w:rFonts w:ascii="Cascadia Mono" w:hAnsi="Cascadia Mono" w:cs="Cascadia Mono"/>
+          <w:color w:val="000000"/>
+          <w:sz w:val="19"/>
+          <w:szCs w:val="19"/>
+          <w:lang w:val="en-US"/>
+        </w:rPr>
+        <w:t xml:space="preserve"> </w:t>
+      </w:r>
+      <w:proofErr w:type="spellStart"/>
+      <w:r>
+        <w:rPr>
+          <w:rFonts w:ascii="Cascadia Mono" w:hAnsi="Cascadia Mono" w:cs="Cascadia Mono"/>
+          <w:color w:val="000000"/>
+          <w:sz w:val="19"/>
+          <w:szCs w:val="19"/>
+          <w:lang w:val="en-US"/>
+        </w:rPr>
+        <w:t>metod</w:t>
+      </w:r>
+      <w:proofErr w:type="spellEnd"/>
+      <w:r>
+        <w:rPr>
+          <w:rFonts w:ascii="Cascadia Mono" w:hAnsi="Cascadia Mono" w:cs="Cascadia Mono"/>
+          <w:color w:val="000000"/>
+          <w:sz w:val="19"/>
+          <w:szCs w:val="19"/>
+          <w:lang w:val="en-US"/>
+        </w:rPr>
+        <w:t xml:space="preserve"> </w:t>
+      </w:r>
+      <w:proofErr w:type="spellStart"/>
+      <w:r>
+        <w:rPr>
+          <w:rFonts w:ascii="Cascadia Mono" w:hAnsi="Cascadia Mono" w:cs="Cascadia Mono"/>
+          <w:color w:val="000000"/>
+          <w:sz w:val="19"/>
+          <w:szCs w:val="19"/>
+          <w:lang w:val="en-US"/>
+        </w:rPr>
+        <w:t>çağrılırken</w:t>
+      </w:r>
+      <w:proofErr w:type="spellEnd"/>
+      <w:r>
+        <w:rPr>
+          <w:rFonts w:ascii="Cascadia Mono" w:hAnsi="Cascadia Mono" w:cs="Cascadia Mono"/>
+          <w:color w:val="000000"/>
+          <w:sz w:val="19"/>
+          <w:szCs w:val="19"/>
+          <w:lang w:val="en-US"/>
+        </w:rPr>
+        <w:t xml:space="preserve"> .Result </w:t>
+      </w:r>
+      <w:proofErr w:type="spellStart"/>
+      <w:r>
+        <w:rPr>
+          <w:rFonts w:ascii="Cascadia Mono" w:hAnsi="Cascadia Mono" w:cs="Cascadia Mono"/>
+          <w:color w:val="000000"/>
+          <w:sz w:val="19"/>
+          <w:szCs w:val="19"/>
+          <w:lang w:val="en-US"/>
+        </w:rPr>
+        <w:t>kullanılabiliyor</w:t>
+      </w:r>
+      <w:proofErr w:type="spellEnd"/>
+      <w:r>
+        <w:rPr>
+          <w:rFonts w:ascii="Cascadia Mono" w:hAnsi="Cascadia Mono" w:cs="Cascadia Mono"/>
+          <w:color w:val="000000"/>
+          <w:sz w:val="19"/>
+          <w:szCs w:val="19"/>
+          <w:lang w:val="en-US"/>
+        </w:rPr>
+        <w:t xml:space="preserve">. </w:t>
+      </w:r>
+    </w:p>
+    <w:p>
+      <w:pPr>
+        <w:autoSpaceDE w:val="0"/>
+        <w:autoSpaceDN w:val="0"/>
+        <w:adjustRightInd w:val="0"/>
+        <w:spacing w:after="0" w:line="240" w:lineRule="auto"/>
+        <w:rPr>
+          <w:rFonts w:ascii="Cascadia Mono" w:hAnsi="Cascadia Mono" w:cs="Cascadia Mono"/>
+          <w:color w:val="000000"/>
+          <w:sz w:val="19"/>
+          <w:szCs w:val="19"/>
+          <w:lang w:val="en-US"/>
+        </w:rPr>
+      </w:pPr>
+      <w:r>
+        <w:rPr>
+          <w:rFonts w:ascii="Cascadia Mono" w:hAnsi="Cascadia Mono" w:cs="Cascadia Mono"/>
+          <w:color w:val="000000"/>
+          <w:sz w:val="19"/>
+          <w:szCs w:val="19"/>
+          <w:lang w:val="en-US"/>
+        </w:rPr>
+        <w:t xml:space="preserve">richTextBox2.Text = </w:t>
+      </w:r>
+      <w:r>
+        <w:rPr>
+          <w:rFonts w:ascii="Cascadia Mono" w:hAnsi="Cascadia Mono" w:cs="Cascadia Mono"/>
+          <w:color w:val="0000FF"/>
+          <w:sz w:val="19"/>
+          <w:szCs w:val="19"/>
+          <w:lang w:val="en-US"/>
+        </w:rPr>
+        <w:t>new</w:t>
+      </w:r>
+      <w:r>
+        <w:rPr>
+          <w:rFonts w:ascii="Cascadia Mono" w:hAnsi="Cascadia Mono" w:cs="Cascadia Mono"/>
+          <w:color w:val="000000"/>
+          <w:sz w:val="19"/>
+          <w:szCs w:val="19"/>
+          <w:lang w:val="en-US"/>
+        </w:rPr>
+        <w:t xml:space="preserve"> HttpClient().GetStringAsync(</w:t>
+      </w:r>
+      <w:r>
+        <w:rPr>
+          <w:rFonts w:ascii="Cascadia Mono" w:hAnsi="Cascadia Mono" w:cs="Cascadia Mono"/>
+          <w:color w:val="A31515"/>
+          <w:sz w:val="19"/>
+          <w:szCs w:val="19"/>
+          <w:lang w:val="en-US"/>
+        </w:rPr>
+        <w:t>"https://www.google.com.tr/"</w:t>
+      </w:r>
+      <w:r>
+        <w:rPr>
+          <w:rFonts w:ascii="Cascadia Mono" w:hAnsi="Cascadia Mono" w:cs="Cascadia Mono"/>
+          <w:color w:val="000000"/>
+          <w:sz w:val="19"/>
+          <w:szCs w:val="19"/>
+          <w:lang w:val="en-US"/>
+        </w:rPr>
+        <w:t>).Result;</w:t>
+      </w:r>
+    </w:p>
+    <w:p>
+      <w:pPr>
+        <w:rPr>
+          <w:rFonts w:ascii="Cascadia Mono" w:hAnsi="Cascadia Mono" w:cs="Cascadia Mono"/>
+          <w:color w:val="000000"/>
+          <w:sz w:val="19"/>
+          <w:szCs w:val="19"/>
+          <w:lang w:val="en-US"/>
+        </w:rPr>
+      </w:pPr>
+    </w:p>
+    <w:p/>
     <w:p>
       <w:pPr>
         <w:pStyle w:val="NoSpacing"/>
       </w:pPr>
-      <w:proofErr w:type="spellStart"/>
-      <w:r>
-        <w:t>Task</w:t>
-      </w:r>
-      <w:proofErr w:type="spellEnd"/>
-      <w:r>
-        <w:t xml:space="preserve"> ‘</w:t>
-      </w:r>
-      <w:proofErr w:type="spellStart"/>
-      <w:r>
-        <w:t>ın</w:t>
-      </w:r>
-      <w:proofErr w:type="spellEnd"/>
-      <w:r>
-        <w:t xml:space="preserve"> amacı bir söz, bir taahhüttür. Yani bir işlemi, bir görevi yerine getirmekle ilgili bir taahhüttür. </w:t>
-      </w:r>
-    </w:p>
-    <w:p>
-      <w:pPr>
-        <w:pStyle w:val="NoSpacing"/>
-      </w:pPr>
-      <w:r>
-        <w:t xml:space="preserve">Bir metodumuz var ve geriye </w:t>
-      </w:r>
-      <w:proofErr w:type="spellStart"/>
-      <w:r>
-        <w:t>string</w:t>
-      </w:r>
-      <w:proofErr w:type="spellEnd"/>
-      <w:r>
-        <w:t xml:space="preserve"> dönüyor. Senkron yapıda bu </w:t>
-      </w:r>
-      <w:proofErr w:type="spellStart"/>
-      <w:r>
-        <w:t>metod</w:t>
-      </w:r>
-      <w:proofErr w:type="spellEnd"/>
-      <w:r>
-        <w:t xml:space="preserve"> çağrıldığı yere </w:t>
-      </w:r>
-      <w:proofErr w:type="spellStart"/>
-      <w:r>
-        <w:t>string</w:t>
-      </w:r>
-      <w:proofErr w:type="spellEnd"/>
-      <w:r>
-        <w:t xml:space="preserve"> döner.</w:t>
-      </w:r>
-    </w:p>
-    <w:p>
-      <w:pPr>
-        <w:pStyle w:val="NoSpacing"/>
-      </w:pPr>
-      <w:r>
-        <w:t xml:space="preserve">Bu </w:t>
-      </w:r>
-      <w:proofErr w:type="spellStart"/>
-      <w:r>
-        <w:t>metod</w:t>
-      </w:r>
-      <w:proofErr w:type="spellEnd"/>
-      <w:r>
-        <w:t xml:space="preserve"> </w:t>
-      </w:r>
-      <w:proofErr w:type="spellStart"/>
-      <w:r>
-        <w:t>Task</w:t>
-      </w:r>
-      <w:proofErr w:type="spellEnd"/>
-      <w:r>
-        <w:t>&lt;</w:t>
-      </w:r>
-      <w:proofErr w:type="spellStart"/>
-      <w:r>
-        <w:t>string</w:t>
-      </w:r>
-      <w:proofErr w:type="spellEnd"/>
-      <w:r>
-        <w:t xml:space="preserve">&gt; dönüyorsa bu bir söz, taahhüt demektir. Yani çağrıldığı yerde, ben sana bir </w:t>
-      </w:r>
-      <w:proofErr w:type="spellStart"/>
-      <w:r>
-        <w:t>string</w:t>
-      </w:r>
-      <w:proofErr w:type="spellEnd"/>
-      <w:r>
-        <w:t xml:space="preserve"> ifade </w:t>
-      </w:r>
-      <w:proofErr w:type="spellStart"/>
-      <w:r>
-        <w:t>dönücem</w:t>
-      </w:r>
-      <w:proofErr w:type="spellEnd"/>
-      <w:r>
-        <w:t xml:space="preserve"> ama hemen şimdi </w:t>
-      </w:r>
-      <w:proofErr w:type="gramStart"/>
-      <w:r>
-        <w:t>değil(</w:t>
-      </w:r>
-      <w:proofErr w:type="gramEnd"/>
-      <w:r>
-        <w:t xml:space="preserve">senkron ‘dan farklı olarak) eğer beklersen bir müddet sonra ben sana datanı </w:t>
-      </w:r>
-      <w:proofErr w:type="spellStart"/>
-      <w:r>
-        <w:t>dönücem</w:t>
-      </w:r>
-      <w:proofErr w:type="spellEnd"/>
-      <w:r>
-        <w:t xml:space="preserve">. </w:t>
-      </w:r>
-      <w:proofErr w:type="spellStart"/>
-      <w:r>
-        <w:t>Task</w:t>
-      </w:r>
-      <w:proofErr w:type="spellEnd"/>
-      <w:r>
-        <w:t xml:space="preserve"> ile işlem hemen gerçekleştirilmiyor, başladığı anda bir taahhüt verilmiş oluyor, bittiği anda bir bilgi </w:t>
-      </w:r>
-      <w:proofErr w:type="spellStart"/>
-      <w:r>
-        <w:t>vericem</w:t>
-      </w:r>
-      <w:proofErr w:type="spellEnd"/>
-      <w:r>
-        <w:t xml:space="preserve"> denmiş oluyor. Senkron ‘da </w:t>
-      </w:r>
-      <w:proofErr w:type="spellStart"/>
-      <w:r>
-        <w:t>thread</w:t>
-      </w:r>
-      <w:proofErr w:type="spellEnd"/>
-      <w:r>
-        <w:t xml:space="preserve"> bekliyor. </w:t>
-      </w:r>
-    </w:p>
-    <w:p>
-      <w:pPr>
-        <w:pStyle w:val="NoSpacing"/>
-      </w:pPr>
-      <w:proofErr w:type="spellStart"/>
-      <w:proofErr w:type="gramStart"/>
-      <w:r>
-        <w:t>async</w:t>
-      </w:r>
-      <w:proofErr w:type="gramEnd"/>
-      <w:r>
-        <w:t>-await</w:t>
-      </w:r>
-      <w:proofErr w:type="spellEnd"/>
-      <w:r>
-        <w:t xml:space="preserve">; bir metodun içerisinde asenkron bir </w:t>
-      </w:r>
-      <w:proofErr w:type="spellStart"/>
-      <w:r>
-        <w:t>metod</w:t>
-      </w:r>
-      <w:proofErr w:type="spellEnd"/>
-      <w:r>
-        <w:t xml:space="preserve"> çağrısı yapılacaksa bu ikili zorunlu.</w:t>
-      </w:r>
-    </w:p>
-    <w:p>
-      <w:pPr>
-        <w:pStyle w:val="NoSpacing"/>
-      </w:pPr>
-      <w:r>
-        <w:t xml:space="preserve">Eğer bir </w:t>
-      </w:r>
-      <w:proofErr w:type="spellStart"/>
-      <w:r>
-        <w:t>metod</w:t>
-      </w:r>
-      <w:proofErr w:type="spellEnd"/>
-      <w:r>
-        <w:t xml:space="preserve">, içerisinde asenkron bir çağrım yapmayacak, geriye bir </w:t>
-      </w:r>
-      <w:proofErr w:type="spellStart"/>
-      <w:r>
-        <w:t>Task</w:t>
-      </w:r>
-      <w:proofErr w:type="spellEnd"/>
-      <w:r>
-        <w:t xml:space="preserve"> dönecekse, bu ikilinin olmasına gerek yok.</w:t>
-      </w:r>
     </w:p>
     <w:p>
       <w:pPr>
@@ -988,6 +2593,7 @@
     <w:p/>
     <w:p>
       <w:r>
+        <w:lastRenderedPageBreak/>
         <w:t xml:space="preserve"> </w:t>
       </w:r>
     </w:p>

</xml_diff>

<commit_message>
5. Task ( async-await)-3 completed.
</commit_message>
<xml_diff>
--- a/MyNotes.docx
+++ b/MyNotes.docx
@@ -9,17 +9,25 @@
           <w:shd w:val="clear" w:color="auto" w:fill="FFFFFF"/>
         </w:rPr>
       </w:pPr>
+      <w:proofErr w:type="gramStart"/>
       <w:r>
         <w:rPr>
           <w:shd w:val="clear" w:color="auto" w:fill="FFFFFF"/>
         </w:rPr>
-        <w:t xml:space="preserve">.Net </w:t>
-      </w:r>
-      <w:proofErr w:type="spellStart"/>
+        <w:t>.Net</w:t>
+      </w:r>
+      <w:proofErr w:type="gramEnd"/>
       <w:r>
         <w:rPr>
           <w:shd w:val="clear" w:color="auto" w:fill="FFFFFF"/>
         </w:rPr>
+        <w:t xml:space="preserve"> </w:t>
+      </w:r>
+      <w:proofErr w:type="spellStart"/>
+      <w:r>
+        <w:rPr>
+          <w:shd w:val="clear" w:color="auto" w:fill="FFFFFF"/>
+        </w:rPr>
         <w:t>Core</w:t>
       </w:r>
       <w:proofErr w:type="spellEnd"/>
@@ -83,13 +91,21 @@
         <w:rPr>
           <w:shd w:val="clear" w:color="auto" w:fill="FFFFFF"/>
         </w:rPr>
-        <w:t>2. Asenkron(</w:t>
-      </w:r>
-      <w:proofErr w:type="spellStart"/>
+        <w:t xml:space="preserve">2. </w:t>
+      </w:r>
+      <w:proofErr w:type="gramStart"/>
       <w:r>
         <w:rPr>
           <w:shd w:val="clear" w:color="auto" w:fill="FFFFFF"/>
         </w:rPr>
+        <w:t>Asenkron(</w:t>
+      </w:r>
+      <w:proofErr w:type="spellStart"/>
+      <w:proofErr w:type="gramEnd"/>
+      <w:r>
+        <w:rPr>
+          <w:shd w:val="clear" w:color="auto" w:fill="FFFFFF"/>
+        </w:rPr>
         <w:t>Asynchronous</w:t>
       </w:r>
       <w:proofErr w:type="spellEnd"/>
@@ -111,18 +127,28 @@
         <w:rPr>
           <w:shd w:val="clear" w:color="auto" w:fill="FFFFFF"/>
         </w:rPr>
-        <w:t xml:space="preserve"> Programlama nedir ?</w:t>
-      </w:r>
+        <w:t xml:space="preserve"> Programlama </w:t>
+      </w:r>
+      <w:proofErr w:type="gramStart"/>
+      <w:r>
+        <w:rPr>
+          <w:shd w:val="clear" w:color="auto" w:fill="FFFFFF"/>
+        </w:rPr>
+        <w:t>nedir ?</w:t>
+      </w:r>
+      <w:proofErr w:type="gramEnd"/>
     </w:p>
     <w:p/>
     <w:p>
       <w:pPr>
         <w:pStyle w:val="Heading4"/>
       </w:pPr>
+      <w:proofErr w:type="gramStart"/>
       <w:r>
         <w:t>Asenkron(</w:t>
       </w:r>
       <w:proofErr w:type="spellStart"/>
+      <w:proofErr w:type="gramEnd"/>
       <w:r>
         <w:t>Asynchronous</w:t>
       </w:r>
@@ -264,7 +290,15 @@
       </w:r>
       <w:proofErr w:type="spellEnd"/>
       <w:r>
-        <w:t xml:space="preserve"> yada </w:t>
+        <w:t xml:space="preserve"> </w:t>
+      </w:r>
+      <w:proofErr w:type="gramStart"/>
+      <w:r>
+        <w:t>yada</w:t>
+      </w:r>
+      <w:proofErr w:type="gramEnd"/>
+      <w:r>
+        <w:t xml:space="preserve"> </w:t>
       </w:r>
       <w:proofErr w:type="spellStart"/>
       <w:r>
@@ -334,12 +368,17 @@
         <w:t xml:space="preserve"> Windows uygulamasında UI </w:t>
       </w:r>
       <w:proofErr w:type="spellStart"/>
+      <w:proofErr w:type="gramStart"/>
       <w:r>
         <w:t>Thread</w:t>
       </w:r>
       <w:proofErr w:type="spellEnd"/>
       <w:r>
-        <w:t xml:space="preserve">(Main </w:t>
+        <w:t>(</w:t>
+      </w:r>
+      <w:proofErr w:type="gramEnd"/>
+      <w:r>
+        <w:t xml:space="preserve">Main </w:t>
       </w:r>
       <w:proofErr w:type="spellStart"/>
       <w:r>
@@ -390,7 +429,15 @@
       </w:r>
       <w:proofErr w:type="spellEnd"/>
       <w:r>
-        <w:t xml:space="preserve"> alınabilir.(C,D,E,F sürücülerini ayrı </w:t>
+        <w:t xml:space="preserve"> </w:t>
+      </w:r>
+      <w:proofErr w:type="gramStart"/>
+      <w:r>
+        <w:t>alınabilir.(</w:t>
+      </w:r>
+      <w:proofErr w:type="gramEnd"/>
+      <w:r>
+        <w:t xml:space="preserve">C,D,E,F sürücülerini ayrı </w:t>
       </w:r>
       <w:proofErr w:type="spellStart"/>
       <w:r>
@@ -587,13 +634,21 @@
     </w:p>
     <w:p>
       <w:r>
-        <w:t xml:space="preserve">Senkron programlamada Garsonlar Şefe </w:t>
-      </w:r>
-      <w:r>
-        <w:t xml:space="preserve"> </w:t>
-      </w:r>
-      <w:r>
-        <w:t>gittikten sonra bekliyorlar. Şef yemeği hazır edene kadar yanında bekliyorlar. Başka bir iş yapmadan.</w:t>
+        <w:t xml:space="preserve">Senkron programlamada Garsonlar </w:t>
+      </w:r>
+      <w:proofErr w:type="gramStart"/>
+      <w:r>
+        <w:t xml:space="preserve">Şefe </w:t>
+      </w:r>
+      <w:r>
+        <w:t xml:space="preserve"> </w:t>
+      </w:r>
+      <w:r>
+        <w:t>gittikten</w:t>
+      </w:r>
+      <w:proofErr w:type="gramEnd"/>
+      <w:r>
+        <w:t xml:space="preserve"> sonra bekliyorlar. Şef yemeği hazır edene kadar yanında bekliyorlar. Başka bir iş yapmadan.</w:t>
       </w:r>
     </w:p>
     <w:p/>
@@ -618,7 +673,15 @@
     <w:p/>
     <w:p>
       <w:r>
-        <w:t>Asenkron programlamada, garsonlar şefe müşteri isteklerini ilettikten sonra başka işlerle(masa temizliği vb.) ya da yeni siparişleri de alabilirler.</w:t>
+        <w:t xml:space="preserve">Asenkron programlamada, garsonlar şefe müşteri isteklerini ilettikten sonra başka </w:t>
+      </w:r>
+      <w:proofErr w:type="gramStart"/>
+      <w:r>
+        <w:t>işlerle(</w:t>
+      </w:r>
+      <w:proofErr w:type="gramEnd"/>
+      <w:r>
+        <w:t>masa temizliği vb.) ya da yeni siparişleri de alabilirler.</w:t>
       </w:r>
     </w:p>
     <w:p/>
@@ -666,20 +729,34 @@
         <w:rPr>
           <w:shd w:val="clear" w:color="auto" w:fill="FFFFFF"/>
         </w:rPr>
-        <w:t xml:space="preserve"> ( </w:t>
-      </w:r>
-      <w:proofErr w:type="spellStart"/>
+        <w:t xml:space="preserve"> </w:t>
+      </w:r>
+      <w:proofErr w:type="gramStart"/>
       <w:r>
         <w:rPr>
           <w:shd w:val="clear" w:color="auto" w:fill="FFFFFF"/>
         </w:rPr>
-        <w:t>async-await</w:t>
-      </w:r>
-      <w:proofErr w:type="spellEnd"/>
+        <w:t xml:space="preserve">( </w:t>
+      </w:r>
+      <w:proofErr w:type="spellStart"/>
       <w:r>
         <w:rPr>
           <w:shd w:val="clear" w:color="auto" w:fill="FFFFFF"/>
         </w:rPr>
+        <w:t>async</w:t>
+      </w:r>
+      <w:proofErr w:type="gramEnd"/>
+      <w:r>
+        <w:rPr>
+          <w:shd w:val="clear" w:color="auto" w:fill="FFFFFF"/>
+        </w:rPr>
+        <w:t>-await</w:t>
+      </w:r>
+      <w:proofErr w:type="spellEnd"/>
+      <w:r>
+        <w:rPr>
+          <w:shd w:val="clear" w:color="auto" w:fill="FFFFFF"/>
+        </w:rPr>
         <w:t>)-1</w:t>
       </w:r>
     </w:p>
@@ -781,7 +858,15 @@
       </w:r>
       <w:proofErr w:type="spellEnd"/>
       <w:r>
-        <w:t xml:space="preserve"> ama hemen şimdi değil(senkron ‘dan farklı olarak) eğer beklersen bir müddet sonra ben sana datanı </w:t>
+        <w:t xml:space="preserve"> ama hemen şimdi </w:t>
+      </w:r>
+      <w:proofErr w:type="gramStart"/>
+      <w:r>
+        <w:t>değil(</w:t>
+      </w:r>
+      <w:proofErr w:type="gramEnd"/>
+      <w:r>
+        <w:t xml:space="preserve">senkron ‘dan farklı olarak) eğer beklersen bir müddet sonra ben sana datanı </w:t>
       </w:r>
       <w:proofErr w:type="spellStart"/>
       <w:r>
@@ -821,8 +906,13 @@
         <w:pStyle w:val="NoSpacing"/>
       </w:pPr>
       <w:proofErr w:type="spellStart"/>
-      <w:r>
-        <w:t>async-await</w:t>
+      <w:proofErr w:type="gramStart"/>
+      <w:r>
+        <w:t>async</w:t>
+      </w:r>
+      <w:proofErr w:type="gramEnd"/>
+      <w:r>
+        <w:t>-await</w:t>
       </w:r>
       <w:proofErr w:type="spellEnd"/>
       <w:r>
@@ -941,6 +1031,7 @@
         <w:t xml:space="preserve">&gt; </w:t>
       </w:r>
       <w:proofErr w:type="spellStart"/>
+      <w:proofErr w:type="gramStart"/>
       <w:r>
         <w:rPr>
           <w:rFonts w:ascii="Cascadia Mono" w:hAnsi="Cascadia Mono" w:cs="Cascadia Mono"/>
@@ -960,7 +1051,18 @@
           <w:szCs w:val="19"/>
           <w:lang w:val="en-US"/>
         </w:rPr>
-        <w:t>() {</w:t>
+        <w:t>(</w:t>
+      </w:r>
+      <w:proofErr w:type="gramEnd"/>
+      <w:r>
+        <w:rPr>
+          <w:rFonts w:ascii="Cascadia Mono" w:hAnsi="Cascadia Mono" w:cs="Cascadia Mono"/>
+          <w:color w:val="000000"/>
+          <w:sz w:val="19"/>
+          <w:szCs w:val="19"/>
+          <w:lang w:val="en-US"/>
+        </w:rPr>
+        <w:t>) {</w:t>
       </w:r>
     </w:p>
     <w:p>
@@ -1132,20 +1234,34 @@
         <w:rPr>
           <w:shd w:val="clear" w:color="auto" w:fill="FFFFFF"/>
         </w:rPr>
-        <w:t xml:space="preserve"> ( </w:t>
-      </w:r>
-      <w:proofErr w:type="spellStart"/>
+        <w:t xml:space="preserve"> </w:t>
+      </w:r>
+      <w:proofErr w:type="gramStart"/>
       <w:r>
         <w:rPr>
           <w:shd w:val="clear" w:color="auto" w:fill="FFFFFF"/>
         </w:rPr>
-        <w:t>async-await</w:t>
-      </w:r>
-      <w:proofErr w:type="spellEnd"/>
+        <w:t xml:space="preserve">( </w:t>
+      </w:r>
+      <w:proofErr w:type="spellStart"/>
       <w:r>
         <w:rPr>
           <w:shd w:val="clear" w:color="auto" w:fill="FFFFFF"/>
         </w:rPr>
+        <w:t>async</w:t>
+      </w:r>
+      <w:proofErr w:type="gramEnd"/>
+      <w:r>
+        <w:rPr>
+          <w:shd w:val="clear" w:color="auto" w:fill="FFFFFF"/>
+        </w:rPr>
+        <w:t>-await</w:t>
+      </w:r>
+      <w:proofErr w:type="spellEnd"/>
+      <w:r>
+        <w:rPr>
+          <w:shd w:val="clear" w:color="auto" w:fill="FFFFFF"/>
+        </w:rPr>
         <w:t>)-</w:t>
       </w:r>
       <w:r>
@@ -1155,7 +1271,6 @@
         <w:t>2</w:t>
       </w:r>
     </w:p>
-    <w:p/>
     <w:p>
       <w:pPr>
         <w:autoSpaceDE w:val="0"/>
@@ -1239,7 +1354,18 @@
           <w:szCs w:val="19"/>
           <w:lang w:val="en-US"/>
         </w:rPr>
-        <w:t>BtnReadFile_Click</w:t>
+        <w:t>BtnReadFile_</w:t>
+      </w:r>
+      <w:proofErr w:type="gramStart"/>
+      <w:r>
+        <w:rPr>
+          <w:rFonts w:ascii="Cascadia Mono" w:hAnsi="Cascadia Mono" w:cs="Cascadia Mono"/>
+          <w:color w:val="000000"/>
+          <w:sz w:val="19"/>
+          <w:szCs w:val="19"/>
+          <w:lang w:val="en-US"/>
+        </w:rPr>
+        <w:t>Click</w:t>
       </w:r>
       <w:proofErr w:type="spellEnd"/>
       <w:r>
@@ -1252,6 +1378,7 @@
         </w:rPr>
         <w:t>(</w:t>
       </w:r>
+      <w:proofErr w:type="gramEnd"/>
       <w:r>
         <w:rPr>
           <w:rFonts w:ascii="Cascadia Mono" w:hAnsi="Cascadia Mono" w:cs="Cascadia Mono"/>
@@ -1340,6 +1467,7 @@
         <w:t xml:space="preserve"> data = </w:t>
       </w:r>
       <w:proofErr w:type="spellStart"/>
+      <w:proofErr w:type="gramStart"/>
       <w:r>
         <w:rPr>
           <w:rFonts w:ascii="Cascadia Mono" w:hAnsi="Cascadia Mono" w:cs="Cascadia Mono"/>
@@ -1361,6 +1489,7 @@
         <w:t>.Empty</w:t>
       </w:r>
       <w:proofErr w:type="spellEnd"/>
+      <w:proofErr w:type="gramEnd"/>
       <w:r>
         <w:rPr>
           <w:rFonts w:ascii="Cascadia Mono" w:hAnsi="Cascadia Mono" w:cs="Cascadia Mono"/>
@@ -1439,6 +1568,7 @@
         <w:t xml:space="preserve"> = </w:t>
       </w:r>
       <w:proofErr w:type="spellStart"/>
+      <w:proofErr w:type="gramStart"/>
       <w:r>
         <w:rPr>
           <w:rFonts w:ascii="Cascadia Mono" w:hAnsi="Cascadia Mono" w:cs="Cascadia Mono"/>
@@ -1458,7 +1588,18 @@
           <w:szCs w:val="19"/>
           <w:lang w:val="en-US"/>
         </w:rPr>
-        <w:t>();</w:t>
+        <w:t>(</w:t>
+      </w:r>
+      <w:proofErr w:type="gramEnd"/>
+      <w:r>
+        <w:rPr>
+          <w:rFonts w:ascii="Cascadia Mono" w:hAnsi="Cascadia Mono" w:cs="Cascadia Mono"/>
+          <w:color w:val="000000"/>
+          <w:sz w:val="19"/>
+          <w:szCs w:val="19"/>
+          <w:lang w:val="en-US"/>
+        </w:rPr>
+        <w:t>);</w:t>
       </w:r>
     </w:p>
     <w:p>
@@ -1661,7 +1802,18 @@
           <w:szCs w:val="19"/>
           <w:lang w:val="en-US"/>
         </w:rPr>
-        <w:t>().</w:t>
+        <w:t>(</w:t>
+      </w:r>
+      <w:proofErr w:type="gramStart"/>
+      <w:r>
+        <w:rPr>
+          <w:rFonts w:ascii="Cascadia Mono" w:hAnsi="Cascadia Mono" w:cs="Cascadia Mono"/>
+          <w:color w:val="000000"/>
+          <w:sz w:val="19"/>
+          <w:szCs w:val="19"/>
+          <w:lang w:val="en-US"/>
+        </w:rPr>
+        <w:t>).</w:t>
       </w:r>
       <w:proofErr w:type="spellStart"/>
       <w:r>
@@ -1675,6 +1827,7 @@
         <w:t>GetStringAsync</w:t>
       </w:r>
       <w:proofErr w:type="spellEnd"/>
+      <w:proofErr w:type="gramEnd"/>
       <w:r>
         <w:rPr>
           <w:rFonts w:ascii="Cascadia Mono" w:hAnsi="Cascadia Mono" w:cs="Cascadia Mono"/>
@@ -1864,8 +2017,20 @@
           <w:szCs w:val="19"/>
           <w:lang w:val="en-US"/>
         </w:rPr>
-        <w:t xml:space="preserve">            richTextBox1.Text = data;</w:t>
-      </w:r>
+        <w:t xml:space="preserve">            richTextBox1.Text = </w:t>
+      </w:r>
+      <w:proofErr w:type="gramStart"/>
+      <w:r>
+        <w:rPr>
+          <w:rFonts w:ascii="Cascadia Mono" w:hAnsi="Cascadia Mono" w:cs="Cascadia Mono"/>
+          <w:color w:val="000000"/>
+          <w:sz w:val="19"/>
+          <w:szCs w:val="19"/>
+          <w:lang w:val="en-US"/>
+        </w:rPr>
+        <w:t>data;</w:t>
+      </w:r>
+      <w:proofErr w:type="gramEnd"/>
     </w:p>
     <w:p>
       <w:pPr>
@@ -2101,7 +2266,18 @@
           <w:szCs w:val="19"/>
           <w:lang w:val="en-US"/>
         </w:rPr>
-        <w:t>().</w:t>
+        <w:t>(</w:t>
+      </w:r>
+      <w:proofErr w:type="gramStart"/>
+      <w:r>
+        <w:rPr>
+          <w:rFonts w:ascii="Cascadia Mono" w:hAnsi="Cascadia Mono" w:cs="Cascadia Mono"/>
+          <w:color w:val="000000"/>
+          <w:sz w:val="19"/>
+          <w:szCs w:val="19"/>
+          <w:lang w:val="en-US"/>
+        </w:rPr>
+        <w:t>).</w:t>
       </w:r>
       <w:proofErr w:type="spellStart"/>
       <w:r>
@@ -2115,6 +2291,7 @@
         <w:t>GetStringAsync</w:t>
       </w:r>
       <w:proofErr w:type="spellEnd"/>
+      <w:proofErr w:type="gramEnd"/>
       <w:r>
         <w:rPr>
           <w:rFonts w:ascii="Cascadia Mono" w:hAnsi="Cascadia Mono" w:cs="Cascadia Mono"/>
@@ -2430,6 +2607,7 @@
         <w:t xml:space="preserve"> </w:t>
       </w:r>
       <w:proofErr w:type="spellStart"/>
+      <w:proofErr w:type="gramStart"/>
       <w:r>
         <w:rPr>
           <w:rFonts w:ascii="Cascadia Mono" w:hAnsi="Cascadia Mono" w:cs="Cascadia Mono"/>
@@ -2449,7 +2627,18 @@
           <w:szCs w:val="19"/>
           <w:lang w:val="en-US"/>
         </w:rPr>
-        <w:t xml:space="preserve"> .Result </w:t>
+        <w:t xml:space="preserve"> .Result</w:t>
+      </w:r>
+      <w:proofErr w:type="gramEnd"/>
+      <w:r>
+        <w:rPr>
+          <w:rFonts w:ascii="Cascadia Mono" w:hAnsi="Cascadia Mono" w:cs="Cascadia Mono"/>
+          <w:color w:val="000000"/>
+          <w:sz w:val="19"/>
+          <w:szCs w:val="19"/>
+          <w:lang w:val="en-US"/>
+        </w:rPr>
+        <w:t xml:space="preserve"> </w:t>
       </w:r>
       <w:proofErr w:type="spellStart"/>
       <w:r>
@@ -2516,7 +2705,29 @@
           <w:szCs w:val="19"/>
           <w:lang w:val="en-US"/>
         </w:rPr>
-        <w:t xml:space="preserve"> HttpClient().GetStringAsync(</w:t>
+        <w:t xml:space="preserve"> </w:t>
+      </w:r>
+      <w:proofErr w:type="gramStart"/>
+      <w:r>
+        <w:rPr>
+          <w:rFonts w:ascii="Cascadia Mono" w:hAnsi="Cascadia Mono" w:cs="Cascadia Mono"/>
+          <w:color w:val="000000"/>
+          <w:sz w:val="19"/>
+          <w:szCs w:val="19"/>
+          <w:lang w:val="en-US"/>
+        </w:rPr>
+        <w:t>HttpClient(</w:t>
+      </w:r>
+      <w:proofErr w:type="gramEnd"/>
+      <w:r>
+        <w:rPr>
+          <w:rFonts w:ascii="Cascadia Mono" w:hAnsi="Cascadia Mono" w:cs="Cascadia Mono"/>
+          <w:color w:val="000000"/>
+          <w:sz w:val="19"/>
+          <w:szCs w:val="19"/>
+          <w:lang w:val="en-US"/>
+        </w:rPr>
+        <w:t>).GetStringAsync(</w:t>
       </w:r>
       <w:r>
         <w:rPr>
@@ -2550,50 +2761,3986 @@
         </w:rPr>
       </w:pPr>
     </w:p>
+    <w:p>
+      <w:pPr>
+        <w:pStyle w:val="Heading3"/>
+        <w:rPr>
+          <w:shd w:val="clear" w:color="auto" w:fill="FFFFFF"/>
+        </w:rPr>
+      </w:pPr>
+      <w:r>
+        <w:rPr>
+          <w:shd w:val="clear" w:color="auto" w:fill="FFFFFF"/>
+        </w:rPr>
+        <w:t>5</w:t>
+      </w:r>
+      <w:r>
+        <w:rPr>
+          <w:shd w:val="clear" w:color="auto" w:fill="FFFFFF"/>
+        </w:rPr>
+        <w:t xml:space="preserve">. </w:t>
+      </w:r>
+      <w:proofErr w:type="spellStart"/>
+      <w:r>
+        <w:rPr>
+          <w:shd w:val="clear" w:color="auto" w:fill="FFFFFF"/>
+        </w:rPr>
+        <w:t>Task</w:t>
+      </w:r>
+      <w:proofErr w:type="spellEnd"/>
+      <w:r>
+        <w:rPr>
+          <w:shd w:val="clear" w:color="auto" w:fill="FFFFFF"/>
+        </w:rPr>
+        <w:t xml:space="preserve"> </w:t>
+      </w:r>
+      <w:proofErr w:type="gramStart"/>
+      <w:r>
+        <w:rPr>
+          <w:shd w:val="clear" w:color="auto" w:fill="FFFFFF"/>
+        </w:rPr>
+        <w:t xml:space="preserve">( </w:t>
+      </w:r>
+      <w:proofErr w:type="spellStart"/>
+      <w:r>
+        <w:rPr>
+          <w:shd w:val="clear" w:color="auto" w:fill="FFFFFF"/>
+        </w:rPr>
+        <w:t>async</w:t>
+      </w:r>
+      <w:proofErr w:type="gramEnd"/>
+      <w:r>
+        <w:rPr>
+          <w:shd w:val="clear" w:color="auto" w:fill="FFFFFF"/>
+        </w:rPr>
+        <w:t>-await</w:t>
+      </w:r>
+      <w:proofErr w:type="spellEnd"/>
+      <w:r>
+        <w:rPr>
+          <w:shd w:val="clear" w:color="auto" w:fill="FFFFFF"/>
+        </w:rPr>
+        <w:t>)-</w:t>
+      </w:r>
+      <w:r>
+        <w:rPr>
+          <w:shd w:val="clear" w:color="auto" w:fill="FFFFFF"/>
+        </w:rPr>
+        <w:t>3</w:t>
+      </w:r>
+    </w:p>
     <w:p/>
     <w:p>
       <w:pPr>
-        <w:pStyle w:val="NoSpacing"/>
-      </w:pPr>
-    </w:p>
-    <w:p>
-      <w:pPr>
-        <w:pStyle w:val="NoSpacing"/>
-      </w:pPr>
-    </w:p>
-    <w:p>
-      <w:pPr>
-        <w:pStyle w:val="NoSpacing"/>
-      </w:pPr>
-    </w:p>
-    <w:p>
-      <w:pPr>
-        <w:pStyle w:val="NoSpacing"/>
-      </w:pPr>
-    </w:p>
-    <w:p>
-      <w:pPr>
-        <w:pStyle w:val="NoSpacing"/>
-      </w:pPr>
-      <w:r>
-        <w:t xml:space="preserve"> </w:t>
-      </w:r>
-    </w:p>
-    <w:p>
-      <w:pPr>
-        <w:pStyle w:val="NoSpacing"/>
-      </w:pPr>
-    </w:p>
-    <w:p>
-      <w:pPr>
-        <w:pStyle w:val="NoSpacing"/>
-      </w:pPr>
+        <w:autoSpaceDE w:val="0"/>
+        <w:autoSpaceDN w:val="0"/>
+        <w:adjustRightInd w:val="0"/>
+        <w:spacing w:after="0" w:line="240" w:lineRule="auto"/>
+        <w:rPr>
+          <w:rFonts w:ascii="Cascadia Mono" w:hAnsi="Cascadia Mono" w:cs="Cascadia Mono"/>
+          <w:color w:val="000000"/>
+          <w:sz w:val="19"/>
+          <w:szCs w:val="19"/>
+          <w:lang w:val="en-US"/>
+        </w:rPr>
+      </w:pPr>
+      <w:r>
+        <w:rPr>
+          <w:rFonts w:ascii="Cascadia Mono" w:hAnsi="Cascadia Mono" w:cs="Cascadia Mono"/>
+          <w:color w:val="0000FF"/>
+          <w:sz w:val="19"/>
+          <w:szCs w:val="19"/>
+          <w:lang w:val="en-US"/>
+        </w:rPr>
+        <w:t>private</w:t>
+      </w:r>
+      <w:r>
+        <w:rPr>
+          <w:rFonts w:ascii="Cascadia Mono" w:hAnsi="Cascadia Mono" w:cs="Cascadia Mono"/>
+          <w:color w:val="000000"/>
+          <w:sz w:val="19"/>
+          <w:szCs w:val="19"/>
+          <w:lang w:val="en-US"/>
+        </w:rPr>
+        <w:t xml:space="preserve"> </w:t>
+      </w:r>
+      <w:r>
+        <w:rPr>
+          <w:rFonts w:ascii="Cascadia Mono" w:hAnsi="Cascadia Mono" w:cs="Cascadia Mono"/>
+          <w:color w:val="0000FF"/>
+          <w:sz w:val="19"/>
+          <w:szCs w:val="19"/>
+          <w:lang w:val="en-US"/>
+        </w:rPr>
+        <w:t>async</w:t>
+      </w:r>
+      <w:r>
+        <w:rPr>
+          <w:rFonts w:ascii="Cascadia Mono" w:hAnsi="Cascadia Mono" w:cs="Cascadia Mono"/>
+          <w:color w:val="000000"/>
+          <w:sz w:val="19"/>
+          <w:szCs w:val="19"/>
+          <w:lang w:val="en-US"/>
+        </w:rPr>
+        <w:t xml:space="preserve"> Task&lt;</w:t>
+      </w:r>
+      <w:r>
+        <w:rPr>
+          <w:rFonts w:ascii="Cascadia Mono" w:hAnsi="Cascadia Mono" w:cs="Cascadia Mono"/>
+          <w:color w:val="0000FF"/>
+          <w:sz w:val="19"/>
+          <w:szCs w:val="19"/>
+          <w:lang w:val="en-US"/>
+        </w:rPr>
+        <w:t>string</w:t>
+      </w:r>
+      <w:r>
+        <w:rPr>
+          <w:rFonts w:ascii="Cascadia Mono" w:hAnsi="Cascadia Mono" w:cs="Cascadia Mono"/>
+          <w:color w:val="000000"/>
+          <w:sz w:val="19"/>
+          <w:szCs w:val="19"/>
+          <w:lang w:val="en-US"/>
+        </w:rPr>
+        <w:t xml:space="preserve">&gt; </w:t>
+      </w:r>
+      <w:proofErr w:type="spellStart"/>
+      <w:proofErr w:type="gramStart"/>
+      <w:r>
+        <w:rPr>
+          <w:rFonts w:ascii="Cascadia Mono" w:hAnsi="Cascadia Mono" w:cs="Cascadia Mono"/>
+          <w:color w:val="000000"/>
+          <w:sz w:val="19"/>
+          <w:szCs w:val="19"/>
+          <w:lang w:val="en-US"/>
+        </w:rPr>
+        <w:t>ReadFileAsync</w:t>
+      </w:r>
+      <w:proofErr w:type="spellEnd"/>
+      <w:r>
+        <w:rPr>
+          <w:rFonts w:ascii="Cascadia Mono" w:hAnsi="Cascadia Mono" w:cs="Cascadia Mono"/>
+          <w:color w:val="000000"/>
+          <w:sz w:val="19"/>
+          <w:szCs w:val="19"/>
+          <w:lang w:val="en-US"/>
+        </w:rPr>
+        <w:t>(</w:t>
+      </w:r>
+      <w:proofErr w:type="gramEnd"/>
+      <w:r>
+        <w:rPr>
+          <w:rFonts w:ascii="Cascadia Mono" w:hAnsi="Cascadia Mono" w:cs="Cascadia Mono"/>
+          <w:color w:val="000000"/>
+          <w:sz w:val="19"/>
+          <w:szCs w:val="19"/>
+          <w:lang w:val="en-US"/>
+        </w:rPr>
+        <w:t>) {</w:t>
+      </w:r>
+    </w:p>
+    <w:p>
+      <w:pPr>
+        <w:autoSpaceDE w:val="0"/>
+        <w:autoSpaceDN w:val="0"/>
+        <w:adjustRightInd w:val="0"/>
+        <w:spacing w:after="0" w:line="240" w:lineRule="auto"/>
+        <w:rPr>
+          <w:rFonts w:ascii="Cascadia Mono" w:hAnsi="Cascadia Mono" w:cs="Cascadia Mono"/>
+          <w:color w:val="000000"/>
+          <w:sz w:val="19"/>
+          <w:szCs w:val="19"/>
+          <w:lang w:val="en-US"/>
+        </w:rPr>
+      </w:pPr>
+      <w:r>
+        <w:rPr>
+          <w:rFonts w:ascii="Cascadia Mono" w:hAnsi="Cascadia Mono" w:cs="Cascadia Mono"/>
+          <w:color w:val="000000"/>
+          <w:sz w:val="19"/>
+          <w:szCs w:val="19"/>
+          <w:lang w:val="en-US"/>
+        </w:rPr>
+        <w:t xml:space="preserve">            </w:t>
+      </w:r>
+      <w:r>
+        <w:rPr>
+          <w:rFonts w:ascii="Cascadia Mono" w:hAnsi="Cascadia Mono" w:cs="Cascadia Mono"/>
+          <w:color w:val="0000FF"/>
+          <w:sz w:val="19"/>
+          <w:szCs w:val="19"/>
+          <w:lang w:val="en-US"/>
+        </w:rPr>
+        <w:t>string</w:t>
+      </w:r>
+      <w:r>
+        <w:rPr>
+          <w:rFonts w:ascii="Cascadia Mono" w:hAnsi="Cascadia Mono" w:cs="Cascadia Mono"/>
+          <w:color w:val="000000"/>
+          <w:sz w:val="19"/>
+          <w:szCs w:val="19"/>
+          <w:lang w:val="en-US"/>
+        </w:rPr>
+        <w:t xml:space="preserve"> data = </w:t>
+      </w:r>
+      <w:proofErr w:type="spellStart"/>
+      <w:proofErr w:type="gramStart"/>
+      <w:r>
+        <w:rPr>
+          <w:rFonts w:ascii="Cascadia Mono" w:hAnsi="Cascadia Mono" w:cs="Cascadia Mono"/>
+          <w:color w:val="0000FF"/>
+          <w:sz w:val="19"/>
+          <w:szCs w:val="19"/>
+          <w:lang w:val="en-US"/>
+        </w:rPr>
+        <w:t>string</w:t>
+      </w:r>
+      <w:r>
+        <w:rPr>
+          <w:rFonts w:ascii="Cascadia Mono" w:hAnsi="Cascadia Mono" w:cs="Cascadia Mono"/>
+          <w:color w:val="000000"/>
+          <w:sz w:val="19"/>
+          <w:szCs w:val="19"/>
+          <w:lang w:val="en-US"/>
+        </w:rPr>
+        <w:t>.Empty</w:t>
+      </w:r>
+      <w:proofErr w:type="spellEnd"/>
+      <w:proofErr w:type="gramEnd"/>
+      <w:r>
+        <w:rPr>
+          <w:rFonts w:ascii="Cascadia Mono" w:hAnsi="Cascadia Mono" w:cs="Cascadia Mono"/>
+          <w:color w:val="000000"/>
+          <w:sz w:val="19"/>
+          <w:szCs w:val="19"/>
+          <w:lang w:val="en-US"/>
+        </w:rPr>
+        <w:t>;</w:t>
+      </w:r>
+    </w:p>
+    <w:p>
+      <w:pPr>
+        <w:autoSpaceDE w:val="0"/>
+        <w:autoSpaceDN w:val="0"/>
+        <w:adjustRightInd w:val="0"/>
+        <w:spacing w:after="0" w:line="240" w:lineRule="auto"/>
+        <w:rPr>
+          <w:rFonts w:ascii="Cascadia Mono" w:hAnsi="Cascadia Mono" w:cs="Cascadia Mono"/>
+          <w:color w:val="000000"/>
+          <w:sz w:val="19"/>
+          <w:szCs w:val="19"/>
+          <w:lang w:val="en-US"/>
+        </w:rPr>
+      </w:pPr>
+      <w:r>
+        <w:rPr>
+          <w:rFonts w:ascii="Cascadia Mono" w:hAnsi="Cascadia Mono" w:cs="Cascadia Mono"/>
+          <w:color w:val="000000"/>
+          <w:sz w:val="19"/>
+          <w:szCs w:val="19"/>
+          <w:lang w:val="en-US"/>
+        </w:rPr>
+        <w:t xml:space="preserve">            </w:t>
+      </w:r>
+      <w:r>
+        <w:rPr>
+          <w:rFonts w:ascii="Cascadia Mono" w:hAnsi="Cascadia Mono" w:cs="Cascadia Mono"/>
+          <w:color w:val="0000FF"/>
+          <w:sz w:val="19"/>
+          <w:szCs w:val="19"/>
+          <w:lang w:val="en-US"/>
+        </w:rPr>
+        <w:t>using</w:t>
+      </w:r>
+      <w:r>
+        <w:rPr>
+          <w:rFonts w:ascii="Cascadia Mono" w:hAnsi="Cascadia Mono" w:cs="Cascadia Mono"/>
+          <w:color w:val="000000"/>
+          <w:sz w:val="19"/>
+          <w:szCs w:val="19"/>
+          <w:lang w:val="en-US"/>
+        </w:rPr>
+        <w:t xml:space="preserve"> (</w:t>
+      </w:r>
+      <w:proofErr w:type="spellStart"/>
+      <w:r>
+        <w:rPr>
+          <w:rFonts w:ascii="Cascadia Mono" w:hAnsi="Cascadia Mono" w:cs="Cascadia Mono"/>
+          <w:color w:val="000000"/>
+          <w:sz w:val="19"/>
+          <w:szCs w:val="19"/>
+          <w:lang w:val="en-US"/>
+        </w:rPr>
+        <w:t>StreamReader</w:t>
+      </w:r>
+      <w:proofErr w:type="spellEnd"/>
+      <w:r>
+        <w:rPr>
+          <w:rFonts w:ascii="Cascadia Mono" w:hAnsi="Cascadia Mono" w:cs="Cascadia Mono"/>
+          <w:color w:val="000000"/>
+          <w:sz w:val="19"/>
+          <w:szCs w:val="19"/>
+          <w:lang w:val="en-US"/>
+        </w:rPr>
+        <w:t xml:space="preserve"> s = </w:t>
+      </w:r>
+      <w:r>
+        <w:rPr>
+          <w:rFonts w:ascii="Cascadia Mono" w:hAnsi="Cascadia Mono" w:cs="Cascadia Mono"/>
+          <w:color w:val="0000FF"/>
+          <w:sz w:val="19"/>
+          <w:szCs w:val="19"/>
+          <w:lang w:val="en-US"/>
+        </w:rPr>
+        <w:t>new</w:t>
+      </w:r>
+      <w:r>
+        <w:rPr>
+          <w:rFonts w:ascii="Cascadia Mono" w:hAnsi="Cascadia Mono" w:cs="Cascadia Mono"/>
+          <w:color w:val="000000"/>
+          <w:sz w:val="19"/>
+          <w:szCs w:val="19"/>
+          <w:lang w:val="en-US"/>
+        </w:rPr>
+        <w:t xml:space="preserve"> </w:t>
+      </w:r>
+      <w:proofErr w:type="spellStart"/>
+      <w:r>
+        <w:rPr>
+          <w:rFonts w:ascii="Cascadia Mono" w:hAnsi="Cascadia Mono" w:cs="Cascadia Mono"/>
+          <w:color w:val="000000"/>
+          <w:sz w:val="19"/>
+          <w:szCs w:val="19"/>
+          <w:lang w:val="en-US"/>
+        </w:rPr>
+        <w:t>StreamReader</w:t>
+      </w:r>
+      <w:proofErr w:type="spellEnd"/>
+      <w:r>
+        <w:rPr>
+          <w:rFonts w:ascii="Cascadia Mono" w:hAnsi="Cascadia Mono" w:cs="Cascadia Mono"/>
+          <w:color w:val="000000"/>
+          <w:sz w:val="19"/>
+          <w:szCs w:val="19"/>
+          <w:lang w:val="en-US"/>
+        </w:rPr>
+        <w:t>(</w:t>
+      </w:r>
+      <w:r>
+        <w:rPr>
+          <w:rFonts w:ascii="Cascadia Mono" w:hAnsi="Cascadia Mono" w:cs="Cascadia Mono"/>
+          <w:color w:val="A31515"/>
+          <w:sz w:val="19"/>
+          <w:szCs w:val="19"/>
+          <w:lang w:val="en-US"/>
+        </w:rPr>
+        <w:t>"dosya.txt"</w:t>
+      </w:r>
+      <w:r>
+        <w:rPr>
+          <w:rFonts w:ascii="Cascadia Mono" w:hAnsi="Cascadia Mono" w:cs="Cascadia Mono"/>
+          <w:color w:val="000000"/>
+          <w:sz w:val="19"/>
+          <w:szCs w:val="19"/>
+          <w:lang w:val="en-US"/>
+        </w:rPr>
+        <w:t>)) {</w:t>
+      </w:r>
+    </w:p>
+    <w:p>
+      <w:pPr>
+        <w:autoSpaceDE w:val="0"/>
+        <w:autoSpaceDN w:val="0"/>
+        <w:adjustRightInd w:val="0"/>
+        <w:spacing w:after="0" w:line="240" w:lineRule="auto"/>
+        <w:rPr>
+          <w:rFonts w:ascii="Cascadia Mono" w:hAnsi="Cascadia Mono" w:cs="Cascadia Mono"/>
+          <w:color w:val="000000"/>
+          <w:sz w:val="19"/>
+          <w:szCs w:val="19"/>
+          <w:lang w:val="en-US"/>
+        </w:rPr>
+      </w:pPr>
+      <w:r>
+        <w:rPr>
+          <w:rFonts w:ascii="Cascadia Mono" w:hAnsi="Cascadia Mono" w:cs="Cascadia Mono"/>
+          <w:color w:val="000000"/>
+          <w:sz w:val="19"/>
+          <w:szCs w:val="19"/>
+          <w:lang w:val="en-US"/>
+        </w:rPr>
+        <w:t xml:space="preserve">                Task&lt;</w:t>
+      </w:r>
+      <w:r>
+        <w:rPr>
+          <w:rFonts w:ascii="Cascadia Mono" w:hAnsi="Cascadia Mono" w:cs="Cascadia Mono"/>
+          <w:color w:val="0000FF"/>
+          <w:sz w:val="19"/>
+          <w:szCs w:val="19"/>
+          <w:lang w:val="en-US"/>
+        </w:rPr>
+        <w:t>string</w:t>
+      </w:r>
+      <w:r>
+        <w:rPr>
+          <w:rFonts w:ascii="Cascadia Mono" w:hAnsi="Cascadia Mono" w:cs="Cascadia Mono"/>
+          <w:color w:val="000000"/>
+          <w:sz w:val="19"/>
+          <w:szCs w:val="19"/>
+          <w:lang w:val="en-US"/>
+        </w:rPr>
+        <w:t xml:space="preserve">&gt; </w:t>
+      </w:r>
+      <w:proofErr w:type="spellStart"/>
+      <w:r>
+        <w:rPr>
+          <w:rFonts w:ascii="Cascadia Mono" w:hAnsi="Cascadia Mono" w:cs="Cascadia Mono"/>
+          <w:color w:val="000000"/>
+          <w:sz w:val="19"/>
+          <w:szCs w:val="19"/>
+          <w:lang w:val="en-US"/>
+        </w:rPr>
+        <w:t>myTask</w:t>
+      </w:r>
+      <w:proofErr w:type="spellEnd"/>
+      <w:r>
+        <w:rPr>
+          <w:rFonts w:ascii="Cascadia Mono" w:hAnsi="Cascadia Mono" w:cs="Cascadia Mono"/>
+          <w:color w:val="000000"/>
+          <w:sz w:val="19"/>
+          <w:szCs w:val="19"/>
+          <w:lang w:val="en-US"/>
+        </w:rPr>
+        <w:t xml:space="preserve"> = </w:t>
+      </w:r>
+      <w:proofErr w:type="spellStart"/>
+      <w:proofErr w:type="gramStart"/>
+      <w:r>
+        <w:rPr>
+          <w:rFonts w:ascii="Cascadia Mono" w:hAnsi="Cascadia Mono" w:cs="Cascadia Mono"/>
+          <w:color w:val="000000"/>
+          <w:sz w:val="19"/>
+          <w:szCs w:val="19"/>
+          <w:lang w:val="en-US"/>
+        </w:rPr>
+        <w:t>s.ReadToEndAsync</w:t>
+      </w:r>
+      <w:proofErr w:type="spellEnd"/>
+      <w:proofErr w:type="gramEnd"/>
+      <w:r>
+        <w:rPr>
+          <w:rFonts w:ascii="Cascadia Mono" w:hAnsi="Cascadia Mono" w:cs="Cascadia Mono"/>
+          <w:color w:val="000000"/>
+          <w:sz w:val="19"/>
+          <w:szCs w:val="19"/>
+          <w:lang w:val="en-US"/>
+        </w:rPr>
+        <w:t xml:space="preserve">(); </w:t>
+      </w:r>
+      <w:r>
+        <w:rPr>
+          <w:rFonts w:ascii="Cascadia Mono" w:hAnsi="Cascadia Mono" w:cs="Cascadia Mono"/>
+          <w:color w:val="008000"/>
+          <w:sz w:val="19"/>
+          <w:szCs w:val="19"/>
+          <w:lang w:val="en-US"/>
+        </w:rPr>
+        <w:t xml:space="preserve">// </w:t>
+      </w:r>
+    </w:p>
+    <w:p>
+      <w:pPr>
+        <w:autoSpaceDE w:val="0"/>
+        <w:autoSpaceDN w:val="0"/>
+        <w:adjustRightInd w:val="0"/>
+        <w:spacing w:after="0" w:line="240" w:lineRule="auto"/>
+        <w:rPr>
+          <w:rFonts w:ascii="Cascadia Mono" w:hAnsi="Cascadia Mono" w:cs="Cascadia Mono"/>
+          <w:color w:val="000000"/>
+          <w:sz w:val="19"/>
+          <w:szCs w:val="19"/>
+          <w:lang w:val="en-US"/>
+        </w:rPr>
+      </w:pPr>
+      <w:r>
+        <w:rPr>
+          <w:rFonts w:ascii="Cascadia Mono" w:hAnsi="Cascadia Mono" w:cs="Cascadia Mono"/>
+          <w:color w:val="000000"/>
+          <w:sz w:val="19"/>
+          <w:szCs w:val="19"/>
+          <w:lang w:val="en-US"/>
+        </w:rPr>
+        <w:t xml:space="preserve">                </w:t>
+      </w:r>
+      <w:r>
+        <w:rPr>
+          <w:rFonts w:ascii="Cascadia Mono" w:hAnsi="Cascadia Mono" w:cs="Cascadia Mono"/>
+          <w:color w:val="008000"/>
+          <w:sz w:val="19"/>
+          <w:szCs w:val="19"/>
+          <w:lang w:val="en-US"/>
+        </w:rPr>
+        <w:t xml:space="preserve">// </w:t>
+      </w:r>
+      <w:proofErr w:type="spellStart"/>
+      <w:r>
+        <w:rPr>
+          <w:rFonts w:ascii="Cascadia Mono" w:hAnsi="Cascadia Mono" w:cs="Cascadia Mono"/>
+          <w:color w:val="008000"/>
+          <w:sz w:val="19"/>
+          <w:szCs w:val="19"/>
+          <w:lang w:val="en-US"/>
+        </w:rPr>
+        <w:t>Üstteki</w:t>
+      </w:r>
+      <w:proofErr w:type="spellEnd"/>
+      <w:r>
+        <w:rPr>
+          <w:rFonts w:ascii="Cascadia Mono" w:hAnsi="Cascadia Mono" w:cs="Cascadia Mono"/>
+          <w:color w:val="008000"/>
+          <w:sz w:val="19"/>
+          <w:szCs w:val="19"/>
+          <w:lang w:val="en-US"/>
+        </w:rPr>
+        <w:t xml:space="preserve"> </w:t>
+      </w:r>
+      <w:proofErr w:type="spellStart"/>
+      <w:r>
+        <w:rPr>
+          <w:rFonts w:ascii="Cascadia Mono" w:hAnsi="Cascadia Mono" w:cs="Cascadia Mono"/>
+          <w:color w:val="008000"/>
+          <w:sz w:val="19"/>
+          <w:szCs w:val="19"/>
+          <w:lang w:val="en-US"/>
+        </w:rPr>
+        <w:t>satır</w:t>
+      </w:r>
+      <w:proofErr w:type="spellEnd"/>
+      <w:r>
+        <w:rPr>
+          <w:rFonts w:ascii="Cascadia Mono" w:hAnsi="Cascadia Mono" w:cs="Cascadia Mono"/>
+          <w:color w:val="008000"/>
+          <w:sz w:val="19"/>
+          <w:szCs w:val="19"/>
+          <w:lang w:val="en-US"/>
+        </w:rPr>
+        <w:t xml:space="preserve"> </w:t>
+      </w:r>
+      <w:proofErr w:type="spellStart"/>
+      <w:r>
+        <w:rPr>
+          <w:rFonts w:ascii="Cascadia Mono" w:hAnsi="Cascadia Mono" w:cs="Cascadia Mono"/>
+          <w:color w:val="008000"/>
+          <w:sz w:val="19"/>
+          <w:szCs w:val="19"/>
+          <w:lang w:val="en-US"/>
+        </w:rPr>
+        <w:t>ile</w:t>
+      </w:r>
+      <w:proofErr w:type="spellEnd"/>
+      <w:r>
+        <w:rPr>
+          <w:rFonts w:ascii="Cascadia Mono" w:hAnsi="Cascadia Mono" w:cs="Cascadia Mono"/>
+          <w:color w:val="008000"/>
+          <w:sz w:val="19"/>
+          <w:szCs w:val="19"/>
+          <w:lang w:val="en-US"/>
+        </w:rPr>
+        <w:t xml:space="preserve"> </w:t>
+      </w:r>
+      <w:proofErr w:type="spellStart"/>
+      <w:r>
+        <w:rPr>
+          <w:rFonts w:ascii="Cascadia Mono" w:hAnsi="Cascadia Mono" w:cs="Cascadia Mono"/>
+          <w:color w:val="008000"/>
+          <w:sz w:val="19"/>
+          <w:szCs w:val="19"/>
+          <w:lang w:val="en-US"/>
+        </w:rPr>
+        <w:t>alttaki</w:t>
+      </w:r>
+      <w:proofErr w:type="spellEnd"/>
+      <w:r>
+        <w:rPr>
+          <w:rFonts w:ascii="Cascadia Mono" w:hAnsi="Cascadia Mono" w:cs="Cascadia Mono"/>
+          <w:color w:val="008000"/>
+          <w:sz w:val="19"/>
+          <w:szCs w:val="19"/>
+          <w:lang w:val="en-US"/>
+        </w:rPr>
+        <w:t xml:space="preserve"> </w:t>
+      </w:r>
+      <w:proofErr w:type="spellStart"/>
+      <w:r>
+        <w:rPr>
+          <w:rFonts w:ascii="Cascadia Mono" w:hAnsi="Cascadia Mono" w:cs="Cascadia Mono"/>
+          <w:color w:val="008000"/>
+          <w:sz w:val="19"/>
+          <w:szCs w:val="19"/>
+          <w:lang w:val="en-US"/>
+        </w:rPr>
+        <w:t>satır</w:t>
+      </w:r>
+      <w:proofErr w:type="spellEnd"/>
+      <w:r>
+        <w:rPr>
+          <w:rFonts w:ascii="Cascadia Mono" w:hAnsi="Cascadia Mono" w:cs="Cascadia Mono"/>
+          <w:color w:val="008000"/>
+          <w:sz w:val="19"/>
+          <w:szCs w:val="19"/>
+          <w:lang w:val="en-US"/>
+        </w:rPr>
+        <w:t xml:space="preserve"> </w:t>
+      </w:r>
+      <w:proofErr w:type="spellStart"/>
+      <w:r>
+        <w:rPr>
+          <w:rFonts w:ascii="Cascadia Mono" w:hAnsi="Cascadia Mono" w:cs="Cascadia Mono"/>
+          <w:color w:val="008000"/>
+          <w:sz w:val="19"/>
+          <w:szCs w:val="19"/>
+          <w:lang w:val="en-US"/>
+        </w:rPr>
+        <w:t>arasında</w:t>
+      </w:r>
+      <w:proofErr w:type="spellEnd"/>
+      <w:r>
+        <w:rPr>
+          <w:rFonts w:ascii="Cascadia Mono" w:hAnsi="Cascadia Mono" w:cs="Cascadia Mono"/>
+          <w:color w:val="008000"/>
+          <w:sz w:val="19"/>
+          <w:szCs w:val="19"/>
+          <w:lang w:val="en-US"/>
+        </w:rPr>
+        <w:t xml:space="preserve"> </w:t>
+      </w:r>
+      <w:proofErr w:type="spellStart"/>
+      <w:r>
+        <w:rPr>
+          <w:rFonts w:ascii="Cascadia Mono" w:hAnsi="Cascadia Mono" w:cs="Cascadia Mono"/>
+          <w:color w:val="008000"/>
+          <w:sz w:val="19"/>
+          <w:szCs w:val="19"/>
+          <w:lang w:val="en-US"/>
+        </w:rPr>
+        <w:t>başka</w:t>
+      </w:r>
+      <w:proofErr w:type="spellEnd"/>
+      <w:r>
+        <w:rPr>
+          <w:rFonts w:ascii="Cascadia Mono" w:hAnsi="Cascadia Mono" w:cs="Cascadia Mono"/>
+          <w:color w:val="008000"/>
+          <w:sz w:val="19"/>
+          <w:szCs w:val="19"/>
+          <w:lang w:val="en-US"/>
+        </w:rPr>
+        <w:t xml:space="preserve"> </w:t>
+      </w:r>
+      <w:proofErr w:type="spellStart"/>
+      <w:r>
+        <w:rPr>
+          <w:rFonts w:ascii="Cascadia Mono" w:hAnsi="Cascadia Mono" w:cs="Cascadia Mono"/>
+          <w:color w:val="008000"/>
+          <w:sz w:val="19"/>
+          <w:szCs w:val="19"/>
+          <w:lang w:val="en-US"/>
+        </w:rPr>
+        <w:t>işler</w:t>
+      </w:r>
+      <w:proofErr w:type="spellEnd"/>
+      <w:r>
+        <w:rPr>
+          <w:rFonts w:ascii="Cascadia Mono" w:hAnsi="Cascadia Mono" w:cs="Cascadia Mono"/>
+          <w:color w:val="008000"/>
+          <w:sz w:val="19"/>
+          <w:szCs w:val="19"/>
+          <w:lang w:val="en-US"/>
+        </w:rPr>
+        <w:t xml:space="preserve"> </w:t>
+      </w:r>
+      <w:proofErr w:type="spellStart"/>
+      <w:r>
+        <w:rPr>
+          <w:rFonts w:ascii="Cascadia Mono" w:hAnsi="Cascadia Mono" w:cs="Cascadia Mono"/>
+          <w:color w:val="008000"/>
+          <w:sz w:val="19"/>
+          <w:szCs w:val="19"/>
+          <w:lang w:val="en-US"/>
+        </w:rPr>
+        <w:t>yapılabilir</w:t>
+      </w:r>
+      <w:proofErr w:type="spellEnd"/>
+      <w:r>
+        <w:rPr>
+          <w:rFonts w:ascii="Cascadia Mono" w:hAnsi="Cascadia Mono" w:cs="Cascadia Mono"/>
+          <w:color w:val="008000"/>
+          <w:sz w:val="19"/>
+          <w:szCs w:val="19"/>
+          <w:lang w:val="en-US"/>
+        </w:rPr>
+        <w:t>.</w:t>
+      </w:r>
+    </w:p>
+    <w:p>
+      <w:pPr>
+        <w:autoSpaceDE w:val="0"/>
+        <w:autoSpaceDN w:val="0"/>
+        <w:adjustRightInd w:val="0"/>
+        <w:spacing w:after="0" w:line="240" w:lineRule="auto"/>
+        <w:rPr>
+          <w:rFonts w:ascii="Cascadia Mono" w:hAnsi="Cascadia Mono" w:cs="Cascadia Mono"/>
+          <w:color w:val="000000"/>
+          <w:sz w:val="19"/>
+          <w:szCs w:val="19"/>
+          <w:lang w:val="en-US"/>
+        </w:rPr>
+      </w:pPr>
+      <w:r>
+        <w:rPr>
+          <w:rFonts w:ascii="Cascadia Mono" w:hAnsi="Cascadia Mono" w:cs="Cascadia Mono"/>
+          <w:color w:val="000000"/>
+          <w:sz w:val="19"/>
+          <w:szCs w:val="19"/>
+          <w:lang w:val="en-US"/>
+        </w:rPr>
+        <w:t xml:space="preserve">                </w:t>
+      </w:r>
+      <w:r>
+        <w:rPr>
+          <w:rFonts w:ascii="Cascadia Mono" w:hAnsi="Cascadia Mono" w:cs="Cascadia Mono"/>
+          <w:color w:val="008000"/>
+          <w:sz w:val="19"/>
+          <w:szCs w:val="19"/>
+          <w:lang w:val="en-US"/>
+        </w:rPr>
+        <w:t xml:space="preserve">// </w:t>
+      </w:r>
+      <w:proofErr w:type="spellStart"/>
+      <w:r>
+        <w:rPr>
+          <w:rFonts w:ascii="Cascadia Mono" w:hAnsi="Cascadia Mono" w:cs="Cascadia Mono"/>
+          <w:color w:val="008000"/>
+          <w:sz w:val="19"/>
+          <w:szCs w:val="19"/>
+          <w:lang w:val="en-US"/>
+        </w:rPr>
+        <w:t>WebRequest</w:t>
+      </w:r>
+      <w:proofErr w:type="spellEnd"/>
+      <w:r>
+        <w:rPr>
+          <w:rFonts w:ascii="Cascadia Mono" w:hAnsi="Cascadia Mono" w:cs="Cascadia Mono"/>
+          <w:color w:val="008000"/>
+          <w:sz w:val="19"/>
+          <w:szCs w:val="19"/>
+          <w:lang w:val="en-US"/>
+        </w:rPr>
+        <w:t xml:space="preserve"> </w:t>
+      </w:r>
+      <w:proofErr w:type="spellStart"/>
+      <w:r>
+        <w:rPr>
+          <w:rFonts w:ascii="Cascadia Mono" w:hAnsi="Cascadia Mono" w:cs="Cascadia Mono"/>
+          <w:color w:val="008000"/>
+          <w:sz w:val="19"/>
+          <w:szCs w:val="19"/>
+          <w:lang w:val="en-US"/>
+        </w:rPr>
+        <w:t>atılabilir</w:t>
+      </w:r>
+      <w:proofErr w:type="spellEnd"/>
+      <w:r>
+        <w:rPr>
+          <w:rFonts w:ascii="Cascadia Mono" w:hAnsi="Cascadia Mono" w:cs="Cascadia Mono"/>
+          <w:color w:val="008000"/>
+          <w:sz w:val="19"/>
+          <w:szCs w:val="19"/>
+          <w:lang w:val="en-US"/>
+        </w:rPr>
+        <w:t xml:space="preserve"> vs...</w:t>
+      </w:r>
+    </w:p>
+    <w:p>
+      <w:pPr>
+        <w:autoSpaceDE w:val="0"/>
+        <w:autoSpaceDN w:val="0"/>
+        <w:adjustRightInd w:val="0"/>
+        <w:spacing w:after="0" w:line="240" w:lineRule="auto"/>
+        <w:rPr>
+          <w:rFonts w:ascii="Cascadia Mono" w:hAnsi="Cascadia Mono" w:cs="Cascadia Mono"/>
+          <w:color w:val="000000"/>
+          <w:sz w:val="19"/>
+          <w:szCs w:val="19"/>
+          <w:lang w:val="en-US"/>
+        </w:rPr>
+      </w:pPr>
+    </w:p>
+    <w:p>
+      <w:pPr>
+        <w:autoSpaceDE w:val="0"/>
+        <w:autoSpaceDN w:val="0"/>
+        <w:adjustRightInd w:val="0"/>
+        <w:spacing w:after="0" w:line="240" w:lineRule="auto"/>
+        <w:rPr>
+          <w:rFonts w:ascii="Cascadia Mono" w:hAnsi="Cascadia Mono" w:cs="Cascadia Mono"/>
+          <w:color w:val="000000"/>
+          <w:sz w:val="19"/>
+          <w:szCs w:val="19"/>
+          <w:lang w:val="en-US"/>
+        </w:rPr>
+      </w:pPr>
+      <w:r>
+        <w:rPr>
+          <w:rFonts w:ascii="Cascadia Mono" w:hAnsi="Cascadia Mono" w:cs="Cascadia Mono"/>
+          <w:color w:val="000000"/>
+          <w:sz w:val="19"/>
+          <w:szCs w:val="19"/>
+          <w:lang w:val="en-US"/>
+        </w:rPr>
+        <w:t xml:space="preserve">                </w:t>
+      </w:r>
+      <w:r>
+        <w:rPr>
+          <w:rFonts w:ascii="Cascadia Mono" w:hAnsi="Cascadia Mono" w:cs="Cascadia Mono"/>
+          <w:color w:val="0000FF"/>
+          <w:sz w:val="19"/>
+          <w:szCs w:val="19"/>
+          <w:lang w:val="en-US"/>
+        </w:rPr>
+        <w:t>await</w:t>
+      </w:r>
+      <w:r>
+        <w:rPr>
+          <w:rFonts w:ascii="Cascadia Mono" w:hAnsi="Cascadia Mono" w:cs="Cascadia Mono"/>
+          <w:color w:val="000000"/>
+          <w:sz w:val="19"/>
+          <w:szCs w:val="19"/>
+          <w:lang w:val="en-US"/>
+        </w:rPr>
+        <w:t xml:space="preserve"> </w:t>
+      </w:r>
+      <w:proofErr w:type="spellStart"/>
+      <w:r>
+        <w:rPr>
+          <w:rFonts w:ascii="Cascadia Mono" w:hAnsi="Cascadia Mono" w:cs="Cascadia Mono"/>
+          <w:color w:val="000000"/>
+          <w:sz w:val="19"/>
+          <w:szCs w:val="19"/>
+          <w:lang w:val="en-US"/>
+        </w:rPr>
+        <w:t>Task.Delay</w:t>
+      </w:r>
+      <w:proofErr w:type="spellEnd"/>
+      <w:r>
+        <w:rPr>
+          <w:rFonts w:ascii="Cascadia Mono" w:hAnsi="Cascadia Mono" w:cs="Cascadia Mono"/>
+          <w:color w:val="000000"/>
+          <w:sz w:val="19"/>
+          <w:szCs w:val="19"/>
+          <w:lang w:val="en-US"/>
+        </w:rPr>
+        <w:t>(5000</w:t>
+      </w:r>
+      <w:proofErr w:type="gramStart"/>
+      <w:r>
+        <w:rPr>
+          <w:rFonts w:ascii="Cascadia Mono" w:hAnsi="Cascadia Mono" w:cs="Cascadia Mono"/>
+          <w:color w:val="000000"/>
+          <w:sz w:val="19"/>
+          <w:szCs w:val="19"/>
+          <w:lang w:val="en-US"/>
+        </w:rPr>
+        <w:t>);</w:t>
+      </w:r>
+      <w:proofErr w:type="gramEnd"/>
+    </w:p>
+    <w:p>
+      <w:pPr>
+        <w:autoSpaceDE w:val="0"/>
+        <w:autoSpaceDN w:val="0"/>
+        <w:adjustRightInd w:val="0"/>
+        <w:spacing w:after="0" w:line="240" w:lineRule="auto"/>
+        <w:rPr>
+          <w:rFonts w:ascii="Cascadia Mono" w:hAnsi="Cascadia Mono" w:cs="Cascadia Mono"/>
+          <w:color w:val="000000"/>
+          <w:sz w:val="19"/>
+          <w:szCs w:val="19"/>
+          <w:lang w:val="en-US"/>
+        </w:rPr>
+      </w:pPr>
+    </w:p>
+    <w:p>
+      <w:pPr>
+        <w:autoSpaceDE w:val="0"/>
+        <w:autoSpaceDN w:val="0"/>
+        <w:adjustRightInd w:val="0"/>
+        <w:spacing w:after="0" w:line="240" w:lineRule="auto"/>
+        <w:rPr>
+          <w:rFonts w:ascii="Cascadia Mono" w:hAnsi="Cascadia Mono" w:cs="Cascadia Mono"/>
+          <w:color w:val="000000"/>
+          <w:sz w:val="19"/>
+          <w:szCs w:val="19"/>
+          <w:lang w:val="en-US"/>
+        </w:rPr>
+      </w:pPr>
+      <w:r>
+        <w:rPr>
+          <w:rFonts w:ascii="Cascadia Mono" w:hAnsi="Cascadia Mono" w:cs="Cascadia Mono"/>
+          <w:color w:val="000000"/>
+          <w:sz w:val="19"/>
+          <w:szCs w:val="19"/>
+          <w:lang w:val="en-US"/>
+        </w:rPr>
+        <w:t xml:space="preserve">                data = </w:t>
+      </w:r>
+      <w:r>
+        <w:rPr>
+          <w:rFonts w:ascii="Cascadia Mono" w:hAnsi="Cascadia Mono" w:cs="Cascadia Mono"/>
+          <w:color w:val="0000FF"/>
+          <w:sz w:val="19"/>
+          <w:szCs w:val="19"/>
+          <w:lang w:val="en-US"/>
+        </w:rPr>
+        <w:t>await</w:t>
+      </w:r>
+      <w:r>
+        <w:rPr>
+          <w:rFonts w:ascii="Cascadia Mono" w:hAnsi="Cascadia Mono" w:cs="Cascadia Mono"/>
+          <w:color w:val="000000"/>
+          <w:sz w:val="19"/>
+          <w:szCs w:val="19"/>
+          <w:lang w:val="en-US"/>
+        </w:rPr>
+        <w:t xml:space="preserve"> </w:t>
+      </w:r>
+      <w:proofErr w:type="spellStart"/>
+      <w:proofErr w:type="gramStart"/>
+      <w:r>
+        <w:rPr>
+          <w:rFonts w:ascii="Cascadia Mono" w:hAnsi="Cascadia Mono" w:cs="Cascadia Mono"/>
+          <w:color w:val="000000"/>
+          <w:sz w:val="19"/>
+          <w:szCs w:val="19"/>
+          <w:lang w:val="en-US"/>
+        </w:rPr>
+        <w:t>myTask</w:t>
+      </w:r>
+      <w:proofErr w:type="spellEnd"/>
+      <w:r>
+        <w:rPr>
+          <w:rFonts w:ascii="Cascadia Mono" w:hAnsi="Cascadia Mono" w:cs="Cascadia Mono"/>
+          <w:color w:val="000000"/>
+          <w:sz w:val="19"/>
+          <w:szCs w:val="19"/>
+          <w:lang w:val="en-US"/>
+        </w:rPr>
+        <w:t>;</w:t>
+      </w:r>
+      <w:proofErr w:type="gramEnd"/>
+    </w:p>
+    <w:p>
+      <w:pPr>
+        <w:autoSpaceDE w:val="0"/>
+        <w:autoSpaceDN w:val="0"/>
+        <w:adjustRightInd w:val="0"/>
+        <w:spacing w:after="0" w:line="240" w:lineRule="auto"/>
+        <w:rPr>
+          <w:rFonts w:ascii="Cascadia Mono" w:hAnsi="Cascadia Mono" w:cs="Cascadia Mono"/>
+          <w:color w:val="000000"/>
+          <w:sz w:val="19"/>
+          <w:szCs w:val="19"/>
+          <w:lang w:val="en-US"/>
+        </w:rPr>
+      </w:pPr>
+      <w:r>
+        <w:rPr>
+          <w:rFonts w:ascii="Cascadia Mono" w:hAnsi="Cascadia Mono" w:cs="Cascadia Mono"/>
+          <w:color w:val="000000"/>
+          <w:sz w:val="19"/>
+          <w:szCs w:val="19"/>
+          <w:lang w:val="en-US"/>
+        </w:rPr>
+        <w:t xml:space="preserve">                </w:t>
+      </w:r>
+      <w:r>
+        <w:rPr>
+          <w:rFonts w:ascii="Cascadia Mono" w:hAnsi="Cascadia Mono" w:cs="Cascadia Mono"/>
+          <w:color w:val="0000FF"/>
+          <w:sz w:val="19"/>
+          <w:szCs w:val="19"/>
+          <w:lang w:val="en-US"/>
+        </w:rPr>
+        <w:t>return</w:t>
+      </w:r>
+      <w:r>
+        <w:rPr>
+          <w:rFonts w:ascii="Cascadia Mono" w:hAnsi="Cascadia Mono" w:cs="Cascadia Mono"/>
+          <w:color w:val="000000"/>
+          <w:sz w:val="19"/>
+          <w:szCs w:val="19"/>
+          <w:lang w:val="en-US"/>
+        </w:rPr>
+        <w:t xml:space="preserve"> </w:t>
+      </w:r>
+      <w:proofErr w:type="gramStart"/>
+      <w:r>
+        <w:rPr>
+          <w:rFonts w:ascii="Cascadia Mono" w:hAnsi="Cascadia Mono" w:cs="Cascadia Mono"/>
+          <w:color w:val="000000"/>
+          <w:sz w:val="19"/>
+          <w:szCs w:val="19"/>
+          <w:lang w:val="en-US"/>
+        </w:rPr>
+        <w:t>data;</w:t>
+      </w:r>
+      <w:proofErr w:type="gramEnd"/>
+    </w:p>
+    <w:p>
+      <w:pPr>
+        <w:autoSpaceDE w:val="0"/>
+        <w:autoSpaceDN w:val="0"/>
+        <w:adjustRightInd w:val="0"/>
+        <w:spacing w:after="0" w:line="240" w:lineRule="auto"/>
+        <w:rPr>
+          <w:rFonts w:ascii="Cascadia Mono" w:hAnsi="Cascadia Mono" w:cs="Cascadia Mono"/>
+          <w:color w:val="000000"/>
+          <w:sz w:val="19"/>
+          <w:szCs w:val="19"/>
+          <w:lang w:val="en-US"/>
+        </w:rPr>
+      </w:pPr>
+      <w:r>
+        <w:rPr>
+          <w:rFonts w:ascii="Cascadia Mono" w:hAnsi="Cascadia Mono" w:cs="Cascadia Mono"/>
+          <w:color w:val="000000"/>
+          <w:sz w:val="19"/>
+          <w:szCs w:val="19"/>
+          <w:lang w:val="en-US"/>
+        </w:rPr>
+        <w:lastRenderedPageBreak/>
+        <w:t xml:space="preserve">            }</w:t>
+      </w:r>
+    </w:p>
+    <w:p>
+      <w:pPr>
+        <w:autoSpaceDE w:val="0"/>
+        <w:autoSpaceDN w:val="0"/>
+        <w:adjustRightInd w:val="0"/>
+        <w:spacing w:after="0" w:line="240" w:lineRule="auto"/>
+        <w:rPr>
+          <w:rFonts w:ascii="Cascadia Mono" w:hAnsi="Cascadia Mono" w:cs="Cascadia Mono"/>
+          <w:color w:val="000000"/>
+          <w:sz w:val="19"/>
+          <w:szCs w:val="19"/>
+          <w:lang w:val="en-US"/>
+        </w:rPr>
+      </w:pPr>
+      <w:r>
+        <w:rPr>
+          <w:rFonts w:ascii="Cascadia Mono" w:hAnsi="Cascadia Mono" w:cs="Cascadia Mono"/>
+          <w:color w:val="000000"/>
+          <w:sz w:val="19"/>
+          <w:szCs w:val="19"/>
+          <w:lang w:val="en-US"/>
+        </w:rPr>
+        <w:t xml:space="preserve">        }</w:t>
+      </w:r>
+    </w:p>
+    <w:p>
+      <w:pPr>
+        <w:autoSpaceDE w:val="0"/>
+        <w:autoSpaceDN w:val="0"/>
+        <w:adjustRightInd w:val="0"/>
+        <w:spacing w:after="0" w:line="240" w:lineRule="auto"/>
+        <w:rPr>
+          <w:rFonts w:ascii="Cascadia Mono" w:hAnsi="Cascadia Mono" w:cs="Cascadia Mono"/>
+          <w:color w:val="000000"/>
+          <w:sz w:val="19"/>
+          <w:szCs w:val="19"/>
+          <w:lang w:val="en-US"/>
+        </w:rPr>
+      </w:pPr>
+    </w:p>
+    <w:p>
+      <w:pPr>
+        <w:autoSpaceDE w:val="0"/>
+        <w:autoSpaceDN w:val="0"/>
+        <w:adjustRightInd w:val="0"/>
+        <w:spacing w:after="0" w:line="240" w:lineRule="auto"/>
+        <w:rPr>
+          <w:rFonts w:ascii="Cascadia Mono" w:hAnsi="Cascadia Mono" w:cs="Cascadia Mono"/>
+          <w:color w:val="000000"/>
+          <w:sz w:val="19"/>
+          <w:szCs w:val="19"/>
+          <w:lang w:val="en-US"/>
+        </w:rPr>
+      </w:pPr>
+      <w:r>
+        <w:rPr>
+          <w:rFonts w:ascii="Cascadia Mono" w:hAnsi="Cascadia Mono" w:cs="Cascadia Mono"/>
+          <w:color w:val="000000"/>
+          <w:sz w:val="19"/>
+          <w:szCs w:val="19"/>
+          <w:lang w:val="en-US"/>
+        </w:rPr>
+        <w:t xml:space="preserve">        </w:t>
+      </w:r>
+      <w:r>
+        <w:rPr>
+          <w:rFonts w:ascii="Cascadia Mono" w:hAnsi="Cascadia Mono" w:cs="Cascadia Mono"/>
+          <w:color w:val="0000FF"/>
+          <w:sz w:val="19"/>
+          <w:szCs w:val="19"/>
+          <w:lang w:val="en-US"/>
+        </w:rPr>
+        <w:t>private</w:t>
+      </w:r>
+      <w:r>
+        <w:rPr>
+          <w:rFonts w:ascii="Cascadia Mono" w:hAnsi="Cascadia Mono" w:cs="Cascadia Mono"/>
+          <w:color w:val="000000"/>
+          <w:sz w:val="19"/>
+          <w:szCs w:val="19"/>
+          <w:lang w:val="en-US"/>
+        </w:rPr>
+        <w:t xml:space="preserve"> Task&lt;</w:t>
+      </w:r>
+      <w:r>
+        <w:rPr>
+          <w:rFonts w:ascii="Cascadia Mono" w:hAnsi="Cascadia Mono" w:cs="Cascadia Mono"/>
+          <w:color w:val="0000FF"/>
+          <w:sz w:val="19"/>
+          <w:szCs w:val="19"/>
+          <w:lang w:val="en-US"/>
+        </w:rPr>
+        <w:t>string</w:t>
+      </w:r>
+      <w:r>
+        <w:rPr>
+          <w:rFonts w:ascii="Cascadia Mono" w:hAnsi="Cascadia Mono" w:cs="Cascadia Mono"/>
+          <w:color w:val="000000"/>
+          <w:sz w:val="19"/>
+          <w:szCs w:val="19"/>
+          <w:lang w:val="en-US"/>
+        </w:rPr>
+        <w:t>&gt; ReadFileAsync2() {</w:t>
+      </w:r>
+    </w:p>
+    <w:p>
+      <w:pPr>
+        <w:autoSpaceDE w:val="0"/>
+        <w:autoSpaceDN w:val="0"/>
+        <w:adjustRightInd w:val="0"/>
+        <w:spacing w:after="0" w:line="240" w:lineRule="auto"/>
+        <w:rPr>
+          <w:rFonts w:ascii="Cascadia Mono" w:hAnsi="Cascadia Mono" w:cs="Cascadia Mono"/>
+          <w:color w:val="000000"/>
+          <w:sz w:val="19"/>
+          <w:szCs w:val="19"/>
+          <w:lang w:val="en-US"/>
+        </w:rPr>
+      </w:pPr>
+      <w:r>
+        <w:rPr>
+          <w:rFonts w:ascii="Cascadia Mono" w:hAnsi="Cascadia Mono" w:cs="Cascadia Mono"/>
+          <w:color w:val="000000"/>
+          <w:sz w:val="19"/>
+          <w:szCs w:val="19"/>
+          <w:lang w:val="en-US"/>
+        </w:rPr>
+        <w:t xml:space="preserve">            </w:t>
+      </w:r>
+      <w:r>
+        <w:rPr>
+          <w:rFonts w:ascii="Cascadia Mono" w:hAnsi="Cascadia Mono" w:cs="Cascadia Mono"/>
+          <w:color w:val="0000FF"/>
+          <w:sz w:val="19"/>
+          <w:szCs w:val="19"/>
+          <w:lang w:val="en-US"/>
+        </w:rPr>
+        <w:t>using</w:t>
+      </w:r>
+      <w:r>
+        <w:rPr>
+          <w:rFonts w:ascii="Cascadia Mono" w:hAnsi="Cascadia Mono" w:cs="Cascadia Mono"/>
+          <w:color w:val="000000"/>
+          <w:sz w:val="19"/>
+          <w:szCs w:val="19"/>
+          <w:lang w:val="en-US"/>
+        </w:rPr>
+        <w:t xml:space="preserve"> (</w:t>
+      </w:r>
+      <w:proofErr w:type="spellStart"/>
+      <w:r>
+        <w:rPr>
+          <w:rFonts w:ascii="Cascadia Mono" w:hAnsi="Cascadia Mono" w:cs="Cascadia Mono"/>
+          <w:color w:val="000000"/>
+          <w:sz w:val="19"/>
+          <w:szCs w:val="19"/>
+          <w:lang w:val="en-US"/>
+        </w:rPr>
+        <w:t>StreamReader</w:t>
+      </w:r>
+      <w:proofErr w:type="spellEnd"/>
+      <w:r>
+        <w:rPr>
+          <w:rFonts w:ascii="Cascadia Mono" w:hAnsi="Cascadia Mono" w:cs="Cascadia Mono"/>
+          <w:color w:val="000000"/>
+          <w:sz w:val="19"/>
+          <w:szCs w:val="19"/>
+          <w:lang w:val="en-US"/>
+        </w:rPr>
+        <w:t xml:space="preserve"> s = </w:t>
+      </w:r>
+      <w:r>
+        <w:rPr>
+          <w:rFonts w:ascii="Cascadia Mono" w:hAnsi="Cascadia Mono" w:cs="Cascadia Mono"/>
+          <w:color w:val="0000FF"/>
+          <w:sz w:val="19"/>
+          <w:szCs w:val="19"/>
+          <w:lang w:val="en-US"/>
+        </w:rPr>
+        <w:t>new</w:t>
+      </w:r>
+      <w:r>
+        <w:rPr>
+          <w:rFonts w:ascii="Cascadia Mono" w:hAnsi="Cascadia Mono" w:cs="Cascadia Mono"/>
+          <w:color w:val="000000"/>
+          <w:sz w:val="19"/>
+          <w:szCs w:val="19"/>
+          <w:lang w:val="en-US"/>
+        </w:rPr>
+        <w:t xml:space="preserve"> </w:t>
+      </w:r>
+      <w:proofErr w:type="spellStart"/>
+      <w:r>
+        <w:rPr>
+          <w:rFonts w:ascii="Cascadia Mono" w:hAnsi="Cascadia Mono" w:cs="Cascadia Mono"/>
+          <w:color w:val="000000"/>
+          <w:sz w:val="19"/>
+          <w:szCs w:val="19"/>
+          <w:lang w:val="en-US"/>
+        </w:rPr>
+        <w:t>StreamReader</w:t>
+      </w:r>
+      <w:proofErr w:type="spellEnd"/>
+      <w:r>
+        <w:rPr>
+          <w:rFonts w:ascii="Cascadia Mono" w:hAnsi="Cascadia Mono" w:cs="Cascadia Mono"/>
+          <w:color w:val="000000"/>
+          <w:sz w:val="19"/>
+          <w:szCs w:val="19"/>
+          <w:lang w:val="en-US"/>
+        </w:rPr>
+        <w:t>(</w:t>
+      </w:r>
+      <w:r>
+        <w:rPr>
+          <w:rFonts w:ascii="Cascadia Mono" w:hAnsi="Cascadia Mono" w:cs="Cascadia Mono"/>
+          <w:color w:val="A31515"/>
+          <w:sz w:val="19"/>
+          <w:szCs w:val="19"/>
+          <w:lang w:val="en-US"/>
+        </w:rPr>
+        <w:t>"dosya.txt"</w:t>
+      </w:r>
+      <w:r>
+        <w:rPr>
+          <w:rFonts w:ascii="Cascadia Mono" w:hAnsi="Cascadia Mono" w:cs="Cascadia Mono"/>
+          <w:color w:val="000000"/>
+          <w:sz w:val="19"/>
+          <w:szCs w:val="19"/>
+          <w:lang w:val="en-US"/>
+        </w:rPr>
+        <w:t>)) {</w:t>
+      </w:r>
+    </w:p>
+    <w:p>
+      <w:pPr>
+        <w:autoSpaceDE w:val="0"/>
+        <w:autoSpaceDN w:val="0"/>
+        <w:adjustRightInd w:val="0"/>
+        <w:spacing w:after="0" w:line="240" w:lineRule="auto"/>
+        <w:rPr>
+          <w:rFonts w:ascii="Cascadia Mono" w:hAnsi="Cascadia Mono" w:cs="Cascadia Mono"/>
+          <w:color w:val="000000"/>
+          <w:sz w:val="19"/>
+          <w:szCs w:val="19"/>
+          <w:lang w:val="en-US"/>
+        </w:rPr>
+      </w:pPr>
+      <w:r>
+        <w:rPr>
+          <w:rFonts w:ascii="Cascadia Mono" w:hAnsi="Cascadia Mono" w:cs="Cascadia Mono"/>
+          <w:color w:val="000000"/>
+          <w:sz w:val="19"/>
+          <w:szCs w:val="19"/>
+          <w:lang w:val="en-US"/>
+        </w:rPr>
+        <w:t xml:space="preserve">                </w:t>
+      </w:r>
+      <w:r>
+        <w:rPr>
+          <w:rFonts w:ascii="Cascadia Mono" w:hAnsi="Cascadia Mono" w:cs="Cascadia Mono"/>
+          <w:color w:val="0000FF"/>
+          <w:sz w:val="19"/>
+          <w:szCs w:val="19"/>
+          <w:lang w:val="en-US"/>
+        </w:rPr>
+        <w:t>return</w:t>
+      </w:r>
+      <w:r>
+        <w:rPr>
+          <w:rFonts w:ascii="Cascadia Mono" w:hAnsi="Cascadia Mono" w:cs="Cascadia Mono"/>
+          <w:color w:val="000000"/>
+          <w:sz w:val="19"/>
+          <w:szCs w:val="19"/>
+          <w:lang w:val="en-US"/>
+        </w:rPr>
+        <w:t xml:space="preserve"> </w:t>
+      </w:r>
+      <w:proofErr w:type="spellStart"/>
+      <w:proofErr w:type="gramStart"/>
+      <w:r>
+        <w:rPr>
+          <w:rFonts w:ascii="Cascadia Mono" w:hAnsi="Cascadia Mono" w:cs="Cascadia Mono"/>
+          <w:color w:val="000000"/>
+          <w:sz w:val="19"/>
+          <w:szCs w:val="19"/>
+          <w:lang w:val="en-US"/>
+        </w:rPr>
+        <w:t>s.ReadToEndAsync</w:t>
+      </w:r>
+      <w:proofErr w:type="spellEnd"/>
+      <w:proofErr w:type="gramEnd"/>
+      <w:r>
+        <w:rPr>
+          <w:rFonts w:ascii="Cascadia Mono" w:hAnsi="Cascadia Mono" w:cs="Cascadia Mono"/>
+          <w:color w:val="000000"/>
+          <w:sz w:val="19"/>
+          <w:szCs w:val="19"/>
+          <w:lang w:val="en-US"/>
+        </w:rPr>
+        <w:t xml:space="preserve">(); </w:t>
+      </w:r>
+    </w:p>
+    <w:p>
+      <w:pPr>
+        <w:autoSpaceDE w:val="0"/>
+        <w:autoSpaceDN w:val="0"/>
+        <w:adjustRightInd w:val="0"/>
+        <w:spacing w:after="0" w:line="240" w:lineRule="auto"/>
+        <w:rPr>
+          <w:rFonts w:ascii="Cascadia Mono" w:hAnsi="Cascadia Mono" w:cs="Cascadia Mono"/>
+          <w:color w:val="000000"/>
+          <w:sz w:val="19"/>
+          <w:szCs w:val="19"/>
+          <w:lang w:val="en-US"/>
+        </w:rPr>
+      </w:pPr>
+      <w:r>
+        <w:rPr>
+          <w:rFonts w:ascii="Cascadia Mono" w:hAnsi="Cascadia Mono" w:cs="Cascadia Mono"/>
+          <w:color w:val="000000"/>
+          <w:sz w:val="19"/>
+          <w:szCs w:val="19"/>
+          <w:lang w:val="en-US"/>
+        </w:rPr>
+        <w:t xml:space="preserve">            }</w:t>
+      </w:r>
+    </w:p>
+    <w:p>
+      <w:pPr>
+        <w:rPr>
+          <w:rFonts w:ascii="Cascadia Mono" w:hAnsi="Cascadia Mono" w:cs="Cascadia Mono"/>
+          <w:color w:val="000000"/>
+          <w:sz w:val="19"/>
+          <w:szCs w:val="19"/>
+          <w:lang w:val="en-US"/>
+        </w:rPr>
+      </w:pPr>
+      <w:r>
+        <w:rPr>
+          <w:rFonts w:ascii="Cascadia Mono" w:hAnsi="Cascadia Mono" w:cs="Cascadia Mono"/>
+          <w:color w:val="000000"/>
+          <w:sz w:val="19"/>
+          <w:szCs w:val="19"/>
+          <w:lang w:val="en-US"/>
+        </w:rPr>
+        <w:t xml:space="preserve">        }</w:t>
+      </w:r>
+    </w:p>
+    <w:p>
+      <w:pPr>
+        <w:rPr>
+          <w:rFonts w:ascii="Cascadia Mono" w:hAnsi="Cascadia Mono" w:cs="Cascadia Mono"/>
+          <w:color w:val="000000"/>
+          <w:sz w:val="19"/>
+          <w:szCs w:val="19"/>
+          <w:lang w:val="en-US"/>
+        </w:rPr>
+      </w:pPr>
+    </w:p>
+    <w:p>
+      <w:pPr>
+        <w:rPr>
+          <w:rFonts w:ascii="Cascadia Mono" w:hAnsi="Cascadia Mono" w:cs="Cascadia Mono"/>
+          <w:color w:val="000000"/>
+          <w:sz w:val="19"/>
+          <w:szCs w:val="19"/>
+          <w:lang w:val="en-US"/>
+        </w:rPr>
+      </w:pPr>
+      <w:proofErr w:type="spellStart"/>
+      <w:r>
+        <w:rPr>
+          <w:rFonts w:ascii="Cascadia Mono" w:hAnsi="Cascadia Mono" w:cs="Cascadia Mono"/>
+          <w:color w:val="000000"/>
+          <w:sz w:val="19"/>
+          <w:szCs w:val="19"/>
+          <w:lang w:val="en-US"/>
+        </w:rPr>
+        <w:t>Yukarıdaki</w:t>
+      </w:r>
+      <w:proofErr w:type="spellEnd"/>
+      <w:r>
+        <w:rPr>
+          <w:rFonts w:ascii="Cascadia Mono" w:hAnsi="Cascadia Mono" w:cs="Cascadia Mono"/>
+          <w:color w:val="000000"/>
+          <w:sz w:val="19"/>
+          <w:szCs w:val="19"/>
+          <w:lang w:val="en-US"/>
+        </w:rPr>
+        <w:t xml:space="preserve"> </w:t>
+      </w:r>
+      <w:proofErr w:type="spellStart"/>
+      <w:r>
+        <w:rPr>
+          <w:rFonts w:ascii="Cascadia Mono" w:hAnsi="Cascadia Mono" w:cs="Cascadia Mono"/>
+          <w:color w:val="000000"/>
+          <w:sz w:val="19"/>
+          <w:szCs w:val="19"/>
+          <w:lang w:val="en-US"/>
+        </w:rPr>
+        <w:t>iki</w:t>
+      </w:r>
+      <w:proofErr w:type="spellEnd"/>
+      <w:r>
+        <w:rPr>
+          <w:rFonts w:ascii="Cascadia Mono" w:hAnsi="Cascadia Mono" w:cs="Cascadia Mono"/>
+          <w:color w:val="000000"/>
+          <w:sz w:val="19"/>
+          <w:szCs w:val="19"/>
+          <w:lang w:val="en-US"/>
+        </w:rPr>
+        <w:t xml:space="preserve"> </w:t>
+      </w:r>
+      <w:proofErr w:type="spellStart"/>
+      <w:r>
+        <w:rPr>
+          <w:rFonts w:ascii="Cascadia Mono" w:hAnsi="Cascadia Mono" w:cs="Cascadia Mono"/>
+          <w:color w:val="000000"/>
+          <w:sz w:val="19"/>
+          <w:szCs w:val="19"/>
+          <w:lang w:val="en-US"/>
+        </w:rPr>
+        <w:t>metod</w:t>
+      </w:r>
+      <w:proofErr w:type="spellEnd"/>
+      <w:r>
+        <w:rPr>
+          <w:rFonts w:ascii="Cascadia Mono" w:hAnsi="Cascadia Mono" w:cs="Cascadia Mono"/>
+          <w:color w:val="000000"/>
+          <w:sz w:val="19"/>
+          <w:szCs w:val="19"/>
+          <w:lang w:val="en-US"/>
+        </w:rPr>
+        <w:t xml:space="preserve"> ‘da </w:t>
+      </w:r>
+      <w:proofErr w:type="spellStart"/>
+      <w:r>
+        <w:rPr>
+          <w:rFonts w:ascii="Cascadia Mono" w:hAnsi="Cascadia Mono" w:cs="Cascadia Mono"/>
+          <w:color w:val="000000"/>
+          <w:sz w:val="19"/>
+          <w:szCs w:val="19"/>
+          <w:lang w:val="en-US"/>
+        </w:rPr>
+        <w:t>geriye</w:t>
+      </w:r>
+      <w:proofErr w:type="spellEnd"/>
+      <w:r>
+        <w:rPr>
+          <w:rFonts w:ascii="Cascadia Mono" w:hAnsi="Cascadia Mono" w:cs="Cascadia Mono"/>
+          <w:color w:val="000000"/>
+          <w:sz w:val="19"/>
+          <w:szCs w:val="19"/>
+          <w:lang w:val="en-US"/>
+        </w:rPr>
+        <w:t xml:space="preserve"> Task&lt;string&gt; </w:t>
+      </w:r>
+      <w:proofErr w:type="spellStart"/>
+      <w:r>
+        <w:rPr>
+          <w:rFonts w:ascii="Cascadia Mono" w:hAnsi="Cascadia Mono" w:cs="Cascadia Mono"/>
+          <w:color w:val="000000"/>
+          <w:sz w:val="19"/>
+          <w:szCs w:val="19"/>
+          <w:lang w:val="en-US"/>
+        </w:rPr>
+        <w:t>dönüyor</w:t>
+      </w:r>
+      <w:proofErr w:type="spellEnd"/>
+      <w:r>
+        <w:rPr>
+          <w:rFonts w:ascii="Cascadia Mono" w:hAnsi="Cascadia Mono" w:cs="Cascadia Mono"/>
+          <w:color w:val="000000"/>
+          <w:sz w:val="19"/>
+          <w:szCs w:val="19"/>
+          <w:lang w:val="en-US"/>
+        </w:rPr>
+        <w:t xml:space="preserve">. </w:t>
+      </w:r>
+      <w:proofErr w:type="spellStart"/>
+      <w:r>
+        <w:rPr>
+          <w:rFonts w:ascii="Cascadia Mono" w:hAnsi="Cascadia Mono" w:cs="Cascadia Mono"/>
+          <w:color w:val="000000"/>
+          <w:sz w:val="19"/>
+          <w:szCs w:val="19"/>
+          <w:lang w:val="en-US"/>
+        </w:rPr>
+        <w:t>İkinci</w:t>
+      </w:r>
+      <w:proofErr w:type="spellEnd"/>
+      <w:r>
+        <w:rPr>
+          <w:rFonts w:ascii="Cascadia Mono" w:hAnsi="Cascadia Mono" w:cs="Cascadia Mono"/>
+          <w:color w:val="000000"/>
+          <w:sz w:val="19"/>
+          <w:szCs w:val="19"/>
+          <w:lang w:val="en-US"/>
+        </w:rPr>
+        <w:t xml:space="preserve"> </w:t>
+      </w:r>
+      <w:proofErr w:type="spellStart"/>
+      <w:r>
+        <w:rPr>
+          <w:rFonts w:ascii="Cascadia Mono" w:hAnsi="Cascadia Mono" w:cs="Cascadia Mono"/>
+          <w:color w:val="000000"/>
+          <w:sz w:val="19"/>
+          <w:szCs w:val="19"/>
+          <w:lang w:val="en-US"/>
+        </w:rPr>
+        <w:t>metod</w:t>
+      </w:r>
+      <w:proofErr w:type="spellEnd"/>
+      <w:r>
+        <w:rPr>
+          <w:rFonts w:ascii="Cascadia Mono" w:hAnsi="Cascadia Mono" w:cs="Cascadia Mono"/>
+          <w:color w:val="000000"/>
+          <w:sz w:val="19"/>
+          <w:szCs w:val="19"/>
+          <w:lang w:val="en-US"/>
+        </w:rPr>
+        <w:t xml:space="preserve"> ‘un async </w:t>
+      </w:r>
+      <w:proofErr w:type="spellStart"/>
+      <w:r>
+        <w:rPr>
+          <w:rFonts w:ascii="Cascadia Mono" w:hAnsi="Cascadia Mono" w:cs="Cascadia Mono"/>
+          <w:color w:val="000000"/>
+          <w:sz w:val="19"/>
+          <w:szCs w:val="19"/>
+          <w:lang w:val="en-US"/>
+        </w:rPr>
+        <w:t>yapılmasına</w:t>
+      </w:r>
+      <w:proofErr w:type="spellEnd"/>
+      <w:r>
+        <w:rPr>
+          <w:rFonts w:ascii="Cascadia Mono" w:hAnsi="Cascadia Mono" w:cs="Cascadia Mono"/>
+          <w:color w:val="000000"/>
+          <w:sz w:val="19"/>
+          <w:szCs w:val="19"/>
+          <w:lang w:val="en-US"/>
+        </w:rPr>
+        <w:t xml:space="preserve"> </w:t>
+      </w:r>
+      <w:proofErr w:type="spellStart"/>
+      <w:r>
+        <w:rPr>
+          <w:rFonts w:ascii="Cascadia Mono" w:hAnsi="Cascadia Mono" w:cs="Cascadia Mono"/>
+          <w:color w:val="000000"/>
+          <w:sz w:val="19"/>
+          <w:szCs w:val="19"/>
+          <w:lang w:val="en-US"/>
+        </w:rPr>
+        <w:t>gerek</w:t>
+      </w:r>
+      <w:proofErr w:type="spellEnd"/>
+      <w:r>
+        <w:rPr>
+          <w:rFonts w:ascii="Cascadia Mono" w:hAnsi="Cascadia Mono" w:cs="Cascadia Mono"/>
+          <w:color w:val="000000"/>
+          <w:sz w:val="19"/>
+          <w:szCs w:val="19"/>
+          <w:lang w:val="en-US"/>
+        </w:rPr>
+        <w:t xml:space="preserve"> yok. </w:t>
+      </w:r>
+      <w:proofErr w:type="spellStart"/>
+      <w:r>
+        <w:rPr>
+          <w:rFonts w:ascii="Cascadia Mono" w:hAnsi="Cascadia Mono" w:cs="Cascadia Mono"/>
+          <w:color w:val="000000"/>
+          <w:sz w:val="19"/>
+          <w:szCs w:val="19"/>
+          <w:lang w:val="en-US"/>
+        </w:rPr>
+        <w:t>Eğer</w:t>
+      </w:r>
+      <w:proofErr w:type="spellEnd"/>
+      <w:r>
+        <w:rPr>
+          <w:rFonts w:ascii="Cascadia Mono" w:hAnsi="Cascadia Mono" w:cs="Cascadia Mono"/>
+          <w:color w:val="000000"/>
+          <w:sz w:val="19"/>
+          <w:szCs w:val="19"/>
+          <w:lang w:val="en-US"/>
+        </w:rPr>
+        <w:t xml:space="preserve"> </w:t>
+      </w:r>
+      <w:proofErr w:type="spellStart"/>
+      <w:r>
+        <w:rPr>
+          <w:rFonts w:ascii="Cascadia Mono" w:hAnsi="Cascadia Mono" w:cs="Cascadia Mono"/>
+          <w:color w:val="000000"/>
+          <w:sz w:val="19"/>
+          <w:szCs w:val="19"/>
+          <w:lang w:val="en-US"/>
+        </w:rPr>
+        <w:t>bu</w:t>
+      </w:r>
+      <w:proofErr w:type="spellEnd"/>
+      <w:r>
+        <w:rPr>
+          <w:rFonts w:ascii="Cascadia Mono" w:hAnsi="Cascadia Mono" w:cs="Cascadia Mono"/>
+          <w:color w:val="000000"/>
+          <w:sz w:val="19"/>
+          <w:szCs w:val="19"/>
+          <w:lang w:val="en-US"/>
+        </w:rPr>
+        <w:t xml:space="preserve"> </w:t>
+      </w:r>
+      <w:proofErr w:type="spellStart"/>
+      <w:r>
+        <w:rPr>
+          <w:rFonts w:ascii="Cascadia Mono" w:hAnsi="Cascadia Mono" w:cs="Cascadia Mono"/>
+          <w:color w:val="000000"/>
+          <w:sz w:val="19"/>
+          <w:szCs w:val="19"/>
+          <w:lang w:val="en-US"/>
+        </w:rPr>
+        <w:t>şekilde</w:t>
+      </w:r>
+      <w:proofErr w:type="spellEnd"/>
+      <w:r>
+        <w:rPr>
+          <w:rFonts w:ascii="Cascadia Mono" w:hAnsi="Cascadia Mono" w:cs="Cascadia Mono"/>
+          <w:color w:val="000000"/>
+          <w:sz w:val="19"/>
+          <w:szCs w:val="19"/>
+          <w:lang w:val="en-US"/>
+        </w:rPr>
+        <w:t xml:space="preserve"> </w:t>
+      </w:r>
+      <w:proofErr w:type="spellStart"/>
+      <w:r>
+        <w:rPr>
+          <w:rFonts w:ascii="Cascadia Mono" w:hAnsi="Cascadia Mono" w:cs="Cascadia Mono"/>
+          <w:color w:val="000000"/>
+          <w:sz w:val="19"/>
+          <w:szCs w:val="19"/>
+          <w:lang w:val="en-US"/>
+        </w:rPr>
+        <w:t>sadece</w:t>
+      </w:r>
+      <w:proofErr w:type="spellEnd"/>
+      <w:r>
+        <w:rPr>
+          <w:rFonts w:ascii="Cascadia Mono" w:hAnsi="Cascadia Mono" w:cs="Cascadia Mono"/>
+          <w:color w:val="000000"/>
+          <w:sz w:val="19"/>
+          <w:szCs w:val="19"/>
+          <w:lang w:val="en-US"/>
+        </w:rPr>
+        <w:t xml:space="preserve"> </w:t>
+      </w:r>
+      <w:proofErr w:type="spellStart"/>
+      <w:r>
+        <w:rPr>
+          <w:rFonts w:ascii="Cascadia Mono" w:hAnsi="Cascadia Mono" w:cs="Cascadia Mono"/>
+          <w:color w:val="000000"/>
+          <w:sz w:val="19"/>
+          <w:szCs w:val="19"/>
+          <w:lang w:val="en-US"/>
+        </w:rPr>
+        <w:t>geriye</w:t>
+      </w:r>
+      <w:proofErr w:type="spellEnd"/>
+      <w:r>
+        <w:rPr>
+          <w:rFonts w:ascii="Cascadia Mono" w:hAnsi="Cascadia Mono" w:cs="Cascadia Mono"/>
+          <w:color w:val="000000"/>
+          <w:sz w:val="19"/>
+          <w:szCs w:val="19"/>
+          <w:lang w:val="en-US"/>
+        </w:rPr>
+        <w:t xml:space="preserve"> Task&lt;string&gt; </w:t>
+      </w:r>
+      <w:proofErr w:type="spellStart"/>
+      <w:r>
+        <w:rPr>
+          <w:rFonts w:ascii="Cascadia Mono" w:hAnsi="Cascadia Mono" w:cs="Cascadia Mono"/>
+          <w:color w:val="000000"/>
+          <w:sz w:val="19"/>
+          <w:szCs w:val="19"/>
+          <w:lang w:val="en-US"/>
+        </w:rPr>
+        <w:t>döndürüleçek</w:t>
+      </w:r>
+      <w:proofErr w:type="spellEnd"/>
+      <w:r>
+        <w:rPr>
+          <w:rFonts w:ascii="Cascadia Mono" w:hAnsi="Cascadia Mono" w:cs="Cascadia Mono"/>
+          <w:color w:val="000000"/>
+          <w:sz w:val="19"/>
+          <w:szCs w:val="19"/>
+          <w:lang w:val="en-US"/>
+        </w:rPr>
+        <w:t xml:space="preserve"> </w:t>
+      </w:r>
+      <w:proofErr w:type="spellStart"/>
+      <w:r>
+        <w:rPr>
+          <w:rFonts w:ascii="Cascadia Mono" w:hAnsi="Cascadia Mono" w:cs="Cascadia Mono"/>
+          <w:color w:val="000000"/>
+          <w:sz w:val="19"/>
+          <w:szCs w:val="19"/>
+          <w:lang w:val="en-US"/>
+        </w:rPr>
+        <w:t>ise</w:t>
+      </w:r>
+      <w:proofErr w:type="spellEnd"/>
+      <w:r>
+        <w:rPr>
+          <w:rFonts w:ascii="Cascadia Mono" w:hAnsi="Cascadia Mono" w:cs="Cascadia Mono"/>
+          <w:color w:val="000000"/>
+          <w:sz w:val="19"/>
+          <w:szCs w:val="19"/>
+          <w:lang w:val="en-US"/>
+        </w:rPr>
+        <w:t xml:space="preserve"> </w:t>
+      </w:r>
+      <w:proofErr w:type="spellStart"/>
+      <w:r>
+        <w:rPr>
+          <w:rFonts w:ascii="Cascadia Mono" w:hAnsi="Cascadia Mono" w:cs="Cascadia Mono"/>
+          <w:color w:val="000000"/>
+          <w:sz w:val="19"/>
+          <w:szCs w:val="19"/>
+          <w:lang w:val="en-US"/>
+        </w:rPr>
+        <w:t>metodun</w:t>
+      </w:r>
+      <w:proofErr w:type="spellEnd"/>
+      <w:r>
+        <w:rPr>
+          <w:rFonts w:ascii="Cascadia Mono" w:hAnsi="Cascadia Mono" w:cs="Cascadia Mono"/>
+          <w:color w:val="000000"/>
+          <w:sz w:val="19"/>
+          <w:szCs w:val="19"/>
+          <w:lang w:val="en-US"/>
+        </w:rPr>
+        <w:t xml:space="preserve"> async </w:t>
+      </w:r>
+      <w:proofErr w:type="spellStart"/>
+      <w:r>
+        <w:rPr>
+          <w:rFonts w:ascii="Cascadia Mono" w:hAnsi="Cascadia Mono" w:cs="Cascadia Mono"/>
+          <w:color w:val="000000"/>
+          <w:sz w:val="19"/>
+          <w:szCs w:val="19"/>
+          <w:lang w:val="en-US"/>
+        </w:rPr>
+        <w:t>yapılmasına</w:t>
+      </w:r>
+      <w:proofErr w:type="spellEnd"/>
+      <w:r>
+        <w:rPr>
+          <w:rFonts w:ascii="Cascadia Mono" w:hAnsi="Cascadia Mono" w:cs="Cascadia Mono"/>
+          <w:color w:val="000000"/>
+          <w:sz w:val="19"/>
+          <w:szCs w:val="19"/>
+          <w:lang w:val="en-US"/>
+        </w:rPr>
+        <w:t xml:space="preserve"> </w:t>
+      </w:r>
+      <w:proofErr w:type="spellStart"/>
+      <w:r>
+        <w:rPr>
+          <w:rFonts w:ascii="Cascadia Mono" w:hAnsi="Cascadia Mono" w:cs="Cascadia Mono"/>
+          <w:color w:val="000000"/>
+          <w:sz w:val="19"/>
+          <w:szCs w:val="19"/>
+          <w:lang w:val="en-US"/>
+        </w:rPr>
+        <w:t>gerek</w:t>
+      </w:r>
+      <w:proofErr w:type="spellEnd"/>
+      <w:r>
+        <w:rPr>
+          <w:rFonts w:ascii="Cascadia Mono" w:hAnsi="Cascadia Mono" w:cs="Cascadia Mono"/>
+          <w:color w:val="000000"/>
+          <w:sz w:val="19"/>
+          <w:szCs w:val="19"/>
+          <w:lang w:val="en-US"/>
+        </w:rPr>
+        <w:t xml:space="preserve"> yok. İlk </w:t>
+      </w:r>
+      <w:proofErr w:type="spellStart"/>
+      <w:r>
+        <w:rPr>
+          <w:rFonts w:ascii="Cascadia Mono" w:hAnsi="Cascadia Mono" w:cs="Cascadia Mono"/>
+          <w:color w:val="000000"/>
+          <w:sz w:val="19"/>
+          <w:szCs w:val="19"/>
+          <w:lang w:val="en-US"/>
+        </w:rPr>
+        <w:t>versiyonda</w:t>
+      </w:r>
+      <w:proofErr w:type="spellEnd"/>
+      <w:r>
+        <w:rPr>
+          <w:rFonts w:ascii="Cascadia Mono" w:hAnsi="Cascadia Mono" w:cs="Cascadia Mono"/>
+          <w:color w:val="000000"/>
+          <w:sz w:val="19"/>
+          <w:szCs w:val="19"/>
+          <w:lang w:val="en-US"/>
+        </w:rPr>
+        <w:t xml:space="preserve"> </w:t>
+      </w:r>
+      <w:proofErr w:type="spellStart"/>
+      <w:r>
+        <w:rPr>
+          <w:rFonts w:ascii="Cascadia Mono" w:hAnsi="Cascadia Mono" w:cs="Cascadia Mono"/>
+          <w:color w:val="000000"/>
+          <w:sz w:val="19"/>
+          <w:szCs w:val="19"/>
+          <w:lang w:val="en-US"/>
+        </w:rPr>
+        <w:t>arada</w:t>
+      </w:r>
+      <w:proofErr w:type="spellEnd"/>
+      <w:r>
+        <w:rPr>
+          <w:rFonts w:ascii="Cascadia Mono" w:hAnsi="Cascadia Mono" w:cs="Cascadia Mono"/>
+          <w:color w:val="000000"/>
+          <w:sz w:val="19"/>
+          <w:szCs w:val="19"/>
+          <w:lang w:val="en-US"/>
+        </w:rPr>
+        <w:t xml:space="preserve"> </w:t>
+      </w:r>
+      <w:proofErr w:type="spellStart"/>
+      <w:r>
+        <w:rPr>
+          <w:rFonts w:ascii="Cascadia Mono" w:hAnsi="Cascadia Mono" w:cs="Cascadia Mono"/>
+          <w:color w:val="000000"/>
+          <w:sz w:val="19"/>
+          <w:szCs w:val="19"/>
+          <w:lang w:val="en-US"/>
+        </w:rPr>
+        <w:t>başka</w:t>
+      </w:r>
+      <w:proofErr w:type="spellEnd"/>
+      <w:r>
+        <w:rPr>
+          <w:rFonts w:ascii="Cascadia Mono" w:hAnsi="Cascadia Mono" w:cs="Cascadia Mono"/>
+          <w:color w:val="000000"/>
+          <w:sz w:val="19"/>
+          <w:szCs w:val="19"/>
+          <w:lang w:val="en-US"/>
+        </w:rPr>
+        <w:t xml:space="preserve"> </w:t>
+      </w:r>
+      <w:proofErr w:type="spellStart"/>
+      <w:r>
+        <w:rPr>
+          <w:rFonts w:ascii="Cascadia Mono" w:hAnsi="Cascadia Mono" w:cs="Cascadia Mono"/>
+          <w:color w:val="000000"/>
+          <w:sz w:val="19"/>
+          <w:szCs w:val="19"/>
+          <w:lang w:val="en-US"/>
+        </w:rPr>
+        <w:t>işlemler</w:t>
+      </w:r>
+      <w:proofErr w:type="spellEnd"/>
+      <w:r>
+        <w:rPr>
+          <w:rFonts w:ascii="Cascadia Mono" w:hAnsi="Cascadia Mono" w:cs="Cascadia Mono"/>
+          <w:color w:val="000000"/>
+          <w:sz w:val="19"/>
+          <w:szCs w:val="19"/>
+          <w:lang w:val="en-US"/>
+        </w:rPr>
+        <w:t xml:space="preserve"> de </w:t>
+      </w:r>
+      <w:proofErr w:type="spellStart"/>
+      <w:r>
+        <w:rPr>
+          <w:rFonts w:ascii="Cascadia Mono" w:hAnsi="Cascadia Mono" w:cs="Cascadia Mono"/>
+          <w:color w:val="000000"/>
+          <w:sz w:val="19"/>
+          <w:szCs w:val="19"/>
+          <w:lang w:val="en-US"/>
+        </w:rPr>
+        <w:t>yapılabiliyor</w:t>
+      </w:r>
+      <w:proofErr w:type="spellEnd"/>
+      <w:r>
+        <w:rPr>
+          <w:rFonts w:ascii="Cascadia Mono" w:hAnsi="Cascadia Mono" w:cs="Cascadia Mono"/>
+          <w:color w:val="000000"/>
+          <w:sz w:val="19"/>
+          <w:szCs w:val="19"/>
+          <w:lang w:val="en-US"/>
+        </w:rPr>
+        <w:t>.</w:t>
+      </w:r>
+    </w:p>
+    <w:p>
+      <w:pPr>
+        <w:rPr>
+          <w:rFonts w:ascii="Cascadia Mono" w:hAnsi="Cascadia Mono" w:cs="Cascadia Mono"/>
+          <w:color w:val="000000"/>
+          <w:sz w:val="19"/>
+          <w:szCs w:val="19"/>
+          <w:lang w:val="en-US"/>
+        </w:rPr>
+      </w:pPr>
+    </w:p>
+    <w:p>
+      <w:r>
+        <w:t xml:space="preserve">Aşağıda </w:t>
+      </w:r>
+      <w:proofErr w:type="spellStart"/>
+      <w:r>
+        <w:t>sync</w:t>
+      </w:r>
+      <w:proofErr w:type="spellEnd"/>
+      <w:r>
+        <w:t xml:space="preserve"> ve </w:t>
+      </w:r>
+      <w:proofErr w:type="spellStart"/>
+      <w:r>
+        <w:t>async</w:t>
+      </w:r>
+      <w:proofErr w:type="spellEnd"/>
+      <w:r>
+        <w:t xml:space="preserve"> Web API istekleri mevcut. </w:t>
+      </w:r>
+      <w:proofErr w:type="spellStart"/>
+      <w:r>
+        <w:t>Async</w:t>
+      </w:r>
+      <w:proofErr w:type="spellEnd"/>
+      <w:r>
+        <w:t xml:space="preserve"> </w:t>
+      </w:r>
+      <w:proofErr w:type="spellStart"/>
+      <w:r>
+        <w:t>metod</w:t>
+      </w:r>
+      <w:proofErr w:type="spellEnd"/>
+      <w:r>
+        <w:t xml:space="preserve"> ‘da ilk isteği alan </w:t>
+      </w:r>
+      <w:proofErr w:type="spellStart"/>
+      <w:r>
+        <w:t>thread</w:t>
+      </w:r>
+      <w:proofErr w:type="spellEnd"/>
+      <w:r>
+        <w:t xml:space="preserve">; örneğin </w:t>
+      </w:r>
+      <w:proofErr w:type="spellStart"/>
+      <w:r>
+        <w:t>Thread</w:t>
+      </w:r>
+      <w:proofErr w:type="spellEnd"/>
+      <w:r>
+        <w:t xml:space="preserve"> 5, sonraki isteklerde de </w:t>
+      </w:r>
+      <w:proofErr w:type="spellStart"/>
+      <w:r>
+        <w:t>bloklanmaz</w:t>
+      </w:r>
+      <w:proofErr w:type="spellEnd"/>
+      <w:r>
+        <w:t xml:space="preserve">. </w:t>
+      </w:r>
+    </w:p>
+    <w:p>
+      <w:pPr>
+        <w:autoSpaceDE w:val="0"/>
+        <w:autoSpaceDN w:val="0"/>
+        <w:adjustRightInd w:val="0"/>
+        <w:spacing w:after="0" w:line="240" w:lineRule="auto"/>
+        <w:rPr>
+          <w:rFonts w:ascii="Cascadia Mono" w:hAnsi="Cascadia Mono" w:cs="Cascadia Mono"/>
+          <w:color w:val="000000"/>
+          <w:sz w:val="19"/>
+          <w:szCs w:val="19"/>
+          <w:lang w:val="en-US"/>
+        </w:rPr>
+      </w:pPr>
+      <w:r>
+        <w:rPr>
+          <w:rFonts w:ascii="Cascadia Mono" w:hAnsi="Cascadia Mono" w:cs="Cascadia Mono"/>
+          <w:color w:val="0000FF"/>
+          <w:sz w:val="19"/>
+          <w:szCs w:val="19"/>
+          <w:lang w:val="en-US"/>
+        </w:rPr>
+        <w:t>public</w:t>
+      </w:r>
+      <w:r>
+        <w:rPr>
+          <w:rFonts w:ascii="Cascadia Mono" w:hAnsi="Cascadia Mono" w:cs="Cascadia Mono"/>
+          <w:color w:val="000000"/>
+          <w:sz w:val="19"/>
+          <w:szCs w:val="19"/>
+          <w:lang w:val="en-US"/>
+        </w:rPr>
+        <w:t xml:space="preserve"> </w:t>
+      </w:r>
+      <w:r>
+        <w:rPr>
+          <w:rFonts w:ascii="Cascadia Mono" w:hAnsi="Cascadia Mono" w:cs="Cascadia Mono"/>
+          <w:color w:val="0000FF"/>
+          <w:sz w:val="19"/>
+          <w:szCs w:val="19"/>
+          <w:lang w:val="en-US"/>
+        </w:rPr>
+        <w:t>class</w:t>
+      </w:r>
+      <w:r>
+        <w:rPr>
+          <w:rFonts w:ascii="Cascadia Mono" w:hAnsi="Cascadia Mono" w:cs="Cascadia Mono"/>
+          <w:color w:val="000000"/>
+          <w:sz w:val="19"/>
+          <w:szCs w:val="19"/>
+          <w:lang w:val="en-US"/>
+        </w:rPr>
+        <w:t xml:space="preserve"> </w:t>
+      </w:r>
+      <w:proofErr w:type="spellStart"/>
+      <w:proofErr w:type="gramStart"/>
+      <w:r>
+        <w:rPr>
+          <w:rFonts w:ascii="Cascadia Mono" w:hAnsi="Cascadia Mono" w:cs="Cascadia Mono"/>
+          <w:color w:val="2B91AF"/>
+          <w:sz w:val="19"/>
+          <w:szCs w:val="19"/>
+          <w:lang w:val="en-US"/>
+        </w:rPr>
+        <w:t>HomeController</w:t>
+      </w:r>
+      <w:proofErr w:type="spellEnd"/>
+      <w:r>
+        <w:rPr>
+          <w:rFonts w:ascii="Cascadia Mono" w:hAnsi="Cascadia Mono" w:cs="Cascadia Mono"/>
+          <w:color w:val="000000"/>
+          <w:sz w:val="19"/>
+          <w:szCs w:val="19"/>
+          <w:lang w:val="en-US"/>
+        </w:rPr>
+        <w:t xml:space="preserve"> :</w:t>
+      </w:r>
+      <w:proofErr w:type="gramEnd"/>
+      <w:r>
+        <w:rPr>
+          <w:rFonts w:ascii="Cascadia Mono" w:hAnsi="Cascadia Mono" w:cs="Cascadia Mono"/>
+          <w:color w:val="000000"/>
+          <w:sz w:val="19"/>
+          <w:szCs w:val="19"/>
+          <w:lang w:val="en-US"/>
+        </w:rPr>
+        <w:t xml:space="preserve"> </w:t>
+      </w:r>
+      <w:proofErr w:type="spellStart"/>
+      <w:r>
+        <w:rPr>
+          <w:rFonts w:ascii="Cascadia Mono" w:hAnsi="Cascadia Mono" w:cs="Cascadia Mono"/>
+          <w:color w:val="000000"/>
+          <w:sz w:val="19"/>
+          <w:szCs w:val="19"/>
+          <w:lang w:val="en-US"/>
+        </w:rPr>
+        <w:t>ControllerBase</w:t>
+      </w:r>
+      <w:proofErr w:type="spellEnd"/>
+      <w:r>
+        <w:rPr>
+          <w:rFonts w:ascii="Cascadia Mono" w:hAnsi="Cascadia Mono" w:cs="Cascadia Mono"/>
+          <w:color w:val="000000"/>
+          <w:sz w:val="19"/>
+          <w:szCs w:val="19"/>
+          <w:lang w:val="en-US"/>
+        </w:rPr>
+        <w:t xml:space="preserve"> {</w:t>
+      </w:r>
+    </w:p>
+    <w:p>
+      <w:pPr>
+        <w:autoSpaceDE w:val="0"/>
+        <w:autoSpaceDN w:val="0"/>
+        <w:adjustRightInd w:val="0"/>
+        <w:spacing w:after="0" w:line="240" w:lineRule="auto"/>
+        <w:rPr>
+          <w:rFonts w:ascii="Cascadia Mono" w:hAnsi="Cascadia Mono" w:cs="Cascadia Mono"/>
+          <w:color w:val="000000"/>
+          <w:sz w:val="19"/>
+          <w:szCs w:val="19"/>
+          <w:lang w:val="en-US"/>
+        </w:rPr>
+      </w:pPr>
+    </w:p>
+    <w:p>
+      <w:pPr>
+        <w:autoSpaceDE w:val="0"/>
+        <w:autoSpaceDN w:val="0"/>
+        <w:adjustRightInd w:val="0"/>
+        <w:spacing w:after="0" w:line="240" w:lineRule="auto"/>
+        <w:rPr>
+          <w:rFonts w:ascii="Cascadia Mono" w:hAnsi="Cascadia Mono" w:cs="Cascadia Mono"/>
+          <w:color w:val="000000"/>
+          <w:sz w:val="19"/>
+          <w:szCs w:val="19"/>
+          <w:lang w:val="en-US"/>
+        </w:rPr>
+      </w:pPr>
+      <w:r>
+        <w:rPr>
+          <w:rFonts w:ascii="Cascadia Mono" w:hAnsi="Cascadia Mono" w:cs="Cascadia Mono"/>
+          <w:color w:val="000000"/>
+          <w:sz w:val="19"/>
+          <w:szCs w:val="19"/>
+          <w:lang w:val="en-US"/>
+        </w:rPr>
+        <w:t xml:space="preserve">        [</w:t>
+      </w:r>
+      <w:proofErr w:type="spellStart"/>
+      <w:r>
+        <w:rPr>
+          <w:rFonts w:ascii="Cascadia Mono" w:hAnsi="Cascadia Mono" w:cs="Cascadia Mono"/>
+          <w:color w:val="000000"/>
+          <w:sz w:val="19"/>
+          <w:szCs w:val="19"/>
+          <w:lang w:val="en-US"/>
+        </w:rPr>
+        <w:t>HttpGet</w:t>
+      </w:r>
+      <w:proofErr w:type="spellEnd"/>
+      <w:r>
+        <w:rPr>
+          <w:rFonts w:ascii="Cascadia Mono" w:hAnsi="Cascadia Mono" w:cs="Cascadia Mono"/>
+          <w:color w:val="000000"/>
+          <w:sz w:val="19"/>
+          <w:szCs w:val="19"/>
+          <w:lang w:val="en-US"/>
+        </w:rPr>
+        <w:t>(</w:t>
+      </w:r>
+      <w:r>
+        <w:rPr>
+          <w:rFonts w:ascii="Cascadia Mono" w:hAnsi="Cascadia Mono" w:cs="Cascadia Mono"/>
+          <w:color w:val="A31515"/>
+          <w:sz w:val="19"/>
+          <w:szCs w:val="19"/>
+          <w:lang w:val="en-US"/>
+        </w:rPr>
+        <w:t>"</w:t>
+      </w:r>
+      <w:proofErr w:type="spellStart"/>
+      <w:r>
+        <w:rPr>
+          <w:rFonts w:ascii="Cascadia Mono" w:hAnsi="Cascadia Mono" w:cs="Cascadia Mono"/>
+          <w:color w:val="A31515"/>
+          <w:sz w:val="19"/>
+          <w:szCs w:val="19"/>
+          <w:lang w:val="en-US"/>
+        </w:rPr>
+        <w:t>getcontent</w:t>
+      </w:r>
+      <w:proofErr w:type="spellEnd"/>
+      <w:r>
+        <w:rPr>
+          <w:rFonts w:ascii="Cascadia Mono" w:hAnsi="Cascadia Mono" w:cs="Cascadia Mono"/>
+          <w:color w:val="A31515"/>
+          <w:sz w:val="19"/>
+          <w:szCs w:val="19"/>
+          <w:lang w:val="en-US"/>
+        </w:rPr>
+        <w:t>"</w:t>
+      </w:r>
+      <w:r>
+        <w:rPr>
+          <w:rFonts w:ascii="Cascadia Mono" w:hAnsi="Cascadia Mono" w:cs="Cascadia Mono"/>
+          <w:color w:val="000000"/>
+          <w:sz w:val="19"/>
+          <w:szCs w:val="19"/>
+          <w:lang w:val="en-US"/>
+        </w:rPr>
+        <w:t>)]</w:t>
+      </w:r>
+    </w:p>
+    <w:p>
+      <w:pPr>
+        <w:autoSpaceDE w:val="0"/>
+        <w:autoSpaceDN w:val="0"/>
+        <w:adjustRightInd w:val="0"/>
+        <w:spacing w:after="0" w:line="240" w:lineRule="auto"/>
+        <w:rPr>
+          <w:rFonts w:ascii="Cascadia Mono" w:hAnsi="Cascadia Mono" w:cs="Cascadia Mono"/>
+          <w:color w:val="000000"/>
+          <w:sz w:val="19"/>
+          <w:szCs w:val="19"/>
+          <w:lang w:val="en-US"/>
+        </w:rPr>
+      </w:pPr>
+      <w:r>
+        <w:rPr>
+          <w:rFonts w:ascii="Cascadia Mono" w:hAnsi="Cascadia Mono" w:cs="Cascadia Mono"/>
+          <w:color w:val="000000"/>
+          <w:sz w:val="19"/>
+          <w:szCs w:val="19"/>
+          <w:lang w:val="en-US"/>
+        </w:rPr>
+        <w:t xml:space="preserve">        </w:t>
+      </w:r>
+      <w:r>
+        <w:rPr>
+          <w:rFonts w:ascii="Cascadia Mono" w:hAnsi="Cascadia Mono" w:cs="Cascadia Mono"/>
+          <w:color w:val="0000FF"/>
+          <w:sz w:val="19"/>
+          <w:szCs w:val="19"/>
+          <w:lang w:val="en-US"/>
+        </w:rPr>
+        <w:t>public</w:t>
+      </w:r>
+      <w:r>
+        <w:rPr>
+          <w:rFonts w:ascii="Cascadia Mono" w:hAnsi="Cascadia Mono" w:cs="Cascadia Mono"/>
+          <w:color w:val="000000"/>
+          <w:sz w:val="19"/>
+          <w:szCs w:val="19"/>
+          <w:lang w:val="en-US"/>
+        </w:rPr>
+        <w:t xml:space="preserve"> </w:t>
+      </w:r>
+      <w:proofErr w:type="spellStart"/>
+      <w:r>
+        <w:rPr>
+          <w:rFonts w:ascii="Cascadia Mono" w:hAnsi="Cascadia Mono" w:cs="Cascadia Mono"/>
+          <w:color w:val="000000"/>
+          <w:sz w:val="19"/>
+          <w:szCs w:val="19"/>
+          <w:lang w:val="en-US"/>
+        </w:rPr>
+        <w:t>IActionResult</w:t>
+      </w:r>
+      <w:proofErr w:type="spellEnd"/>
+      <w:r>
+        <w:rPr>
+          <w:rFonts w:ascii="Cascadia Mono" w:hAnsi="Cascadia Mono" w:cs="Cascadia Mono"/>
+          <w:color w:val="000000"/>
+          <w:sz w:val="19"/>
+          <w:szCs w:val="19"/>
+          <w:lang w:val="en-US"/>
+        </w:rPr>
+        <w:t xml:space="preserve"> </w:t>
+      </w:r>
+      <w:proofErr w:type="spellStart"/>
+      <w:proofErr w:type="gramStart"/>
+      <w:r>
+        <w:rPr>
+          <w:rFonts w:ascii="Cascadia Mono" w:hAnsi="Cascadia Mono" w:cs="Cascadia Mono"/>
+          <w:color w:val="000000"/>
+          <w:sz w:val="19"/>
+          <w:szCs w:val="19"/>
+          <w:lang w:val="en-US"/>
+        </w:rPr>
+        <w:t>GetContent</w:t>
+      </w:r>
+      <w:proofErr w:type="spellEnd"/>
+      <w:r>
+        <w:rPr>
+          <w:rFonts w:ascii="Cascadia Mono" w:hAnsi="Cascadia Mono" w:cs="Cascadia Mono"/>
+          <w:color w:val="000000"/>
+          <w:sz w:val="19"/>
+          <w:szCs w:val="19"/>
+          <w:lang w:val="en-US"/>
+        </w:rPr>
+        <w:t>(</w:t>
+      </w:r>
+      <w:proofErr w:type="gramEnd"/>
+      <w:r>
+        <w:rPr>
+          <w:rFonts w:ascii="Cascadia Mono" w:hAnsi="Cascadia Mono" w:cs="Cascadia Mono"/>
+          <w:color w:val="000000"/>
+          <w:sz w:val="19"/>
+          <w:szCs w:val="19"/>
+          <w:lang w:val="en-US"/>
+        </w:rPr>
+        <w:t>) {</w:t>
+      </w:r>
+    </w:p>
+    <w:p>
+      <w:pPr>
+        <w:autoSpaceDE w:val="0"/>
+        <w:autoSpaceDN w:val="0"/>
+        <w:adjustRightInd w:val="0"/>
+        <w:spacing w:after="0" w:line="240" w:lineRule="auto"/>
+        <w:rPr>
+          <w:rFonts w:ascii="Cascadia Mono" w:hAnsi="Cascadia Mono" w:cs="Cascadia Mono"/>
+          <w:color w:val="000000"/>
+          <w:sz w:val="19"/>
+          <w:szCs w:val="19"/>
+          <w:lang w:val="en-US"/>
+        </w:rPr>
+      </w:pPr>
+      <w:r>
+        <w:rPr>
+          <w:rFonts w:ascii="Cascadia Mono" w:hAnsi="Cascadia Mono" w:cs="Cascadia Mono"/>
+          <w:color w:val="000000"/>
+          <w:sz w:val="19"/>
+          <w:szCs w:val="19"/>
+          <w:lang w:val="en-US"/>
+        </w:rPr>
+        <w:t xml:space="preserve">            </w:t>
+      </w:r>
+      <w:r>
+        <w:rPr>
+          <w:rFonts w:ascii="Cascadia Mono" w:hAnsi="Cascadia Mono" w:cs="Cascadia Mono"/>
+          <w:color w:val="008000"/>
+          <w:sz w:val="19"/>
+          <w:szCs w:val="19"/>
+          <w:lang w:val="en-US"/>
+        </w:rPr>
+        <w:t xml:space="preserve">// </w:t>
+      </w:r>
+      <w:proofErr w:type="spellStart"/>
+      <w:r>
+        <w:rPr>
+          <w:rFonts w:ascii="Cascadia Mono" w:hAnsi="Cascadia Mono" w:cs="Cascadia Mono"/>
+          <w:color w:val="008000"/>
+          <w:sz w:val="19"/>
+          <w:szCs w:val="19"/>
+          <w:lang w:val="en-US"/>
+        </w:rPr>
+        <w:t>Başarısız</w:t>
+      </w:r>
+      <w:proofErr w:type="spellEnd"/>
+      <w:r>
+        <w:rPr>
+          <w:rFonts w:ascii="Cascadia Mono" w:hAnsi="Cascadia Mono" w:cs="Cascadia Mono"/>
+          <w:color w:val="008000"/>
+          <w:sz w:val="19"/>
+          <w:szCs w:val="19"/>
+          <w:lang w:val="en-US"/>
+        </w:rPr>
+        <w:t xml:space="preserve"> </w:t>
+      </w:r>
+      <w:proofErr w:type="spellStart"/>
+      <w:r>
+        <w:rPr>
+          <w:rFonts w:ascii="Cascadia Mono" w:hAnsi="Cascadia Mono" w:cs="Cascadia Mono"/>
+          <w:color w:val="008000"/>
+          <w:sz w:val="19"/>
+          <w:szCs w:val="19"/>
+          <w:lang w:val="en-US"/>
+        </w:rPr>
+        <w:t>Yöntemdi</w:t>
+      </w:r>
+      <w:proofErr w:type="spellEnd"/>
+      <w:r>
+        <w:rPr>
+          <w:rFonts w:ascii="Cascadia Mono" w:hAnsi="Cascadia Mono" w:cs="Cascadia Mono"/>
+          <w:color w:val="008000"/>
+          <w:sz w:val="19"/>
+          <w:szCs w:val="19"/>
+          <w:lang w:val="en-US"/>
+        </w:rPr>
+        <w:t xml:space="preserve">, </w:t>
+      </w:r>
+      <w:proofErr w:type="spellStart"/>
+      <w:r>
+        <w:rPr>
+          <w:rFonts w:ascii="Cascadia Mono" w:hAnsi="Cascadia Mono" w:cs="Cascadia Mono"/>
+          <w:color w:val="008000"/>
+          <w:sz w:val="19"/>
+          <w:szCs w:val="19"/>
+          <w:lang w:val="en-US"/>
+        </w:rPr>
+        <w:t>Encoding.RegisterProvider</w:t>
+      </w:r>
+      <w:proofErr w:type="spellEnd"/>
+      <w:r>
+        <w:rPr>
+          <w:rFonts w:ascii="Cascadia Mono" w:hAnsi="Cascadia Mono" w:cs="Cascadia Mono"/>
+          <w:color w:val="008000"/>
+          <w:sz w:val="19"/>
+          <w:szCs w:val="19"/>
+          <w:lang w:val="en-US"/>
+        </w:rPr>
+        <w:t xml:space="preserve"> </w:t>
+      </w:r>
+      <w:proofErr w:type="spellStart"/>
+      <w:r>
+        <w:rPr>
+          <w:rFonts w:ascii="Cascadia Mono" w:hAnsi="Cascadia Mono" w:cs="Cascadia Mono"/>
+          <w:color w:val="008000"/>
+          <w:sz w:val="19"/>
+          <w:szCs w:val="19"/>
+          <w:lang w:val="en-US"/>
+        </w:rPr>
+        <w:t>ile</w:t>
+      </w:r>
+      <w:proofErr w:type="spellEnd"/>
+      <w:r>
+        <w:rPr>
+          <w:rFonts w:ascii="Cascadia Mono" w:hAnsi="Cascadia Mono" w:cs="Cascadia Mono"/>
+          <w:color w:val="008000"/>
+          <w:sz w:val="19"/>
+          <w:szCs w:val="19"/>
+          <w:lang w:val="en-US"/>
+        </w:rPr>
+        <w:t xml:space="preserve"> </w:t>
+      </w:r>
+      <w:proofErr w:type="spellStart"/>
+      <w:r>
+        <w:rPr>
+          <w:rFonts w:ascii="Cascadia Mono" w:hAnsi="Cascadia Mono" w:cs="Cascadia Mono"/>
+          <w:color w:val="008000"/>
+          <w:sz w:val="19"/>
+          <w:szCs w:val="19"/>
+          <w:lang w:val="en-US"/>
+        </w:rPr>
+        <w:t>çalışıyor</w:t>
+      </w:r>
+      <w:proofErr w:type="spellEnd"/>
+      <w:r>
+        <w:rPr>
+          <w:rFonts w:ascii="Cascadia Mono" w:hAnsi="Cascadia Mono" w:cs="Cascadia Mono"/>
+          <w:color w:val="008000"/>
+          <w:sz w:val="19"/>
+          <w:szCs w:val="19"/>
+          <w:lang w:val="en-US"/>
+        </w:rPr>
+        <w:t xml:space="preserve">. </w:t>
+      </w:r>
+    </w:p>
+    <w:p>
+      <w:pPr>
+        <w:autoSpaceDE w:val="0"/>
+        <w:autoSpaceDN w:val="0"/>
+        <w:adjustRightInd w:val="0"/>
+        <w:spacing w:after="0" w:line="240" w:lineRule="auto"/>
+        <w:rPr>
+          <w:rFonts w:ascii="Cascadia Mono" w:hAnsi="Cascadia Mono" w:cs="Cascadia Mono"/>
+          <w:color w:val="000000"/>
+          <w:sz w:val="19"/>
+          <w:szCs w:val="19"/>
+          <w:lang w:val="en-US"/>
+        </w:rPr>
+      </w:pPr>
+      <w:r>
+        <w:rPr>
+          <w:rFonts w:ascii="Cascadia Mono" w:hAnsi="Cascadia Mono" w:cs="Cascadia Mono"/>
+          <w:color w:val="000000"/>
+          <w:sz w:val="19"/>
+          <w:szCs w:val="19"/>
+          <w:lang w:val="en-US"/>
+        </w:rPr>
+        <w:t xml:space="preserve">            </w:t>
+      </w:r>
+      <w:proofErr w:type="spellStart"/>
+      <w:r>
+        <w:rPr>
+          <w:rFonts w:ascii="Cascadia Mono" w:hAnsi="Cascadia Mono" w:cs="Cascadia Mono"/>
+          <w:color w:val="000000"/>
+          <w:sz w:val="19"/>
+          <w:szCs w:val="19"/>
+          <w:lang w:val="en-US"/>
+        </w:rPr>
+        <w:t>Encoding.RegisterProvider</w:t>
+      </w:r>
+      <w:proofErr w:type="spellEnd"/>
+      <w:r>
+        <w:rPr>
+          <w:rFonts w:ascii="Cascadia Mono" w:hAnsi="Cascadia Mono" w:cs="Cascadia Mono"/>
+          <w:color w:val="000000"/>
+          <w:sz w:val="19"/>
+          <w:szCs w:val="19"/>
+          <w:lang w:val="en-US"/>
+        </w:rPr>
+        <w:t>(</w:t>
+      </w:r>
+      <w:proofErr w:type="spellStart"/>
+      <w:r>
+        <w:rPr>
+          <w:rFonts w:ascii="Cascadia Mono" w:hAnsi="Cascadia Mono" w:cs="Cascadia Mono"/>
+          <w:color w:val="000000"/>
+          <w:sz w:val="19"/>
+          <w:szCs w:val="19"/>
+          <w:lang w:val="en-US"/>
+        </w:rPr>
+        <w:t>CodePagesEncodingProvider.Instance</w:t>
+      </w:r>
+      <w:proofErr w:type="spellEnd"/>
+      <w:proofErr w:type="gramStart"/>
+      <w:r>
+        <w:rPr>
+          <w:rFonts w:ascii="Cascadia Mono" w:hAnsi="Cascadia Mono" w:cs="Cascadia Mono"/>
+          <w:color w:val="000000"/>
+          <w:sz w:val="19"/>
+          <w:szCs w:val="19"/>
+          <w:lang w:val="en-US"/>
+        </w:rPr>
+        <w:t>);</w:t>
+      </w:r>
+      <w:proofErr w:type="gramEnd"/>
+    </w:p>
+    <w:p>
+      <w:pPr>
+        <w:autoSpaceDE w:val="0"/>
+        <w:autoSpaceDN w:val="0"/>
+        <w:adjustRightInd w:val="0"/>
+        <w:spacing w:after="0" w:line="240" w:lineRule="auto"/>
+        <w:rPr>
+          <w:rFonts w:ascii="Cascadia Mono" w:hAnsi="Cascadia Mono" w:cs="Cascadia Mono"/>
+          <w:color w:val="000000"/>
+          <w:sz w:val="19"/>
+          <w:szCs w:val="19"/>
+          <w:lang w:val="en-US"/>
+        </w:rPr>
+      </w:pPr>
+      <w:r>
+        <w:rPr>
+          <w:rFonts w:ascii="Cascadia Mono" w:hAnsi="Cascadia Mono" w:cs="Cascadia Mono"/>
+          <w:color w:val="000000"/>
+          <w:sz w:val="19"/>
+          <w:szCs w:val="19"/>
+          <w:lang w:val="en-US"/>
+        </w:rPr>
+        <w:t xml:space="preserve">            </w:t>
+      </w:r>
+      <w:r>
+        <w:rPr>
+          <w:rFonts w:ascii="Cascadia Mono" w:hAnsi="Cascadia Mono" w:cs="Cascadia Mono"/>
+          <w:color w:val="0000FF"/>
+          <w:sz w:val="19"/>
+          <w:szCs w:val="19"/>
+          <w:lang w:val="en-US"/>
+        </w:rPr>
+        <w:t>var</w:t>
+      </w:r>
+      <w:r>
+        <w:rPr>
+          <w:rFonts w:ascii="Cascadia Mono" w:hAnsi="Cascadia Mono" w:cs="Cascadia Mono"/>
+          <w:color w:val="000000"/>
+          <w:sz w:val="19"/>
+          <w:szCs w:val="19"/>
+          <w:lang w:val="en-US"/>
+        </w:rPr>
+        <w:t xml:space="preserve"> data = </w:t>
+      </w:r>
+      <w:r>
+        <w:rPr>
+          <w:rFonts w:ascii="Cascadia Mono" w:hAnsi="Cascadia Mono" w:cs="Cascadia Mono"/>
+          <w:color w:val="0000FF"/>
+          <w:sz w:val="19"/>
+          <w:szCs w:val="19"/>
+          <w:lang w:val="en-US"/>
+        </w:rPr>
+        <w:t>new</w:t>
+      </w:r>
+      <w:r>
+        <w:rPr>
+          <w:rFonts w:ascii="Cascadia Mono" w:hAnsi="Cascadia Mono" w:cs="Cascadia Mono"/>
+          <w:color w:val="000000"/>
+          <w:sz w:val="19"/>
+          <w:szCs w:val="19"/>
+          <w:lang w:val="en-US"/>
+        </w:rPr>
+        <w:t xml:space="preserve"> </w:t>
+      </w:r>
+      <w:proofErr w:type="gramStart"/>
+      <w:r>
+        <w:rPr>
+          <w:rFonts w:ascii="Cascadia Mono" w:hAnsi="Cascadia Mono" w:cs="Cascadia Mono"/>
+          <w:color w:val="000000"/>
+          <w:sz w:val="19"/>
+          <w:szCs w:val="19"/>
+          <w:lang w:val="en-US"/>
+        </w:rPr>
+        <w:t>HttpClient(</w:t>
+      </w:r>
+      <w:proofErr w:type="gramEnd"/>
+      <w:r>
+        <w:rPr>
+          <w:rFonts w:ascii="Cascadia Mono" w:hAnsi="Cascadia Mono" w:cs="Cascadia Mono"/>
+          <w:color w:val="000000"/>
+          <w:sz w:val="19"/>
+          <w:szCs w:val="19"/>
+          <w:lang w:val="en-US"/>
+        </w:rPr>
+        <w:t>).GetStringAsync(</w:t>
+      </w:r>
+      <w:r>
+        <w:rPr>
+          <w:rFonts w:ascii="Cascadia Mono" w:hAnsi="Cascadia Mono" w:cs="Cascadia Mono"/>
+          <w:color w:val="A31515"/>
+          <w:sz w:val="19"/>
+          <w:szCs w:val="19"/>
+          <w:lang w:val="en-US"/>
+        </w:rPr>
+        <w:t>"https://www.google.com.tr/"</w:t>
+      </w:r>
+      <w:r>
+        <w:rPr>
+          <w:rFonts w:ascii="Cascadia Mono" w:hAnsi="Cascadia Mono" w:cs="Cascadia Mono"/>
+          <w:color w:val="000000"/>
+          <w:sz w:val="19"/>
+          <w:szCs w:val="19"/>
+          <w:lang w:val="en-US"/>
+        </w:rPr>
+        <w:t>).Result;</w:t>
+      </w:r>
+    </w:p>
+    <w:p>
+      <w:pPr>
+        <w:autoSpaceDE w:val="0"/>
+        <w:autoSpaceDN w:val="0"/>
+        <w:adjustRightInd w:val="0"/>
+        <w:spacing w:after="0" w:line="240" w:lineRule="auto"/>
+        <w:rPr>
+          <w:rFonts w:ascii="Cascadia Mono" w:hAnsi="Cascadia Mono" w:cs="Cascadia Mono"/>
+          <w:color w:val="000000"/>
+          <w:sz w:val="19"/>
+          <w:szCs w:val="19"/>
+          <w:lang w:val="en-US"/>
+        </w:rPr>
+      </w:pPr>
+      <w:r>
+        <w:rPr>
+          <w:rFonts w:ascii="Cascadia Mono" w:hAnsi="Cascadia Mono" w:cs="Cascadia Mono"/>
+          <w:color w:val="000000"/>
+          <w:sz w:val="19"/>
+          <w:szCs w:val="19"/>
+          <w:lang w:val="en-US"/>
+        </w:rPr>
+        <w:t xml:space="preserve">            </w:t>
+      </w:r>
+      <w:r>
+        <w:rPr>
+          <w:rFonts w:ascii="Cascadia Mono" w:hAnsi="Cascadia Mono" w:cs="Cascadia Mono"/>
+          <w:color w:val="0000FF"/>
+          <w:sz w:val="19"/>
+          <w:szCs w:val="19"/>
+          <w:lang w:val="en-US"/>
+        </w:rPr>
+        <w:t>return</w:t>
+      </w:r>
+      <w:r>
+        <w:rPr>
+          <w:rFonts w:ascii="Cascadia Mono" w:hAnsi="Cascadia Mono" w:cs="Cascadia Mono"/>
+          <w:color w:val="000000"/>
+          <w:sz w:val="19"/>
+          <w:szCs w:val="19"/>
+          <w:lang w:val="en-US"/>
+        </w:rPr>
+        <w:t xml:space="preserve"> Ok(data</w:t>
+      </w:r>
+      <w:proofErr w:type="gramStart"/>
+      <w:r>
+        <w:rPr>
+          <w:rFonts w:ascii="Cascadia Mono" w:hAnsi="Cascadia Mono" w:cs="Cascadia Mono"/>
+          <w:color w:val="000000"/>
+          <w:sz w:val="19"/>
+          <w:szCs w:val="19"/>
+          <w:lang w:val="en-US"/>
+        </w:rPr>
+        <w:t>);</w:t>
+      </w:r>
+      <w:proofErr w:type="gramEnd"/>
+    </w:p>
+    <w:p>
+      <w:pPr>
+        <w:autoSpaceDE w:val="0"/>
+        <w:autoSpaceDN w:val="0"/>
+        <w:adjustRightInd w:val="0"/>
+        <w:spacing w:after="0" w:line="240" w:lineRule="auto"/>
+        <w:rPr>
+          <w:rFonts w:ascii="Cascadia Mono" w:hAnsi="Cascadia Mono" w:cs="Cascadia Mono"/>
+          <w:color w:val="000000"/>
+          <w:sz w:val="19"/>
+          <w:szCs w:val="19"/>
+          <w:lang w:val="en-US"/>
+        </w:rPr>
+      </w:pPr>
+      <w:r>
+        <w:rPr>
+          <w:rFonts w:ascii="Cascadia Mono" w:hAnsi="Cascadia Mono" w:cs="Cascadia Mono"/>
+          <w:color w:val="000000"/>
+          <w:sz w:val="19"/>
+          <w:szCs w:val="19"/>
+          <w:lang w:val="en-US"/>
+        </w:rPr>
+        <w:t xml:space="preserve">        }</w:t>
+      </w:r>
+    </w:p>
+    <w:p>
+      <w:pPr>
+        <w:autoSpaceDE w:val="0"/>
+        <w:autoSpaceDN w:val="0"/>
+        <w:adjustRightInd w:val="0"/>
+        <w:spacing w:after="0" w:line="240" w:lineRule="auto"/>
+        <w:rPr>
+          <w:rFonts w:ascii="Cascadia Mono" w:hAnsi="Cascadia Mono" w:cs="Cascadia Mono"/>
+          <w:color w:val="000000"/>
+          <w:sz w:val="19"/>
+          <w:szCs w:val="19"/>
+          <w:lang w:val="en-US"/>
+        </w:rPr>
+      </w:pPr>
+    </w:p>
+    <w:p>
+      <w:pPr>
+        <w:autoSpaceDE w:val="0"/>
+        <w:autoSpaceDN w:val="0"/>
+        <w:adjustRightInd w:val="0"/>
+        <w:spacing w:after="0" w:line="240" w:lineRule="auto"/>
+        <w:rPr>
+          <w:rFonts w:ascii="Cascadia Mono" w:hAnsi="Cascadia Mono" w:cs="Cascadia Mono"/>
+          <w:color w:val="000000"/>
+          <w:sz w:val="19"/>
+          <w:szCs w:val="19"/>
+          <w:lang w:val="en-US"/>
+        </w:rPr>
+      </w:pPr>
+      <w:r>
+        <w:rPr>
+          <w:rFonts w:ascii="Cascadia Mono" w:hAnsi="Cascadia Mono" w:cs="Cascadia Mono"/>
+          <w:color w:val="000000"/>
+          <w:sz w:val="19"/>
+          <w:szCs w:val="19"/>
+          <w:lang w:val="en-US"/>
+        </w:rPr>
+        <w:t xml:space="preserve">        [</w:t>
+      </w:r>
+      <w:proofErr w:type="spellStart"/>
+      <w:r>
+        <w:rPr>
+          <w:rFonts w:ascii="Cascadia Mono" w:hAnsi="Cascadia Mono" w:cs="Cascadia Mono"/>
+          <w:color w:val="000000"/>
+          <w:sz w:val="19"/>
+          <w:szCs w:val="19"/>
+          <w:lang w:val="en-US"/>
+        </w:rPr>
+        <w:t>HttpGet</w:t>
+      </w:r>
+      <w:proofErr w:type="spellEnd"/>
+      <w:r>
+        <w:rPr>
+          <w:rFonts w:ascii="Cascadia Mono" w:hAnsi="Cascadia Mono" w:cs="Cascadia Mono"/>
+          <w:color w:val="000000"/>
+          <w:sz w:val="19"/>
+          <w:szCs w:val="19"/>
+          <w:lang w:val="en-US"/>
+        </w:rPr>
+        <w:t>(</w:t>
+      </w:r>
+      <w:r>
+        <w:rPr>
+          <w:rFonts w:ascii="Cascadia Mono" w:hAnsi="Cascadia Mono" w:cs="Cascadia Mono"/>
+          <w:color w:val="A31515"/>
+          <w:sz w:val="19"/>
+          <w:szCs w:val="19"/>
+          <w:lang w:val="en-US"/>
+        </w:rPr>
+        <w:t>"</w:t>
+      </w:r>
+      <w:proofErr w:type="spellStart"/>
+      <w:r>
+        <w:rPr>
+          <w:rFonts w:ascii="Cascadia Mono" w:hAnsi="Cascadia Mono" w:cs="Cascadia Mono"/>
+          <w:color w:val="A31515"/>
+          <w:sz w:val="19"/>
+          <w:szCs w:val="19"/>
+          <w:lang w:val="en-US"/>
+        </w:rPr>
+        <w:t>getcontentasync</w:t>
+      </w:r>
+      <w:proofErr w:type="spellEnd"/>
+      <w:r>
+        <w:rPr>
+          <w:rFonts w:ascii="Cascadia Mono" w:hAnsi="Cascadia Mono" w:cs="Cascadia Mono"/>
+          <w:color w:val="A31515"/>
+          <w:sz w:val="19"/>
+          <w:szCs w:val="19"/>
+          <w:lang w:val="en-US"/>
+        </w:rPr>
+        <w:t>"</w:t>
+      </w:r>
+      <w:r>
+        <w:rPr>
+          <w:rFonts w:ascii="Cascadia Mono" w:hAnsi="Cascadia Mono" w:cs="Cascadia Mono"/>
+          <w:color w:val="000000"/>
+          <w:sz w:val="19"/>
+          <w:szCs w:val="19"/>
+          <w:lang w:val="en-US"/>
+        </w:rPr>
+        <w:t>)]</w:t>
+      </w:r>
+    </w:p>
+    <w:p>
+      <w:pPr>
+        <w:autoSpaceDE w:val="0"/>
+        <w:autoSpaceDN w:val="0"/>
+        <w:adjustRightInd w:val="0"/>
+        <w:spacing w:after="0" w:line="240" w:lineRule="auto"/>
+        <w:rPr>
+          <w:rFonts w:ascii="Cascadia Mono" w:hAnsi="Cascadia Mono" w:cs="Cascadia Mono"/>
+          <w:color w:val="000000"/>
+          <w:sz w:val="19"/>
+          <w:szCs w:val="19"/>
+          <w:lang w:val="en-US"/>
+        </w:rPr>
+      </w:pPr>
+      <w:r>
+        <w:rPr>
+          <w:rFonts w:ascii="Cascadia Mono" w:hAnsi="Cascadia Mono" w:cs="Cascadia Mono"/>
+          <w:color w:val="000000"/>
+          <w:sz w:val="19"/>
+          <w:szCs w:val="19"/>
+          <w:lang w:val="en-US"/>
+        </w:rPr>
+        <w:t xml:space="preserve">        </w:t>
+      </w:r>
+      <w:r>
+        <w:rPr>
+          <w:rFonts w:ascii="Cascadia Mono" w:hAnsi="Cascadia Mono" w:cs="Cascadia Mono"/>
+          <w:color w:val="0000FF"/>
+          <w:sz w:val="19"/>
+          <w:szCs w:val="19"/>
+          <w:lang w:val="en-US"/>
+        </w:rPr>
+        <w:t>public</w:t>
+      </w:r>
+      <w:r>
+        <w:rPr>
+          <w:rFonts w:ascii="Cascadia Mono" w:hAnsi="Cascadia Mono" w:cs="Cascadia Mono"/>
+          <w:color w:val="000000"/>
+          <w:sz w:val="19"/>
+          <w:szCs w:val="19"/>
+          <w:lang w:val="en-US"/>
+        </w:rPr>
+        <w:t xml:space="preserve"> </w:t>
+      </w:r>
+      <w:r>
+        <w:rPr>
+          <w:rFonts w:ascii="Cascadia Mono" w:hAnsi="Cascadia Mono" w:cs="Cascadia Mono"/>
+          <w:color w:val="0000FF"/>
+          <w:sz w:val="19"/>
+          <w:szCs w:val="19"/>
+          <w:lang w:val="en-US"/>
+        </w:rPr>
+        <w:t>async</w:t>
+      </w:r>
+      <w:r>
+        <w:rPr>
+          <w:rFonts w:ascii="Cascadia Mono" w:hAnsi="Cascadia Mono" w:cs="Cascadia Mono"/>
+          <w:color w:val="000000"/>
+          <w:sz w:val="19"/>
+          <w:szCs w:val="19"/>
+          <w:lang w:val="en-US"/>
+        </w:rPr>
+        <w:t xml:space="preserve"> Task&lt;</w:t>
+      </w:r>
+      <w:proofErr w:type="spellStart"/>
+      <w:r>
+        <w:rPr>
+          <w:rFonts w:ascii="Cascadia Mono" w:hAnsi="Cascadia Mono" w:cs="Cascadia Mono"/>
+          <w:color w:val="000000"/>
+          <w:sz w:val="19"/>
+          <w:szCs w:val="19"/>
+          <w:lang w:val="en-US"/>
+        </w:rPr>
+        <w:t>IActionResult</w:t>
+      </w:r>
+      <w:proofErr w:type="spellEnd"/>
+      <w:r>
+        <w:rPr>
+          <w:rFonts w:ascii="Cascadia Mono" w:hAnsi="Cascadia Mono" w:cs="Cascadia Mono"/>
+          <w:color w:val="000000"/>
+          <w:sz w:val="19"/>
+          <w:szCs w:val="19"/>
+          <w:lang w:val="en-US"/>
+        </w:rPr>
+        <w:t xml:space="preserve">&gt; </w:t>
+      </w:r>
+      <w:proofErr w:type="spellStart"/>
+      <w:proofErr w:type="gramStart"/>
+      <w:r>
+        <w:rPr>
+          <w:rFonts w:ascii="Cascadia Mono" w:hAnsi="Cascadia Mono" w:cs="Cascadia Mono"/>
+          <w:color w:val="000000"/>
+          <w:sz w:val="19"/>
+          <w:szCs w:val="19"/>
+          <w:lang w:val="en-US"/>
+        </w:rPr>
+        <w:t>GetContentAsync</w:t>
+      </w:r>
+      <w:proofErr w:type="spellEnd"/>
+      <w:r>
+        <w:rPr>
+          <w:rFonts w:ascii="Cascadia Mono" w:hAnsi="Cascadia Mono" w:cs="Cascadia Mono"/>
+          <w:color w:val="000000"/>
+          <w:sz w:val="19"/>
+          <w:szCs w:val="19"/>
+          <w:lang w:val="en-US"/>
+        </w:rPr>
+        <w:t>(</w:t>
+      </w:r>
+      <w:proofErr w:type="gramEnd"/>
+      <w:r>
+        <w:rPr>
+          <w:rFonts w:ascii="Cascadia Mono" w:hAnsi="Cascadia Mono" w:cs="Cascadia Mono"/>
+          <w:color w:val="000000"/>
+          <w:sz w:val="19"/>
+          <w:szCs w:val="19"/>
+          <w:lang w:val="en-US"/>
+        </w:rPr>
+        <w:t>) {</w:t>
+      </w:r>
+    </w:p>
+    <w:p>
+      <w:pPr>
+        <w:autoSpaceDE w:val="0"/>
+        <w:autoSpaceDN w:val="0"/>
+        <w:adjustRightInd w:val="0"/>
+        <w:spacing w:after="0" w:line="240" w:lineRule="auto"/>
+        <w:rPr>
+          <w:rFonts w:ascii="Cascadia Mono" w:hAnsi="Cascadia Mono" w:cs="Cascadia Mono"/>
+          <w:color w:val="000000"/>
+          <w:sz w:val="19"/>
+          <w:szCs w:val="19"/>
+          <w:lang w:val="en-US"/>
+        </w:rPr>
+      </w:pPr>
+    </w:p>
+    <w:p>
+      <w:pPr>
+        <w:autoSpaceDE w:val="0"/>
+        <w:autoSpaceDN w:val="0"/>
+        <w:adjustRightInd w:val="0"/>
+        <w:spacing w:after="0" w:line="240" w:lineRule="auto"/>
+        <w:rPr>
+          <w:rFonts w:ascii="Cascadia Mono" w:hAnsi="Cascadia Mono" w:cs="Cascadia Mono"/>
+          <w:color w:val="000000"/>
+          <w:sz w:val="19"/>
+          <w:szCs w:val="19"/>
+          <w:lang w:val="en-US"/>
+        </w:rPr>
+      </w:pPr>
+      <w:r>
+        <w:rPr>
+          <w:rFonts w:ascii="Cascadia Mono" w:hAnsi="Cascadia Mono" w:cs="Cascadia Mono"/>
+          <w:color w:val="000000"/>
+          <w:sz w:val="19"/>
+          <w:szCs w:val="19"/>
+          <w:lang w:val="en-US"/>
+        </w:rPr>
+        <w:t xml:space="preserve">            </w:t>
+      </w:r>
+      <w:proofErr w:type="spellStart"/>
+      <w:r>
+        <w:rPr>
+          <w:rFonts w:ascii="Cascadia Mono" w:hAnsi="Cascadia Mono" w:cs="Cascadia Mono"/>
+          <w:color w:val="000000"/>
+          <w:sz w:val="19"/>
+          <w:szCs w:val="19"/>
+          <w:lang w:val="en-US"/>
+        </w:rPr>
+        <w:t>Encoding.RegisterProvider</w:t>
+      </w:r>
+      <w:proofErr w:type="spellEnd"/>
+      <w:r>
+        <w:rPr>
+          <w:rFonts w:ascii="Cascadia Mono" w:hAnsi="Cascadia Mono" w:cs="Cascadia Mono"/>
+          <w:color w:val="000000"/>
+          <w:sz w:val="19"/>
+          <w:szCs w:val="19"/>
+          <w:lang w:val="en-US"/>
+        </w:rPr>
+        <w:t>(</w:t>
+      </w:r>
+      <w:proofErr w:type="spellStart"/>
+      <w:r>
+        <w:rPr>
+          <w:rFonts w:ascii="Cascadia Mono" w:hAnsi="Cascadia Mono" w:cs="Cascadia Mono"/>
+          <w:color w:val="000000"/>
+          <w:sz w:val="19"/>
+          <w:szCs w:val="19"/>
+          <w:lang w:val="en-US"/>
+        </w:rPr>
+        <w:t>CodePagesEncodingProvider.Instance</w:t>
+      </w:r>
+      <w:proofErr w:type="spellEnd"/>
+      <w:proofErr w:type="gramStart"/>
+      <w:r>
+        <w:rPr>
+          <w:rFonts w:ascii="Cascadia Mono" w:hAnsi="Cascadia Mono" w:cs="Cascadia Mono"/>
+          <w:color w:val="000000"/>
+          <w:sz w:val="19"/>
+          <w:szCs w:val="19"/>
+          <w:lang w:val="en-US"/>
+        </w:rPr>
+        <w:t>);</w:t>
+      </w:r>
+      <w:proofErr w:type="gramEnd"/>
+    </w:p>
+    <w:p>
+      <w:pPr>
+        <w:autoSpaceDE w:val="0"/>
+        <w:autoSpaceDN w:val="0"/>
+        <w:adjustRightInd w:val="0"/>
+        <w:spacing w:after="0" w:line="240" w:lineRule="auto"/>
+        <w:rPr>
+          <w:rFonts w:ascii="Cascadia Mono" w:hAnsi="Cascadia Mono" w:cs="Cascadia Mono"/>
+          <w:color w:val="000000"/>
+          <w:sz w:val="19"/>
+          <w:szCs w:val="19"/>
+          <w:lang w:val="en-US"/>
+        </w:rPr>
+      </w:pPr>
+    </w:p>
+    <w:p>
+      <w:pPr>
+        <w:autoSpaceDE w:val="0"/>
+        <w:autoSpaceDN w:val="0"/>
+        <w:adjustRightInd w:val="0"/>
+        <w:spacing w:after="0" w:line="240" w:lineRule="auto"/>
+        <w:rPr>
+          <w:rFonts w:ascii="Cascadia Mono" w:hAnsi="Cascadia Mono" w:cs="Cascadia Mono"/>
+          <w:color w:val="000000"/>
+          <w:sz w:val="19"/>
+          <w:szCs w:val="19"/>
+          <w:lang w:val="en-US"/>
+        </w:rPr>
+      </w:pPr>
+    </w:p>
+    <w:p>
+      <w:pPr>
+        <w:autoSpaceDE w:val="0"/>
+        <w:autoSpaceDN w:val="0"/>
+        <w:adjustRightInd w:val="0"/>
+        <w:spacing w:after="0" w:line="240" w:lineRule="auto"/>
+        <w:rPr>
+          <w:rFonts w:ascii="Cascadia Mono" w:hAnsi="Cascadia Mono" w:cs="Cascadia Mono"/>
+          <w:color w:val="000000"/>
+          <w:sz w:val="19"/>
+          <w:szCs w:val="19"/>
+          <w:lang w:val="en-US"/>
+        </w:rPr>
+      </w:pPr>
+      <w:r>
+        <w:rPr>
+          <w:rFonts w:ascii="Cascadia Mono" w:hAnsi="Cascadia Mono" w:cs="Cascadia Mono"/>
+          <w:color w:val="000000"/>
+          <w:sz w:val="19"/>
+          <w:szCs w:val="19"/>
+          <w:lang w:val="en-US"/>
+        </w:rPr>
+        <w:t xml:space="preserve">            </w:t>
+      </w:r>
+      <w:r>
+        <w:rPr>
+          <w:rFonts w:ascii="Cascadia Mono" w:hAnsi="Cascadia Mono" w:cs="Cascadia Mono"/>
+          <w:color w:val="008000"/>
+          <w:sz w:val="19"/>
+          <w:szCs w:val="19"/>
+          <w:lang w:val="en-US"/>
+        </w:rPr>
+        <w:t xml:space="preserve">// 5. Thread </w:t>
+      </w:r>
+      <w:proofErr w:type="spellStart"/>
+      <w:r>
+        <w:rPr>
+          <w:rFonts w:ascii="Cascadia Mono" w:hAnsi="Cascadia Mono" w:cs="Cascadia Mono"/>
+          <w:color w:val="008000"/>
+          <w:sz w:val="19"/>
+          <w:szCs w:val="19"/>
+          <w:lang w:val="en-US"/>
+        </w:rPr>
+        <w:t>aşağıdaki</w:t>
+      </w:r>
+      <w:proofErr w:type="spellEnd"/>
+      <w:r>
+        <w:rPr>
+          <w:rFonts w:ascii="Cascadia Mono" w:hAnsi="Cascadia Mono" w:cs="Cascadia Mono"/>
+          <w:color w:val="008000"/>
+          <w:sz w:val="19"/>
+          <w:szCs w:val="19"/>
+          <w:lang w:val="en-US"/>
+        </w:rPr>
+        <w:t xml:space="preserve"> </w:t>
+      </w:r>
+      <w:proofErr w:type="spellStart"/>
+      <w:r>
+        <w:rPr>
+          <w:rFonts w:ascii="Cascadia Mono" w:hAnsi="Cascadia Mono" w:cs="Cascadia Mono"/>
+          <w:color w:val="008000"/>
+          <w:sz w:val="19"/>
+          <w:szCs w:val="19"/>
+          <w:lang w:val="en-US"/>
+        </w:rPr>
+        <w:t>isteği</w:t>
+      </w:r>
+      <w:proofErr w:type="spellEnd"/>
+      <w:r>
+        <w:rPr>
+          <w:rFonts w:ascii="Cascadia Mono" w:hAnsi="Cascadia Mono" w:cs="Cascadia Mono"/>
+          <w:color w:val="008000"/>
+          <w:sz w:val="19"/>
+          <w:szCs w:val="19"/>
+          <w:lang w:val="en-US"/>
+        </w:rPr>
+        <w:t xml:space="preserve"> </w:t>
+      </w:r>
+      <w:proofErr w:type="spellStart"/>
+      <w:r>
+        <w:rPr>
+          <w:rFonts w:ascii="Cascadia Mono" w:hAnsi="Cascadia Mono" w:cs="Cascadia Mono"/>
+          <w:color w:val="008000"/>
+          <w:sz w:val="19"/>
+          <w:szCs w:val="19"/>
+          <w:lang w:val="en-US"/>
+        </w:rPr>
+        <w:t>karşılıyor</w:t>
+      </w:r>
+      <w:proofErr w:type="spellEnd"/>
+      <w:r>
+        <w:rPr>
+          <w:rFonts w:ascii="Cascadia Mono" w:hAnsi="Cascadia Mono" w:cs="Cascadia Mono"/>
+          <w:color w:val="008000"/>
+          <w:sz w:val="19"/>
+          <w:szCs w:val="19"/>
+          <w:lang w:val="en-US"/>
+        </w:rPr>
+        <w:t xml:space="preserve"> </w:t>
+      </w:r>
+      <w:proofErr w:type="spellStart"/>
+      <w:r>
+        <w:rPr>
+          <w:rFonts w:ascii="Cascadia Mono" w:hAnsi="Cascadia Mono" w:cs="Cascadia Mono"/>
+          <w:color w:val="008000"/>
+          <w:sz w:val="19"/>
+          <w:szCs w:val="19"/>
+          <w:lang w:val="en-US"/>
+        </w:rPr>
+        <w:t>olsun</w:t>
+      </w:r>
+      <w:proofErr w:type="spellEnd"/>
+      <w:r>
+        <w:rPr>
+          <w:rFonts w:ascii="Cascadia Mono" w:hAnsi="Cascadia Mono" w:cs="Cascadia Mono"/>
+          <w:color w:val="008000"/>
+          <w:sz w:val="19"/>
+          <w:szCs w:val="19"/>
+          <w:lang w:val="en-US"/>
+        </w:rPr>
+        <w:t>.</w:t>
+      </w:r>
+    </w:p>
+    <w:p>
+      <w:pPr>
+        <w:autoSpaceDE w:val="0"/>
+        <w:autoSpaceDN w:val="0"/>
+        <w:adjustRightInd w:val="0"/>
+        <w:spacing w:after="0" w:line="240" w:lineRule="auto"/>
+        <w:rPr>
+          <w:rFonts w:ascii="Cascadia Mono" w:hAnsi="Cascadia Mono" w:cs="Cascadia Mono"/>
+          <w:color w:val="000000"/>
+          <w:sz w:val="19"/>
+          <w:szCs w:val="19"/>
+          <w:lang w:val="en-US"/>
+        </w:rPr>
+      </w:pPr>
+      <w:r>
+        <w:rPr>
+          <w:rFonts w:ascii="Cascadia Mono" w:hAnsi="Cascadia Mono" w:cs="Cascadia Mono"/>
+          <w:color w:val="000000"/>
+          <w:sz w:val="19"/>
+          <w:szCs w:val="19"/>
+          <w:lang w:val="en-US"/>
+        </w:rPr>
+        <w:t xml:space="preserve">            </w:t>
+      </w:r>
+      <w:r>
+        <w:rPr>
+          <w:rFonts w:ascii="Cascadia Mono" w:hAnsi="Cascadia Mono" w:cs="Cascadia Mono"/>
+          <w:color w:val="008000"/>
+          <w:sz w:val="19"/>
+          <w:szCs w:val="19"/>
+          <w:lang w:val="en-US"/>
+        </w:rPr>
+        <w:t xml:space="preserve">// 1. </w:t>
+      </w:r>
+      <w:proofErr w:type="spellStart"/>
+      <w:r>
+        <w:rPr>
+          <w:rFonts w:ascii="Cascadia Mono" w:hAnsi="Cascadia Mono" w:cs="Cascadia Mono"/>
+          <w:color w:val="008000"/>
+          <w:sz w:val="19"/>
+          <w:szCs w:val="19"/>
+          <w:lang w:val="en-US"/>
+        </w:rPr>
+        <w:t>istek</w:t>
+      </w:r>
+      <w:proofErr w:type="spellEnd"/>
+      <w:r>
+        <w:rPr>
+          <w:rFonts w:ascii="Cascadia Mono" w:hAnsi="Cascadia Mono" w:cs="Cascadia Mono"/>
+          <w:color w:val="008000"/>
+          <w:sz w:val="19"/>
+          <w:szCs w:val="19"/>
+          <w:lang w:val="en-US"/>
+        </w:rPr>
+        <w:t xml:space="preserve"> </w:t>
+      </w:r>
+      <w:proofErr w:type="spellStart"/>
+      <w:r>
+        <w:rPr>
+          <w:rFonts w:ascii="Cascadia Mono" w:hAnsi="Cascadia Mono" w:cs="Cascadia Mono"/>
+          <w:color w:val="008000"/>
+          <w:sz w:val="19"/>
+          <w:szCs w:val="19"/>
+          <w:lang w:val="en-US"/>
+        </w:rPr>
+        <w:t>te</w:t>
+      </w:r>
+      <w:proofErr w:type="spellEnd"/>
+      <w:r>
+        <w:rPr>
+          <w:rFonts w:ascii="Cascadia Mono" w:hAnsi="Cascadia Mono" w:cs="Cascadia Mono"/>
+          <w:color w:val="008000"/>
+          <w:sz w:val="19"/>
+          <w:szCs w:val="19"/>
+          <w:lang w:val="en-US"/>
+        </w:rPr>
+        <w:t xml:space="preserve"> Thread 5 </w:t>
+      </w:r>
+      <w:proofErr w:type="spellStart"/>
+      <w:r>
+        <w:rPr>
+          <w:rFonts w:ascii="Cascadia Mono" w:hAnsi="Cascadia Mono" w:cs="Cascadia Mono"/>
+          <w:color w:val="008000"/>
+          <w:sz w:val="19"/>
+          <w:szCs w:val="19"/>
+          <w:lang w:val="en-US"/>
+        </w:rPr>
+        <w:t>aşağıdaki</w:t>
+      </w:r>
+      <w:proofErr w:type="spellEnd"/>
+      <w:r>
+        <w:rPr>
+          <w:rFonts w:ascii="Cascadia Mono" w:hAnsi="Cascadia Mono" w:cs="Cascadia Mono"/>
+          <w:color w:val="008000"/>
+          <w:sz w:val="19"/>
+          <w:szCs w:val="19"/>
+          <w:lang w:val="en-US"/>
+        </w:rPr>
+        <w:t xml:space="preserve"> </w:t>
+      </w:r>
+      <w:proofErr w:type="spellStart"/>
+      <w:proofErr w:type="gramStart"/>
+      <w:r>
+        <w:rPr>
+          <w:rFonts w:ascii="Cascadia Mono" w:hAnsi="Cascadia Mono" w:cs="Cascadia Mono"/>
+          <w:color w:val="008000"/>
+          <w:sz w:val="19"/>
+          <w:szCs w:val="19"/>
+          <w:lang w:val="en-US"/>
+        </w:rPr>
+        <w:t>satırdan</w:t>
+      </w:r>
+      <w:proofErr w:type="spellEnd"/>
+      <w:r>
+        <w:rPr>
+          <w:rFonts w:ascii="Cascadia Mono" w:hAnsi="Cascadia Mono" w:cs="Cascadia Mono"/>
+          <w:color w:val="008000"/>
+          <w:sz w:val="19"/>
+          <w:szCs w:val="19"/>
+          <w:lang w:val="en-US"/>
+        </w:rPr>
+        <w:t xml:space="preserve">  </w:t>
+      </w:r>
+      <w:proofErr w:type="spellStart"/>
+      <w:r>
+        <w:rPr>
+          <w:rFonts w:ascii="Cascadia Mono" w:hAnsi="Cascadia Mono" w:cs="Cascadia Mono"/>
+          <w:color w:val="008000"/>
+          <w:sz w:val="19"/>
+          <w:szCs w:val="19"/>
+          <w:lang w:val="en-US"/>
+        </w:rPr>
+        <w:t>sonra</w:t>
+      </w:r>
+      <w:proofErr w:type="spellEnd"/>
+      <w:proofErr w:type="gramEnd"/>
+      <w:r>
+        <w:rPr>
+          <w:rFonts w:ascii="Cascadia Mono" w:hAnsi="Cascadia Mono" w:cs="Cascadia Mono"/>
+          <w:color w:val="008000"/>
+          <w:sz w:val="19"/>
+          <w:szCs w:val="19"/>
+          <w:lang w:val="en-US"/>
+        </w:rPr>
+        <w:t xml:space="preserve"> </w:t>
+      </w:r>
+      <w:proofErr w:type="spellStart"/>
+      <w:r>
+        <w:rPr>
+          <w:rFonts w:ascii="Cascadia Mono" w:hAnsi="Cascadia Mono" w:cs="Cascadia Mono"/>
+          <w:color w:val="008000"/>
+          <w:sz w:val="19"/>
+          <w:szCs w:val="19"/>
+          <w:lang w:val="en-US"/>
+        </w:rPr>
+        <w:t>bloklanmıyor</w:t>
+      </w:r>
+      <w:proofErr w:type="spellEnd"/>
+      <w:r>
+        <w:rPr>
+          <w:rFonts w:ascii="Cascadia Mono" w:hAnsi="Cascadia Mono" w:cs="Cascadia Mono"/>
+          <w:color w:val="008000"/>
+          <w:sz w:val="19"/>
+          <w:szCs w:val="19"/>
+          <w:lang w:val="en-US"/>
+        </w:rPr>
+        <w:t>.</w:t>
+      </w:r>
+    </w:p>
+    <w:p>
+      <w:pPr>
+        <w:autoSpaceDE w:val="0"/>
+        <w:autoSpaceDN w:val="0"/>
+        <w:adjustRightInd w:val="0"/>
+        <w:spacing w:after="0" w:line="240" w:lineRule="auto"/>
+        <w:rPr>
+          <w:rFonts w:ascii="Cascadia Mono" w:hAnsi="Cascadia Mono" w:cs="Cascadia Mono"/>
+          <w:color w:val="000000"/>
+          <w:sz w:val="19"/>
+          <w:szCs w:val="19"/>
+          <w:lang w:val="en-US"/>
+        </w:rPr>
+      </w:pPr>
+      <w:r>
+        <w:rPr>
+          <w:rFonts w:ascii="Cascadia Mono" w:hAnsi="Cascadia Mono" w:cs="Cascadia Mono"/>
+          <w:color w:val="000000"/>
+          <w:sz w:val="19"/>
+          <w:szCs w:val="19"/>
+          <w:lang w:val="en-US"/>
+        </w:rPr>
+        <w:t xml:space="preserve">            </w:t>
+      </w:r>
+      <w:r>
+        <w:rPr>
+          <w:rFonts w:ascii="Cascadia Mono" w:hAnsi="Cascadia Mono" w:cs="Cascadia Mono"/>
+          <w:color w:val="008000"/>
+          <w:sz w:val="19"/>
+          <w:szCs w:val="19"/>
+          <w:lang w:val="en-US"/>
+        </w:rPr>
+        <w:t xml:space="preserve">// 2. </w:t>
+      </w:r>
+      <w:proofErr w:type="spellStart"/>
+      <w:r>
+        <w:rPr>
+          <w:rFonts w:ascii="Cascadia Mono" w:hAnsi="Cascadia Mono" w:cs="Cascadia Mono"/>
+          <w:color w:val="008000"/>
+          <w:sz w:val="19"/>
+          <w:szCs w:val="19"/>
+          <w:lang w:val="en-US"/>
+        </w:rPr>
+        <w:t>İstek</w:t>
+      </w:r>
+      <w:proofErr w:type="spellEnd"/>
+      <w:r>
+        <w:rPr>
+          <w:rFonts w:ascii="Cascadia Mono" w:hAnsi="Cascadia Mono" w:cs="Cascadia Mono"/>
+          <w:color w:val="008000"/>
+          <w:sz w:val="19"/>
+          <w:szCs w:val="19"/>
+          <w:lang w:val="en-US"/>
+        </w:rPr>
+        <w:t xml:space="preserve"> </w:t>
+      </w:r>
+      <w:proofErr w:type="spellStart"/>
+      <w:r>
+        <w:rPr>
+          <w:rFonts w:ascii="Cascadia Mono" w:hAnsi="Cascadia Mono" w:cs="Cascadia Mono"/>
+          <w:color w:val="008000"/>
+          <w:sz w:val="19"/>
+          <w:szCs w:val="19"/>
+          <w:lang w:val="en-US"/>
+        </w:rPr>
+        <w:t>gelince</w:t>
+      </w:r>
+      <w:proofErr w:type="spellEnd"/>
+      <w:r>
+        <w:rPr>
+          <w:rFonts w:ascii="Cascadia Mono" w:hAnsi="Cascadia Mono" w:cs="Cascadia Mono"/>
+          <w:color w:val="008000"/>
+          <w:sz w:val="19"/>
+          <w:szCs w:val="19"/>
+          <w:lang w:val="en-US"/>
+        </w:rPr>
+        <w:t xml:space="preserve"> Thread 5 </w:t>
+      </w:r>
+      <w:proofErr w:type="spellStart"/>
+      <w:r>
+        <w:rPr>
+          <w:rFonts w:ascii="Cascadia Mono" w:hAnsi="Cascadia Mono" w:cs="Cascadia Mono"/>
+          <w:color w:val="008000"/>
+          <w:sz w:val="19"/>
+          <w:szCs w:val="19"/>
+          <w:lang w:val="en-US"/>
+        </w:rPr>
+        <w:t>gelen</w:t>
+      </w:r>
+      <w:proofErr w:type="spellEnd"/>
+      <w:r>
+        <w:rPr>
+          <w:rFonts w:ascii="Cascadia Mono" w:hAnsi="Cascadia Mono" w:cs="Cascadia Mono"/>
+          <w:color w:val="008000"/>
+          <w:sz w:val="19"/>
+          <w:szCs w:val="19"/>
+          <w:lang w:val="en-US"/>
+        </w:rPr>
+        <w:t xml:space="preserve"> </w:t>
+      </w:r>
+      <w:proofErr w:type="spellStart"/>
+      <w:r>
+        <w:rPr>
+          <w:rFonts w:ascii="Cascadia Mono" w:hAnsi="Cascadia Mono" w:cs="Cascadia Mono"/>
+          <w:color w:val="008000"/>
+          <w:sz w:val="19"/>
+          <w:szCs w:val="19"/>
+          <w:lang w:val="en-US"/>
+        </w:rPr>
+        <w:t>isteği</w:t>
+      </w:r>
+      <w:proofErr w:type="spellEnd"/>
+      <w:r>
+        <w:rPr>
+          <w:rFonts w:ascii="Cascadia Mono" w:hAnsi="Cascadia Mono" w:cs="Cascadia Mono"/>
+          <w:color w:val="008000"/>
+          <w:sz w:val="19"/>
+          <w:szCs w:val="19"/>
+          <w:lang w:val="en-US"/>
+        </w:rPr>
+        <w:t xml:space="preserve"> </w:t>
+      </w:r>
+      <w:proofErr w:type="spellStart"/>
+      <w:r>
+        <w:rPr>
+          <w:rFonts w:ascii="Cascadia Mono" w:hAnsi="Cascadia Mono" w:cs="Cascadia Mono"/>
+          <w:color w:val="008000"/>
+          <w:sz w:val="19"/>
+          <w:szCs w:val="19"/>
+          <w:lang w:val="en-US"/>
+        </w:rPr>
+        <w:t>karşılıyor</w:t>
+      </w:r>
+      <w:proofErr w:type="spellEnd"/>
+      <w:r>
+        <w:rPr>
+          <w:rFonts w:ascii="Cascadia Mono" w:hAnsi="Cascadia Mono" w:cs="Cascadia Mono"/>
+          <w:color w:val="008000"/>
+          <w:sz w:val="19"/>
+          <w:szCs w:val="19"/>
+          <w:lang w:val="en-US"/>
+        </w:rPr>
+        <w:t>.</w:t>
+      </w:r>
+    </w:p>
+    <w:p>
+      <w:pPr>
+        <w:autoSpaceDE w:val="0"/>
+        <w:autoSpaceDN w:val="0"/>
+        <w:adjustRightInd w:val="0"/>
+        <w:spacing w:after="0" w:line="240" w:lineRule="auto"/>
+        <w:rPr>
+          <w:rFonts w:ascii="Cascadia Mono" w:hAnsi="Cascadia Mono" w:cs="Cascadia Mono"/>
+          <w:color w:val="000000"/>
+          <w:sz w:val="19"/>
+          <w:szCs w:val="19"/>
+          <w:lang w:val="en-US"/>
+        </w:rPr>
+      </w:pPr>
+      <w:r>
+        <w:rPr>
+          <w:rFonts w:ascii="Cascadia Mono" w:hAnsi="Cascadia Mono" w:cs="Cascadia Mono"/>
+          <w:color w:val="000000"/>
+          <w:sz w:val="19"/>
+          <w:szCs w:val="19"/>
+          <w:lang w:val="en-US"/>
+        </w:rPr>
+        <w:t xml:space="preserve">            </w:t>
+      </w:r>
+      <w:r>
+        <w:rPr>
+          <w:rFonts w:ascii="Cascadia Mono" w:hAnsi="Cascadia Mono" w:cs="Cascadia Mono"/>
+          <w:color w:val="0000FF"/>
+          <w:sz w:val="19"/>
+          <w:szCs w:val="19"/>
+          <w:lang w:val="en-US"/>
+        </w:rPr>
+        <w:t>var</w:t>
+      </w:r>
+      <w:r>
+        <w:rPr>
+          <w:rFonts w:ascii="Cascadia Mono" w:hAnsi="Cascadia Mono" w:cs="Cascadia Mono"/>
+          <w:color w:val="000000"/>
+          <w:sz w:val="19"/>
+          <w:szCs w:val="19"/>
+          <w:lang w:val="en-US"/>
+        </w:rPr>
+        <w:t xml:space="preserve"> </w:t>
+      </w:r>
+      <w:proofErr w:type="spellStart"/>
+      <w:r>
+        <w:rPr>
+          <w:rFonts w:ascii="Cascadia Mono" w:hAnsi="Cascadia Mono" w:cs="Cascadia Mono"/>
+          <w:color w:val="000000"/>
+          <w:sz w:val="19"/>
+          <w:szCs w:val="19"/>
+          <w:lang w:val="en-US"/>
+        </w:rPr>
+        <w:t>myTask</w:t>
+      </w:r>
+      <w:proofErr w:type="spellEnd"/>
+      <w:r>
+        <w:rPr>
+          <w:rFonts w:ascii="Cascadia Mono" w:hAnsi="Cascadia Mono" w:cs="Cascadia Mono"/>
+          <w:color w:val="000000"/>
+          <w:sz w:val="19"/>
+          <w:szCs w:val="19"/>
+          <w:lang w:val="en-US"/>
+        </w:rPr>
+        <w:t xml:space="preserve"> = </w:t>
+      </w:r>
+      <w:r>
+        <w:rPr>
+          <w:rFonts w:ascii="Cascadia Mono" w:hAnsi="Cascadia Mono" w:cs="Cascadia Mono"/>
+          <w:color w:val="0000FF"/>
+          <w:sz w:val="19"/>
+          <w:szCs w:val="19"/>
+          <w:lang w:val="en-US"/>
+        </w:rPr>
+        <w:t>new</w:t>
+      </w:r>
+      <w:r>
+        <w:rPr>
+          <w:rFonts w:ascii="Cascadia Mono" w:hAnsi="Cascadia Mono" w:cs="Cascadia Mono"/>
+          <w:color w:val="000000"/>
+          <w:sz w:val="19"/>
+          <w:szCs w:val="19"/>
+          <w:lang w:val="en-US"/>
+        </w:rPr>
+        <w:t xml:space="preserve"> </w:t>
+      </w:r>
+      <w:proofErr w:type="spellStart"/>
+      <w:r>
+        <w:rPr>
+          <w:rFonts w:ascii="Cascadia Mono" w:hAnsi="Cascadia Mono" w:cs="Cascadia Mono"/>
+          <w:color w:val="000000"/>
+          <w:sz w:val="19"/>
+          <w:szCs w:val="19"/>
+          <w:lang w:val="en-US"/>
+        </w:rPr>
+        <w:t>HttpClient</w:t>
+      </w:r>
+      <w:proofErr w:type="spellEnd"/>
+      <w:r>
+        <w:rPr>
+          <w:rFonts w:ascii="Cascadia Mono" w:hAnsi="Cascadia Mono" w:cs="Cascadia Mono"/>
+          <w:color w:val="000000"/>
+          <w:sz w:val="19"/>
+          <w:szCs w:val="19"/>
+          <w:lang w:val="en-US"/>
+        </w:rPr>
+        <w:t>(</w:t>
+      </w:r>
+      <w:proofErr w:type="gramStart"/>
+      <w:r>
+        <w:rPr>
+          <w:rFonts w:ascii="Cascadia Mono" w:hAnsi="Cascadia Mono" w:cs="Cascadia Mono"/>
+          <w:color w:val="000000"/>
+          <w:sz w:val="19"/>
+          <w:szCs w:val="19"/>
+          <w:lang w:val="en-US"/>
+        </w:rPr>
+        <w:t>).</w:t>
+      </w:r>
+      <w:proofErr w:type="spellStart"/>
+      <w:r>
+        <w:rPr>
+          <w:rFonts w:ascii="Cascadia Mono" w:hAnsi="Cascadia Mono" w:cs="Cascadia Mono"/>
+          <w:color w:val="000000"/>
+          <w:sz w:val="19"/>
+          <w:szCs w:val="19"/>
+          <w:lang w:val="en-US"/>
+        </w:rPr>
+        <w:t>GetStringAsync</w:t>
+      </w:r>
+      <w:proofErr w:type="spellEnd"/>
+      <w:proofErr w:type="gramEnd"/>
+      <w:r>
+        <w:rPr>
+          <w:rFonts w:ascii="Cascadia Mono" w:hAnsi="Cascadia Mono" w:cs="Cascadia Mono"/>
+          <w:color w:val="000000"/>
+          <w:sz w:val="19"/>
+          <w:szCs w:val="19"/>
+          <w:lang w:val="en-US"/>
+        </w:rPr>
+        <w:t>(</w:t>
+      </w:r>
+      <w:r>
+        <w:rPr>
+          <w:rFonts w:ascii="Cascadia Mono" w:hAnsi="Cascadia Mono" w:cs="Cascadia Mono"/>
+          <w:color w:val="A31515"/>
+          <w:sz w:val="19"/>
+          <w:szCs w:val="19"/>
+          <w:lang w:val="en-US"/>
+        </w:rPr>
+        <w:t>"https://www.google.com.tr/"</w:t>
+      </w:r>
+      <w:r>
+        <w:rPr>
+          <w:rFonts w:ascii="Cascadia Mono" w:hAnsi="Cascadia Mono" w:cs="Cascadia Mono"/>
+          <w:color w:val="000000"/>
+          <w:sz w:val="19"/>
+          <w:szCs w:val="19"/>
+          <w:lang w:val="en-US"/>
+        </w:rPr>
+        <w:t>);</w:t>
+      </w:r>
+    </w:p>
+    <w:p>
+      <w:pPr>
+        <w:autoSpaceDE w:val="0"/>
+        <w:autoSpaceDN w:val="0"/>
+        <w:adjustRightInd w:val="0"/>
+        <w:spacing w:after="0" w:line="240" w:lineRule="auto"/>
+        <w:rPr>
+          <w:rFonts w:ascii="Cascadia Mono" w:hAnsi="Cascadia Mono" w:cs="Cascadia Mono"/>
+          <w:color w:val="000000"/>
+          <w:sz w:val="19"/>
+          <w:szCs w:val="19"/>
+          <w:lang w:val="en-US"/>
+        </w:rPr>
+      </w:pPr>
+    </w:p>
+    <w:p>
+      <w:pPr>
+        <w:autoSpaceDE w:val="0"/>
+        <w:autoSpaceDN w:val="0"/>
+        <w:adjustRightInd w:val="0"/>
+        <w:spacing w:after="0" w:line="240" w:lineRule="auto"/>
+        <w:rPr>
+          <w:rFonts w:ascii="Cascadia Mono" w:hAnsi="Cascadia Mono" w:cs="Cascadia Mono"/>
+          <w:color w:val="000000"/>
+          <w:sz w:val="19"/>
+          <w:szCs w:val="19"/>
+          <w:lang w:val="en-US"/>
+        </w:rPr>
+      </w:pPr>
+      <w:r>
+        <w:rPr>
+          <w:rFonts w:ascii="Cascadia Mono" w:hAnsi="Cascadia Mono" w:cs="Cascadia Mono"/>
+          <w:color w:val="000000"/>
+          <w:sz w:val="19"/>
+          <w:szCs w:val="19"/>
+          <w:lang w:val="en-US"/>
+        </w:rPr>
+        <w:t xml:space="preserve">            </w:t>
+      </w:r>
+      <w:r>
+        <w:rPr>
+          <w:rFonts w:ascii="Cascadia Mono" w:hAnsi="Cascadia Mono" w:cs="Cascadia Mono"/>
+          <w:color w:val="0000FF"/>
+          <w:sz w:val="19"/>
+          <w:szCs w:val="19"/>
+          <w:lang w:val="en-US"/>
+        </w:rPr>
+        <w:t>var</w:t>
+      </w:r>
+      <w:r>
+        <w:rPr>
+          <w:rFonts w:ascii="Cascadia Mono" w:hAnsi="Cascadia Mono" w:cs="Cascadia Mono"/>
+          <w:color w:val="000000"/>
+          <w:sz w:val="19"/>
+          <w:szCs w:val="19"/>
+          <w:lang w:val="en-US"/>
+        </w:rPr>
+        <w:t xml:space="preserve"> data = </w:t>
+      </w:r>
+      <w:r>
+        <w:rPr>
+          <w:rFonts w:ascii="Cascadia Mono" w:hAnsi="Cascadia Mono" w:cs="Cascadia Mono"/>
+          <w:color w:val="0000FF"/>
+          <w:sz w:val="19"/>
+          <w:szCs w:val="19"/>
+          <w:lang w:val="en-US"/>
+        </w:rPr>
+        <w:t>await</w:t>
+      </w:r>
+      <w:r>
+        <w:rPr>
+          <w:rFonts w:ascii="Cascadia Mono" w:hAnsi="Cascadia Mono" w:cs="Cascadia Mono"/>
+          <w:color w:val="000000"/>
+          <w:sz w:val="19"/>
+          <w:szCs w:val="19"/>
+          <w:lang w:val="en-US"/>
+        </w:rPr>
+        <w:t xml:space="preserve"> </w:t>
+      </w:r>
+      <w:proofErr w:type="spellStart"/>
+      <w:proofErr w:type="gramStart"/>
+      <w:r>
+        <w:rPr>
+          <w:rFonts w:ascii="Cascadia Mono" w:hAnsi="Cascadia Mono" w:cs="Cascadia Mono"/>
+          <w:color w:val="000000"/>
+          <w:sz w:val="19"/>
+          <w:szCs w:val="19"/>
+          <w:lang w:val="en-US"/>
+        </w:rPr>
+        <w:t>myTask</w:t>
+      </w:r>
+      <w:proofErr w:type="spellEnd"/>
+      <w:r>
+        <w:rPr>
+          <w:rFonts w:ascii="Cascadia Mono" w:hAnsi="Cascadia Mono" w:cs="Cascadia Mono"/>
+          <w:color w:val="000000"/>
+          <w:sz w:val="19"/>
+          <w:szCs w:val="19"/>
+          <w:lang w:val="en-US"/>
+        </w:rPr>
+        <w:t>;</w:t>
+      </w:r>
+      <w:proofErr w:type="gramEnd"/>
+    </w:p>
+    <w:p>
+      <w:pPr>
+        <w:autoSpaceDE w:val="0"/>
+        <w:autoSpaceDN w:val="0"/>
+        <w:adjustRightInd w:val="0"/>
+        <w:spacing w:after="0" w:line="240" w:lineRule="auto"/>
+        <w:rPr>
+          <w:rFonts w:ascii="Cascadia Mono" w:hAnsi="Cascadia Mono" w:cs="Cascadia Mono"/>
+          <w:color w:val="000000"/>
+          <w:sz w:val="19"/>
+          <w:szCs w:val="19"/>
+          <w:lang w:val="en-US"/>
+        </w:rPr>
+      </w:pPr>
+    </w:p>
+    <w:p>
+      <w:pPr>
+        <w:autoSpaceDE w:val="0"/>
+        <w:autoSpaceDN w:val="0"/>
+        <w:adjustRightInd w:val="0"/>
+        <w:spacing w:after="0" w:line="240" w:lineRule="auto"/>
+        <w:rPr>
+          <w:rFonts w:ascii="Cascadia Mono" w:hAnsi="Cascadia Mono" w:cs="Cascadia Mono"/>
+          <w:color w:val="000000"/>
+          <w:sz w:val="19"/>
+          <w:szCs w:val="19"/>
+          <w:lang w:val="en-US"/>
+        </w:rPr>
+      </w:pPr>
+      <w:r>
+        <w:rPr>
+          <w:rFonts w:ascii="Cascadia Mono" w:hAnsi="Cascadia Mono" w:cs="Cascadia Mono"/>
+          <w:color w:val="000000"/>
+          <w:sz w:val="19"/>
+          <w:szCs w:val="19"/>
+          <w:lang w:val="en-US"/>
+        </w:rPr>
+        <w:t xml:space="preserve">            </w:t>
+      </w:r>
+      <w:r>
+        <w:rPr>
+          <w:rFonts w:ascii="Cascadia Mono" w:hAnsi="Cascadia Mono" w:cs="Cascadia Mono"/>
+          <w:color w:val="0000FF"/>
+          <w:sz w:val="19"/>
+          <w:szCs w:val="19"/>
+          <w:lang w:val="en-US"/>
+        </w:rPr>
+        <w:t>return</w:t>
+      </w:r>
+      <w:r>
+        <w:rPr>
+          <w:rFonts w:ascii="Cascadia Mono" w:hAnsi="Cascadia Mono" w:cs="Cascadia Mono"/>
+          <w:color w:val="000000"/>
+          <w:sz w:val="19"/>
+          <w:szCs w:val="19"/>
+          <w:lang w:val="en-US"/>
+        </w:rPr>
+        <w:t xml:space="preserve"> Ok(data</w:t>
+      </w:r>
+      <w:proofErr w:type="gramStart"/>
+      <w:r>
+        <w:rPr>
+          <w:rFonts w:ascii="Cascadia Mono" w:hAnsi="Cascadia Mono" w:cs="Cascadia Mono"/>
+          <w:color w:val="000000"/>
+          <w:sz w:val="19"/>
+          <w:szCs w:val="19"/>
+          <w:lang w:val="en-US"/>
+        </w:rPr>
+        <w:t>);</w:t>
+      </w:r>
+      <w:proofErr w:type="gramEnd"/>
+    </w:p>
+    <w:p>
+      <w:pPr>
+        <w:autoSpaceDE w:val="0"/>
+        <w:autoSpaceDN w:val="0"/>
+        <w:adjustRightInd w:val="0"/>
+        <w:spacing w:after="0" w:line="240" w:lineRule="auto"/>
+        <w:rPr>
+          <w:rFonts w:ascii="Cascadia Mono" w:hAnsi="Cascadia Mono" w:cs="Cascadia Mono"/>
+          <w:color w:val="000000"/>
+          <w:sz w:val="19"/>
+          <w:szCs w:val="19"/>
+          <w:lang w:val="en-US"/>
+        </w:rPr>
+      </w:pPr>
+    </w:p>
+    <w:p>
+      <w:pPr>
+        <w:autoSpaceDE w:val="0"/>
+        <w:autoSpaceDN w:val="0"/>
+        <w:adjustRightInd w:val="0"/>
+        <w:spacing w:after="0" w:line="240" w:lineRule="auto"/>
+        <w:rPr>
+          <w:rFonts w:ascii="Cascadia Mono" w:hAnsi="Cascadia Mono" w:cs="Cascadia Mono"/>
+          <w:color w:val="000000"/>
+          <w:sz w:val="19"/>
+          <w:szCs w:val="19"/>
+          <w:lang w:val="en-US"/>
+        </w:rPr>
+      </w:pPr>
+      <w:r>
+        <w:rPr>
+          <w:rFonts w:ascii="Cascadia Mono" w:hAnsi="Cascadia Mono" w:cs="Cascadia Mono"/>
+          <w:color w:val="000000"/>
+          <w:sz w:val="19"/>
+          <w:szCs w:val="19"/>
+          <w:lang w:val="en-US"/>
+        </w:rPr>
+        <w:t xml:space="preserve">        }</w:t>
+      </w:r>
+    </w:p>
+    <w:p>
+      <w:pPr>
+        <w:autoSpaceDE w:val="0"/>
+        <w:autoSpaceDN w:val="0"/>
+        <w:adjustRightInd w:val="0"/>
+        <w:spacing w:after="0" w:line="240" w:lineRule="auto"/>
+        <w:rPr>
+          <w:rFonts w:ascii="Cascadia Mono" w:hAnsi="Cascadia Mono" w:cs="Cascadia Mono"/>
+          <w:color w:val="000000"/>
+          <w:sz w:val="19"/>
+          <w:szCs w:val="19"/>
+          <w:lang w:val="en-US"/>
+        </w:rPr>
+      </w:pPr>
+    </w:p>
+    <w:p>
+      <w:r>
+        <w:rPr>
+          <w:rFonts w:ascii="Cascadia Mono" w:hAnsi="Cascadia Mono" w:cs="Cascadia Mono"/>
+          <w:color w:val="000000"/>
+          <w:sz w:val="19"/>
+          <w:szCs w:val="19"/>
+          <w:lang w:val="en-US"/>
+        </w:rPr>
+        <w:t xml:space="preserve">    }</w:t>
+      </w:r>
     </w:p>
     <w:p/>
     <w:p/>
     <w:p>
-      <w:r>
-        <w:lastRenderedPageBreak/>
+      <w:pPr>
+        <w:pStyle w:val="NoSpacing"/>
+      </w:pPr>
+    </w:p>
+    <w:p>
+      <w:pPr>
+        <w:pStyle w:val="NoSpacing"/>
+      </w:pPr>
+    </w:p>
+    <w:p>
+      <w:pPr>
+        <w:pStyle w:val="NoSpacing"/>
+      </w:pPr>
+    </w:p>
+    <w:p>
+      <w:pPr>
+        <w:pStyle w:val="NoSpacing"/>
+      </w:pPr>
+    </w:p>
+    <w:p>
+      <w:pPr>
+        <w:pStyle w:val="NoSpacing"/>
+      </w:pPr>
+      <w:r>
+        <w:t xml:space="preserve"> </w:t>
+      </w:r>
+    </w:p>
+    <w:p>
+      <w:pPr>
+        <w:pStyle w:val="NoSpacing"/>
+      </w:pPr>
+    </w:p>
+    <w:p>
+      <w:pPr>
+        <w:pStyle w:val="NoSpacing"/>
+      </w:pPr>
+    </w:p>
+    <w:p/>
+    <w:p/>
+    <w:p>
+      <w:r>
         <w:t xml:space="preserve"> </w:t>
       </w:r>
     </w:p>

</xml_diff>

<commit_message>
gitignore added to the project
</commit_message>
<xml_diff>
--- a/MyNotes.docx
+++ b/MyNotes.docx
@@ -9,61 +9,67 @@
           <w:shd w:val="clear" w:color="auto" w:fill="FFFFFF"/>
         </w:rPr>
       </w:pPr>
-      <w:proofErr w:type="gramStart"/>
       <w:r>
         <w:rPr>
           <w:shd w:val="clear" w:color="auto" w:fill="FFFFFF"/>
         </w:rPr>
-        <w:t>.Net</w:t>
-      </w:r>
-      <w:proofErr w:type="gramEnd"/>
+        <w:t xml:space="preserve">.Net </w:t>
+      </w:r>
+      <w:proofErr w:type="spellStart"/>
       <w:r>
         <w:rPr>
           <w:shd w:val="clear" w:color="auto" w:fill="FFFFFF"/>
         </w:rPr>
-        <w:t xml:space="preserve"> </w:t>
-      </w:r>
-      <w:proofErr w:type="spellStart"/>
+        <w:t>Core</w:t>
+      </w:r>
+      <w:proofErr w:type="spellEnd"/>
       <w:r>
         <w:rPr>
           <w:shd w:val="clear" w:color="auto" w:fill="FFFFFF"/>
         </w:rPr>
-        <w:t>Core</w:t>
-      </w:r>
-      <w:proofErr w:type="spellEnd"/>
+        <w:t xml:space="preserve"> Asenkron- </w:t>
+      </w:r>
+      <w:proofErr w:type="spellStart"/>
       <w:r>
         <w:rPr>
           <w:shd w:val="clear" w:color="auto" w:fill="FFFFFF"/>
         </w:rPr>
-        <w:t xml:space="preserve"> Asenkron- </w:t>
-      </w:r>
-      <w:proofErr w:type="spellStart"/>
+        <w:t>Multithread</w:t>
+      </w:r>
+      <w:proofErr w:type="spellEnd"/>
       <w:r>
         <w:rPr>
           <w:shd w:val="clear" w:color="auto" w:fill="FFFFFF"/>
         </w:rPr>
-        <w:t>Multithread</w:t>
-      </w:r>
-      <w:proofErr w:type="spellEnd"/>
-      <w:r>
+        <w:t xml:space="preserve"> Programlama (TASK,TPL,PLINQ)</w:t>
+      </w:r>
+    </w:p>
+    <w:p>
+      <w:pPr>
+        <w:pStyle w:val="Heading2"/>
         <w:rPr>
           <w:shd w:val="clear" w:color="auto" w:fill="FFFFFF"/>
         </w:rPr>
-        <w:t xml:space="preserve"> Programlama (TASK,TPL,PLINQ)</w:t>
-      </w:r>
-    </w:p>
-    <w:p>
-      <w:pPr>
-        <w:pStyle w:val="Heading2"/>
+      </w:pPr>
+      <w:r>
         <w:rPr>
           <w:shd w:val="clear" w:color="auto" w:fill="FFFFFF"/>
         </w:rPr>
-      </w:pPr>
-      <w:r>
+        <w:t>Bölüm 1: Giriş</w:t>
+      </w:r>
+    </w:p>
+    <w:p>
+      <w:pPr>
+        <w:pStyle w:val="Heading3"/>
         <w:rPr>
           <w:shd w:val="clear" w:color="auto" w:fill="FFFFFF"/>
         </w:rPr>
-        <w:t>Bölüm 1: Giriş</w:t>
+      </w:pPr>
+      <w:r>
+        <w:rPr>
+          <w:shd w:val="clear" w:color="auto" w:fill="FFFFFF"/>
+        </w:rPr>
+        <w:t>1. Giriş</w:t>
       </w:r>
     </w:p>
     <w:p>
@@ -77,94 +83,148 @@
         <w:rPr>
           <w:shd w:val="clear" w:color="auto" w:fill="FFFFFF"/>
         </w:rPr>
-        <w:t>1. Giriş</w:t>
-      </w:r>
-    </w:p>
-    <w:p>
-      <w:pPr>
-        <w:pStyle w:val="Heading3"/>
+        <w:t>2. Asenkron(</w:t>
+      </w:r>
+      <w:proofErr w:type="spellStart"/>
+      <w:r>
         <w:rPr>
           <w:shd w:val="clear" w:color="auto" w:fill="FFFFFF"/>
         </w:rPr>
-      </w:pPr>
+        <w:t>Asynchronous</w:t>
+      </w:r>
+      <w:proofErr w:type="spellEnd"/>
       <w:r>
         <w:rPr>
           <w:shd w:val="clear" w:color="auto" w:fill="FFFFFF"/>
         </w:rPr>
-        <w:t xml:space="preserve">2. </w:t>
-      </w:r>
-      <w:proofErr w:type="gramStart"/>
+        <w:t xml:space="preserve">) programlama nedir ? Multi </w:t>
+      </w:r>
+      <w:proofErr w:type="spellStart"/>
       <w:r>
         <w:rPr>
           <w:shd w:val="clear" w:color="auto" w:fill="FFFFFF"/>
         </w:rPr>
+        <w:t>Thread</w:t>
+      </w:r>
+      <w:proofErr w:type="spellEnd"/>
+      <w:r>
+        <w:rPr>
+          <w:shd w:val="clear" w:color="auto" w:fill="FFFFFF"/>
+        </w:rPr>
+        <w:t xml:space="preserve"> Programlama nedir ?</w:t>
+      </w:r>
+    </w:p>
+    <w:p/>
+    <w:p>
+      <w:pPr>
+        <w:pStyle w:val="Heading4"/>
+      </w:pPr>
+      <w:r>
         <w:t>Asenkron(</w:t>
       </w:r>
       <w:proofErr w:type="spellStart"/>
-      <w:proofErr w:type="gramEnd"/>
-      <w:r>
-        <w:rPr>
-          <w:shd w:val="clear" w:color="auto" w:fill="FFFFFF"/>
-        </w:rPr>
+      <w:r>
         <w:t>Asynchronous</w:t>
       </w:r>
       <w:proofErr w:type="spellEnd"/>
       <w:r>
-        <w:rPr>
-          <w:shd w:val="clear" w:color="auto" w:fill="FFFFFF"/>
-        </w:rPr>
-        <w:t xml:space="preserve">) programlama nedir ? Multi </w:t>
-      </w:r>
-      <w:proofErr w:type="spellStart"/>
-      <w:r>
-        <w:rPr>
-          <w:shd w:val="clear" w:color="auto" w:fill="FFFFFF"/>
-        </w:rPr>
+        <w:t>) programlama nedir?</w:t>
+      </w:r>
+    </w:p>
+    <w:p>
+      <w:proofErr w:type="spellStart"/>
+      <w:r>
+        <w:t>Non-blocking</w:t>
+      </w:r>
+      <w:proofErr w:type="spellEnd"/>
+      <w:r>
+        <w:t xml:space="preserve"> ya da </w:t>
+      </w:r>
+      <w:proofErr w:type="spellStart"/>
+      <w:r>
         <w:t>Thread</w:t>
       </w:r>
       <w:proofErr w:type="spellEnd"/>
       <w:r>
-        <w:rPr>
-          <w:shd w:val="clear" w:color="auto" w:fill="FFFFFF"/>
-        </w:rPr>
-        <w:t xml:space="preserve"> Programlama </w:t>
-      </w:r>
-      <w:proofErr w:type="gramStart"/>
-      <w:r>
-        <w:rPr>
-          <w:shd w:val="clear" w:color="auto" w:fill="FFFFFF"/>
-        </w:rPr>
-        <w:t>nedir ?</w:t>
-      </w:r>
-      <w:proofErr w:type="gramEnd"/>
+        <w:t xml:space="preserve"> ‘in </w:t>
+      </w:r>
+      <w:proofErr w:type="spellStart"/>
+      <w:r>
+        <w:t>bloklanmadığı</w:t>
+      </w:r>
+      <w:proofErr w:type="spellEnd"/>
+      <w:r>
+        <w:t xml:space="preserve"> programlardır. Asenkron programlamada illa ki birden fazla </w:t>
+      </w:r>
+      <w:proofErr w:type="spellStart"/>
+      <w:r>
+        <w:t>Thread</w:t>
+      </w:r>
+      <w:proofErr w:type="spellEnd"/>
+      <w:r>
+        <w:t xml:space="preserve"> kullanılacağı anlamına gelmez. Birden fazla </w:t>
+      </w:r>
+      <w:proofErr w:type="spellStart"/>
+      <w:r>
+        <w:t>Thread</w:t>
+      </w:r>
+      <w:proofErr w:type="spellEnd"/>
+      <w:r>
+        <w:t xml:space="preserve"> ‘de kullanılabilir.</w:t>
+      </w:r>
+    </w:p>
+    <w:p>
+      <w:pPr>
+        <w:pStyle w:val="Heading4"/>
+      </w:pPr>
+      <w:r>
+        <w:t xml:space="preserve">Multi </w:t>
+      </w:r>
+      <w:proofErr w:type="spellStart"/>
+      <w:r>
+        <w:t>Thread</w:t>
+      </w:r>
+      <w:proofErr w:type="spellEnd"/>
+      <w:r>
+        <w:t xml:space="preserve"> Programlama nedir?</w:t>
+      </w:r>
+    </w:p>
+    <w:p>
+      <w:r>
+        <w:t xml:space="preserve">İşlerin birden fazla </w:t>
+      </w:r>
+      <w:proofErr w:type="spellStart"/>
+      <w:r>
+        <w:t>Thread</w:t>
+      </w:r>
+      <w:proofErr w:type="spellEnd"/>
+      <w:r>
+        <w:t xml:space="preserve"> tarafından </w:t>
+      </w:r>
+      <w:r>
+        <w:t xml:space="preserve">eş zamanlı olarak </w:t>
+      </w:r>
+      <w:r>
+        <w:t xml:space="preserve">gerçekleştirilmesidir. </w:t>
+      </w:r>
+    </w:p>
+    <w:p>
+      <w:proofErr w:type="spellStart"/>
+      <w:r>
+        <w:rPr>
+          <w:rStyle w:val="Heading4Char"/>
+        </w:rPr>
+        <w:t>Thread</w:t>
+      </w:r>
+      <w:proofErr w:type="spellEnd"/>
+      <w:r>
+        <w:t>: İş yapan parça.</w:t>
+      </w:r>
     </w:p>
     <w:p/>
     <w:p>
-      <w:pPr>
-        <w:pStyle w:val="Heading4"/>
-      </w:pPr>
-      <w:proofErr w:type="gramStart"/>
-      <w:r>
-        <w:t>Asenkron(</w:t>
-      </w:r>
-      <w:proofErr w:type="spellStart"/>
-      <w:proofErr w:type="gramEnd"/>
-      <w:r>
-        <w:t>Asynchronous</w:t>
-      </w:r>
-      <w:proofErr w:type="spellEnd"/>
-      <w:r>
-        <w:t>) programlama nedir?</w:t>
-      </w:r>
-    </w:p>
-    <w:p>
-      <w:proofErr w:type="spellStart"/>
-      <w:r>
-        <w:t>Non-blocking</w:t>
-      </w:r>
-      <w:proofErr w:type="spellEnd"/>
-      <w:r>
-        <w:t xml:space="preserve"> ya da </w:t>
+      <w:r>
+        <w:t xml:space="preserve">Uygulamalar çalışmaya başladığı anda Main </w:t>
       </w:r>
       <w:proofErr w:type="spellStart"/>
       <w:r>
@@ -172,15 +232,31 @@
       </w:r>
       <w:proofErr w:type="spellEnd"/>
       <w:r>
-        <w:t xml:space="preserve"> ‘in </w:t>
-      </w:r>
-      <w:proofErr w:type="spellStart"/>
-      <w:r>
-        <w:t>bloklanmadığı</w:t>
-      </w:r>
-      <w:proofErr w:type="spellEnd"/>
-      <w:r>
-        <w:t xml:space="preserve"> programlardır. Asenkron programlamada illa ki birden fazla </w:t>
+        <w:t xml:space="preserve"> ile ayağa kalkarlar. Windows uygulamalarında Main </w:t>
+      </w:r>
+      <w:proofErr w:type="spellStart"/>
+      <w:r>
+        <w:t>Thread’a</w:t>
+      </w:r>
+      <w:proofErr w:type="spellEnd"/>
+      <w:r>
+        <w:t xml:space="preserve"> UI </w:t>
+      </w:r>
+      <w:proofErr w:type="spellStart"/>
+      <w:r>
+        <w:t>thread</w:t>
+      </w:r>
+      <w:proofErr w:type="spellEnd"/>
+      <w:r>
+        <w:t xml:space="preserve"> denir. Web API ‘</w:t>
+      </w:r>
+      <w:proofErr w:type="spellStart"/>
+      <w:r>
+        <w:t>lerinde</w:t>
+      </w:r>
+      <w:proofErr w:type="spellEnd"/>
+      <w:r>
+        <w:t xml:space="preserve"> Main </w:t>
       </w:r>
       <w:proofErr w:type="spellStart"/>
       <w:r>
@@ -188,117 +264,7 @@
       </w:r>
       <w:proofErr w:type="spellEnd"/>
       <w:r>
-        <w:t xml:space="preserve"> kullanılacağı anlamına gelmez. Birden fazla </w:t>
-      </w:r>
-      <w:proofErr w:type="spellStart"/>
-      <w:r>
-        <w:t>Thread</w:t>
-      </w:r>
-      <w:proofErr w:type="spellEnd"/>
-      <w:r>
-        <w:t xml:space="preserve"> ‘de kullanılabilir.</w:t>
-      </w:r>
-    </w:p>
-    <w:p>
-      <w:pPr>
-        <w:pStyle w:val="Heading4"/>
-      </w:pPr>
-      <w:r>
-        <w:t xml:space="preserve">Multi </w:t>
-      </w:r>
-      <w:proofErr w:type="spellStart"/>
-      <w:r>
-        <w:t>Thread</w:t>
-      </w:r>
-      <w:proofErr w:type="spellEnd"/>
-      <w:r>
-        <w:t xml:space="preserve"> Programlama nedir?</w:t>
-      </w:r>
-    </w:p>
-    <w:p>
-      <w:r>
-        <w:t xml:space="preserve">İşlerin birden fazla </w:t>
-      </w:r>
-      <w:proofErr w:type="spellStart"/>
-      <w:r>
-        <w:t>Thread</w:t>
-      </w:r>
-      <w:proofErr w:type="spellEnd"/>
-      <w:r>
-        <w:t xml:space="preserve"> tarafından </w:t>
-      </w:r>
-      <w:r>
-        <w:t xml:space="preserve">eş zamanlı olarak </w:t>
-      </w:r>
-      <w:r>
-        <w:t xml:space="preserve">gerçekleştirilmesidir. </w:t>
-      </w:r>
-    </w:p>
-    <w:p>
-      <w:proofErr w:type="spellStart"/>
-      <w:r>
-        <w:rPr>
-          <w:rStyle w:val="Heading4Char"/>
-        </w:rPr>
-        <w:t>Thread</w:t>
-      </w:r>
-      <w:proofErr w:type="spellEnd"/>
-      <w:r>
-        <w:t>: İş yapan parça.</w:t>
-      </w:r>
-    </w:p>
-    <w:p/>
-    <w:p>
-      <w:r>
-        <w:t xml:space="preserve">Uygulamalar çalışmaya başladığı anda Main </w:t>
-      </w:r>
-      <w:proofErr w:type="spellStart"/>
-      <w:r>
-        <w:t>Thread</w:t>
-      </w:r>
-      <w:proofErr w:type="spellEnd"/>
-      <w:r>
-        <w:t xml:space="preserve"> ile ayağa kalkarlar. Windows uygulamalarında Main </w:t>
-      </w:r>
-      <w:proofErr w:type="spellStart"/>
-      <w:r>
-        <w:t>Thread’a</w:t>
-      </w:r>
-      <w:proofErr w:type="spellEnd"/>
-      <w:r>
-        <w:t xml:space="preserve"> UI </w:t>
-      </w:r>
-      <w:proofErr w:type="spellStart"/>
-      <w:r>
-        <w:t>thread</w:t>
-      </w:r>
-      <w:proofErr w:type="spellEnd"/>
-      <w:r>
-        <w:t xml:space="preserve"> denir. Web API ‘</w:t>
-      </w:r>
-      <w:proofErr w:type="spellStart"/>
-      <w:r>
-        <w:t>lerinde</w:t>
-      </w:r>
-      <w:proofErr w:type="spellEnd"/>
-      <w:r>
-        <w:t xml:space="preserve"> Main </w:t>
-      </w:r>
-      <w:proofErr w:type="spellStart"/>
-      <w:r>
-        <w:t>Thread</w:t>
-      </w:r>
-      <w:proofErr w:type="spellEnd"/>
-      <w:r>
-        <w:t xml:space="preserve"> </w:t>
-      </w:r>
-      <w:proofErr w:type="gramStart"/>
-      <w:r>
-        <w:t>yada</w:t>
-      </w:r>
-      <w:proofErr w:type="gramEnd"/>
-      <w:r>
-        <w:t xml:space="preserve"> </w:t>
+        <w:t xml:space="preserve"> yada </w:t>
       </w:r>
       <w:proofErr w:type="spellStart"/>
       <w:r>
@@ -368,17 +334,12 @@
         <w:t xml:space="preserve"> Windows uygulamasında UI </w:t>
       </w:r>
       <w:proofErr w:type="spellStart"/>
-      <w:proofErr w:type="gramStart"/>
       <w:r>
         <w:t>Thread</w:t>
       </w:r>
       <w:proofErr w:type="spellEnd"/>
       <w:r>
-        <w:t>(</w:t>
-      </w:r>
-      <w:proofErr w:type="gramEnd"/>
-      <w:r>
-        <w:t xml:space="preserve">Main </w:t>
+        <w:t xml:space="preserve">(Main </w:t>
       </w:r>
       <w:proofErr w:type="spellStart"/>
       <w:r>
@@ -429,15 +390,7 @@
       </w:r>
       <w:proofErr w:type="spellEnd"/>
       <w:r>
-        <w:t xml:space="preserve"> </w:t>
-      </w:r>
-      <w:proofErr w:type="gramStart"/>
-      <w:r>
-        <w:t>alınabilir.(</w:t>
-      </w:r>
-      <w:proofErr w:type="gramEnd"/>
-      <w:r>
-        <w:t xml:space="preserve">C,D,E,F sürücülerini ayrı </w:t>
+        <w:t xml:space="preserve"> alınabilir.(C,D,E,F sürücülerini ayrı </w:t>
       </w:r>
       <w:proofErr w:type="spellStart"/>
       <w:r>
@@ -634,21 +587,13 @@
     </w:p>
     <w:p>
       <w:r>
-        <w:t xml:space="preserve">Senkron programlamada Garsonlar </w:t>
-      </w:r>
-      <w:proofErr w:type="gramStart"/>
-      <w:r>
-        <w:t xml:space="preserve">Şefe </w:t>
-      </w:r>
-      <w:r>
-        <w:t xml:space="preserve"> </w:t>
-      </w:r>
-      <w:r>
-        <w:t>gittikten</w:t>
-      </w:r>
-      <w:proofErr w:type="gramEnd"/>
-      <w:r>
-        <w:t xml:space="preserve"> sonra bekliyorlar. Şef yemeği hazır edene kadar yanında bekliyorlar. Başka bir iş yapmadan.</w:t>
+        <w:t xml:space="preserve">Senkron programlamada Garsonlar Şefe </w:t>
+      </w:r>
+      <w:r>
+        <w:t xml:space="preserve"> </w:t>
+      </w:r>
+      <w:r>
+        <w:t>gittikten sonra bekliyorlar. Şef yemeği hazır edene kadar yanında bekliyorlar. Başka bir iş yapmadan.</w:t>
       </w:r>
     </w:p>
     <w:p/>
@@ -673,15 +618,7 @@
     <w:p/>
     <w:p>
       <w:r>
-        <w:t xml:space="preserve">Asenkron programlamada, garsonlar şefe müşteri isteklerini ilettikten sonra başka </w:t>
-      </w:r>
-      <w:proofErr w:type="gramStart"/>
-      <w:r>
-        <w:t>işlerle(</w:t>
-      </w:r>
-      <w:proofErr w:type="gramEnd"/>
-      <w:r>
-        <w:t>masa temizliği vb.) ya da yeni siparişleri de alabilirler.</w:t>
+        <w:t>Asenkron programlamada, garsonlar şefe müşteri isteklerini ilettikten sonra başka işlerle(masa temizliği vb.) ya da yeni siparişleri de alabilirler.</w:t>
       </w:r>
     </w:p>
     <w:p/>
@@ -729,34 +666,20 @@
         <w:rPr>
           <w:shd w:val="clear" w:color="auto" w:fill="FFFFFF"/>
         </w:rPr>
-        <w:t xml:space="preserve"> </w:t>
-      </w:r>
-      <w:proofErr w:type="gramStart"/>
+        <w:t xml:space="preserve"> ( </w:t>
+      </w:r>
+      <w:proofErr w:type="spellStart"/>
       <w:r>
         <w:rPr>
           <w:shd w:val="clear" w:color="auto" w:fill="FFFFFF"/>
         </w:rPr>
-        <w:t xml:space="preserve">( </w:t>
-      </w:r>
-      <w:proofErr w:type="spellStart"/>
+        <w:t>async-await</w:t>
+      </w:r>
+      <w:proofErr w:type="spellEnd"/>
       <w:r>
         <w:rPr>
           <w:shd w:val="clear" w:color="auto" w:fill="FFFFFF"/>
         </w:rPr>
-        <w:t>async</w:t>
-      </w:r>
-      <w:proofErr w:type="gramEnd"/>
-      <w:r>
-        <w:rPr>
-          <w:shd w:val="clear" w:color="auto" w:fill="FFFFFF"/>
-        </w:rPr>
-        <w:t>-await</w:t>
-      </w:r>
-      <w:proofErr w:type="spellEnd"/>
-      <w:r>
-        <w:rPr>
-          <w:shd w:val="clear" w:color="auto" w:fill="FFFFFF"/>
-        </w:rPr>
         <w:t>)-1</w:t>
       </w:r>
     </w:p>
@@ -858,15 +781,7 @@
       </w:r>
       <w:proofErr w:type="spellEnd"/>
       <w:r>
-        <w:t xml:space="preserve"> ama hemen şimdi </w:t>
-      </w:r>
-      <w:proofErr w:type="gramStart"/>
-      <w:r>
-        <w:t>değil(</w:t>
-      </w:r>
-      <w:proofErr w:type="gramEnd"/>
-      <w:r>
-        <w:t xml:space="preserve">senkron ‘dan farklı olarak) eğer beklersen bir müddet sonra ben sana datanı </w:t>
+        <w:t xml:space="preserve"> ama hemen şimdi değil(senkron ‘dan farklı olarak) eğer beklersen bir müddet sonra ben sana datanı </w:t>
       </w:r>
       <w:proofErr w:type="spellStart"/>
       <w:r>
@@ -906,13 +821,8 @@
         <w:pStyle w:val="NoSpacing"/>
       </w:pPr>
       <w:proofErr w:type="spellStart"/>
-      <w:proofErr w:type="gramStart"/>
-      <w:r>
-        <w:t>async</w:t>
-      </w:r>
-      <w:proofErr w:type="gramEnd"/>
-      <w:r>
-        <w:t>-await</w:t>
+      <w:r>
+        <w:t>async-await</w:t>
       </w:r>
       <w:proofErr w:type="spellEnd"/>
       <w:r>
@@ -1031,7 +941,6 @@
         <w:t xml:space="preserve">&gt; </w:t>
       </w:r>
       <w:proofErr w:type="spellStart"/>
-      <w:proofErr w:type="gramStart"/>
       <w:r>
         <w:rPr>
           <w:rFonts w:ascii="Cascadia Mono" w:hAnsi="Cascadia Mono" w:cs="Cascadia Mono"/>
@@ -1051,18 +960,7 @@
           <w:szCs w:val="19"/>
           <w:lang w:val="en-US"/>
         </w:rPr>
-        <w:t>(</w:t>
-      </w:r>
-      <w:proofErr w:type="gramEnd"/>
-      <w:r>
-        <w:rPr>
-          <w:rFonts w:ascii="Cascadia Mono" w:hAnsi="Cascadia Mono" w:cs="Cascadia Mono"/>
-          <w:color w:val="000000"/>
-          <w:sz w:val="19"/>
-          <w:szCs w:val="19"/>
-          <w:lang w:val="en-US"/>
-        </w:rPr>
-        <w:t>) {</w:t>
+        <w:t>() {</w:t>
       </w:r>
     </w:p>
     <w:p>
@@ -1134,62 +1032,31 @@
           <w:szCs w:val="19"/>
           <w:lang w:val="en-US"/>
         </w:rPr>
+        <w:t xml:space="preserve">async </w:t>
+      </w:r>
+      <w:r>
+        <w:t xml:space="preserve">ifadesi </w:t>
+      </w:r>
+      <w:proofErr w:type="spellStart"/>
+      <w:r>
+        <w:t>Compiler’a</w:t>
+      </w:r>
+      <w:proofErr w:type="spellEnd"/>
+      <w:r>
+        <w:t xml:space="preserve"> </w:t>
+      </w:r>
+      <w:proofErr w:type="spellStart"/>
+      <w:r>
+        <w:t>metod</w:t>
+      </w:r>
+      <w:proofErr w:type="spellEnd"/>
+      <w:r>
+        <w:t xml:space="preserve"> içerisinde bir </w:t>
+      </w:r>
+      <w:proofErr w:type="spellStart"/>
+      <w:r>
         <w:t>async</w:t>
       </w:r>
-      <w:r>
-        <w:rPr>
-          <w:rFonts w:ascii="Cascadia Mono" w:hAnsi="Cascadia Mono" w:cs="Cascadia Mono"/>
-          <w:color w:val="0000FF"/>
-          <w:sz w:val="19"/>
-          <w:szCs w:val="19"/>
-          <w:lang w:val="en-US"/>
-        </w:rPr>
-        <w:t xml:space="preserve"> </w:t>
-      </w:r>
-      <w:proofErr w:type="spellStart"/>
-      <w:r>
-        <w:t>ifadesi</w:t>
-      </w:r>
-      <w:proofErr w:type="spellEnd"/>
-      <w:r>
-        <w:t xml:space="preserve"> </w:t>
-      </w:r>
-      <w:proofErr w:type="spellStart"/>
-      <w:r>
-        <w:t>Compiler’a</w:t>
-      </w:r>
-      <w:proofErr w:type="spellEnd"/>
-      <w:r>
-        <w:t xml:space="preserve"> </w:t>
-      </w:r>
-      <w:proofErr w:type="spellStart"/>
-      <w:r>
-        <w:t>metod</w:t>
-      </w:r>
-      <w:proofErr w:type="spellEnd"/>
-      <w:r>
-        <w:t xml:space="preserve"> </w:t>
-      </w:r>
-      <w:proofErr w:type="spellStart"/>
-      <w:r>
-        <w:t>içerisinde</w:t>
-      </w:r>
-      <w:proofErr w:type="spellEnd"/>
-      <w:r>
-        <w:t xml:space="preserve"> </w:t>
-      </w:r>
-      <w:proofErr w:type="spellStart"/>
-      <w:r>
-        <w:t>bir</w:t>
-      </w:r>
-      <w:proofErr w:type="spellEnd"/>
-      <w:r>
-        <w:t xml:space="preserve"> </w:t>
-      </w:r>
-      <w:proofErr w:type="spellStart"/>
-      <w:r>
-        <w:t>async</w:t>
-      </w:r>
       <w:proofErr w:type="spellEnd"/>
       <w:r>
         <w:t xml:space="preserve"> çağrı olduğunu söylüyor</w:t>
@@ -1214,61 +1081,35 @@
         <w:rPr>
           <w:shd w:val="clear" w:color="auto" w:fill="FFFFFF"/>
         </w:rPr>
-        <w:t>4</w:t>
-      </w:r>
+        <w:t xml:space="preserve">4. </w:t>
+      </w:r>
+      <w:proofErr w:type="spellStart"/>
       <w:r>
         <w:rPr>
           <w:shd w:val="clear" w:color="auto" w:fill="FFFFFF"/>
         </w:rPr>
-        <w:t xml:space="preserve">. </w:t>
-      </w:r>
-      <w:proofErr w:type="spellStart"/>
+        <w:t>Task</w:t>
+      </w:r>
+      <w:proofErr w:type="spellEnd"/>
       <w:r>
         <w:rPr>
           <w:shd w:val="clear" w:color="auto" w:fill="FFFFFF"/>
         </w:rPr>
-        <w:t>Task</w:t>
-      </w:r>
-      <w:proofErr w:type="spellEnd"/>
+        <w:t xml:space="preserve"> ( </w:t>
+      </w:r>
+      <w:proofErr w:type="spellStart"/>
       <w:r>
         <w:rPr>
           <w:shd w:val="clear" w:color="auto" w:fill="FFFFFF"/>
         </w:rPr>
-        <w:t xml:space="preserve"> </w:t>
-      </w:r>
-      <w:proofErr w:type="gramStart"/>
+        <w:t>async-await</w:t>
+      </w:r>
+      <w:proofErr w:type="spellEnd"/>
       <w:r>
         <w:rPr>
           <w:shd w:val="clear" w:color="auto" w:fill="FFFFFF"/>
         </w:rPr>
-        <w:t xml:space="preserve">( </w:t>
-      </w:r>
-      <w:proofErr w:type="spellStart"/>
-      <w:r>
-        <w:rPr>
-          <w:shd w:val="clear" w:color="auto" w:fill="FFFFFF"/>
-        </w:rPr>
-        <w:t>async</w:t>
-      </w:r>
-      <w:proofErr w:type="gramEnd"/>
-      <w:r>
-        <w:rPr>
-          <w:shd w:val="clear" w:color="auto" w:fill="FFFFFF"/>
-        </w:rPr>
-        <w:t>-await</w:t>
-      </w:r>
-      <w:proofErr w:type="spellEnd"/>
-      <w:r>
-        <w:rPr>
-          <w:shd w:val="clear" w:color="auto" w:fill="FFFFFF"/>
-        </w:rPr>
-        <w:t>)-</w:t>
-      </w:r>
-      <w:r>
-        <w:rPr>
-          <w:shd w:val="clear" w:color="auto" w:fill="FFFFFF"/>
-        </w:rPr>
-        <w:t>2</w:t>
+        <w:t>)-2</w:t>
       </w:r>
     </w:p>
     <w:p>
@@ -1354,18 +1195,7 @@
           <w:szCs w:val="19"/>
           <w:lang w:val="en-US"/>
         </w:rPr>
-        <w:t>BtnReadFile_</w:t>
-      </w:r>
-      <w:proofErr w:type="gramStart"/>
-      <w:r>
-        <w:rPr>
-          <w:rFonts w:ascii="Cascadia Mono" w:hAnsi="Cascadia Mono" w:cs="Cascadia Mono"/>
-          <w:color w:val="000000"/>
-          <w:sz w:val="19"/>
-          <w:szCs w:val="19"/>
-          <w:lang w:val="en-US"/>
-        </w:rPr>
-        <w:t>Click</w:t>
+        <w:t>BtnReadFile_Click</w:t>
       </w:r>
       <w:proofErr w:type="spellEnd"/>
       <w:r>
@@ -1378,7 +1208,6 @@
         </w:rPr>
         <w:t>(</w:t>
       </w:r>
-      <w:proofErr w:type="gramEnd"/>
       <w:r>
         <w:rPr>
           <w:rFonts w:ascii="Cascadia Mono" w:hAnsi="Cascadia Mono" w:cs="Cascadia Mono"/>
@@ -1467,7 +1296,6 @@
         <w:t xml:space="preserve"> data = </w:t>
       </w:r>
       <w:proofErr w:type="spellStart"/>
-      <w:proofErr w:type="gramStart"/>
       <w:r>
         <w:rPr>
           <w:rFonts w:ascii="Cascadia Mono" w:hAnsi="Cascadia Mono" w:cs="Cascadia Mono"/>
@@ -1489,7 +1317,6 @@
         <w:t>.Empty</w:t>
       </w:r>
       <w:proofErr w:type="spellEnd"/>
-      <w:proofErr w:type="gramEnd"/>
       <w:r>
         <w:rPr>
           <w:rFonts w:ascii="Cascadia Mono" w:hAnsi="Cascadia Mono" w:cs="Cascadia Mono"/>
@@ -1568,7 +1395,6 @@
         <w:t xml:space="preserve"> = </w:t>
       </w:r>
       <w:proofErr w:type="spellStart"/>
-      <w:proofErr w:type="gramStart"/>
       <w:r>
         <w:rPr>
           <w:rFonts w:ascii="Cascadia Mono" w:hAnsi="Cascadia Mono" w:cs="Cascadia Mono"/>
@@ -1588,18 +1414,7 @@
           <w:szCs w:val="19"/>
           <w:lang w:val="en-US"/>
         </w:rPr>
-        <w:t>(</w:t>
-      </w:r>
-      <w:proofErr w:type="gramEnd"/>
-      <w:r>
-        <w:rPr>
-          <w:rFonts w:ascii="Cascadia Mono" w:hAnsi="Cascadia Mono" w:cs="Cascadia Mono"/>
-          <w:color w:val="000000"/>
-          <w:sz w:val="19"/>
-          <w:szCs w:val="19"/>
-          <w:lang w:val="en-US"/>
-        </w:rPr>
-        <w:t>);</w:t>
+        <w:t>();</w:t>
       </w:r>
     </w:p>
     <w:p>
@@ -1802,18 +1617,7 @@
           <w:szCs w:val="19"/>
           <w:lang w:val="en-US"/>
         </w:rPr>
-        <w:t>(</w:t>
-      </w:r>
-      <w:proofErr w:type="gramStart"/>
-      <w:r>
-        <w:rPr>
-          <w:rFonts w:ascii="Cascadia Mono" w:hAnsi="Cascadia Mono" w:cs="Cascadia Mono"/>
-          <w:color w:val="000000"/>
-          <w:sz w:val="19"/>
-          <w:szCs w:val="19"/>
-          <w:lang w:val="en-US"/>
-        </w:rPr>
-        <w:t>).</w:t>
+        <w:t>().</w:t>
       </w:r>
       <w:proofErr w:type="spellStart"/>
       <w:r>
@@ -1827,7 +1631,6 @@
         <w:t>GetStringAsync</w:t>
       </w:r>
       <w:proofErr w:type="spellEnd"/>
-      <w:proofErr w:type="gramEnd"/>
       <w:r>
         <w:rPr>
           <w:rFonts w:ascii="Cascadia Mono" w:hAnsi="Cascadia Mono" w:cs="Cascadia Mono"/>
@@ -2017,20 +1820,8 @@
           <w:szCs w:val="19"/>
           <w:lang w:val="en-US"/>
         </w:rPr>
-        <w:t xml:space="preserve">            richTextBox1.Text = </w:t>
-      </w:r>
-      <w:proofErr w:type="gramStart"/>
-      <w:r>
-        <w:rPr>
-          <w:rFonts w:ascii="Cascadia Mono" w:hAnsi="Cascadia Mono" w:cs="Cascadia Mono"/>
-          <w:color w:val="000000"/>
-          <w:sz w:val="19"/>
-          <w:szCs w:val="19"/>
-          <w:lang w:val="en-US"/>
-        </w:rPr>
-        <w:t>data;</w:t>
-      </w:r>
-      <w:proofErr w:type="gramEnd"/>
+        <w:t xml:space="preserve">            richTextBox1.Text = data;</w:t>
+      </w:r>
     </w:p>
     <w:p>
       <w:pPr>
@@ -2266,42 +2057,30 @@
           <w:szCs w:val="19"/>
           <w:lang w:val="en-US"/>
         </w:rPr>
+        <w:t>().</w:t>
+      </w:r>
+      <w:proofErr w:type="spellStart"/>
+      <w:r>
+        <w:rPr>
+          <w:rFonts w:ascii="Cascadia Mono" w:hAnsi="Cascadia Mono" w:cs="Cascadia Mono"/>
+          <w:color w:val="000000"/>
+          <w:sz w:val="19"/>
+          <w:szCs w:val="19"/>
+          <w:lang w:val="en-US"/>
+        </w:rPr>
+        <w:t>GetStringAsync</w:t>
+      </w:r>
+      <w:proofErr w:type="spellEnd"/>
+      <w:r>
+        <w:rPr>
+          <w:rFonts w:ascii="Cascadia Mono" w:hAnsi="Cascadia Mono" w:cs="Cascadia Mono"/>
+          <w:color w:val="000000"/>
+          <w:sz w:val="19"/>
+          <w:szCs w:val="19"/>
+          <w:lang w:val="en-US"/>
+        </w:rPr>
         <w:t>(</w:t>
       </w:r>
-      <w:proofErr w:type="gramStart"/>
-      <w:r>
-        <w:rPr>
-          <w:rFonts w:ascii="Cascadia Mono" w:hAnsi="Cascadia Mono" w:cs="Cascadia Mono"/>
-          <w:color w:val="000000"/>
-          <w:sz w:val="19"/>
-          <w:szCs w:val="19"/>
-          <w:lang w:val="en-US"/>
-        </w:rPr>
-        <w:t>).</w:t>
-      </w:r>
-      <w:proofErr w:type="spellStart"/>
-      <w:r>
-        <w:rPr>
-          <w:rFonts w:ascii="Cascadia Mono" w:hAnsi="Cascadia Mono" w:cs="Cascadia Mono"/>
-          <w:color w:val="000000"/>
-          <w:sz w:val="19"/>
-          <w:szCs w:val="19"/>
-          <w:lang w:val="en-US"/>
-        </w:rPr>
-        <w:t>GetStringAsync</w:t>
-      </w:r>
-      <w:proofErr w:type="spellEnd"/>
-      <w:proofErr w:type="gramEnd"/>
-      <w:r>
-        <w:rPr>
-          <w:rFonts w:ascii="Cascadia Mono" w:hAnsi="Cascadia Mono" w:cs="Cascadia Mono"/>
-          <w:color w:val="000000"/>
-          <w:sz w:val="19"/>
-          <w:szCs w:val="19"/>
-          <w:lang w:val="en-US"/>
-        </w:rPr>
-        <w:t>(</w:t>
-      </w:r>
       <w:r>
         <w:rPr>
           <w:rFonts w:ascii="Cascadia Mono" w:hAnsi="Cascadia Mono" w:cs="Cascadia Mono"/>
@@ -2463,27 +2242,7 @@
           <w:szCs w:val="19"/>
           <w:lang w:val="en-US"/>
         </w:rPr>
-        <w:t>blokl</w:t>
-      </w:r>
-      <w:r>
-        <w:rPr>
-          <w:rFonts w:ascii="Cascadia Mono" w:hAnsi="Cascadia Mono" w:cs="Cascadia Mono"/>
-          <w:color w:val="000000"/>
-          <w:sz w:val="19"/>
-          <w:szCs w:val="19"/>
-          <w:lang w:val="en-US"/>
-        </w:rPr>
-        <w:t>u</w:t>
-      </w:r>
-      <w:r>
-        <w:rPr>
-          <w:rFonts w:ascii="Cascadia Mono" w:hAnsi="Cascadia Mono" w:cs="Cascadia Mono"/>
-          <w:color w:val="000000"/>
-          <w:sz w:val="19"/>
-          <w:szCs w:val="19"/>
-          <w:lang w:val="en-US"/>
-        </w:rPr>
-        <w:t>yor</w:t>
+        <w:t>blokluyor</w:t>
       </w:r>
       <w:proofErr w:type="spellEnd"/>
       <w:r>
@@ -2607,7 +2366,6 @@
         <w:t xml:space="preserve"> </w:t>
       </w:r>
       <w:proofErr w:type="spellStart"/>
-      <w:proofErr w:type="gramStart"/>
       <w:r>
         <w:rPr>
           <w:rFonts w:ascii="Cascadia Mono" w:hAnsi="Cascadia Mono" w:cs="Cascadia Mono"/>
@@ -2627,18 +2385,7 @@
           <w:szCs w:val="19"/>
           <w:lang w:val="en-US"/>
         </w:rPr>
-        <w:t xml:space="preserve"> .Result</w:t>
-      </w:r>
-      <w:proofErr w:type="gramEnd"/>
-      <w:r>
-        <w:rPr>
-          <w:rFonts w:ascii="Cascadia Mono" w:hAnsi="Cascadia Mono" w:cs="Cascadia Mono"/>
-          <w:color w:val="000000"/>
-          <w:sz w:val="19"/>
-          <w:szCs w:val="19"/>
-          <w:lang w:val="en-US"/>
-        </w:rPr>
-        <w:t xml:space="preserve"> </w:t>
+        <w:t xml:space="preserve"> .Result </w:t>
       </w:r>
       <w:proofErr w:type="spellStart"/>
       <w:r>
@@ -2705,29 +2452,7 @@
           <w:szCs w:val="19"/>
           <w:lang w:val="en-US"/>
         </w:rPr>
-        <w:t xml:space="preserve"> </w:t>
-      </w:r>
-      <w:proofErr w:type="gramStart"/>
-      <w:r>
-        <w:rPr>
-          <w:rFonts w:ascii="Cascadia Mono" w:hAnsi="Cascadia Mono" w:cs="Cascadia Mono"/>
-          <w:color w:val="000000"/>
-          <w:sz w:val="19"/>
-          <w:szCs w:val="19"/>
-          <w:lang w:val="en-US"/>
-        </w:rPr>
-        <w:t>HttpClient(</w:t>
-      </w:r>
-      <w:proofErr w:type="gramEnd"/>
-      <w:r>
-        <w:rPr>
-          <w:rFonts w:ascii="Cascadia Mono" w:hAnsi="Cascadia Mono" w:cs="Cascadia Mono"/>
-          <w:color w:val="000000"/>
-          <w:sz w:val="19"/>
-          <w:szCs w:val="19"/>
-          <w:lang w:val="en-US"/>
-        </w:rPr>
-        <w:t>).GetStringAsync(</w:t>
+        <w:t xml:space="preserve"> HttpClient().GetStringAsync(</w:t>
       </w:r>
       <w:r>
         <w:rPr>
@@ -2772,61 +2497,35 @@
         <w:rPr>
           <w:shd w:val="clear" w:color="auto" w:fill="FFFFFF"/>
         </w:rPr>
-        <w:t>5</w:t>
-      </w:r>
+        <w:t xml:space="preserve">5. </w:t>
+      </w:r>
+      <w:proofErr w:type="spellStart"/>
       <w:r>
         <w:rPr>
           <w:shd w:val="clear" w:color="auto" w:fill="FFFFFF"/>
         </w:rPr>
-        <w:t xml:space="preserve">. </w:t>
-      </w:r>
-      <w:proofErr w:type="spellStart"/>
+        <w:t>Task</w:t>
+      </w:r>
+      <w:proofErr w:type="spellEnd"/>
       <w:r>
         <w:rPr>
           <w:shd w:val="clear" w:color="auto" w:fill="FFFFFF"/>
         </w:rPr>
-        <w:t>Task</w:t>
-      </w:r>
-      <w:proofErr w:type="spellEnd"/>
+        <w:t xml:space="preserve"> ( </w:t>
+      </w:r>
+      <w:proofErr w:type="spellStart"/>
       <w:r>
         <w:rPr>
           <w:shd w:val="clear" w:color="auto" w:fill="FFFFFF"/>
         </w:rPr>
-        <w:t xml:space="preserve"> </w:t>
-      </w:r>
-      <w:proofErr w:type="gramStart"/>
+        <w:t>async-await</w:t>
+      </w:r>
+      <w:proofErr w:type="spellEnd"/>
       <w:r>
         <w:rPr>
           <w:shd w:val="clear" w:color="auto" w:fill="FFFFFF"/>
         </w:rPr>
-        <w:t xml:space="preserve">( </w:t>
-      </w:r>
-      <w:proofErr w:type="spellStart"/>
-      <w:r>
-        <w:rPr>
-          <w:shd w:val="clear" w:color="auto" w:fill="FFFFFF"/>
-        </w:rPr>
-        <w:t>async</w:t>
-      </w:r>
-      <w:proofErr w:type="gramEnd"/>
-      <w:r>
-        <w:rPr>
-          <w:shd w:val="clear" w:color="auto" w:fill="FFFFFF"/>
-        </w:rPr>
-        <w:t>-await</w:t>
-      </w:r>
-      <w:proofErr w:type="spellEnd"/>
-      <w:r>
-        <w:rPr>
-          <w:shd w:val="clear" w:color="auto" w:fill="FFFFFF"/>
-        </w:rPr>
-        <w:t>)-</w:t>
-      </w:r>
-      <w:r>
-        <w:rPr>
-          <w:shd w:val="clear" w:color="auto" w:fill="FFFFFF"/>
-        </w:rPr>
-        <w:t>3</w:t>
+        <w:t>)-3</w:t>
       </w:r>
     </w:p>
     <w:p/>
@@ -2905,7 +2604,6 @@
         <w:t xml:space="preserve">&gt; </w:t>
       </w:r>
       <w:proofErr w:type="spellStart"/>
-      <w:proofErr w:type="gramStart"/>
       <w:r>
         <w:rPr>
           <w:rFonts w:ascii="Cascadia Mono" w:hAnsi="Cascadia Mono" w:cs="Cascadia Mono"/>
@@ -2925,18 +2623,7 @@
           <w:szCs w:val="19"/>
           <w:lang w:val="en-US"/>
         </w:rPr>
-        <w:t>(</w:t>
-      </w:r>
-      <w:proofErr w:type="gramEnd"/>
-      <w:r>
-        <w:rPr>
-          <w:rFonts w:ascii="Cascadia Mono" w:hAnsi="Cascadia Mono" w:cs="Cascadia Mono"/>
-          <w:color w:val="000000"/>
-          <w:sz w:val="19"/>
-          <w:szCs w:val="19"/>
-          <w:lang w:val="en-US"/>
-        </w:rPr>
-        <w:t>) {</w:t>
+        <w:t>() {</w:t>
       </w:r>
     </w:p>
     <w:p>
@@ -2984,7 +2671,6 @@
         <w:t xml:space="preserve"> data = </w:t>
       </w:r>
       <w:proofErr w:type="spellStart"/>
-      <w:proofErr w:type="gramStart"/>
       <w:r>
         <w:rPr>
           <w:rFonts w:ascii="Cascadia Mono" w:hAnsi="Cascadia Mono" w:cs="Cascadia Mono"/>
@@ -3006,7 +2692,6 @@
         <w:t>.Empty</w:t>
       </w:r>
       <w:proofErr w:type="spellEnd"/>
-      <w:proofErr w:type="gramEnd"/>
       <w:r>
         <w:rPr>
           <w:rFonts w:ascii="Cascadia Mono" w:hAnsi="Cascadia Mono" w:cs="Cascadia Mono"/>
@@ -3214,7 +2899,6 @@
         <w:t xml:space="preserve"> = </w:t>
       </w:r>
       <w:proofErr w:type="spellStart"/>
-      <w:proofErr w:type="gramStart"/>
       <w:r>
         <w:rPr>
           <w:rFonts w:ascii="Cascadia Mono" w:hAnsi="Cascadia Mono" w:cs="Cascadia Mono"/>
@@ -3226,7 +2910,6 @@
         <w:t>s.ReadToEndAsync</w:t>
       </w:r>
       <w:proofErr w:type="spellEnd"/>
-      <w:proofErr w:type="gramEnd"/>
       <w:r>
         <w:rPr>
           <w:rFonts w:ascii="Cascadia Mono" w:hAnsi="Cascadia Mono" w:cs="Cascadia Mono"/>
@@ -3639,20 +3322,8 @@
           <w:szCs w:val="19"/>
           <w:lang w:val="en-US"/>
         </w:rPr>
-        <w:t>(5000</w:t>
-      </w:r>
-      <w:proofErr w:type="gramStart"/>
-      <w:r>
-        <w:rPr>
-          <w:rFonts w:ascii="Cascadia Mono" w:hAnsi="Cascadia Mono" w:cs="Cascadia Mono"/>
-          <w:color w:val="000000"/>
-          <w:sz w:val="19"/>
-          <w:szCs w:val="19"/>
-          <w:lang w:val="en-US"/>
-        </w:rPr>
-        <w:t>);</w:t>
-      </w:r>
-      <w:proofErr w:type="gramEnd"/>
+        <w:t>(5000);</w:t>
+      </w:r>
     </w:p>
     <w:p>
       <w:pPr>
@@ -3714,7 +3385,6 @@
         <w:t xml:space="preserve"> </w:t>
       </w:r>
       <w:proofErr w:type="spellStart"/>
-      <w:proofErr w:type="gramStart"/>
       <w:r>
         <w:rPr>
           <w:rFonts w:ascii="Cascadia Mono" w:hAnsi="Cascadia Mono" w:cs="Cascadia Mono"/>
@@ -3736,7 +3406,6 @@
         </w:rPr>
         <w:t>;</w:t>
       </w:r>
-      <w:proofErr w:type="gramEnd"/>
     </w:p>
     <w:p>
       <w:pPr>
@@ -3780,20 +3449,8 @@
           <w:szCs w:val="19"/>
           <w:lang w:val="en-US"/>
         </w:rPr>
-        <w:t xml:space="preserve"> </w:t>
-      </w:r>
-      <w:proofErr w:type="gramStart"/>
-      <w:r>
-        <w:rPr>
-          <w:rFonts w:ascii="Cascadia Mono" w:hAnsi="Cascadia Mono" w:cs="Cascadia Mono"/>
-          <w:color w:val="000000"/>
-          <w:sz w:val="19"/>
-          <w:szCs w:val="19"/>
-          <w:lang w:val="en-US"/>
-        </w:rPr>
-        <w:t>data;</w:t>
-      </w:r>
-      <w:proofErr w:type="gramEnd"/>
+        <w:t xml:space="preserve"> data;</w:t>
+      </w:r>
     </w:p>
     <w:p>
       <w:pPr>
@@ -4100,7 +3757,6 @@
         <w:t xml:space="preserve"> </w:t>
       </w:r>
       <w:proofErr w:type="spellStart"/>
-      <w:proofErr w:type="gramStart"/>
       <w:r>
         <w:rPr>
           <w:rFonts w:ascii="Cascadia Mono" w:hAnsi="Cascadia Mono" w:cs="Cascadia Mono"/>
@@ -4112,7 +3768,6 @@
         <w:t>s.ReadToEndAsync</w:t>
       </w:r>
       <w:proofErr w:type="spellEnd"/>
-      <w:proofErr w:type="gramEnd"/>
       <w:r>
         <w:rPr>
           <w:rFonts w:ascii="Cascadia Mono" w:hAnsi="Cascadia Mono" w:cs="Cascadia Mono"/>
@@ -4847,7 +4502,6 @@
         <w:t xml:space="preserve"> </w:t>
       </w:r>
       <w:proofErr w:type="spellStart"/>
-      <w:proofErr w:type="gramStart"/>
       <w:r>
         <w:rPr>
           <w:rFonts w:ascii="Cascadia Mono" w:hAnsi="Cascadia Mono" w:cs="Cascadia Mono"/>
@@ -4867,18 +4521,7 @@
           <w:szCs w:val="19"/>
           <w:lang w:val="en-US"/>
         </w:rPr>
-        <w:t xml:space="preserve"> :</w:t>
-      </w:r>
-      <w:proofErr w:type="gramEnd"/>
-      <w:r>
-        <w:rPr>
-          <w:rFonts w:ascii="Cascadia Mono" w:hAnsi="Cascadia Mono" w:cs="Cascadia Mono"/>
-          <w:color w:val="000000"/>
-          <w:sz w:val="19"/>
-          <w:szCs w:val="19"/>
-          <w:lang w:val="en-US"/>
-        </w:rPr>
-        <w:t xml:space="preserve"> </w:t>
+        <w:t xml:space="preserve"> : </w:t>
       </w:r>
       <w:proofErr w:type="spellStart"/>
       <w:r>
@@ -5074,7 +4717,6 @@
         <w:t xml:space="preserve"> </w:t>
       </w:r>
       <w:proofErr w:type="spellStart"/>
-      <w:proofErr w:type="gramStart"/>
       <w:r>
         <w:rPr>
           <w:rFonts w:ascii="Cascadia Mono" w:hAnsi="Cascadia Mono" w:cs="Cascadia Mono"/>
@@ -5094,18 +4736,7 @@
           <w:szCs w:val="19"/>
           <w:lang w:val="en-US"/>
         </w:rPr>
-        <w:t>(</w:t>
-      </w:r>
-      <w:proofErr w:type="gramEnd"/>
-      <w:r>
-        <w:rPr>
-          <w:rFonts w:ascii="Cascadia Mono" w:hAnsi="Cascadia Mono" w:cs="Cascadia Mono"/>
-          <w:color w:val="000000"/>
-          <w:sz w:val="19"/>
-          <w:szCs w:val="19"/>
-          <w:lang w:val="en-US"/>
-        </w:rPr>
-        <w:t>) {</w:t>
+        <w:t>() {</w:t>
       </w:r>
     </w:p>
     <w:p>
@@ -5311,7 +4942,6 @@
         <w:t>CodePagesEncodingProvider.Instance</w:t>
       </w:r>
       <w:proofErr w:type="spellEnd"/>
-      <w:proofErr w:type="gramStart"/>
       <w:r>
         <w:rPr>
           <w:rFonts w:ascii="Cascadia Mono" w:hAnsi="Cascadia Mono" w:cs="Cascadia Mono"/>
@@ -5322,7 +4952,6 @@
         </w:rPr>
         <w:t>);</w:t>
       </w:r>
-      <w:proofErr w:type="gramEnd"/>
     </w:p>
     <w:p>
       <w:pPr>
@@ -5386,29 +5015,7 @@
           <w:szCs w:val="19"/>
           <w:lang w:val="en-US"/>
         </w:rPr>
-        <w:t xml:space="preserve"> </w:t>
-      </w:r>
-      <w:proofErr w:type="gramStart"/>
-      <w:r>
-        <w:rPr>
-          <w:rFonts w:ascii="Cascadia Mono" w:hAnsi="Cascadia Mono" w:cs="Cascadia Mono"/>
-          <w:color w:val="000000"/>
-          <w:sz w:val="19"/>
-          <w:szCs w:val="19"/>
-          <w:lang w:val="en-US"/>
-        </w:rPr>
-        <w:t>HttpClient(</w:t>
-      </w:r>
-      <w:proofErr w:type="gramEnd"/>
-      <w:r>
-        <w:rPr>
-          <w:rFonts w:ascii="Cascadia Mono" w:hAnsi="Cascadia Mono" w:cs="Cascadia Mono"/>
-          <w:color w:val="000000"/>
-          <w:sz w:val="19"/>
-          <w:szCs w:val="19"/>
-          <w:lang w:val="en-US"/>
-        </w:rPr>
-        <w:t>).GetStringAsync(</w:t>
+        <w:t xml:space="preserve"> HttpClient().GetStringAsync(</w:t>
       </w:r>
       <w:r>
         <w:rPr>
@@ -5473,20 +5080,8 @@
           <w:szCs w:val="19"/>
           <w:lang w:val="en-US"/>
         </w:rPr>
-        <w:t xml:space="preserve"> Ok(data</w:t>
-      </w:r>
-      <w:proofErr w:type="gramStart"/>
-      <w:r>
-        <w:rPr>
-          <w:rFonts w:ascii="Cascadia Mono" w:hAnsi="Cascadia Mono" w:cs="Cascadia Mono"/>
-          <w:color w:val="000000"/>
-          <w:sz w:val="19"/>
-          <w:szCs w:val="19"/>
-          <w:lang w:val="en-US"/>
-        </w:rPr>
-        <w:t>);</w:t>
-      </w:r>
-      <w:proofErr w:type="gramEnd"/>
+        <w:t xml:space="preserve"> Ok(data);</w:t>
+      </w:r>
     </w:p>
     <w:p>
       <w:pPr>
@@ -5704,7 +5299,6 @@
         <w:t xml:space="preserve">&gt; </w:t>
       </w:r>
       <w:proofErr w:type="spellStart"/>
-      <w:proofErr w:type="gramStart"/>
       <w:r>
         <w:rPr>
           <w:rFonts w:ascii="Cascadia Mono" w:hAnsi="Cascadia Mono" w:cs="Cascadia Mono"/>
@@ -5724,18 +5318,7 @@
           <w:szCs w:val="19"/>
           <w:lang w:val="en-US"/>
         </w:rPr>
-        <w:t>(</w:t>
-      </w:r>
-      <w:proofErr w:type="gramEnd"/>
-      <w:r>
-        <w:rPr>
-          <w:rFonts w:ascii="Cascadia Mono" w:hAnsi="Cascadia Mono" w:cs="Cascadia Mono"/>
-          <w:color w:val="000000"/>
-          <w:sz w:val="19"/>
-          <w:szCs w:val="19"/>
-          <w:lang w:val="en-US"/>
-        </w:rPr>
-        <w:t>) {</w:t>
+        <w:t>() {</w:t>
       </w:r>
     </w:p>
     <w:p>
@@ -5811,7 +5394,6 @@
         <w:t>CodePagesEncodingProvider.Instance</w:t>
       </w:r>
       <w:proofErr w:type="spellEnd"/>
-      <w:proofErr w:type="gramStart"/>
       <w:r>
         <w:rPr>
           <w:rFonts w:ascii="Cascadia Mono" w:hAnsi="Cascadia Mono" w:cs="Cascadia Mono"/>
@@ -5822,7 +5404,6 @@
         </w:rPr>
         <w:t>);</w:t>
       </w:r>
-      <w:proofErr w:type="gramEnd"/>
     </w:p>
     <w:p>
       <w:pPr>
@@ -6078,7 +5659,6 @@
         <w:t xml:space="preserve"> </w:t>
       </w:r>
       <w:proofErr w:type="spellStart"/>
-      <w:proofErr w:type="gramStart"/>
       <w:r>
         <w:rPr>
           <w:rFonts w:ascii="Cascadia Mono" w:hAnsi="Cascadia Mono" w:cs="Cascadia Mono"/>
@@ -6112,7 +5692,6 @@
         <w:t>sonra</w:t>
       </w:r>
       <w:proofErr w:type="spellEnd"/>
-      <w:proofErr w:type="gramEnd"/>
       <w:r>
         <w:rPr>
           <w:rFonts w:ascii="Cascadia Mono" w:hAnsi="Cascadia Mono" w:cs="Cascadia Mono"/>
@@ -6397,18 +5976,7 @@
           <w:szCs w:val="19"/>
           <w:lang w:val="en-US"/>
         </w:rPr>
-        <w:t>(</w:t>
-      </w:r>
-      <w:proofErr w:type="gramStart"/>
-      <w:r>
-        <w:rPr>
-          <w:rFonts w:ascii="Cascadia Mono" w:hAnsi="Cascadia Mono" w:cs="Cascadia Mono"/>
-          <w:color w:val="000000"/>
-          <w:sz w:val="19"/>
-          <w:szCs w:val="19"/>
-          <w:lang w:val="en-US"/>
-        </w:rPr>
-        <w:t>).</w:t>
+        <w:t>().</w:t>
       </w:r>
       <w:proofErr w:type="spellStart"/>
       <w:r>
@@ -6422,7 +5990,6 @@
         <w:t>GetStringAsync</w:t>
       </w:r>
       <w:proofErr w:type="spellEnd"/>
-      <w:proofErr w:type="gramEnd"/>
       <w:r>
         <w:rPr>
           <w:rFonts w:ascii="Cascadia Mono" w:hAnsi="Cascadia Mono" w:cs="Cascadia Mono"/>
@@ -6534,7 +6101,6 @@
         <w:t xml:space="preserve"> </w:t>
       </w:r>
       <w:proofErr w:type="spellStart"/>
-      <w:proofErr w:type="gramStart"/>
       <w:r>
         <w:rPr>
           <w:rFonts w:ascii="Cascadia Mono" w:hAnsi="Cascadia Mono" w:cs="Cascadia Mono"/>
@@ -6556,7 +6122,6 @@
         </w:rPr>
         <w:t>;</w:t>
       </w:r>
-      <w:proofErr w:type="gramEnd"/>
     </w:p>
     <w:p>
       <w:pPr>
@@ -6615,20 +6180,8 @@
           <w:szCs w:val="19"/>
           <w:lang w:val="en-US"/>
         </w:rPr>
-        <w:t xml:space="preserve"> Ok(data</w:t>
-      </w:r>
-      <w:proofErr w:type="gramStart"/>
-      <w:r>
-        <w:rPr>
-          <w:rFonts w:ascii="Cascadia Mono" w:hAnsi="Cascadia Mono" w:cs="Cascadia Mono"/>
-          <w:color w:val="000000"/>
-          <w:sz w:val="19"/>
-          <w:szCs w:val="19"/>
-          <w:lang w:val="en-US"/>
-        </w:rPr>
-        <w:t>);</w:t>
-      </w:r>
-      <w:proofErr w:type="gramEnd"/>
+        <w:t xml:space="preserve"> Ok(data);</w:t>
+      </w:r>
     </w:p>
     <w:p>
       <w:pPr>
@@ -6697,6 +6250,63 @@
         <w:t xml:space="preserve">    }</w:t>
       </w:r>
     </w:p>
+    <w:p>
+      <w:pPr>
+        <w:pStyle w:val="Heading3"/>
+        <w:rPr>
+          <w:shd w:val="clear" w:color="auto" w:fill="FFFFFF"/>
+        </w:rPr>
+      </w:pPr>
+      <w:r>
+        <w:rPr>
+          <w:shd w:val="clear" w:color="auto" w:fill="FFFFFF"/>
+        </w:rPr>
+        <w:t>6</w:t>
+      </w:r>
+      <w:r>
+        <w:rPr>
+          <w:shd w:val="clear" w:color="auto" w:fill="FFFFFF"/>
+        </w:rPr>
+        <w:t xml:space="preserve">. </w:t>
+      </w:r>
+      <w:proofErr w:type="spellStart"/>
+      <w:r>
+        <w:rPr>
+          <w:shd w:val="clear" w:color="auto" w:fill="FFFFFF"/>
+        </w:rPr>
+        <w:t>Task</w:t>
+      </w:r>
+      <w:proofErr w:type="spellEnd"/>
+      <w:r>
+        <w:rPr>
+          <w:shd w:val="clear" w:color="auto" w:fill="FFFFFF"/>
+        </w:rPr>
+        <w:t xml:space="preserve"> </w:t>
+      </w:r>
+      <w:proofErr w:type="spellStart"/>
+      <w:r>
+        <w:rPr>
+          <w:shd w:val="clear" w:color="auto" w:fill="FFFFFF"/>
+        </w:rPr>
+        <w:t>Method</w:t>
+      </w:r>
+      <w:proofErr w:type="spellEnd"/>
+      <w:r>
+        <w:rPr>
+          <w:shd w:val="clear" w:color="auto" w:fill="FFFFFF"/>
+        </w:rPr>
+        <w:t xml:space="preserve">: </w:t>
+      </w:r>
+      <w:proofErr w:type="spellStart"/>
+      <w:r>
+        <w:rPr>
+          <w:shd w:val="clear" w:color="auto" w:fill="FFFFFF"/>
+        </w:rPr>
+        <w:t>ContinueWith</w:t>
+      </w:r>
+      <w:proofErr w:type="spellEnd"/>
+    </w:p>
+    <w:p/>
     <w:p/>
     <w:p/>
     <w:p>

</xml_diff>

<commit_message>
6. Task Method: ContinueWith compeleted
</commit_message>
<xml_diff>
--- a/MyNotes.docx
+++ b/MyNotes.docx
@@ -9,17 +9,25 @@
           <w:shd w:val="clear" w:color="auto" w:fill="FFFFFF"/>
         </w:rPr>
       </w:pPr>
+      <w:proofErr w:type="gramStart"/>
       <w:r>
         <w:rPr>
           <w:shd w:val="clear" w:color="auto" w:fill="FFFFFF"/>
         </w:rPr>
-        <w:t xml:space="preserve">.Net </w:t>
-      </w:r>
-      <w:proofErr w:type="spellStart"/>
+        <w:t>.Net</w:t>
+      </w:r>
+      <w:proofErr w:type="gramEnd"/>
       <w:r>
         <w:rPr>
           <w:shd w:val="clear" w:color="auto" w:fill="FFFFFF"/>
         </w:rPr>
+        <w:t xml:space="preserve"> </w:t>
+      </w:r>
+      <w:proofErr w:type="spellStart"/>
+      <w:r>
+        <w:rPr>
+          <w:shd w:val="clear" w:color="auto" w:fill="FFFFFF"/>
+        </w:rPr>
         <w:t>Core</w:t>
       </w:r>
       <w:proofErr w:type="spellEnd"/>
@@ -83,13 +91,21 @@
         <w:rPr>
           <w:shd w:val="clear" w:color="auto" w:fill="FFFFFF"/>
         </w:rPr>
-        <w:t>2. Asenkron(</w:t>
-      </w:r>
-      <w:proofErr w:type="spellStart"/>
+        <w:t xml:space="preserve">2. </w:t>
+      </w:r>
+      <w:proofErr w:type="gramStart"/>
       <w:r>
         <w:rPr>
           <w:shd w:val="clear" w:color="auto" w:fill="FFFFFF"/>
         </w:rPr>
+        <w:t>Asenkron(</w:t>
+      </w:r>
+      <w:proofErr w:type="spellStart"/>
+      <w:proofErr w:type="gramEnd"/>
+      <w:r>
+        <w:rPr>
+          <w:shd w:val="clear" w:color="auto" w:fill="FFFFFF"/>
+        </w:rPr>
         <w:t>Asynchronous</w:t>
       </w:r>
       <w:proofErr w:type="spellEnd"/>
@@ -111,18 +127,28 @@
         <w:rPr>
           <w:shd w:val="clear" w:color="auto" w:fill="FFFFFF"/>
         </w:rPr>
-        <w:t xml:space="preserve"> Programlama nedir ?</w:t>
-      </w:r>
+        <w:t xml:space="preserve"> Programlama </w:t>
+      </w:r>
+      <w:proofErr w:type="gramStart"/>
+      <w:r>
+        <w:rPr>
+          <w:shd w:val="clear" w:color="auto" w:fill="FFFFFF"/>
+        </w:rPr>
+        <w:t>nedir ?</w:t>
+      </w:r>
+      <w:proofErr w:type="gramEnd"/>
     </w:p>
     <w:p/>
     <w:p>
       <w:pPr>
         <w:pStyle w:val="Heading4"/>
       </w:pPr>
+      <w:proofErr w:type="gramStart"/>
       <w:r>
         <w:t>Asenkron(</w:t>
       </w:r>
       <w:proofErr w:type="spellStart"/>
+      <w:proofErr w:type="gramEnd"/>
       <w:r>
         <w:t>Asynchronous</w:t>
       </w:r>
@@ -264,7 +290,15 @@
       </w:r>
       <w:proofErr w:type="spellEnd"/>
       <w:r>
-        <w:t xml:space="preserve"> yada </w:t>
+        <w:t xml:space="preserve"> </w:t>
+      </w:r>
+      <w:proofErr w:type="gramStart"/>
+      <w:r>
+        <w:t>yada</w:t>
+      </w:r>
+      <w:proofErr w:type="gramEnd"/>
+      <w:r>
+        <w:t xml:space="preserve"> </w:t>
       </w:r>
       <w:proofErr w:type="spellStart"/>
       <w:r>
@@ -334,12 +368,17 @@
         <w:t xml:space="preserve"> Windows uygulamasında UI </w:t>
       </w:r>
       <w:proofErr w:type="spellStart"/>
+      <w:proofErr w:type="gramStart"/>
       <w:r>
         <w:t>Thread</w:t>
       </w:r>
       <w:proofErr w:type="spellEnd"/>
       <w:r>
-        <w:t xml:space="preserve">(Main </w:t>
+        <w:t>(</w:t>
+      </w:r>
+      <w:proofErr w:type="gramEnd"/>
+      <w:r>
+        <w:t xml:space="preserve">Main </w:t>
       </w:r>
       <w:proofErr w:type="spellStart"/>
       <w:r>
@@ -390,7 +429,15 @@
       </w:r>
       <w:proofErr w:type="spellEnd"/>
       <w:r>
-        <w:t xml:space="preserve"> alınabilir.(C,D,E,F sürücülerini ayrı </w:t>
+        <w:t xml:space="preserve"> </w:t>
+      </w:r>
+      <w:proofErr w:type="gramStart"/>
+      <w:r>
+        <w:t>alınabilir.(</w:t>
+      </w:r>
+      <w:proofErr w:type="gramEnd"/>
+      <w:r>
+        <w:t xml:space="preserve">C,D,E,F sürücülerini ayrı </w:t>
       </w:r>
       <w:proofErr w:type="spellStart"/>
       <w:r>
@@ -587,13 +634,21 @@
     </w:p>
     <w:p>
       <w:r>
-        <w:t xml:space="preserve">Senkron programlamada Garsonlar Şefe </w:t>
-      </w:r>
-      <w:r>
-        <w:t xml:space="preserve"> </w:t>
-      </w:r>
-      <w:r>
-        <w:t>gittikten sonra bekliyorlar. Şef yemeği hazır edene kadar yanında bekliyorlar. Başka bir iş yapmadan.</w:t>
+        <w:t xml:space="preserve">Senkron programlamada Garsonlar </w:t>
+      </w:r>
+      <w:proofErr w:type="gramStart"/>
+      <w:r>
+        <w:t xml:space="preserve">Şefe </w:t>
+      </w:r>
+      <w:r>
+        <w:t xml:space="preserve"> </w:t>
+      </w:r>
+      <w:r>
+        <w:t>gittikten</w:t>
+      </w:r>
+      <w:proofErr w:type="gramEnd"/>
+      <w:r>
+        <w:t xml:space="preserve"> sonra bekliyorlar. Şef yemeği hazır edene kadar yanında bekliyorlar. Başka bir iş yapmadan.</w:t>
       </w:r>
     </w:p>
     <w:p/>
@@ -618,7 +673,15 @@
     <w:p/>
     <w:p>
       <w:r>
-        <w:t>Asenkron programlamada, garsonlar şefe müşteri isteklerini ilettikten sonra başka işlerle(masa temizliği vb.) ya da yeni siparişleri de alabilirler.</w:t>
+        <w:t xml:space="preserve">Asenkron programlamada, garsonlar şefe müşteri isteklerini ilettikten sonra başka </w:t>
+      </w:r>
+      <w:proofErr w:type="gramStart"/>
+      <w:r>
+        <w:t>işlerle(</w:t>
+      </w:r>
+      <w:proofErr w:type="gramEnd"/>
+      <w:r>
+        <w:t>masa temizliği vb.) ya da yeni siparişleri de alabilirler.</w:t>
       </w:r>
     </w:p>
     <w:p/>
@@ -666,20 +729,34 @@
         <w:rPr>
           <w:shd w:val="clear" w:color="auto" w:fill="FFFFFF"/>
         </w:rPr>
-        <w:t xml:space="preserve"> ( </w:t>
-      </w:r>
-      <w:proofErr w:type="spellStart"/>
+        <w:t xml:space="preserve"> </w:t>
+      </w:r>
+      <w:proofErr w:type="gramStart"/>
       <w:r>
         <w:rPr>
           <w:shd w:val="clear" w:color="auto" w:fill="FFFFFF"/>
         </w:rPr>
-        <w:t>async-await</w:t>
-      </w:r>
-      <w:proofErr w:type="spellEnd"/>
+        <w:t xml:space="preserve">( </w:t>
+      </w:r>
+      <w:proofErr w:type="spellStart"/>
       <w:r>
         <w:rPr>
           <w:shd w:val="clear" w:color="auto" w:fill="FFFFFF"/>
         </w:rPr>
+        <w:t>async</w:t>
+      </w:r>
+      <w:proofErr w:type="gramEnd"/>
+      <w:r>
+        <w:rPr>
+          <w:shd w:val="clear" w:color="auto" w:fill="FFFFFF"/>
+        </w:rPr>
+        <w:t>-await</w:t>
+      </w:r>
+      <w:proofErr w:type="spellEnd"/>
+      <w:r>
+        <w:rPr>
+          <w:shd w:val="clear" w:color="auto" w:fill="FFFFFF"/>
+        </w:rPr>
         <w:t>)-1</w:t>
       </w:r>
     </w:p>
@@ -781,7 +858,15 @@
       </w:r>
       <w:proofErr w:type="spellEnd"/>
       <w:r>
-        <w:t xml:space="preserve"> ama hemen şimdi değil(senkron ‘dan farklı olarak) eğer beklersen bir müddet sonra ben sana datanı </w:t>
+        <w:t xml:space="preserve"> ama hemen şimdi </w:t>
+      </w:r>
+      <w:proofErr w:type="gramStart"/>
+      <w:r>
+        <w:t>değil(</w:t>
+      </w:r>
+      <w:proofErr w:type="gramEnd"/>
+      <w:r>
+        <w:t xml:space="preserve">senkron ‘dan farklı olarak) eğer beklersen bir müddet sonra ben sana datanı </w:t>
       </w:r>
       <w:proofErr w:type="spellStart"/>
       <w:r>
@@ -821,8 +906,13 @@
         <w:pStyle w:val="NoSpacing"/>
       </w:pPr>
       <w:proofErr w:type="spellStart"/>
-      <w:r>
-        <w:t>async-await</w:t>
+      <w:proofErr w:type="gramStart"/>
+      <w:r>
+        <w:t>async</w:t>
+      </w:r>
+      <w:proofErr w:type="gramEnd"/>
+      <w:r>
+        <w:t>-await</w:t>
       </w:r>
       <w:proofErr w:type="spellEnd"/>
       <w:r>
@@ -941,6 +1031,7 @@
         <w:t xml:space="preserve">&gt; </w:t>
       </w:r>
       <w:proofErr w:type="spellStart"/>
+      <w:proofErr w:type="gramStart"/>
       <w:r>
         <w:rPr>
           <w:rFonts w:ascii="Cascadia Mono" w:hAnsi="Cascadia Mono" w:cs="Cascadia Mono"/>
@@ -960,7 +1051,18 @@
           <w:szCs w:val="19"/>
           <w:lang w:val="en-US"/>
         </w:rPr>
-        <w:t>() {</w:t>
+        <w:t>(</w:t>
+      </w:r>
+      <w:proofErr w:type="gramEnd"/>
+      <w:r>
+        <w:rPr>
+          <w:rFonts w:ascii="Cascadia Mono" w:hAnsi="Cascadia Mono" w:cs="Cascadia Mono"/>
+          <w:color w:val="000000"/>
+          <w:sz w:val="19"/>
+          <w:szCs w:val="19"/>
+          <w:lang w:val="en-US"/>
+        </w:rPr>
+        <w:t>) {</w:t>
       </w:r>
     </w:p>
     <w:p>
@@ -1095,14 +1197,28 @@
         <w:rPr>
           <w:shd w:val="clear" w:color="auto" w:fill="FFFFFF"/>
         </w:rPr>
-        <w:t xml:space="preserve"> ( </w:t>
-      </w:r>
-      <w:proofErr w:type="spellStart"/>
+        <w:t xml:space="preserve"> </w:t>
+      </w:r>
+      <w:proofErr w:type="gramStart"/>
       <w:r>
         <w:rPr>
           <w:shd w:val="clear" w:color="auto" w:fill="FFFFFF"/>
         </w:rPr>
-        <w:t>async-await</w:t>
+        <w:t xml:space="preserve">( </w:t>
+      </w:r>
+      <w:proofErr w:type="spellStart"/>
+      <w:r>
+        <w:rPr>
+          <w:shd w:val="clear" w:color="auto" w:fill="FFFFFF"/>
+        </w:rPr>
+        <w:t>async</w:t>
+      </w:r>
+      <w:proofErr w:type="gramEnd"/>
+      <w:r>
+        <w:rPr>
+          <w:shd w:val="clear" w:color="auto" w:fill="FFFFFF"/>
+        </w:rPr>
+        <w:t>-await</w:t>
       </w:r>
       <w:proofErr w:type="spellEnd"/>
       <w:r>
@@ -1195,7 +1311,18 @@
           <w:szCs w:val="19"/>
           <w:lang w:val="en-US"/>
         </w:rPr>
-        <w:t>BtnReadFile_Click</w:t>
+        <w:t>BtnReadFile_</w:t>
+      </w:r>
+      <w:proofErr w:type="gramStart"/>
+      <w:r>
+        <w:rPr>
+          <w:rFonts w:ascii="Cascadia Mono" w:hAnsi="Cascadia Mono" w:cs="Cascadia Mono"/>
+          <w:color w:val="000000"/>
+          <w:sz w:val="19"/>
+          <w:szCs w:val="19"/>
+          <w:lang w:val="en-US"/>
+        </w:rPr>
+        <w:t>Click</w:t>
       </w:r>
       <w:proofErr w:type="spellEnd"/>
       <w:r>
@@ -1208,6 +1335,7 @@
         </w:rPr>
         <w:t>(</w:t>
       </w:r>
+      <w:proofErr w:type="gramEnd"/>
       <w:r>
         <w:rPr>
           <w:rFonts w:ascii="Cascadia Mono" w:hAnsi="Cascadia Mono" w:cs="Cascadia Mono"/>
@@ -1296,6 +1424,7 @@
         <w:t xml:space="preserve"> data = </w:t>
       </w:r>
       <w:proofErr w:type="spellStart"/>
+      <w:proofErr w:type="gramStart"/>
       <w:r>
         <w:rPr>
           <w:rFonts w:ascii="Cascadia Mono" w:hAnsi="Cascadia Mono" w:cs="Cascadia Mono"/>
@@ -1317,6 +1446,7 @@
         <w:t>.Empty</w:t>
       </w:r>
       <w:proofErr w:type="spellEnd"/>
+      <w:proofErr w:type="gramEnd"/>
       <w:r>
         <w:rPr>
           <w:rFonts w:ascii="Cascadia Mono" w:hAnsi="Cascadia Mono" w:cs="Cascadia Mono"/>
@@ -1395,6 +1525,7 @@
         <w:t xml:space="preserve"> = </w:t>
       </w:r>
       <w:proofErr w:type="spellStart"/>
+      <w:proofErr w:type="gramStart"/>
       <w:r>
         <w:rPr>
           <w:rFonts w:ascii="Cascadia Mono" w:hAnsi="Cascadia Mono" w:cs="Cascadia Mono"/>
@@ -1414,7 +1545,18 @@
           <w:szCs w:val="19"/>
           <w:lang w:val="en-US"/>
         </w:rPr>
-        <w:t>();</w:t>
+        <w:t>(</w:t>
+      </w:r>
+      <w:proofErr w:type="gramEnd"/>
+      <w:r>
+        <w:rPr>
+          <w:rFonts w:ascii="Cascadia Mono" w:hAnsi="Cascadia Mono" w:cs="Cascadia Mono"/>
+          <w:color w:val="000000"/>
+          <w:sz w:val="19"/>
+          <w:szCs w:val="19"/>
+          <w:lang w:val="en-US"/>
+        </w:rPr>
+        <w:t>);</w:t>
       </w:r>
     </w:p>
     <w:p>
@@ -1617,7 +1759,18 @@
           <w:szCs w:val="19"/>
           <w:lang w:val="en-US"/>
         </w:rPr>
-        <w:t>().</w:t>
+        <w:t>(</w:t>
+      </w:r>
+      <w:proofErr w:type="gramStart"/>
+      <w:r>
+        <w:rPr>
+          <w:rFonts w:ascii="Cascadia Mono" w:hAnsi="Cascadia Mono" w:cs="Cascadia Mono"/>
+          <w:color w:val="000000"/>
+          <w:sz w:val="19"/>
+          <w:szCs w:val="19"/>
+          <w:lang w:val="en-US"/>
+        </w:rPr>
+        <w:t>).</w:t>
       </w:r>
       <w:proofErr w:type="spellStart"/>
       <w:r>
@@ -1631,6 +1784,7 @@
         <w:t>GetStringAsync</w:t>
       </w:r>
       <w:proofErr w:type="spellEnd"/>
+      <w:proofErr w:type="gramEnd"/>
       <w:r>
         <w:rPr>
           <w:rFonts w:ascii="Cascadia Mono" w:hAnsi="Cascadia Mono" w:cs="Cascadia Mono"/>
@@ -1820,8 +1974,20 @@
           <w:szCs w:val="19"/>
           <w:lang w:val="en-US"/>
         </w:rPr>
-        <w:t xml:space="preserve">            richTextBox1.Text = data;</w:t>
-      </w:r>
+        <w:t xml:space="preserve">            richTextBox1.Text = </w:t>
+      </w:r>
+      <w:proofErr w:type="gramStart"/>
+      <w:r>
+        <w:rPr>
+          <w:rFonts w:ascii="Cascadia Mono" w:hAnsi="Cascadia Mono" w:cs="Cascadia Mono"/>
+          <w:color w:val="000000"/>
+          <w:sz w:val="19"/>
+          <w:szCs w:val="19"/>
+          <w:lang w:val="en-US"/>
+        </w:rPr>
+        <w:t>data;</w:t>
+      </w:r>
+      <w:proofErr w:type="gramEnd"/>
     </w:p>
     <w:p>
       <w:pPr>
@@ -2057,7 +2223,18 @@
           <w:szCs w:val="19"/>
           <w:lang w:val="en-US"/>
         </w:rPr>
-        <w:t>().</w:t>
+        <w:t>(</w:t>
+      </w:r>
+      <w:proofErr w:type="gramStart"/>
+      <w:r>
+        <w:rPr>
+          <w:rFonts w:ascii="Cascadia Mono" w:hAnsi="Cascadia Mono" w:cs="Cascadia Mono"/>
+          <w:color w:val="000000"/>
+          <w:sz w:val="19"/>
+          <w:szCs w:val="19"/>
+          <w:lang w:val="en-US"/>
+        </w:rPr>
+        <w:t>).</w:t>
       </w:r>
       <w:proofErr w:type="spellStart"/>
       <w:r>
@@ -2071,6 +2248,7 @@
         <w:t>GetStringAsync</w:t>
       </w:r>
       <w:proofErr w:type="spellEnd"/>
+      <w:proofErr w:type="gramEnd"/>
       <w:r>
         <w:rPr>
           <w:rFonts w:ascii="Cascadia Mono" w:hAnsi="Cascadia Mono" w:cs="Cascadia Mono"/>
@@ -2366,6 +2544,7 @@
         <w:t xml:space="preserve"> </w:t>
       </w:r>
       <w:proofErr w:type="spellStart"/>
+      <w:proofErr w:type="gramStart"/>
       <w:r>
         <w:rPr>
           <w:rFonts w:ascii="Cascadia Mono" w:hAnsi="Cascadia Mono" w:cs="Cascadia Mono"/>
@@ -2385,7 +2564,18 @@
           <w:szCs w:val="19"/>
           <w:lang w:val="en-US"/>
         </w:rPr>
-        <w:t xml:space="preserve"> .Result </w:t>
+        <w:t xml:space="preserve"> .Result</w:t>
+      </w:r>
+      <w:proofErr w:type="gramEnd"/>
+      <w:r>
+        <w:rPr>
+          <w:rFonts w:ascii="Cascadia Mono" w:hAnsi="Cascadia Mono" w:cs="Cascadia Mono"/>
+          <w:color w:val="000000"/>
+          <w:sz w:val="19"/>
+          <w:szCs w:val="19"/>
+          <w:lang w:val="en-US"/>
+        </w:rPr>
+        <w:t xml:space="preserve"> </w:t>
       </w:r>
       <w:proofErr w:type="spellStart"/>
       <w:r>
@@ -2452,7 +2642,29 @@
           <w:szCs w:val="19"/>
           <w:lang w:val="en-US"/>
         </w:rPr>
-        <w:t xml:space="preserve"> HttpClient().GetStringAsync(</w:t>
+        <w:t xml:space="preserve"> </w:t>
+      </w:r>
+      <w:proofErr w:type="gramStart"/>
+      <w:r>
+        <w:rPr>
+          <w:rFonts w:ascii="Cascadia Mono" w:hAnsi="Cascadia Mono" w:cs="Cascadia Mono"/>
+          <w:color w:val="000000"/>
+          <w:sz w:val="19"/>
+          <w:szCs w:val="19"/>
+          <w:lang w:val="en-US"/>
+        </w:rPr>
+        <w:t>HttpClient(</w:t>
+      </w:r>
+      <w:proofErr w:type="gramEnd"/>
+      <w:r>
+        <w:rPr>
+          <w:rFonts w:ascii="Cascadia Mono" w:hAnsi="Cascadia Mono" w:cs="Cascadia Mono"/>
+          <w:color w:val="000000"/>
+          <w:sz w:val="19"/>
+          <w:szCs w:val="19"/>
+          <w:lang w:val="en-US"/>
+        </w:rPr>
+        <w:t>).GetStringAsync(</w:t>
       </w:r>
       <w:r>
         <w:rPr>
@@ -2511,14 +2723,28 @@
         <w:rPr>
           <w:shd w:val="clear" w:color="auto" w:fill="FFFFFF"/>
         </w:rPr>
-        <w:t xml:space="preserve"> ( </w:t>
-      </w:r>
-      <w:proofErr w:type="spellStart"/>
+        <w:t xml:space="preserve"> </w:t>
+      </w:r>
+      <w:proofErr w:type="gramStart"/>
       <w:r>
         <w:rPr>
           <w:shd w:val="clear" w:color="auto" w:fill="FFFFFF"/>
         </w:rPr>
-        <w:t>async-await</w:t>
+        <w:t xml:space="preserve">( </w:t>
+      </w:r>
+      <w:proofErr w:type="spellStart"/>
+      <w:r>
+        <w:rPr>
+          <w:shd w:val="clear" w:color="auto" w:fill="FFFFFF"/>
+        </w:rPr>
+        <w:t>async</w:t>
+      </w:r>
+      <w:proofErr w:type="gramEnd"/>
+      <w:r>
+        <w:rPr>
+          <w:shd w:val="clear" w:color="auto" w:fill="FFFFFF"/>
+        </w:rPr>
+        <w:t>-await</w:t>
       </w:r>
       <w:proofErr w:type="spellEnd"/>
       <w:r>
@@ -2604,6 +2830,7 @@
         <w:t xml:space="preserve">&gt; </w:t>
       </w:r>
       <w:proofErr w:type="spellStart"/>
+      <w:proofErr w:type="gramStart"/>
       <w:r>
         <w:rPr>
           <w:rFonts w:ascii="Cascadia Mono" w:hAnsi="Cascadia Mono" w:cs="Cascadia Mono"/>
@@ -2623,7 +2850,18 @@
           <w:szCs w:val="19"/>
           <w:lang w:val="en-US"/>
         </w:rPr>
-        <w:t>() {</w:t>
+        <w:t>(</w:t>
+      </w:r>
+      <w:proofErr w:type="gramEnd"/>
+      <w:r>
+        <w:rPr>
+          <w:rFonts w:ascii="Cascadia Mono" w:hAnsi="Cascadia Mono" w:cs="Cascadia Mono"/>
+          <w:color w:val="000000"/>
+          <w:sz w:val="19"/>
+          <w:szCs w:val="19"/>
+          <w:lang w:val="en-US"/>
+        </w:rPr>
+        <w:t>) {</w:t>
       </w:r>
     </w:p>
     <w:p>
@@ -2671,6 +2909,7 @@
         <w:t xml:space="preserve"> data = </w:t>
       </w:r>
       <w:proofErr w:type="spellStart"/>
+      <w:proofErr w:type="gramStart"/>
       <w:r>
         <w:rPr>
           <w:rFonts w:ascii="Cascadia Mono" w:hAnsi="Cascadia Mono" w:cs="Cascadia Mono"/>
@@ -2692,6 +2931,7 @@
         <w:t>.Empty</w:t>
       </w:r>
       <w:proofErr w:type="spellEnd"/>
+      <w:proofErr w:type="gramEnd"/>
       <w:r>
         <w:rPr>
           <w:rFonts w:ascii="Cascadia Mono" w:hAnsi="Cascadia Mono" w:cs="Cascadia Mono"/>
@@ -2899,6 +3139,7 @@
         <w:t xml:space="preserve"> = </w:t>
       </w:r>
       <w:proofErr w:type="spellStart"/>
+      <w:proofErr w:type="gramStart"/>
       <w:r>
         <w:rPr>
           <w:rFonts w:ascii="Cascadia Mono" w:hAnsi="Cascadia Mono" w:cs="Cascadia Mono"/>
@@ -2910,6 +3151,7 @@
         <w:t>s.ReadToEndAsync</w:t>
       </w:r>
       <w:proofErr w:type="spellEnd"/>
+      <w:proofErr w:type="gramEnd"/>
       <w:r>
         <w:rPr>
           <w:rFonts w:ascii="Cascadia Mono" w:hAnsi="Cascadia Mono" w:cs="Cascadia Mono"/>
@@ -3322,8 +3564,20 @@
           <w:szCs w:val="19"/>
           <w:lang w:val="en-US"/>
         </w:rPr>
-        <w:t>(5000);</w:t>
-      </w:r>
+        <w:t>(5000</w:t>
+      </w:r>
+      <w:proofErr w:type="gramStart"/>
+      <w:r>
+        <w:rPr>
+          <w:rFonts w:ascii="Cascadia Mono" w:hAnsi="Cascadia Mono" w:cs="Cascadia Mono"/>
+          <w:color w:val="000000"/>
+          <w:sz w:val="19"/>
+          <w:szCs w:val="19"/>
+          <w:lang w:val="en-US"/>
+        </w:rPr>
+        <w:t>);</w:t>
+      </w:r>
+      <w:proofErr w:type="gramEnd"/>
     </w:p>
     <w:p>
       <w:pPr>
@@ -3385,6 +3639,7 @@
         <w:t xml:space="preserve"> </w:t>
       </w:r>
       <w:proofErr w:type="spellStart"/>
+      <w:proofErr w:type="gramStart"/>
       <w:r>
         <w:rPr>
           <w:rFonts w:ascii="Cascadia Mono" w:hAnsi="Cascadia Mono" w:cs="Cascadia Mono"/>
@@ -3406,6 +3661,7 @@
         </w:rPr>
         <w:t>;</w:t>
       </w:r>
+      <w:proofErr w:type="gramEnd"/>
     </w:p>
     <w:p>
       <w:pPr>
@@ -3449,8 +3705,20 @@
           <w:szCs w:val="19"/>
           <w:lang w:val="en-US"/>
         </w:rPr>
-        <w:t xml:space="preserve"> data;</w:t>
-      </w:r>
+        <w:t xml:space="preserve"> </w:t>
+      </w:r>
+      <w:proofErr w:type="gramStart"/>
+      <w:r>
+        <w:rPr>
+          <w:rFonts w:ascii="Cascadia Mono" w:hAnsi="Cascadia Mono" w:cs="Cascadia Mono"/>
+          <w:color w:val="000000"/>
+          <w:sz w:val="19"/>
+          <w:szCs w:val="19"/>
+          <w:lang w:val="en-US"/>
+        </w:rPr>
+        <w:t>data;</w:t>
+      </w:r>
+      <w:proofErr w:type="gramEnd"/>
     </w:p>
     <w:p>
       <w:pPr>
@@ -3757,6 +4025,7 @@
         <w:t xml:space="preserve"> </w:t>
       </w:r>
       <w:proofErr w:type="spellStart"/>
+      <w:proofErr w:type="gramStart"/>
       <w:r>
         <w:rPr>
           <w:rFonts w:ascii="Cascadia Mono" w:hAnsi="Cascadia Mono" w:cs="Cascadia Mono"/>
@@ -3768,6 +4037,7 @@
         <w:t>s.ReadToEndAsync</w:t>
       </w:r>
       <w:proofErr w:type="spellEnd"/>
+      <w:proofErr w:type="gramEnd"/>
       <w:r>
         <w:rPr>
           <w:rFonts w:ascii="Cascadia Mono" w:hAnsi="Cascadia Mono" w:cs="Cascadia Mono"/>
@@ -4502,6 +4772,7 @@
         <w:t xml:space="preserve"> </w:t>
       </w:r>
       <w:proofErr w:type="spellStart"/>
+      <w:proofErr w:type="gramStart"/>
       <w:r>
         <w:rPr>
           <w:rFonts w:ascii="Cascadia Mono" w:hAnsi="Cascadia Mono" w:cs="Cascadia Mono"/>
@@ -4521,7 +4792,18 @@
           <w:szCs w:val="19"/>
           <w:lang w:val="en-US"/>
         </w:rPr>
-        <w:t xml:space="preserve"> : </w:t>
+        <w:t xml:space="preserve"> :</w:t>
+      </w:r>
+      <w:proofErr w:type="gramEnd"/>
+      <w:r>
+        <w:rPr>
+          <w:rFonts w:ascii="Cascadia Mono" w:hAnsi="Cascadia Mono" w:cs="Cascadia Mono"/>
+          <w:color w:val="000000"/>
+          <w:sz w:val="19"/>
+          <w:szCs w:val="19"/>
+          <w:lang w:val="en-US"/>
+        </w:rPr>
+        <w:t xml:space="preserve"> </w:t>
       </w:r>
       <w:proofErr w:type="spellStart"/>
       <w:r>
@@ -4717,6 +4999,7 @@
         <w:t xml:space="preserve"> </w:t>
       </w:r>
       <w:proofErr w:type="spellStart"/>
+      <w:proofErr w:type="gramStart"/>
       <w:r>
         <w:rPr>
           <w:rFonts w:ascii="Cascadia Mono" w:hAnsi="Cascadia Mono" w:cs="Cascadia Mono"/>
@@ -4736,7 +5019,18 @@
           <w:szCs w:val="19"/>
           <w:lang w:val="en-US"/>
         </w:rPr>
-        <w:t>() {</w:t>
+        <w:t>(</w:t>
+      </w:r>
+      <w:proofErr w:type="gramEnd"/>
+      <w:r>
+        <w:rPr>
+          <w:rFonts w:ascii="Cascadia Mono" w:hAnsi="Cascadia Mono" w:cs="Cascadia Mono"/>
+          <w:color w:val="000000"/>
+          <w:sz w:val="19"/>
+          <w:szCs w:val="19"/>
+          <w:lang w:val="en-US"/>
+        </w:rPr>
+        <w:t>) {</w:t>
       </w:r>
     </w:p>
     <w:p>
@@ -4942,6 +5236,7 @@
         <w:t>CodePagesEncodingProvider.Instance</w:t>
       </w:r>
       <w:proofErr w:type="spellEnd"/>
+      <w:proofErr w:type="gramStart"/>
       <w:r>
         <w:rPr>
           <w:rFonts w:ascii="Cascadia Mono" w:hAnsi="Cascadia Mono" w:cs="Cascadia Mono"/>
@@ -4952,6 +5247,7 @@
         </w:rPr>
         <w:t>);</w:t>
       </w:r>
+      <w:proofErr w:type="gramEnd"/>
     </w:p>
     <w:p>
       <w:pPr>
@@ -5015,7 +5311,29 @@
           <w:szCs w:val="19"/>
           <w:lang w:val="en-US"/>
         </w:rPr>
-        <w:t xml:space="preserve"> HttpClient().GetStringAsync(</w:t>
+        <w:t xml:space="preserve"> </w:t>
+      </w:r>
+      <w:proofErr w:type="gramStart"/>
+      <w:r>
+        <w:rPr>
+          <w:rFonts w:ascii="Cascadia Mono" w:hAnsi="Cascadia Mono" w:cs="Cascadia Mono"/>
+          <w:color w:val="000000"/>
+          <w:sz w:val="19"/>
+          <w:szCs w:val="19"/>
+          <w:lang w:val="en-US"/>
+        </w:rPr>
+        <w:t>HttpClient(</w:t>
+      </w:r>
+      <w:proofErr w:type="gramEnd"/>
+      <w:r>
+        <w:rPr>
+          <w:rFonts w:ascii="Cascadia Mono" w:hAnsi="Cascadia Mono" w:cs="Cascadia Mono"/>
+          <w:color w:val="000000"/>
+          <w:sz w:val="19"/>
+          <w:szCs w:val="19"/>
+          <w:lang w:val="en-US"/>
+        </w:rPr>
+        <w:t>).GetStringAsync(</w:t>
       </w:r>
       <w:r>
         <w:rPr>
@@ -5080,8 +5398,20 @@
           <w:szCs w:val="19"/>
           <w:lang w:val="en-US"/>
         </w:rPr>
-        <w:t xml:space="preserve"> Ok(data);</w:t>
-      </w:r>
+        <w:t xml:space="preserve"> Ok(data</w:t>
+      </w:r>
+      <w:proofErr w:type="gramStart"/>
+      <w:r>
+        <w:rPr>
+          <w:rFonts w:ascii="Cascadia Mono" w:hAnsi="Cascadia Mono" w:cs="Cascadia Mono"/>
+          <w:color w:val="000000"/>
+          <w:sz w:val="19"/>
+          <w:szCs w:val="19"/>
+          <w:lang w:val="en-US"/>
+        </w:rPr>
+        <w:t>);</w:t>
+      </w:r>
+      <w:proofErr w:type="gramEnd"/>
     </w:p>
     <w:p>
       <w:pPr>
@@ -5299,6 +5629,7 @@
         <w:t xml:space="preserve">&gt; </w:t>
       </w:r>
       <w:proofErr w:type="spellStart"/>
+      <w:proofErr w:type="gramStart"/>
       <w:r>
         <w:rPr>
           <w:rFonts w:ascii="Cascadia Mono" w:hAnsi="Cascadia Mono" w:cs="Cascadia Mono"/>
@@ -5318,7 +5649,18 @@
           <w:szCs w:val="19"/>
           <w:lang w:val="en-US"/>
         </w:rPr>
-        <w:t>() {</w:t>
+        <w:t>(</w:t>
+      </w:r>
+      <w:proofErr w:type="gramEnd"/>
+      <w:r>
+        <w:rPr>
+          <w:rFonts w:ascii="Cascadia Mono" w:hAnsi="Cascadia Mono" w:cs="Cascadia Mono"/>
+          <w:color w:val="000000"/>
+          <w:sz w:val="19"/>
+          <w:szCs w:val="19"/>
+          <w:lang w:val="en-US"/>
+        </w:rPr>
+        <w:t>) {</w:t>
       </w:r>
     </w:p>
     <w:p>
@@ -5394,6 +5736,7 @@
         <w:t>CodePagesEncodingProvider.Instance</w:t>
       </w:r>
       <w:proofErr w:type="spellEnd"/>
+      <w:proofErr w:type="gramStart"/>
       <w:r>
         <w:rPr>
           <w:rFonts w:ascii="Cascadia Mono" w:hAnsi="Cascadia Mono" w:cs="Cascadia Mono"/>
@@ -5404,6 +5747,7 @@
         </w:rPr>
         <w:t>);</w:t>
       </w:r>
+      <w:proofErr w:type="gramEnd"/>
     </w:p>
     <w:p>
       <w:pPr>
@@ -5659,6 +6003,7 @@
         <w:t xml:space="preserve"> </w:t>
       </w:r>
       <w:proofErr w:type="spellStart"/>
+      <w:proofErr w:type="gramStart"/>
       <w:r>
         <w:rPr>
           <w:rFonts w:ascii="Cascadia Mono" w:hAnsi="Cascadia Mono" w:cs="Cascadia Mono"/>
@@ -5692,6 +6037,7 @@
         <w:t>sonra</w:t>
       </w:r>
       <w:proofErr w:type="spellEnd"/>
+      <w:proofErr w:type="gramEnd"/>
       <w:r>
         <w:rPr>
           <w:rFonts w:ascii="Cascadia Mono" w:hAnsi="Cascadia Mono" w:cs="Cascadia Mono"/>
@@ -5976,7 +6322,18 @@
           <w:szCs w:val="19"/>
           <w:lang w:val="en-US"/>
         </w:rPr>
-        <w:t>().</w:t>
+        <w:t>(</w:t>
+      </w:r>
+      <w:proofErr w:type="gramStart"/>
+      <w:r>
+        <w:rPr>
+          <w:rFonts w:ascii="Cascadia Mono" w:hAnsi="Cascadia Mono" w:cs="Cascadia Mono"/>
+          <w:color w:val="000000"/>
+          <w:sz w:val="19"/>
+          <w:szCs w:val="19"/>
+          <w:lang w:val="en-US"/>
+        </w:rPr>
+        <w:t>).</w:t>
       </w:r>
       <w:proofErr w:type="spellStart"/>
       <w:r>
@@ -5990,6 +6347,7 @@
         <w:t>GetStringAsync</w:t>
       </w:r>
       <w:proofErr w:type="spellEnd"/>
+      <w:proofErr w:type="gramEnd"/>
       <w:r>
         <w:rPr>
           <w:rFonts w:ascii="Cascadia Mono" w:hAnsi="Cascadia Mono" w:cs="Cascadia Mono"/>
@@ -6101,6 +6459,7 @@
         <w:t xml:space="preserve"> </w:t>
       </w:r>
       <w:proofErr w:type="spellStart"/>
+      <w:proofErr w:type="gramStart"/>
       <w:r>
         <w:rPr>
           <w:rFonts w:ascii="Cascadia Mono" w:hAnsi="Cascadia Mono" w:cs="Cascadia Mono"/>
@@ -6122,6 +6481,7 @@
         </w:rPr>
         <w:t>;</w:t>
       </w:r>
+      <w:proofErr w:type="gramEnd"/>
     </w:p>
     <w:p>
       <w:pPr>
@@ -6180,8 +6540,20 @@
           <w:szCs w:val="19"/>
           <w:lang w:val="en-US"/>
         </w:rPr>
-        <w:t xml:space="preserve"> Ok(data);</w:t>
-      </w:r>
+        <w:t xml:space="preserve"> Ok(data</w:t>
+      </w:r>
+      <w:proofErr w:type="gramStart"/>
+      <w:r>
+        <w:rPr>
+          <w:rFonts w:ascii="Cascadia Mono" w:hAnsi="Cascadia Mono" w:cs="Cascadia Mono"/>
+          <w:color w:val="000000"/>
+          <w:sz w:val="19"/>
+          <w:szCs w:val="19"/>
+          <w:lang w:val="en-US"/>
+        </w:rPr>
+        <w:t>);</w:t>
+      </w:r>
+      <w:proofErr w:type="gramEnd"/>
     </w:p>
     <w:p>
       <w:pPr>
@@ -6305,6 +6677,2725 @@
         <w:t>ContinueWith</w:t>
       </w:r>
       <w:proofErr w:type="spellEnd"/>
+    </w:p>
+    <w:p/>
+    <w:p>
+      <w:pPr>
+        <w:autoSpaceDE w:val="0"/>
+        <w:autoSpaceDN w:val="0"/>
+        <w:adjustRightInd w:val="0"/>
+        <w:spacing w:after="0" w:line="240" w:lineRule="auto"/>
+        <w:rPr>
+          <w:rFonts w:ascii="Cascadia Mono" w:hAnsi="Cascadia Mono" w:cs="Cascadia Mono"/>
+          <w:color w:val="000000"/>
+          <w:sz w:val="19"/>
+          <w:szCs w:val="19"/>
+          <w:lang w:val="en-US"/>
+        </w:rPr>
+      </w:pPr>
+      <w:r>
+        <w:rPr>
+          <w:rFonts w:ascii="Cascadia Mono" w:hAnsi="Cascadia Mono" w:cs="Cascadia Mono"/>
+          <w:color w:val="000000"/>
+          <w:sz w:val="19"/>
+          <w:szCs w:val="19"/>
+          <w:lang w:val="en-US"/>
+        </w:rPr>
+        <w:t xml:space="preserve">        </w:t>
+      </w:r>
+      <w:r>
+        <w:rPr>
+          <w:rFonts w:ascii="Cascadia Mono" w:hAnsi="Cascadia Mono" w:cs="Cascadia Mono"/>
+          <w:color w:val="0000FF"/>
+          <w:sz w:val="19"/>
+          <w:szCs w:val="19"/>
+          <w:lang w:val="en-US"/>
+        </w:rPr>
+        <w:t>private</w:t>
+      </w:r>
+      <w:r>
+        <w:rPr>
+          <w:rFonts w:ascii="Cascadia Mono" w:hAnsi="Cascadia Mono" w:cs="Cascadia Mono"/>
+          <w:color w:val="000000"/>
+          <w:sz w:val="19"/>
+          <w:szCs w:val="19"/>
+          <w:lang w:val="en-US"/>
+        </w:rPr>
+        <w:t xml:space="preserve"> </w:t>
+      </w:r>
+      <w:r>
+        <w:rPr>
+          <w:rFonts w:ascii="Cascadia Mono" w:hAnsi="Cascadia Mono" w:cs="Cascadia Mono"/>
+          <w:color w:val="0000FF"/>
+          <w:sz w:val="19"/>
+          <w:szCs w:val="19"/>
+          <w:lang w:val="en-US"/>
+        </w:rPr>
+        <w:t>async</w:t>
+      </w:r>
+      <w:r>
+        <w:rPr>
+          <w:rFonts w:ascii="Cascadia Mono" w:hAnsi="Cascadia Mono" w:cs="Cascadia Mono"/>
+          <w:color w:val="000000"/>
+          <w:sz w:val="19"/>
+          <w:szCs w:val="19"/>
+          <w:lang w:val="en-US"/>
+        </w:rPr>
+        <w:t xml:space="preserve"> </w:t>
+      </w:r>
+      <w:r>
+        <w:rPr>
+          <w:rFonts w:ascii="Cascadia Mono" w:hAnsi="Cascadia Mono" w:cs="Cascadia Mono"/>
+          <w:color w:val="0000FF"/>
+          <w:sz w:val="19"/>
+          <w:szCs w:val="19"/>
+          <w:lang w:val="en-US"/>
+        </w:rPr>
+        <w:t>static</w:t>
+      </w:r>
+      <w:r>
+        <w:rPr>
+          <w:rFonts w:ascii="Cascadia Mono" w:hAnsi="Cascadia Mono" w:cs="Cascadia Mono"/>
+          <w:color w:val="000000"/>
+          <w:sz w:val="19"/>
+          <w:szCs w:val="19"/>
+          <w:lang w:val="en-US"/>
+        </w:rPr>
+        <w:t xml:space="preserve"> Task Main(</w:t>
+      </w:r>
+      <w:proofErr w:type="gramStart"/>
+      <w:r>
+        <w:rPr>
+          <w:rFonts w:ascii="Cascadia Mono" w:hAnsi="Cascadia Mono" w:cs="Cascadia Mono"/>
+          <w:color w:val="0000FF"/>
+          <w:sz w:val="19"/>
+          <w:szCs w:val="19"/>
+          <w:lang w:val="en-US"/>
+        </w:rPr>
+        <w:t>string</w:t>
+      </w:r>
+      <w:r>
+        <w:rPr>
+          <w:rFonts w:ascii="Cascadia Mono" w:hAnsi="Cascadia Mono" w:cs="Cascadia Mono"/>
+          <w:color w:val="000000"/>
+          <w:sz w:val="19"/>
+          <w:szCs w:val="19"/>
+          <w:lang w:val="en-US"/>
+        </w:rPr>
+        <w:t>[</w:t>
+      </w:r>
+      <w:proofErr w:type="gramEnd"/>
+      <w:r>
+        <w:rPr>
+          <w:rFonts w:ascii="Cascadia Mono" w:hAnsi="Cascadia Mono" w:cs="Cascadia Mono"/>
+          <w:color w:val="000000"/>
+          <w:sz w:val="19"/>
+          <w:szCs w:val="19"/>
+          <w:lang w:val="en-US"/>
+        </w:rPr>
+        <w:t xml:space="preserve">] </w:t>
+      </w:r>
+      <w:proofErr w:type="spellStart"/>
+      <w:r>
+        <w:rPr>
+          <w:rFonts w:ascii="Cascadia Mono" w:hAnsi="Cascadia Mono" w:cs="Cascadia Mono"/>
+          <w:color w:val="000000"/>
+          <w:sz w:val="19"/>
+          <w:szCs w:val="19"/>
+          <w:lang w:val="en-US"/>
+        </w:rPr>
+        <w:t>args</w:t>
+      </w:r>
+      <w:proofErr w:type="spellEnd"/>
+      <w:r>
+        <w:rPr>
+          <w:rFonts w:ascii="Cascadia Mono" w:hAnsi="Cascadia Mono" w:cs="Cascadia Mono"/>
+          <w:color w:val="000000"/>
+          <w:sz w:val="19"/>
+          <w:szCs w:val="19"/>
+          <w:lang w:val="en-US"/>
+        </w:rPr>
+        <w:t>) {</w:t>
+      </w:r>
+    </w:p>
+    <w:p>
+      <w:pPr>
+        <w:autoSpaceDE w:val="0"/>
+        <w:autoSpaceDN w:val="0"/>
+        <w:adjustRightInd w:val="0"/>
+        <w:spacing w:after="0" w:line="240" w:lineRule="auto"/>
+        <w:rPr>
+          <w:rFonts w:ascii="Cascadia Mono" w:hAnsi="Cascadia Mono" w:cs="Cascadia Mono"/>
+          <w:color w:val="000000"/>
+          <w:sz w:val="19"/>
+          <w:szCs w:val="19"/>
+          <w:lang w:val="en-US"/>
+        </w:rPr>
+      </w:pPr>
+    </w:p>
+    <w:p>
+      <w:pPr>
+        <w:autoSpaceDE w:val="0"/>
+        <w:autoSpaceDN w:val="0"/>
+        <w:adjustRightInd w:val="0"/>
+        <w:spacing w:after="0" w:line="240" w:lineRule="auto"/>
+        <w:rPr>
+          <w:rFonts w:ascii="Cascadia Mono" w:hAnsi="Cascadia Mono" w:cs="Cascadia Mono"/>
+          <w:color w:val="000000"/>
+          <w:sz w:val="19"/>
+          <w:szCs w:val="19"/>
+          <w:lang w:val="en-US"/>
+        </w:rPr>
+      </w:pPr>
+      <w:r>
+        <w:rPr>
+          <w:rFonts w:ascii="Cascadia Mono" w:hAnsi="Cascadia Mono" w:cs="Cascadia Mono"/>
+          <w:color w:val="000000"/>
+          <w:sz w:val="19"/>
+          <w:szCs w:val="19"/>
+          <w:lang w:val="en-US"/>
+        </w:rPr>
+        <w:t xml:space="preserve">            </w:t>
+      </w:r>
+      <w:proofErr w:type="spellStart"/>
+      <w:r>
+        <w:rPr>
+          <w:rFonts w:ascii="Cascadia Mono" w:hAnsi="Cascadia Mono" w:cs="Cascadia Mono"/>
+          <w:color w:val="000000"/>
+          <w:sz w:val="19"/>
+          <w:szCs w:val="19"/>
+          <w:lang w:val="en-US"/>
+        </w:rPr>
+        <w:t>Console.WriteLine</w:t>
+      </w:r>
+      <w:proofErr w:type="spellEnd"/>
+      <w:r>
+        <w:rPr>
+          <w:rFonts w:ascii="Cascadia Mono" w:hAnsi="Cascadia Mono" w:cs="Cascadia Mono"/>
+          <w:color w:val="000000"/>
+          <w:sz w:val="19"/>
+          <w:szCs w:val="19"/>
+          <w:lang w:val="en-US"/>
+        </w:rPr>
+        <w:t>(</w:t>
+      </w:r>
+      <w:r>
+        <w:rPr>
+          <w:rFonts w:ascii="Cascadia Mono" w:hAnsi="Cascadia Mono" w:cs="Cascadia Mono"/>
+          <w:color w:val="A31515"/>
+          <w:sz w:val="19"/>
+          <w:szCs w:val="19"/>
+          <w:lang w:val="en-US"/>
+        </w:rPr>
+        <w:t>"Hello World"</w:t>
+      </w:r>
+      <w:proofErr w:type="gramStart"/>
+      <w:r>
+        <w:rPr>
+          <w:rFonts w:ascii="Cascadia Mono" w:hAnsi="Cascadia Mono" w:cs="Cascadia Mono"/>
+          <w:color w:val="000000"/>
+          <w:sz w:val="19"/>
+          <w:szCs w:val="19"/>
+          <w:lang w:val="en-US"/>
+        </w:rPr>
+        <w:t>);</w:t>
+      </w:r>
+      <w:proofErr w:type="gramEnd"/>
+    </w:p>
+    <w:p>
+      <w:pPr>
+        <w:autoSpaceDE w:val="0"/>
+        <w:autoSpaceDN w:val="0"/>
+        <w:adjustRightInd w:val="0"/>
+        <w:spacing w:after="0" w:line="240" w:lineRule="auto"/>
+        <w:rPr>
+          <w:rFonts w:ascii="Cascadia Mono" w:hAnsi="Cascadia Mono" w:cs="Cascadia Mono"/>
+          <w:color w:val="000000"/>
+          <w:sz w:val="19"/>
+          <w:szCs w:val="19"/>
+          <w:lang w:val="en-US"/>
+        </w:rPr>
+      </w:pPr>
+    </w:p>
+    <w:p>
+      <w:pPr>
+        <w:autoSpaceDE w:val="0"/>
+        <w:autoSpaceDN w:val="0"/>
+        <w:adjustRightInd w:val="0"/>
+        <w:spacing w:after="0" w:line="240" w:lineRule="auto"/>
+        <w:rPr>
+          <w:rFonts w:ascii="Cascadia Mono" w:hAnsi="Cascadia Mono" w:cs="Cascadia Mono"/>
+          <w:color w:val="000000"/>
+          <w:sz w:val="19"/>
+          <w:szCs w:val="19"/>
+          <w:lang w:val="en-US"/>
+        </w:rPr>
+      </w:pPr>
+      <w:r>
+        <w:rPr>
+          <w:rFonts w:ascii="Cascadia Mono" w:hAnsi="Cascadia Mono" w:cs="Cascadia Mono"/>
+          <w:color w:val="000000"/>
+          <w:sz w:val="19"/>
+          <w:szCs w:val="19"/>
+          <w:lang w:val="en-US"/>
+        </w:rPr>
+        <w:t xml:space="preserve">            </w:t>
+      </w:r>
+      <w:r>
+        <w:rPr>
+          <w:rFonts w:ascii="Cascadia Mono" w:hAnsi="Cascadia Mono" w:cs="Cascadia Mono"/>
+          <w:color w:val="0000FF"/>
+          <w:sz w:val="19"/>
+          <w:szCs w:val="19"/>
+          <w:lang w:val="en-US"/>
+        </w:rPr>
+        <w:t>var</w:t>
+      </w:r>
+      <w:r>
+        <w:rPr>
+          <w:rFonts w:ascii="Cascadia Mono" w:hAnsi="Cascadia Mono" w:cs="Cascadia Mono"/>
+          <w:color w:val="000000"/>
+          <w:sz w:val="19"/>
+          <w:szCs w:val="19"/>
+          <w:lang w:val="en-US"/>
+        </w:rPr>
+        <w:t xml:space="preserve"> </w:t>
+      </w:r>
+      <w:proofErr w:type="spellStart"/>
+      <w:r>
+        <w:rPr>
+          <w:rFonts w:ascii="Cascadia Mono" w:hAnsi="Cascadia Mono" w:cs="Cascadia Mono"/>
+          <w:color w:val="000000"/>
+          <w:sz w:val="19"/>
+          <w:szCs w:val="19"/>
+          <w:lang w:val="en-US"/>
+        </w:rPr>
+        <w:t>mytask</w:t>
+      </w:r>
+      <w:proofErr w:type="spellEnd"/>
+      <w:r>
+        <w:rPr>
+          <w:rFonts w:ascii="Cascadia Mono" w:hAnsi="Cascadia Mono" w:cs="Cascadia Mono"/>
+          <w:color w:val="000000"/>
+          <w:sz w:val="19"/>
+          <w:szCs w:val="19"/>
+          <w:lang w:val="en-US"/>
+        </w:rPr>
+        <w:t xml:space="preserve"> = </w:t>
+      </w:r>
+      <w:r>
+        <w:rPr>
+          <w:rFonts w:ascii="Cascadia Mono" w:hAnsi="Cascadia Mono" w:cs="Cascadia Mono"/>
+          <w:color w:val="0000FF"/>
+          <w:sz w:val="19"/>
+          <w:szCs w:val="19"/>
+          <w:lang w:val="en-US"/>
+        </w:rPr>
+        <w:t>new</w:t>
+      </w:r>
+      <w:r>
+        <w:rPr>
+          <w:rFonts w:ascii="Cascadia Mono" w:hAnsi="Cascadia Mono" w:cs="Cascadia Mono"/>
+          <w:color w:val="000000"/>
+          <w:sz w:val="19"/>
+          <w:szCs w:val="19"/>
+          <w:lang w:val="en-US"/>
+        </w:rPr>
+        <w:t xml:space="preserve"> </w:t>
+      </w:r>
+      <w:proofErr w:type="gramStart"/>
+      <w:r>
+        <w:rPr>
+          <w:rFonts w:ascii="Cascadia Mono" w:hAnsi="Cascadia Mono" w:cs="Cascadia Mono"/>
+          <w:color w:val="000000"/>
+          <w:sz w:val="19"/>
+          <w:szCs w:val="19"/>
+          <w:lang w:val="en-US"/>
+        </w:rPr>
+        <w:t>HttpClient(</w:t>
+      </w:r>
+      <w:proofErr w:type="gramEnd"/>
+      <w:r>
+        <w:rPr>
+          <w:rFonts w:ascii="Cascadia Mono" w:hAnsi="Cascadia Mono" w:cs="Cascadia Mono"/>
+          <w:color w:val="000000"/>
+          <w:sz w:val="19"/>
+          <w:szCs w:val="19"/>
+          <w:lang w:val="en-US"/>
+        </w:rPr>
+        <w:t>).GetStringAsync(</w:t>
+      </w:r>
+      <w:r>
+        <w:rPr>
+          <w:rFonts w:ascii="Cascadia Mono" w:hAnsi="Cascadia Mono" w:cs="Cascadia Mono"/>
+          <w:color w:val="A31515"/>
+          <w:sz w:val="19"/>
+          <w:szCs w:val="19"/>
+          <w:lang w:val="en-US"/>
+        </w:rPr>
+        <w:t>"https://www.google.com"</w:t>
+      </w:r>
+      <w:r>
+        <w:rPr>
+          <w:rFonts w:ascii="Cascadia Mono" w:hAnsi="Cascadia Mono" w:cs="Cascadia Mono"/>
+          <w:color w:val="000000"/>
+          <w:sz w:val="19"/>
+          <w:szCs w:val="19"/>
+          <w:lang w:val="en-US"/>
+        </w:rPr>
+        <w:t>).ContinueWith</w:t>
+      </w:r>
+    </w:p>
+    <w:p>
+      <w:pPr>
+        <w:autoSpaceDE w:val="0"/>
+        <w:autoSpaceDN w:val="0"/>
+        <w:adjustRightInd w:val="0"/>
+        <w:spacing w:after="0" w:line="240" w:lineRule="auto"/>
+        <w:rPr>
+          <w:rFonts w:ascii="Cascadia Mono" w:hAnsi="Cascadia Mono" w:cs="Cascadia Mono"/>
+          <w:color w:val="000000"/>
+          <w:sz w:val="19"/>
+          <w:szCs w:val="19"/>
+          <w:lang w:val="en-US"/>
+        </w:rPr>
+      </w:pPr>
+      <w:r>
+        <w:rPr>
+          <w:rFonts w:ascii="Cascadia Mono" w:hAnsi="Cascadia Mono" w:cs="Cascadia Mono"/>
+          <w:color w:val="000000"/>
+          <w:sz w:val="19"/>
+          <w:szCs w:val="19"/>
+          <w:lang w:val="en-US"/>
+        </w:rPr>
+        <w:t xml:space="preserve">                (data =&gt; {</w:t>
+      </w:r>
+    </w:p>
+    <w:p>
+      <w:pPr>
+        <w:autoSpaceDE w:val="0"/>
+        <w:autoSpaceDN w:val="0"/>
+        <w:adjustRightInd w:val="0"/>
+        <w:spacing w:after="0" w:line="240" w:lineRule="auto"/>
+        <w:rPr>
+          <w:rFonts w:ascii="Cascadia Mono" w:hAnsi="Cascadia Mono" w:cs="Cascadia Mono"/>
+          <w:color w:val="000000"/>
+          <w:sz w:val="19"/>
+          <w:szCs w:val="19"/>
+          <w:lang w:val="en-US"/>
+        </w:rPr>
+      </w:pPr>
+      <w:r>
+        <w:rPr>
+          <w:rFonts w:ascii="Cascadia Mono" w:hAnsi="Cascadia Mono" w:cs="Cascadia Mono"/>
+          <w:color w:val="000000"/>
+          <w:sz w:val="19"/>
+          <w:szCs w:val="19"/>
+          <w:lang w:val="en-US"/>
+        </w:rPr>
+        <w:t xml:space="preserve">                    </w:t>
+      </w:r>
+      <w:proofErr w:type="spellStart"/>
+      <w:r>
+        <w:rPr>
+          <w:rFonts w:ascii="Cascadia Mono" w:hAnsi="Cascadia Mono" w:cs="Cascadia Mono"/>
+          <w:color w:val="000000"/>
+          <w:sz w:val="19"/>
+          <w:szCs w:val="19"/>
+          <w:lang w:val="en-US"/>
+        </w:rPr>
+        <w:t>Console.WriteLine</w:t>
+      </w:r>
+      <w:proofErr w:type="spellEnd"/>
+      <w:r>
+        <w:rPr>
+          <w:rFonts w:ascii="Cascadia Mono" w:hAnsi="Cascadia Mono" w:cs="Cascadia Mono"/>
+          <w:color w:val="000000"/>
+          <w:sz w:val="19"/>
+          <w:szCs w:val="19"/>
+          <w:lang w:val="en-US"/>
+        </w:rPr>
+        <w:t>(</w:t>
+      </w:r>
+      <w:r>
+        <w:rPr>
+          <w:rFonts w:ascii="Cascadia Mono" w:hAnsi="Cascadia Mono" w:cs="Cascadia Mono"/>
+          <w:color w:val="A31515"/>
+          <w:sz w:val="19"/>
+          <w:szCs w:val="19"/>
+          <w:lang w:val="en-US"/>
+        </w:rPr>
+        <w:t>$"</w:t>
+      </w:r>
+      <w:proofErr w:type="spellStart"/>
+      <w:r>
+        <w:rPr>
+          <w:rFonts w:ascii="Cascadia Mono" w:hAnsi="Cascadia Mono" w:cs="Cascadia Mono"/>
+          <w:color w:val="A31515"/>
+          <w:sz w:val="19"/>
+          <w:szCs w:val="19"/>
+          <w:lang w:val="en-US"/>
+        </w:rPr>
+        <w:t>Uzunluk</w:t>
+      </w:r>
+      <w:proofErr w:type="spellEnd"/>
+      <w:r>
+        <w:rPr>
+          <w:rFonts w:ascii="Cascadia Mono" w:hAnsi="Cascadia Mono" w:cs="Cascadia Mono"/>
+          <w:color w:val="A31515"/>
+          <w:sz w:val="19"/>
+          <w:szCs w:val="19"/>
+          <w:lang w:val="en-US"/>
+        </w:rPr>
+        <w:t xml:space="preserve">: </w:t>
+      </w:r>
+      <w:r>
+        <w:rPr>
+          <w:rFonts w:ascii="Cascadia Mono" w:hAnsi="Cascadia Mono" w:cs="Cascadia Mono"/>
+          <w:color w:val="000000"/>
+          <w:sz w:val="19"/>
+          <w:szCs w:val="19"/>
+          <w:lang w:val="en-US"/>
+        </w:rPr>
+        <w:t>{</w:t>
+      </w:r>
+      <w:proofErr w:type="spellStart"/>
+      <w:proofErr w:type="gramStart"/>
+      <w:r>
+        <w:rPr>
+          <w:rFonts w:ascii="Cascadia Mono" w:hAnsi="Cascadia Mono" w:cs="Cascadia Mono"/>
+          <w:color w:val="000000"/>
+          <w:sz w:val="19"/>
+          <w:szCs w:val="19"/>
+          <w:lang w:val="en-US"/>
+        </w:rPr>
+        <w:t>data.Result.Length</w:t>
+      </w:r>
+      <w:proofErr w:type="spellEnd"/>
+      <w:proofErr w:type="gramEnd"/>
+      <w:r>
+        <w:rPr>
+          <w:rFonts w:ascii="Cascadia Mono" w:hAnsi="Cascadia Mono" w:cs="Cascadia Mono"/>
+          <w:color w:val="000000"/>
+          <w:sz w:val="19"/>
+          <w:szCs w:val="19"/>
+          <w:lang w:val="en-US"/>
+        </w:rPr>
+        <w:t>}</w:t>
+      </w:r>
+      <w:r>
+        <w:rPr>
+          <w:rFonts w:ascii="Cascadia Mono" w:hAnsi="Cascadia Mono" w:cs="Cascadia Mono"/>
+          <w:color w:val="A31515"/>
+          <w:sz w:val="19"/>
+          <w:szCs w:val="19"/>
+          <w:lang w:val="en-US"/>
+        </w:rPr>
+        <w:t>"</w:t>
+      </w:r>
+      <w:r>
+        <w:rPr>
+          <w:rFonts w:ascii="Cascadia Mono" w:hAnsi="Cascadia Mono" w:cs="Cascadia Mono"/>
+          <w:color w:val="000000"/>
+          <w:sz w:val="19"/>
+          <w:szCs w:val="19"/>
+          <w:lang w:val="en-US"/>
+        </w:rPr>
+        <w:t>);</w:t>
+      </w:r>
+    </w:p>
+    <w:p>
+      <w:pPr>
+        <w:autoSpaceDE w:val="0"/>
+        <w:autoSpaceDN w:val="0"/>
+        <w:adjustRightInd w:val="0"/>
+        <w:spacing w:after="0" w:line="240" w:lineRule="auto"/>
+        <w:rPr>
+          <w:rFonts w:ascii="Cascadia Mono" w:hAnsi="Cascadia Mono" w:cs="Cascadia Mono"/>
+          <w:color w:val="000000"/>
+          <w:sz w:val="19"/>
+          <w:szCs w:val="19"/>
+          <w:lang w:val="en-US"/>
+        </w:rPr>
+      </w:pPr>
+      <w:r>
+        <w:rPr>
+          <w:rFonts w:ascii="Cascadia Mono" w:hAnsi="Cascadia Mono" w:cs="Cascadia Mono"/>
+          <w:color w:val="000000"/>
+          <w:sz w:val="19"/>
+          <w:szCs w:val="19"/>
+          <w:lang w:val="en-US"/>
+        </w:rPr>
+        <w:lastRenderedPageBreak/>
+        <w:t xml:space="preserve">                });</w:t>
+      </w:r>
+    </w:p>
+    <w:p>
+      <w:pPr>
+        <w:autoSpaceDE w:val="0"/>
+        <w:autoSpaceDN w:val="0"/>
+        <w:adjustRightInd w:val="0"/>
+        <w:spacing w:after="0" w:line="240" w:lineRule="auto"/>
+        <w:rPr>
+          <w:rFonts w:ascii="Cascadia Mono" w:hAnsi="Cascadia Mono" w:cs="Cascadia Mono"/>
+          <w:color w:val="000000"/>
+          <w:sz w:val="19"/>
+          <w:szCs w:val="19"/>
+          <w:lang w:val="en-US"/>
+        </w:rPr>
+      </w:pPr>
+    </w:p>
+    <w:p>
+      <w:pPr>
+        <w:autoSpaceDE w:val="0"/>
+        <w:autoSpaceDN w:val="0"/>
+        <w:adjustRightInd w:val="0"/>
+        <w:spacing w:after="0" w:line="240" w:lineRule="auto"/>
+        <w:rPr>
+          <w:rFonts w:ascii="Cascadia Mono" w:hAnsi="Cascadia Mono" w:cs="Cascadia Mono"/>
+          <w:color w:val="000000"/>
+          <w:sz w:val="19"/>
+          <w:szCs w:val="19"/>
+          <w:lang w:val="en-US"/>
+        </w:rPr>
+      </w:pPr>
+      <w:r>
+        <w:rPr>
+          <w:rFonts w:ascii="Cascadia Mono" w:hAnsi="Cascadia Mono" w:cs="Cascadia Mono"/>
+          <w:color w:val="000000"/>
+          <w:sz w:val="19"/>
+          <w:szCs w:val="19"/>
+          <w:lang w:val="en-US"/>
+        </w:rPr>
+        <w:t xml:space="preserve">            </w:t>
+      </w:r>
+      <w:proofErr w:type="spellStart"/>
+      <w:r>
+        <w:rPr>
+          <w:rFonts w:ascii="Cascadia Mono" w:hAnsi="Cascadia Mono" w:cs="Cascadia Mono"/>
+          <w:color w:val="000000"/>
+          <w:sz w:val="19"/>
+          <w:szCs w:val="19"/>
+          <w:lang w:val="en-US"/>
+        </w:rPr>
+        <w:t>Console.WriteLine</w:t>
+      </w:r>
+      <w:proofErr w:type="spellEnd"/>
+      <w:r>
+        <w:rPr>
+          <w:rFonts w:ascii="Cascadia Mono" w:hAnsi="Cascadia Mono" w:cs="Cascadia Mono"/>
+          <w:color w:val="000000"/>
+          <w:sz w:val="19"/>
+          <w:szCs w:val="19"/>
+          <w:lang w:val="en-US"/>
+        </w:rPr>
+        <w:t>(</w:t>
+      </w:r>
+      <w:r>
+        <w:rPr>
+          <w:rFonts w:ascii="Cascadia Mono" w:hAnsi="Cascadia Mono" w:cs="Cascadia Mono"/>
+          <w:color w:val="A31515"/>
+          <w:sz w:val="19"/>
+          <w:szCs w:val="19"/>
+          <w:lang w:val="en-US"/>
+        </w:rPr>
+        <w:t>"</w:t>
+      </w:r>
+      <w:proofErr w:type="spellStart"/>
+      <w:r>
+        <w:rPr>
+          <w:rFonts w:ascii="Cascadia Mono" w:hAnsi="Cascadia Mono" w:cs="Cascadia Mono"/>
+          <w:color w:val="A31515"/>
+          <w:sz w:val="19"/>
+          <w:szCs w:val="19"/>
+          <w:lang w:val="en-US"/>
+        </w:rPr>
+        <w:t>Arada</w:t>
+      </w:r>
+      <w:proofErr w:type="spellEnd"/>
+      <w:r>
+        <w:rPr>
+          <w:rFonts w:ascii="Cascadia Mono" w:hAnsi="Cascadia Mono" w:cs="Cascadia Mono"/>
+          <w:color w:val="A31515"/>
+          <w:sz w:val="19"/>
+          <w:szCs w:val="19"/>
+          <w:lang w:val="en-US"/>
+        </w:rPr>
+        <w:t xml:space="preserve"> </w:t>
+      </w:r>
+      <w:proofErr w:type="spellStart"/>
+      <w:r>
+        <w:rPr>
+          <w:rFonts w:ascii="Cascadia Mono" w:hAnsi="Cascadia Mono" w:cs="Cascadia Mono"/>
+          <w:color w:val="A31515"/>
+          <w:sz w:val="19"/>
+          <w:szCs w:val="19"/>
+          <w:lang w:val="en-US"/>
+        </w:rPr>
+        <w:t>yapılacak</w:t>
+      </w:r>
+      <w:proofErr w:type="spellEnd"/>
+      <w:r>
+        <w:rPr>
+          <w:rFonts w:ascii="Cascadia Mono" w:hAnsi="Cascadia Mono" w:cs="Cascadia Mono"/>
+          <w:color w:val="A31515"/>
+          <w:sz w:val="19"/>
+          <w:szCs w:val="19"/>
+          <w:lang w:val="en-US"/>
+        </w:rPr>
+        <w:t xml:space="preserve"> </w:t>
+      </w:r>
+      <w:proofErr w:type="spellStart"/>
+      <w:r>
+        <w:rPr>
+          <w:rFonts w:ascii="Cascadia Mono" w:hAnsi="Cascadia Mono" w:cs="Cascadia Mono"/>
+          <w:color w:val="A31515"/>
+          <w:sz w:val="19"/>
+          <w:szCs w:val="19"/>
+          <w:lang w:val="en-US"/>
+        </w:rPr>
+        <w:t>işler</w:t>
+      </w:r>
+      <w:proofErr w:type="spellEnd"/>
+      <w:r>
+        <w:rPr>
+          <w:rFonts w:ascii="Cascadia Mono" w:hAnsi="Cascadia Mono" w:cs="Cascadia Mono"/>
+          <w:color w:val="A31515"/>
+          <w:sz w:val="19"/>
+          <w:szCs w:val="19"/>
+          <w:lang w:val="en-US"/>
+        </w:rPr>
+        <w:t>"</w:t>
+      </w:r>
+      <w:proofErr w:type="gramStart"/>
+      <w:r>
+        <w:rPr>
+          <w:rFonts w:ascii="Cascadia Mono" w:hAnsi="Cascadia Mono" w:cs="Cascadia Mono"/>
+          <w:color w:val="000000"/>
+          <w:sz w:val="19"/>
+          <w:szCs w:val="19"/>
+          <w:lang w:val="en-US"/>
+        </w:rPr>
+        <w:t>);</w:t>
+      </w:r>
+      <w:proofErr w:type="gramEnd"/>
+    </w:p>
+    <w:p>
+      <w:pPr>
+        <w:autoSpaceDE w:val="0"/>
+        <w:autoSpaceDN w:val="0"/>
+        <w:adjustRightInd w:val="0"/>
+        <w:spacing w:after="0" w:line="240" w:lineRule="auto"/>
+        <w:rPr>
+          <w:rFonts w:ascii="Cascadia Mono" w:hAnsi="Cascadia Mono" w:cs="Cascadia Mono"/>
+          <w:color w:val="000000"/>
+          <w:sz w:val="19"/>
+          <w:szCs w:val="19"/>
+          <w:lang w:val="en-US"/>
+        </w:rPr>
+      </w:pPr>
+    </w:p>
+    <w:p>
+      <w:pPr>
+        <w:autoSpaceDE w:val="0"/>
+        <w:autoSpaceDN w:val="0"/>
+        <w:adjustRightInd w:val="0"/>
+        <w:spacing w:after="0" w:line="240" w:lineRule="auto"/>
+        <w:rPr>
+          <w:rFonts w:ascii="Cascadia Mono" w:hAnsi="Cascadia Mono" w:cs="Cascadia Mono"/>
+          <w:color w:val="000000"/>
+          <w:sz w:val="19"/>
+          <w:szCs w:val="19"/>
+          <w:lang w:val="en-US"/>
+        </w:rPr>
+      </w:pPr>
+      <w:r>
+        <w:rPr>
+          <w:rFonts w:ascii="Cascadia Mono" w:hAnsi="Cascadia Mono" w:cs="Cascadia Mono"/>
+          <w:color w:val="000000"/>
+          <w:sz w:val="19"/>
+          <w:szCs w:val="19"/>
+          <w:lang w:val="en-US"/>
+        </w:rPr>
+        <w:t xml:space="preserve">            </w:t>
+      </w:r>
+      <w:r>
+        <w:rPr>
+          <w:rFonts w:ascii="Cascadia Mono" w:hAnsi="Cascadia Mono" w:cs="Cascadia Mono"/>
+          <w:color w:val="0000FF"/>
+          <w:sz w:val="19"/>
+          <w:szCs w:val="19"/>
+          <w:lang w:val="en-US"/>
+        </w:rPr>
+        <w:t>await</w:t>
+      </w:r>
+      <w:r>
+        <w:rPr>
+          <w:rFonts w:ascii="Cascadia Mono" w:hAnsi="Cascadia Mono" w:cs="Cascadia Mono"/>
+          <w:color w:val="000000"/>
+          <w:sz w:val="19"/>
+          <w:szCs w:val="19"/>
+          <w:lang w:val="en-US"/>
+        </w:rPr>
+        <w:t xml:space="preserve"> </w:t>
+      </w:r>
+      <w:proofErr w:type="spellStart"/>
+      <w:proofErr w:type="gramStart"/>
+      <w:r>
+        <w:rPr>
+          <w:rFonts w:ascii="Cascadia Mono" w:hAnsi="Cascadia Mono" w:cs="Cascadia Mono"/>
+          <w:color w:val="000000"/>
+          <w:sz w:val="19"/>
+          <w:szCs w:val="19"/>
+          <w:lang w:val="en-US"/>
+        </w:rPr>
+        <w:t>mytask</w:t>
+      </w:r>
+      <w:proofErr w:type="spellEnd"/>
+      <w:r>
+        <w:rPr>
+          <w:rFonts w:ascii="Cascadia Mono" w:hAnsi="Cascadia Mono" w:cs="Cascadia Mono"/>
+          <w:color w:val="000000"/>
+          <w:sz w:val="19"/>
+          <w:szCs w:val="19"/>
+          <w:lang w:val="en-US"/>
+        </w:rPr>
+        <w:t>;</w:t>
+      </w:r>
+      <w:proofErr w:type="gramEnd"/>
+    </w:p>
+    <w:p>
+      <w:pPr>
+        <w:autoSpaceDE w:val="0"/>
+        <w:autoSpaceDN w:val="0"/>
+        <w:adjustRightInd w:val="0"/>
+        <w:spacing w:after="0" w:line="240" w:lineRule="auto"/>
+        <w:rPr>
+          <w:rFonts w:ascii="Cascadia Mono" w:hAnsi="Cascadia Mono" w:cs="Cascadia Mono"/>
+          <w:color w:val="000000"/>
+          <w:sz w:val="19"/>
+          <w:szCs w:val="19"/>
+          <w:lang w:val="en-US"/>
+        </w:rPr>
+      </w:pPr>
+      <w:r>
+        <w:rPr>
+          <w:rFonts w:ascii="Cascadia Mono" w:hAnsi="Cascadia Mono" w:cs="Cascadia Mono"/>
+          <w:color w:val="000000"/>
+          <w:sz w:val="19"/>
+          <w:szCs w:val="19"/>
+          <w:lang w:val="en-US"/>
+        </w:rPr>
+        <w:t xml:space="preserve">        }</w:t>
+      </w:r>
+    </w:p>
+    <w:p>
+      <w:pPr>
+        <w:autoSpaceDE w:val="0"/>
+        <w:autoSpaceDN w:val="0"/>
+        <w:adjustRightInd w:val="0"/>
+        <w:spacing w:after="0" w:line="240" w:lineRule="auto"/>
+        <w:rPr>
+          <w:rFonts w:ascii="Cascadia Mono" w:hAnsi="Cascadia Mono" w:cs="Cascadia Mono"/>
+          <w:color w:val="000000"/>
+          <w:sz w:val="19"/>
+          <w:szCs w:val="19"/>
+          <w:lang w:val="en-US"/>
+        </w:rPr>
+      </w:pPr>
+    </w:p>
+    <w:p>
+      <w:pPr>
+        <w:autoSpaceDE w:val="0"/>
+        <w:autoSpaceDN w:val="0"/>
+        <w:adjustRightInd w:val="0"/>
+        <w:spacing w:after="0" w:line="240" w:lineRule="auto"/>
+        <w:rPr>
+          <w:rFonts w:ascii="Cascadia Mono" w:hAnsi="Cascadia Mono" w:cs="Cascadia Mono"/>
+          <w:color w:val="000000"/>
+          <w:sz w:val="19"/>
+          <w:szCs w:val="19"/>
+          <w:lang w:val="en-US"/>
+        </w:rPr>
+      </w:pPr>
+    </w:p>
+    <w:p>
+      <w:pPr>
+        <w:autoSpaceDE w:val="0"/>
+        <w:autoSpaceDN w:val="0"/>
+        <w:adjustRightInd w:val="0"/>
+        <w:spacing w:after="0" w:line="240" w:lineRule="auto"/>
+        <w:rPr>
+          <w:rFonts w:ascii="Cascadia Mono" w:hAnsi="Cascadia Mono" w:cs="Cascadia Mono"/>
+          <w:color w:val="000000"/>
+          <w:sz w:val="19"/>
+          <w:szCs w:val="19"/>
+          <w:lang w:val="en-US"/>
+        </w:rPr>
+      </w:pPr>
+      <w:r>
+        <w:rPr>
+          <w:rFonts w:ascii="Cascadia Mono" w:hAnsi="Cascadia Mono" w:cs="Cascadia Mono"/>
+          <w:color w:val="000000"/>
+          <w:sz w:val="19"/>
+          <w:szCs w:val="19"/>
+          <w:lang w:val="en-US"/>
+        </w:rPr>
+        <w:t xml:space="preserve">        </w:t>
+      </w:r>
+      <w:r>
+        <w:rPr>
+          <w:rFonts w:ascii="Cascadia Mono" w:hAnsi="Cascadia Mono" w:cs="Cascadia Mono"/>
+          <w:color w:val="0000FF"/>
+          <w:sz w:val="19"/>
+          <w:szCs w:val="19"/>
+          <w:lang w:val="en-US"/>
+        </w:rPr>
+        <w:t>private</w:t>
+      </w:r>
+      <w:r>
+        <w:rPr>
+          <w:rFonts w:ascii="Cascadia Mono" w:hAnsi="Cascadia Mono" w:cs="Cascadia Mono"/>
+          <w:color w:val="000000"/>
+          <w:sz w:val="19"/>
+          <w:szCs w:val="19"/>
+          <w:lang w:val="en-US"/>
+        </w:rPr>
+        <w:t xml:space="preserve"> </w:t>
+      </w:r>
+      <w:r>
+        <w:rPr>
+          <w:rFonts w:ascii="Cascadia Mono" w:hAnsi="Cascadia Mono" w:cs="Cascadia Mono"/>
+          <w:color w:val="0000FF"/>
+          <w:sz w:val="19"/>
+          <w:szCs w:val="19"/>
+          <w:lang w:val="en-US"/>
+        </w:rPr>
+        <w:t>async</w:t>
+      </w:r>
+      <w:r>
+        <w:rPr>
+          <w:rFonts w:ascii="Cascadia Mono" w:hAnsi="Cascadia Mono" w:cs="Cascadia Mono"/>
+          <w:color w:val="000000"/>
+          <w:sz w:val="19"/>
+          <w:szCs w:val="19"/>
+          <w:lang w:val="en-US"/>
+        </w:rPr>
+        <w:t xml:space="preserve"> </w:t>
+      </w:r>
+      <w:r>
+        <w:rPr>
+          <w:rFonts w:ascii="Cascadia Mono" w:hAnsi="Cascadia Mono" w:cs="Cascadia Mono"/>
+          <w:color w:val="0000FF"/>
+          <w:sz w:val="19"/>
+          <w:szCs w:val="19"/>
+          <w:lang w:val="en-US"/>
+        </w:rPr>
+        <w:t>static</w:t>
+      </w:r>
+      <w:r>
+        <w:rPr>
+          <w:rFonts w:ascii="Cascadia Mono" w:hAnsi="Cascadia Mono" w:cs="Cascadia Mono"/>
+          <w:color w:val="000000"/>
+          <w:sz w:val="19"/>
+          <w:szCs w:val="19"/>
+          <w:lang w:val="en-US"/>
+        </w:rPr>
+        <w:t xml:space="preserve"> Task Main(</w:t>
+      </w:r>
+      <w:proofErr w:type="gramStart"/>
+      <w:r>
+        <w:rPr>
+          <w:rFonts w:ascii="Cascadia Mono" w:hAnsi="Cascadia Mono" w:cs="Cascadia Mono"/>
+          <w:color w:val="0000FF"/>
+          <w:sz w:val="19"/>
+          <w:szCs w:val="19"/>
+          <w:lang w:val="en-US"/>
+        </w:rPr>
+        <w:t>string</w:t>
+      </w:r>
+      <w:r>
+        <w:rPr>
+          <w:rFonts w:ascii="Cascadia Mono" w:hAnsi="Cascadia Mono" w:cs="Cascadia Mono"/>
+          <w:color w:val="000000"/>
+          <w:sz w:val="19"/>
+          <w:szCs w:val="19"/>
+          <w:lang w:val="en-US"/>
+        </w:rPr>
+        <w:t>[</w:t>
+      </w:r>
+      <w:proofErr w:type="gramEnd"/>
+      <w:r>
+        <w:rPr>
+          <w:rFonts w:ascii="Cascadia Mono" w:hAnsi="Cascadia Mono" w:cs="Cascadia Mono"/>
+          <w:color w:val="000000"/>
+          <w:sz w:val="19"/>
+          <w:szCs w:val="19"/>
+          <w:lang w:val="en-US"/>
+        </w:rPr>
+        <w:t xml:space="preserve">] </w:t>
+      </w:r>
+      <w:proofErr w:type="spellStart"/>
+      <w:r>
+        <w:rPr>
+          <w:rFonts w:ascii="Cascadia Mono" w:hAnsi="Cascadia Mono" w:cs="Cascadia Mono"/>
+          <w:color w:val="000000"/>
+          <w:sz w:val="19"/>
+          <w:szCs w:val="19"/>
+          <w:lang w:val="en-US"/>
+        </w:rPr>
+        <w:t>args</w:t>
+      </w:r>
+      <w:proofErr w:type="spellEnd"/>
+      <w:r>
+        <w:rPr>
+          <w:rFonts w:ascii="Cascadia Mono" w:hAnsi="Cascadia Mono" w:cs="Cascadia Mono"/>
+          <w:color w:val="000000"/>
+          <w:sz w:val="19"/>
+          <w:szCs w:val="19"/>
+          <w:lang w:val="en-US"/>
+        </w:rPr>
+        <w:t>) {</w:t>
+      </w:r>
+    </w:p>
+    <w:p>
+      <w:pPr>
+        <w:autoSpaceDE w:val="0"/>
+        <w:autoSpaceDN w:val="0"/>
+        <w:adjustRightInd w:val="0"/>
+        <w:spacing w:after="0" w:line="240" w:lineRule="auto"/>
+        <w:rPr>
+          <w:rFonts w:ascii="Cascadia Mono" w:hAnsi="Cascadia Mono" w:cs="Cascadia Mono"/>
+          <w:color w:val="000000"/>
+          <w:sz w:val="19"/>
+          <w:szCs w:val="19"/>
+          <w:lang w:val="en-US"/>
+        </w:rPr>
+      </w:pPr>
+    </w:p>
+    <w:p>
+      <w:pPr>
+        <w:autoSpaceDE w:val="0"/>
+        <w:autoSpaceDN w:val="0"/>
+        <w:adjustRightInd w:val="0"/>
+        <w:spacing w:after="0" w:line="240" w:lineRule="auto"/>
+        <w:rPr>
+          <w:rFonts w:ascii="Cascadia Mono" w:hAnsi="Cascadia Mono" w:cs="Cascadia Mono"/>
+          <w:color w:val="000000"/>
+          <w:sz w:val="19"/>
+          <w:szCs w:val="19"/>
+          <w:lang w:val="en-US"/>
+        </w:rPr>
+      </w:pPr>
+      <w:r>
+        <w:rPr>
+          <w:rFonts w:ascii="Cascadia Mono" w:hAnsi="Cascadia Mono" w:cs="Cascadia Mono"/>
+          <w:color w:val="000000"/>
+          <w:sz w:val="19"/>
+          <w:szCs w:val="19"/>
+          <w:lang w:val="en-US"/>
+        </w:rPr>
+        <w:t xml:space="preserve">            </w:t>
+      </w:r>
+      <w:proofErr w:type="spellStart"/>
+      <w:r>
+        <w:rPr>
+          <w:rFonts w:ascii="Cascadia Mono" w:hAnsi="Cascadia Mono" w:cs="Cascadia Mono"/>
+          <w:color w:val="000000"/>
+          <w:sz w:val="19"/>
+          <w:szCs w:val="19"/>
+          <w:lang w:val="en-US"/>
+        </w:rPr>
+        <w:t>Console.WriteLine</w:t>
+      </w:r>
+      <w:proofErr w:type="spellEnd"/>
+      <w:r>
+        <w:rPr>
+          <w:rFonts w:ascii="Cascadia Mono" w:hAnsi="Cascadia Mono" w:cs="Cascadia Mono"/>
+          <w:color w:val="000000"/>
+          <w:sz w:val="19"/>
+          <w:szCs w:val="19"/>
+          <w:lang w:val="en-US"/>
+        </w:rPr>
+        <w:t>(</w:t>
+      </w:r>
+      <w:r>
+        <w:rPr>
+          <w:rFonts w:ascii="Cascadia Mono" w:hAnsi="Cascadia Mono" w:cs="Cascadia Mono"/>
+          <w:color w:val="A31515"/>
+          <w:sz w:val="19"/>
+          <w:szCs w:val="19"/>
+          <w:lang w:val="en-US"/>
+        </w:rPr>
+        <w:t>"Hello World"</w:t>
+      </w:r>
+      <w:proofErr w:type="gramStart"/>
+      <w:r>
+        <w:rPr>
+          <w:rFonts w:ascii="Cascadia Mono" w:hAnsi="Cascadia Mono" w:cs="Cascadia Mono"/>
+          <w:color w:val="000000"/>
+          <w:sz w:val="19"/>
+          <w:szCs w:val="19"/>
+          <w:lang w:val="en-US"/>
+        </w:rPr>
+        <w:t>);</w:t>
+      </w:r>
+      <w:proofErr w:type="gramEnd"/>
+    </w:p>
+    <w:p>
+      <w:pPr>
+        <w:autoSpaceDE w:val="0"/>
+        <w:autoSpaceDN w:val="0"/>
+        <w:adjustRightInd w:val="0"/>
+        <w:spacing w:after="0" w:line="240" w:lineRule="auto"/>
+        <w:rPr>
+          <w:rFonts w:ascii="Cascadia Mono" w:hAnsi="Cascadia Mono" w:cs="Cascadia Mono"/>
+          <w:color w:val="000000"/>
+          <w:sz w:val="19"/>
+          <w:szCs w:val="19"/>
+          <w:lang w:val="en-US"/>
+        </w:rPr>
+      </w:pPr>
+    </w:p>
+    <w:p>
+      <w:pPr>
+        <w:autoSpaceDE w:val="0"/>
+        <w:autoSpaceDN w:val="0"/>
+        <w:adjustRightInd w:val="0"/>
+        <w:spacing w:after="0" w:line="240" w:lineRule="auto"/>
+        <w:rPr>
+          <w:rFonts w:ascii="Cascadia Mono" w:hAnsi="Cascadia Mono" w:cs="Cascadia Mono"/>
+          <w:color w:val="000000"/>
+          <w:sz w:val="19"/>
+          <w:szCs w:val="19"/>
+          <w:lang w:val="en-US"/>
+        </w:rPr>
+      </w:pPr>
+      <w:r>
+        <w:rPr>
+          <w:rFonts w:ascii="Cascadia Mono" w:hAnsi="Cascadia Mono" w:cs="Cascadia Mono"/>
+          <w:color w:val="000000"/>
+          <w:sz w:val="19"/>
+          <w:szCs w:val="19"/>
+          <w:lang w:val="en-US"/>
+        </w:rPr>
+        <w:t xml:space="preserve">            </w:t>
+      </w:r>
+      <w:r>
+        <w:rPr>
+          <w:rFonts w:ascii="Cascadia Mono" w:hAnsi="Cascadia Mono" w:cs="Cascadia Mono"/>
+          <w:color w:val="0000FF"/>
+          <w:sz w:val="19"/>
+          <w:szCs w:val="19"/>
+          <w:lang w:val="en-US"/>
+        </w:rPr>
+        <w:t>var</w:t>
+      </w:r>
+      <w:r>
+        <w:rPr>
+          <w:rFonts w:ascii="Cascadia Mono" w:hAnsi="Cascadia Mono" w:cs="Cascadia Mono"/>
+          <w:color w:val="000000"/>
+          <w:sz w:val="19"/>
+          <w:szCs w:val="19"/>
+          <w:lang w:val="en-US"/>
+        </w:rPr>
+        <w:t xml:space="preserve"> </w:t>
+      </w:r>
+      <w:proofErr w:type="spellStart"/>
+      <w:r>
+        <w:rPr>
+          <w:rFonts w:ascii="Cascadia Mono" w:hAnsi="Cascadia Mono" w:cs="Cascadia Mono"/>
+          <w:color w:val="000000"/>
+          <w:sz w:val="19"/>
+          <w:szCs w:val="19"/>
+          <w:lang w:val="en-US"/>
+        </w:rPr>
+        <w:t>mytask</w:t>
+      </w:r>
+      <w:proofErr w:type="spellEnd"/>
+      <w:r>
+        <w:rPr>
+          <w:rFonts w:ascii="Cascadia Mono" w:hAnsi="Cascadia Mono" w:cs="Cascadia Mono"/>
+          <w:color w:val="000000"/>
+          <w:sz w:val="19"/>
+          <w:szCs w:val="19"/>
+          <w:lang w:val="en-US"/>
+        </w:rPr>
+        <w:t xml:space="preserve"> = </w:t>
+      </w:r>
+      <w:r>
+        <w:rPr>
+          <w:rFonts w:ascii="Cascadia Mono" w:hAnsi="Cascadia Mono" w:cs="Cascadia Mono"/>
+          <w:color w:val="0000FF"/>
+          <w:sz w:val="19"/>
+          <w:szCs w:val="19"/>
+          <w:lang w:val="en-US"/>
+        </w:rPr>
+        <w:t>new</w:t>
+      </w:r>
+      <w:r>
+        <w:rPr>
+          <w:rFonts w:ascii="Cascadia Mono" w:hAnsi="Cascadia Mono" w:cs="Cascadia Mono"/>
+          <w:color w:val="000000"/>
+          <w:sz w:val="19"/>
+          <w:szCs w:val="19"/>
+          <w:lang w:val="en-US"/>
+        </w:rPr>
+        <w:t xml:space="preserve"> </w:t>
+      </w:r>
+      <w:proofErr w:type="spellStart"/>
+      <w:r>
+        <w:rPr>
+          <w:rFonts w:ascii="Cascadia Mono" w:hAnsi="Cascadia Mono" w:cs="Cascadia Mono"/>
+          <w:color w:val="000000"/>
+          <w:sz w:val="19"/>
+          <w:szCs w:val="19"/>
+          <w:lang w:val="en-US"/>
+        </w:rPr>
+        <w:t>HttpClient</w:t>
+      </w:r>
+      <w:proofErr w:type="spellEnd"/>
+      <w:r>
+        <w:rPr>
+          <w:rFonts w:ascii="Cascadia Mono" w:hAnsi="Cascadia Mono" w:cs="Cascadia Mono"/>
+          <w:color w:val="000000"/>
+          <w:sz w:val="19"/>
+          <w:szCs w:val="19"/>
+          <w:lang w:val="en-US"/>
+        </w:rPr>
+        <w:t>(</w:t>
+      </w:r>
+      <w:proofErr w:type="gramStart"/>
+      <w:r>
+        <w:rPr>
+          <w:rFonts w:ascii="Cascadia Mono" w:hAnsi="Cascadia Mono" w:cs="Cascadia Mono"/>
+          <w:color w:val="000000"/>
+          <w:sz w:val="19"/>
+          <w:szCs w:val="19"/>
+          <w:lang w:val="en-US"/>
+        </w:rPr>
+        <w:t>).</w:t>
+      </w:r>
+      <w:proofErr w:type="spellStart"/>
+      <w:r>
+        <w:rPr>
+          <w:rFonts w:ascii="Cascadia Mono" w:hAnsi="Cascadia Mono" w:cs="Cascadia Mono"/>
+          <w:color w:val="000000"/>
+          <w:sz w:val="19"/>
+          <w:szCs w:val="19"/>
+          <w:lang w:val="en-US"/>
+        </w:rPr>
+        <w:t>GetStringAsync</w:t>
+      </w:r>
+      <w:proofErr w:type="spellEnd"/>
+      <w:proofErr w:type="gramEnd"/>
+      <w:r>
+        <w:rPr>
+          <w:rFonts w:ascii="Cascadia Mono" w:hAnsi="Cascadia Mono" w:cs="Cascadia Mono"/>
+          <w:color w:val="000000"/>
+          <w:sz w:val="19"/>
+          <w:szCs w:val="19"/>
+          <w:lang w:val="en-US"/>
+        </w:rPr>
+        <w:t>(</w:t>
+      </w:r>
+      <w:r>
+        <w:rPr>
+          <w:rFonts w:ascii="Cascadia Mono" w:hAnsi="Cascadia Mono" w:cs="Cascadia Mono"/>
+          <w:color w:val="A31515"/>
+          <w:sz w:val="19"/>
+          <w:szCs w:val="19"/>
+          <w:lang w:val="en-US"/>
+        </w:rPr>
+        <w:t>"https://www.google.com"</w:t>
+      </w:r>
+      <w:r>
+        <w:rPr>
+          <w:rFonts w:ascii="Cascadia Mono" w:hAnsi="Cascadia Mono" w:cs="Cascadia Mono"/>
+          <w:color w:val="000000"/>
+          <w:sz w:val="19"/>
+          <w:szCs w:val="19"/>
+          <w:lang w:val="en-US"/>
+        </w:rPr>
+        <w:t>);</w:t>
+      </w:r>
+    </w:p>
+    <w:p>
+      <w:pPr>
+        <w:autoSpaceDE w:val="0"/>
+        <w:autoSpaceDN w:val="0"/>
+        <w:adjustRightInd w:val="0"/>
+        <w:spacing w:after="0" w:line="240" w:lineRule="auto"/>
+        <w:rPr>
+          <w:rFonts w:ascii="Cascadia Mono" w:hAnsi="Cascadia Mono" w:cs="Cascadia Mono"/>
+          <w:color w:val="000000"/>
+          <w:sz w:val="19"/>
+          <w:szCs w:val="19"/>
+          <w:lang w:val="en-US"/>
+        </w:rPr>
+      </w:pPr>
+    </w:p>
+    <w:p>
+      <w:pPr>
+        <w:autoSpaceDE w:val="0"/>
+        <w:autoSpaceDN w:val="0"/>
+        <w:adjustRightInd w:val="0"/>
+        <w:spacing w:after="0" w:line="240" w:lineRule="auto"/>
+        <w:rPr>
+          <w:rFonts w:ascii="Cascadia Mono" w:hAnsi="Cascadia Mono" w:cs="Cascadia Mono"/>
+          <w:color w:val="000000"/>
+          <w:sz w:val="19"/>
+          <w:szCs w:val="19"/>
+          <w:lang w:val="en-US"/>
+        </w:rPr>
+      </w:pPr>
+      <w:r>
+        <w:rPr>
+          <w:rFonts w:ascii="Cascadia Mono" w:hAnsi="Cascadia Mono" w:cs="Cascadia Mono"/>
+          <w:color w:val="000000"/>
+          <w:sz w:val="19"/>
+          <w:szCs w:val="19"/>
+          <w:lang w:val="en-US"/>
+        </w:rPr>
+        <w:t xml:space="preserve">            </w:t>
+      </w:r>
+      <w:proofErr w:type="spellStart"/>
+      <w:r>
+        <w:rPr>
+          <w:rFonts w:ascii="Cascadia Mono" w:hAnsi="Cascadia Mono" w:cs="Cascadia Mono"/>
+          <w:color w:val="000000"/>
+          <w:sz w:val="19"/>
+          <w:szCs w:val="19"/>
+          <w:lang w:val="en-US"/>
+        </w:rPr>
+        <w:t>Console.WriteLine</w:t>
+      </w:r>
+      <w:proofErr w:type="spellEnd"/>
+      <w:r>
+        <w:rPr>
+          <w:rFonts w:ascii="Cascadia Mono" w:hAnsi="Cascadia Mono" w:cs="Cascadia Mono"/>
+          <w:color w:val="000000"/>
+          <w:sz w:val="19"/>
+          <w:szCs w:val="19"/>
+          <w:lang w:val="en-US"/>
+        </w:rPr>
+        <w:t>(</w:t>
+      </w:r>
+      <w:r>
+        <w:rPr>
+          <w:rFonts w:ascii="Cascadia Mono" w:hAnsi="Cascadia Mono" w:cs="Cascadia Mono"/>
+          <w:color w:val="A31515"/>
+          <w:sz w:val="19"/>
+          <w:szCs w:val="19"/>
+          <w:lang w:val="en-US"/>
+        </w:rPr>
+        <w:t>"</w:t>
+      </w:r>
+      <w:proofErr w:type="spellStart"/>
+      <w:r>
+        <w:rPr>
+          <w:rFonts w:ascii="Cascadia Mono" w:hAnsi="Cascadia Mono" w:cs="Cascadia Mono"/>
+          <w:color w:val="A31515"/>
+          <w:sz w:val="19"/>
+          <w:szCs w:val="19"/>
+          <w:lang w:val="en-US"/>
+        </w:rPr>
+        <w:t>Arada</w:t>
+      </w:r>
+      <w:proofErr w:type="spellEnd"/>
+      <w:r>
+        <w:rPr>
+          <w:rFonts w:ascii="Cascadia Mono" w:hAnsi="Cascadia Mono" w:cs="Cascadia Mono"/>
+          <w:color w:val="A31515"/>
+          <w:sz w:val="19"/>
+          <w:szCs w:val="19"/>
+          <w:lang w:val="en-US"/>
+        </w:rPr>
+        <w:t xml:space="preserve"> </w:t>
+      </w:r>
+      <w:proofErr w:type="spellStart"/>
+      <w:r>
+        <w:rPr>
+          <w:rFonts w:ascii="Cascadia Mono" w:hAnsi="Cascadia Mono" w:cs="Cascadia Mono"/>
+          <w:color w:val="A31515"/>
+          <w:sz w:val="19"/>
+          <w:szCs w:val="19"/>
+          <w:lang w:val="en-US"/>
+        </w:rPr>
+        <w:t>yapılacak</w:t>
+      </w:r>
+      <w:proofErr w:type="spellEnd"/>
+      <w:r>
+        <w:rPr>
+          <w:rFonts w:ascii="Cascadia Mono" w:hAnsi="Cascadia Mono" w:cs="Cascadia Mono"/>
+          <w:color w:val="A31515"/>
+          <w:sz w:val="19"/>
+          <w:szCs w:val="19"/>
+          <w:lang w:val="en-US"/>
+        </w:rPr>
+        <w:t xml:space="preserve"> </w:t>
+      </w:r>
+      <w:proofErr w:type="spellStart"/>
+      <w:r>
+        <w:rPr>
+          <w:rFonts w:ascii="Cascadia Mono" w:hAnsi="Cascadia Mono" w:cs="Cascadia Mono"/>
+          <w:color w:val="A31515"/>
+          <w:sz w:val="19"/>
+          <w:szCs w:val="19"/>
+          <w:lang w:val="en-US"/>
+        </w:rPr>
+        <w:t>işler</w:t>
+      </w:r>
+      <w:proofErr w:type="spellEnd"/>
+      <w:r>
+        <w:rPr>
+          <w:rFonts w:ascii="Cascadia Mono" w:hAnsi="Cascadia Mono" w:cs="Cascadia Mono"/>
+          <w:color w:val="A31515"/>
+          <w:sz w:val="19"/>
+          <w:szCs w:val="19"/>
+          <w:lang w:val="en-US"/>
+        </w:rPr>
+        <w:t>"</w:t>
+      </w:r>
+      <w:proofErr w:type="gramStart"/>
+      <w:r>
+        <w:rPr>
+          <w:rFonts w:ascii="Cascadia Mono" w:hAnsi="Cascadia Mono" w:cs="Cascadia Mono"/>
+          <w:color w:val="000000"/>
+          <w:sz w:val="19"/>
+          <w:szCs w:val="19"/>
+          <w:lang w:val="en-US"/>
+        </w:rPr>
+        <w:t>);</w:t>
+      </w:r>
+      <w:proofErr w:type="gramEnd"/>
+    </w:p>
+    <w:p>
+      <w:pPr>
+        <w:autoSpaceDE w:val="0"/>
+        <w:autoSpaceDN w:val="0"/>
+        <w:adjustRightInd w:val="0"/>
+        <w:spacing w:after="0" w:line="240" w:lineRule="auto"/>
+        <w:rPr>
+          <w:rFonts w:ascii="Cascadia Mono" w:hAnsi="Cascadia Mono" w:cs="Cascadia Mono"/>
+          <w:color w:val="000000"/>
+          <w:sz w:val="19"/>
+          <w:szCs w:val="19"/>
+          <w:lang w:val="en-US"/>
+        </w:rPr>
+      </w:pPr>
+    </w:p>
+    <w:p>
+      <w:pPr>
+        <w:autoSpaceDE w:val="0"/>
+        <w:autoSpaceDN w:val="0"/>
+        <w:adjustRightInd w:val="0"/>
+        <w:spacing w:after="0" w:line="240" w:lineRule="auto"/>
+        <w:rPr>
+          <w:rFonts w:ascii="Cascadia Mono" w:hAnsi="Cascadia Mono" w:cs="Cascadia Mono"/>
+          <w:color w:val="000000"/>
+          <w:sz w:val="19"/>
+          <w:szCs w:val="19"/>
+          <w:lang w:val="en-US"/>
+        </w:rPr>
+      </w:pPr>
+      <w:r>
+        <w:rPr>
+          <w:rFonts w:ascii="Cascadia Mono" w:hAnsi="Cascadia Mono" w:cs="Cascadia Mono"/>
+          <w:color w:val="000000"/>
+          <w:sz w:val="19"/>
+          <w:szCs w:val="19"/>
+          <w:lang w:val="en-US"/>
+        </w:rPr>
+        <w:t xml:space="preserve">            </w:t>
+      </w:r>
+      <w:r>
+        <w:rPr>
+          <w:rFonts w:ascii="Cascadia Mono" w:hAnsi="Cascadia Mono" w:cs="Cascadia Mono"/>
+          <w:color w:val="0000FF"/>
+          <w:sz w:val="19"/>
+          <w:szCs w:val="19"/>
+          <w:lang w:val="en-US"/>
+        </w:rPr>
+        <w:t>var</w:t>
+      </w:r>
+      <w:r>
+        <w:rPr>
+          <w:rFonts w:ascii="Cascadia Mono" w:hAnsi="Cascadia Mono" w:cs="Cascadia Mono"/>
+          <w:color w:val="000000"/>
+          <w:sz w:val="19"/>
+          <w:szCs w:val="19"/>
+          <w:lang w:val="en-US"/>
+        </w:rPr>
+        <w:t xml:space="preserve"> data = </w:t>
+      </w:r>
+      <w:r>
+        <w:rPr>
+          <w:rFonts w:ascii="Cascadia Mono" w:hAnsi="Cascadia Mono" w:cs="Cascadia Mono"/>
+          <w:color w:val="0000FF"/>
+          <w:sz w:val="19"/>
+          <w:szCs w:val="19"/>
+          <w:lang w:val="en-US"/>
+        </w:rPr>
+        <w:t>await</w:t>
+      </w:r>
+      <w:r>
+        <w:rPr>
+          <w:rFonts w:ascii="Cascadia Mono" w:hAnsi="Cascadia Mono" w:cs="Cascadia Mono"/>
+          <w:color w:val="000000"/>
+          <w:sz w:val="19"/>
+          <w:szCs w:val="19"/>
+          <w:lang w:val="en-US"/>
+        </w:rPr>
+        <w:t xml:space="preserve"> </w:t>
+      </w:r>
+      <w:proofErr w:type="spellStart"/>
+      <w:proofErr w:type="gramStart"/>
+      <w:r>
+        <w:rPr>
+          <w:rFonts w:ascii="Cascadia Mono" w:hAnsi="Cascadia Mono" w:cs="Cascadia Mono"/>
+          <w:color w:val="000000"/>
+          <w:sz w:val="19"/>
+          <w:szCs w:val="19"/>
+          <w:lang w:val="en-US"/>
+        </w:rPr>
+        <w:t>mytask</w:t>
+      </w:r>
+      <w:proofErr w:type="spellEnd"/>
+      <w:r>
+        <w:rPr>
+          <w:rFonts w:ascii="Cascadia Mono" w:hAnsi="Cascadia Mono" w:cs="Cascadia Mono"/>
+          <w:color w:val="000000"/>
+          <w:sz w:val="19"/>
+          <w:szCs w:val="19"/>
+          <w:lang w:val="en-US"/>
+        </w:rPr>
+        <w:t>;</w:t>
+      </w:r>
+      <w:proofErr w:type="gramEnd"/>
+    </w:p>
+    <w:p>
+      <w:pPr>
+        <w:autoSpaceDE w:val="0"/>
+        <w:autoSpaceDN w:val="0"/>
+        <w:adjustRightInd w:val="0"/>
+        <w:spacing w:after="0" w:line="240" w:lineRule="auto"/>
+        <w:rPr>
+          <w:rFonts w:ascii="Cascadia Mono" w:hAnsi="Cascadia Mono" w:cs="Cascadia Mono"/>
+          <w:color w:val="000000"/>
+          <w:sz w:val="19"/>
+          <w:szCs w:val="19"/>
+          <w:lang w:val="en-US"/>
+        </w:rPr>
+      </w:pPr>
+      <w:r>
+        <w:rPr>
+          <w:rFonts w:ascii="Cascadia Mono" w:hAnsi="Cascadia Mono" w:cs="Cascadia Mono"/>
+          <w:color w:val="000000"/>
+          <w:sz w:val="19"/>
+          <w:szCs w:val="19"/>
+          <w:lang w:val="en-US"/>
+        </w:rPr>
+        <w:t xml:space="preserve">            </w:t>
+      </w:r>
+      <w:proofErr w:type="spellStart"/>
+      <w:r>
+        <w:rPr>
+          <w:rFonts w:ascii="Cascadia Mono" w:hAnsi="Cascadia Mono" w:cs="Cascadia Mono"/>
+          <w:color w:val="000000"/>
+          <w:sz w:val="19"/>
+          <w:szCs w:val="19"/>
+          <w:lang w:val="en-US"/>
+        </w:rPr>
+        <w:t>Console.WriteLine</w:t>
+      </w:r>
+      <w:proofErr w:type="spellEnd"/>
+      <w:r>
+        <w:rPr>
+          <w:rFonts w:ascii="Cascadia Mono" w:hAnsi="Cascadia Mono" w:cs="Cascadia Mono"/>
+          <w:color w:val="000000"/>
+          <w:sz w:val="19"/>
+          <w:szCs w:val="19"/>
+          <w:lang w:val="en-US"/>
+        </w:rPr>
+        <w:t>(</w:t>
+      </w:r>
+      <w:r>
+        <w:rPr>
+          <w:rFonts w:ascii="Cascadia Mono" w:hAnsi="Cascadia Mono" w:cs="Cascadia Mono"/>
+          <w:color w:val="A31515"/>
+          <w:sz w:val="19"/>
+          <w:szCs w:val="19"/>
+          <w:lang w:val="en-US"/>
+        </w:rPr>
+        <w:t>$"</w:t>
+      </w:r>
+      <w:proofErr w:type="spellStart"/>
+      <w:r>
+        <w:rPr>
+          <w:rFonts w:ascii="Cascadia Mono" w:hAnsi="Cascadia Mono" w:cs="Cascadia Mono"/>
+          <w:color w:val="A31515"/>
+          <w:sz w:val="19"/>
+          <w:szCs w:val="19"/>
+          <w:lang w:val="en-US"/>
+        </w:rPr>
+        <w:t>Uzunluk</w:t>
+      </w:r>
+      <w:proofErr w:type="spellEnd"/>
+      <w:r>
+        <w:rPr>
+          <w:rFonts w:ascii="Cascadia Mono" w:hAnsi="Cascadia Mono" w:cs="Cascadia Mono"/>
+          <w:color w:val="A31515"/>
+          <w:sz w:val="19"/>
+          <w:szCs w:val="19"/>
+          <w:lang w:val="en-US"/>
+        </w:rPr>
+        <w:t xml:space="preserve">: </w:t>
+      </w:r>
+      <w:r>
+        <w:rPr>
+          <w:rFonts w:ascii="Cascadia Mono" w:hAnsi="Cascadia Mono" w:cs="Cascadia Mono"/>
+          <w:color w:val="000000"/>
+          <w:sz w:val="19"/>
+          <w:szCs w:val="19"/>
+          <w:lang w:val="en-US"/>
+        </w:rPr>
+        <w:t>{</w:t>
+      </w:r>
+      <w:proofErr w:type="spellStart"/>
+      <w:proofErr w:type="gramStart"/>
+      <w:r>
+        <w:rPr>
+          <w:rFonts w:ascii="Cascadia Mono" w:hAnsi="Cascadia Mono" w:cs="Cascadia Mono"/>
+          <w:color w:val="000000"/>
+          <w:sz w:val="19"/>
+          <w:szCs w:val="19"/>
+          <w:lang w:val="en-US"/>
+        </w:rPr>
+        <w:t>data.Length</w:t>
+      </w:r>
+      <w:proofErr w:type="spellEnd"/>
+      <w:proofErr w:type="gramEnd"/>
+      <w:r>
+        <w:rPr>
+          <w:rFonts w:ascii="Cascadia Mono" w:hAnsi="Cascadia Mono" w:cs="Cascadia Mono"/>
+          <w:color w:val="000000"/>
+          <w:sz w:val="19"/>
+          <w:szCs w:val="19"/>
+          <w:lang w:val="en-US"/>
+        </w:rPr>
+        <w:t>}</w:t>
+      </w:r>
+      <w:r>
+        <w:rPr>
+          <w:rFonts w:ascii="Cascadia Mono" w:hAnsi="Cascadia Mono" w:cs="Cascadia Mono"/>
+          <w:color w:val="A31515"/>
+          <w:sz w:val="19"/>
+          <w:szCs w:val="19"/>
+          <w:lang w:val="en-US"/>
+        </w:rPr>
+        <w:t>"</w:t>
+      </w:r>
+      <w:r>
+        <w:rPr>
+          <w:rFonts w:ascii="Cascadia Mono" w:hAnsi="Cascadia Mono" w:cs="Cascadia Mono"/>
+          <w:color w:val="000000"/>
+          <w:sz w:val="19"/>
+          <w:szCs w:val="19"/>
+          <w:lang w:val="en-US"/>
+        </w:rPr>
+        <w:t>);</w:t>
+      </w:r>
+    </w:p>
+    <w:p>
+      <w:pPr>
+        <w:rPr>
+          <w:rFonts w:ascii="Cascadia Mono" w:hAnsi="Cascadia Mono" w:cs="Cascadia Mono"/>
+          <w:color w:val="000000"/>
+          <w:sz w:val="19"/>
+          <w:szCs w:val="19"/>
+          <w:lang w:val="en-US"/>
+        </w:rPr>
+      </w:pPr>
+      <w:r>
+        <w:rPr>
+          <w:rFonts w:ascii="Cascadia Mono" w:hAnsi="Cascadia Mono" w:cs="Cascadia Mono"/>
+          <w:color w:val="000000"/>
+          <w:sz w:val="19"/>
+          <w:szCs w:val="19"/>
+          <w:lang w:val="en-US"/>
+        </w:rPr>
+        <w:t xml:space="preserve">        }</w:t>
+      </w:r>
+    </w:p>
+    <w:p>
+      <w:pPr>
+        <w:rPr>
+          <w:rFonts w:ascii="Cascadia Mono" w:hAnsi="Cascadia Mono" w:cs="Cascadia Mono"/>
+          <w:color w:val="000000"/>
+          <w:sz w:val="19"/>
+          <w:szCs w:val="19"/>
+          <w:lang w:val="en-US"/>
+        </w:rPr>
+      </w:pPr>
+    </w:p>
+    <w:p>
+      <w:pPr>
+        <w:autoSpaceDE w:val="0"/>
+        <w:autoSpaceDN w:val="0"/>
+        <w:adjustRightInd w:val="0"/>
+        <w:spacing w:after="0" w:line="240" w:lineRule="auto"/>
+        <w:rPr>
+          <w:rFonts w:ascii="Cascadia Mono" w:hAnsi="Cascadia Mono" w:cs="Cascadia Mono"/>
+          <w:color w:val="000000"/>
+          <w:sz w:val="19"/>
+          <w:szCs w:val="19"/>
+          <w:lang w:val="en-US"/>
+        </w:rPr>
+      </w:pPr>
+      <w:r>
+        <w:rPr>
+          <w:rFonts w:ascii="Cascadia Mono" w:hAnsi="Cascadia Mono" w:cs="Cascadia Mono"/>
+          <w:color w:val="0000FF"/>
+          <w:sz w:val="19"/>
+          <w:szCs w:val="19"/>
+          <w:lang w:val="en-US"/>
+        </w:rPr>
+        <w:t>public</w:t>
+      </w:r>
+      <w:r>
+        <w:rPr>
+          <w:rFonts w:ascii="Cascadia Mono" w:hAnsi="Cascadia Mono" w:cs="Cascadia Mono"/>
+          <w:color w:val="000000"/>
+          <w:sz w:val="19"/>
+          <w:szCs w:val="19"/>
+          <w:lang w:val="en-US"/>
+        </w:rPr>
+        <w:t xml:space="preserve"> </w:t>
+      </w:r>
+      <w:r>
+        <w:rPr>
+          <w:rFonts w:ascii="Cascadia Mono" w:hAnsi="Cascadia Mono" w:cs="Cascadia Mono"/>
+          <w:color w:val="0000FF"/>
+          <w:sz w:val="19"/>
+          <w:szCs w:val="19"/>
+          <w:lang w:val="en-US"/>
+        </w:rPr>
+        <w:t>static</w:t>
+      </w:r>
+      <w:r>
+        <w:rPr>
+          <w:rFonts w:ascii="Cascadia Mono" w:hAnsi="Cascadia Mono" w:cs="Cascadia Mono"/>
+          <w:color w:val="000000"/>
+          <w:sz w:val="19"/>
+          <w:szCs w:val="19"/>
+          <w:lang w:val="en-US"/>
+        </w:rPr>
+        <w:t xml:space="preserve"> </w:t>
+      </w:r>
+      <w:r>
+        <w:rPr>
+          <w:rFonts w:ascii="Cascadia Mono" w:hAnsi="Cascadia Mono" w:cs="Cascadia Mono"/>
+          <w:color w:val="0000FF"/>
+          <w:sz w:val="19"/>
+          <w:szCs w:val="19"/>
+          <w:lang w:val="en-US"/>
+        </w:rPr>
+        <w:t>void</w:t>
+      </w:r>
+      <w:r>
+        <w:rPr>
+          <w:rFonts w:ascii="Cascadia Mono" w:hAnsi="Cascadia Mono" w:cs="Cascadia Mono"/>
+          <w:color w:val="000000"/>
+          <w:sz w:val="19"/>
+          <w:szCs w:val="19"/>
+          <w:lang w:val="en-US"/>
+        </w:rPr>
+        <w:t xml:space="preserve"> </w:t>
+      </w:r>
+      <w:proofErr w:type="spellStart"/>
+      <w:proofErr w:type="gramStart"/>
+      <w:r>
+        <w:rPr>
+          <w:rFonts w:ascii="Cascadia Mono" w:hAnsi="Cascadia Mono" w:cs="Cascadia Mono"/>
+          <w:color w:val="000000"/>
+          <w:sz w:val="19"/>
+          <w:szCs w:val="19"/>
+          <w:lang w:val="en-US"/>
+        </w:rPr>
+        <w:t>calis</w:t>
+      </w:r>
+      <w:proofErr w:type="spellEnd"/>
+      <w:r>
+        <w:rPr>
+          <w:rFonts w:ascii="Cascadia Mono" w:hAnsi="Cascadia Mono" w:cs="Cascadia Mono"/>
+          <w:color w:val="000000"/>
+          <w:sz w:val="19"/>
+          <w:szCs w:val="19"/>
+          <w:lang w:val="en-US"/>
+        </w:rPr>
+        <w:t>(</w:t>
+      </w:r>
+      <w:proofErr w:type="gramEnd"/>
+      <w:r>
+        <w:rPr>
+          <w:rFonts w:ascii="Cascadia Mono" w:hAnsi="Cascadia Mono" w:cs="Cascadia Mono"/>
+          <w:color w:val="000000"/>
+          <w:sz w:val="19"/>
+          <w:szCs w:val="19"/>
+          <w:lang w:val="en-US"/>
+        </w:rPr>
+        <w:t>Task&lt;</w:t>
+      </w:r>
+      <w:r>
+        <w:rPr>
+          <w:rFonts w:ascii="Cascadia Mono" w:hAnsi="Cascadia Mono" w:cs="Cascadia Mono"/>
+          <w:color w:val="0000FF"/>
+          <w:sz w:val="19"/>
+          <w:szCs w:val="19"/>
+          <w:lang w:val="en-US"/>
+        </w:rPr>
+        <w:t>string</w:t>
+      </w:r>
+      <w:r>
+        <w:rPr>
+          <w:rFonts w:ascii="Cascadia Mono" w:hAnsi="Cascadia Mono" w:cs="Cascadia Mono"/>
+          <w:color w:val="000000"/>
+          <w:sz w:val="19"/>
+          <w:szCs w:val="19"/>
+          <w:lang w:val="en-US"/>
+        </w:rPr>
+        <w:t>&gt; data) {</w:t>
+      </w:r>
+    </w:p>
+    <w:p>
+      <w:pPr>
+        <w:autoSpaceDE w:val="0"/>
+        <w:autoSpaceDN w:val="0"/>
+        <w:adjustRightInd w:val="0"/>
+        <w:spacing w:after="0" w:line="240" w:lineRule="auto"/>
+        <w:rPr>
+          <w:rFonts w:ascii="Cascadia Mono" w:hAnsi="Cascadia Mono" w:cs="Cascadia Mono"/>
+          <w:color w:val="000000"/>
+          <w:sz w:val="19"/>
+          <w:szCs w:val="19"/>
+          <w:lang w:val="en-US"/>
+        </w:rPr>
+      </w:pPr>
+      <w:r>
+        <w:rPr>
+          <w:rFonts w:ascii="Cascadia Mono" w:hAnsi="Cascadia Mono" w:cs="Cascadia Mono"/>
+          <w:color w:val="000000"/>
+          <w:sz w:val="19"/>
+          <w:szCs w:val="19"/>
+          <w:lang w:val="en-US"/>
+        </w:rPr>
+        <w:t xml:space="preserve">            </w:t>
+      </w:r>
+      <w:r>
+        <w:rPr>
+          <w:rFonts w:ascii="Cascadia Mono" w:hAnsi="Cascadia Mono" w:cs="Cascadia Mono"/>
+          <w:color w:val="008000"/>
+          <w:sz w:val="19"/>
+          <w:szCs w:val="19"/>
+          <w:lang w:val="en-US"/>
+        </w:rPr>
+        <w:t xml:space="preserve">// 100 </w:t>
+      </w:r>
+      <w:proofErr w:type="spellStart"/>
+      <w:r>
+        <w:rPr>
+          <w:rFonts w:ascii="Cascadia Mono" w:hAnsi="Cascadia Mono" w:cs="Cascadia Mono"/>
+          <w:color w:val="008000"/>
+          <w:sz w:val="19"/>
+          <w:szCs w:val="19"/>
+          <w:lang w:val="en-US"/>
+        </w:rPr>
+        <w:t>satırlık</w:t>
+      </w:r>
+      <w:proofErr w:type="spellEnd"/>
+      <w:r>
+        <w:rPr>
+          <w:rFonts w:ascii="Cascadia Mono" w:hAnsi="Cascadia Mono" w:cs="Cascadia Mono"/>
+          <w:color w:val="008000"/>
+          <w:sz w:val="19"/>
+          <w:szCs w:val="19"/>
+          <w:lang w:val="en-US"/>
+        </w:rPr>
+        <w:t xml:space="preserve"> </w:t>
+      </w:r>
+      <w:proofErr w:type="spellStart"/>
+      <w:r>
+        <w:rPr>
+          <w:rFonts w:ascii="Cascadia Mono" w:hAnsi="Cascadia Mono" w:cs="Cascadia Mono"/>
+          <w:color w:val="008000"/>
+          <w:sz w:val="19"/>
+          <w:szCs w:val="19"/>
+          <w:lang w:val="en-US"/>
+        </w:rPr>
+        <w:t>bir</w:t>
+      </w:r>
+      <w:proofErr w:type="spellEnd"/>
+      <w:r>
+        <w:rPr>
+          <w:rFonts w:ascii="Cascadia Mono" w:hAnsi="Cascadia Mono" w:cs="Cascadia Mono"/>
+          <w:color w:val="008000"/>
+          <w:sz w:val="19"/>
+          <w:szCs w:val="19"/>
+          <w:lang w:val="en-US"/>
+        </w:rPr>
+        <w:t xml:space="preserve"> </w:t>
+      </w:r>
+      <w:proofErr w:type="spellStart"/>
+      <w:r>
+        <w:rPr>
+          <w:rFonts w:ascii="Cascadia Mono" w:hAnsi="Cascadia Mono" w:cs="Cascadia Mono"/>
+          <w:color w:val="008000"/>
+          <w:sz w:val="19"/>
+          <w:szCs w:val="19"/>
+          <w:lang w:val="en-US"/>
+        </w:rPr>
+        <w:t>kod</w:t>
+      </w:r>
+      <w:proofErr w:type="spellEnd"/>
+      <w:r>
+        <w:rPr>
+          <w:rFonts w:ascii="Cascadia Mono" w:hAnsi="Cascadia Mono" w:cs="Cascadia Mono"/>
+          <w:color w:val="008000"/>
+          <w:sz w:val="19"/>
+          <w:szCs w:val="19"/>
+          <w:lang w:val="en-US"/>
+        </w:rPr>
+        <w:t xml:space="preserve"> </w:t>
+      </w:r>
+    </w:p>
+    <w:p>
+      <w:pPr>
+        <w:autoSpaceDE w:val="0"/>
+        <w:autoSpaceDN w:val="0"/>
+        <w:adjustRightInd w:val="0"/>
+        <w:spacing w:after="0" w:line="240" w:lineRule="auto"/>
+        <w:rPr>
+          <w:rFonts w:ascii="Cascadia Mono" w:hAnsi="Cascadia Mono" w:cs="Cascadia Mono"/>
+          <w:color w:val="000000"/>
+          <w:sz w:val="19"/>
+          <w:szCs w:val="19"/>
+          <w:lang w:val="en-US"/>
+        </w:rPr>
+      </w:pPr>
+      <w:r>
+        <w:rPr>
+          <w:rFonts w:ascii="Cascadia Mono" w:hAnsi="Cascadia Mono" w:cs="Cascadia Mono"/>
+          <w:color w:val="000000"/>
+          <w:sz w:val="19"/>
+          <w:szCs w:val="19"/>
+          <w:lang w:val="en-US"/>
+        </w:rPr>
+        <w:t xml:space="preserve">            </w:t>
+      </w:r>
+      <w:proofErr w:type="spellStart"/>
+      <w:r>
+        <w:rPr>
+          <w:rFonts w:ascii="Cascadia Mono" w:hAnsi="Cascadia Mono" w:cs="Cascadia Mono"/>
+          <w:color w:val="000000"/>
+          <w:sz w:val="19"/>
+          <w:szCs w:val="19"/>
+          <w:lang w:val="en-US"/>
+        </w:rPr>
+        <w:t>Console.WriteLine</w:t>
+      </w:r>
+      <w:proofErr w:type="spellEnd"/>
+      <w:r>
+        <w:rPr>
+          <w:rFonts w:ascii="Cascadia Mono" w:hAnsi="Cascadia Mono" w:cs="Cascadia Mono"/>
+          <w:color w:val="000000"/>
+          <w:sz w:val="19"/>
+          <w:szCs w:val="19"/>
+          <w:lang w:val="en-US"/>
+        </w:rPr>
+        <w:t>(</w:t>
+      </w:r>
+      <w:r>
+        <w:rPr>
+          <w:rFonts w:ascii="Cascadia Mono" w:hAnsi="Cascadia Mono" w:cs="Cascadia Mono"/>
+          <w:color w:val="A31515"/>
+          <w:sz w:val="19"/>
+          <w:szCs w:val="19"/>
+          <w:lang w:val="en-US"/>
+        </w:rPr>
+        <w:t>$"</w:t>
+      </w:r>
+      <w:proofErr w:type="spellStart"/>
+      <w:r>
+        <w:rPr>
+          <w:rFonts w:ascii="Cascadia Mono" w:hAnsi="Cascadia Mono" w:cs="Cascadia Mono"/>
+          <w:color w:val="A31515"/>
+          <w:sz w:val="19"/>
+          <w:szCs w:val="19"/>
+          <w:lang w:val="en-US"/>
+        </w:rPr>
+        <w:t>Uzunluk</w:t>
+      </w:r>
+      <w:proofErr w:type="spellEnd"/>
+      <w:r>
+        <w:rPr>
+          <w:rFonts w:ascii="Cascadia Mono" w:hAnsi="Cascadia Mono" w:cs="Cascadia Mono"/>
+          <w:color w:val="A31515"/>
+          <w:sz w:val="19"/>
+          <w:szCs w:val="19"/>
+          <w:lang w:val="en-US"/>
+        </w:rPr>
+        <w:t xml:space="preserve">: </w:t>
+      </w:r>
+      <w:r>
+        <w:rPr>
+          <w:rFonts w:ascii="Cascadia Mono" w:hAnsi="Cascadia Mono" w:cs="Cascadia Mono"/>
+          <w:color w:val="000000"/>
+          <w:sz w:val="19"/>
+          <w:szCs w:val="19"/>
+          <w:lang w:val="en-US"/>
+        </w:rPr>
+        <w:t>{</w:t>
+      </w:r>
+      <w:proofErr w:type="spellStart"/>
+      <w:proofErr w:type="gramStart"/>
+      <w:r>
+        <w:rPr>
+          <w:rFonts w:ascii="Cascadia Mono" w:hAnsi="Cascadia Mono" w:cs="Cascadia Mono"/>
+          <w:color w:val="000000"/>
+          <w:sz w:val="19"/>
+          <w:szCs w:val="19"/>
+          <w:lang w:val="en-US"/>
+        </w:rPr>
+        <w:t>data.Result.Length</w:t>
+      </w:r>
+      <w:proofErr w:type="spellEnd"/>
+      <w:proofErr w:type="gramEnd"/>
+      <w:r>
+        <w:rPr>
+          <w:rFonts w:ascii="Cascadia Mono" w:hAnsi="Cascadia Mono" w:cs="Cascadia Mono"/>
+          <w:color w:val="000000"/>
+          <w:sz w:val="19"/>
+          <w:szCs w:val="19"/>
+          <w:lang w:val="en-US"/>
+        </w:rPr>
+        <w:t>}</w:t>
+      </w:r>
+      <w:r>
+        <w:rPr>
+          <w:rFonts w:ascii="Cascadia Mono" w:hAnsi="Cascadia Mono" w:cs="Cascadia Mono"/>
+          <w:color w:val="A31515"/>
+          <w:sz w:val="19"/>
+          <w:szCs w:val="19"/>
+          <w:lang w:val="en-US"/>
+        </w:rPr>
+        <w:t>"</w:t>
+      </w:r>
+      <w:r>
+        <w:rPr>
+          <w:rFonts w:ascii="Cascadia Mono" w:hAnsi="Cascadia Mono" w:cs="Cascadia Mono"/>
+          <w:color w:val="000000"/>
+          <w:sz w:val="19"/>
+          <w:szCs w:val="19"/>
+          <w:lang w:val="en-US"/>
+        </w:rPr>
+        <w:t>);</w:t>
+      </w:r>
+    </w:p>
+    <w:p>
+      <w:pPr>
+        <w:autoSpaceDE w:val="0"/>
+        <w:autoSpaceDN w:val="0"/>
+        <w:adjustRightInd w:val="0"/>
+        <w:spacing w:after="0" w:line="240" w:lineRule="auto"/>
+        <w:rPr>
+          <w:rFonts w:ascii="Cascadia Mono" w:hAnsi="Cascadia Mono" w:cs="Cascadia Mono"/>
+          <w:color w:val="000000"/>
+          <w:sz w:val="19"/>
+          <w:szCs w:val="19"/>
+          <w:lang w:val="en-US"/>
+        </w:rPr>
+      </w:pPr>
+      <w:r>
+        <w:rPr>
+          <w:rFonts w:ascii="Cascadia Mono" w:hAnsi="Cascadia Mono" w:cs="Cascadia Mono"/>
+          <w:color w:val="000000"/>
+          <w:sz w:val="19"/>
+          <w:szCs w:val="19"/>
+          <w:lang w:val="en-US"/>
+        </w:rPr>
+        <w:t xml:space="preserve">        }</w:t>
+      </w:r>
+    </w:p>
+    <w:p>
+      <w:pPr>
+        <w:autoSpaceDE w:val="0"/>
+        <w:autoSpaceDN w:val="0"/>
+        <w:adjustRightInd w:val="0"/>
+        <w:spacing w:after="0" w:line="240" w:lineRule="auto"/>
+        <w:rPr>
+          <w:rFonts w:ascii="Cascadia Mono" w:hAnsi="Cascadia Mono" w:cs="Cascadia Mono"/>
+          <w:color w:val="000000"/>
+          <w:sz w:val="19"/>
+          <w:szCs w:val="19"/>
+          <w:lang w:val="en-US"/>
+        </w:rPr>
+      </w:pPr>
+    </w:p>
+    <w:p>
+      <w:pPr>
+        <w:autoSpaceDE w:val="0"/>
+        <w:autoSpaceDN w:val="0"/>
+        <w:adjustRightInd w:val="0"/>
+        <w:spacing w:after="0" w:line="240" w:lineRule="auto"/>
+        <w:rPr>
+          <w:rFonts w:ascii="Cascadia Mono" w:hAnsi="Cascadia Mono" w:cs="Cascadia Mono"/>
+          <w:color w:val="000000"/>
+          <w:sz w:val="19"/>
+          <w:szCs w:val="19"/>
+          <w:lang w:val="en-US"/>
+        </w:rPr>
+      </w:pPr>
+      <w:r>
+        <w:rPr>
+          <w:rFonts w:ascii="Cascadia Mono" w:hAnsi="Cascadia Mono" w:cs="Cascadia Mono"/>
+          <w:color w:val="000000"/>
+          <w:sz w:val="19"/>
+          <w:szCs w:val="19"/>
+          <w:lang w:val="en-US"/>
+        </w:rPr>
+        <w:t xml:space="preserve">        </w:t>
+      </w:r>
+      <w:r>
+        <w:rPr>
+          <w:rFonts w:ascii="Cascadia Mono" w:hAnsi="Cascadia Mono" w:cs="Cascadia Mono"/>
+          <w:color w:val="0000FF"/>
+          <w:sz w:val="19"/>
+          <w:szCs w:val="19"/>
+          <w:lang w:val="en-US"/>
+        </w:rPr>
+        <w:t>private</w:t>
+      </w:r>
+      <w:r>
+        <w:rPr>
+          <w:rFonts w:ascii="Cascadia Mono" w:hAnsi="Cascadia Mono" w:cs="Cascadia Mono"/>
+          <w:color w:val="000000"/>
+          <w:sz w:val="19"/>
+          <w:szCs w:val="19"/>
+          <w:lang w:val="en-US"/>
+        </w:rPr>
+        <w:t xml:space="preserve"> </w:t>
+      </w:r>
+      <w:r>
+        <w:rPr>
+          <w:rFonts w:ascii="Cascadia Mono" w:hAnsi="Cascadia Mono" w:cs="Cascadia Mono"/>
+          <w:color w:val="0000FF"/>
+          <w:sz w:val="19"/>
+          <w:szCs w:val="19"/>
+          <w:lang w:val="en-US"/>
+        </w:rPr>
+        <w:t>async</w:t>
+      </w:r>
+      <w:r>
+        <w:rPr>
+          <w:rFonts w:ascii="Cascadia Mono" w:hAnsi="Cascadia Mono" w:cs="Cascadia Mono"/>
+          <w:color w:val="000000"/>
+          <w:sz w:val="19"/>
+          <w:szCs w:val="19"/>
+          <w:lang w:val="en-US"/>
+        </w:rPr>
+        <w:t xml:space="preserve"> </w:t>
+      </w:r>
+      <w:r>
+        <w:rPr>
+          <w:rFonts w:ascii="Cascadia Mono" w:hAnsi="Cascadia Mono" w:cs="Cascadia Mono"/>
+          <w:color w:val="0000FF"/>
+          <w:sz w:val="19"/>
+          <w:szCs w:val="19"/>
+          <w:lang w:val="en-US"/>
+        </w:rPr>
+        <w:t>static</w:t>
+      </w:r>
+      <w:r>
+        <w:rPr>
+          <w:rFonts w:ascii="Cascadia Mono" w:hAnsi="Cascadia Mono" w:cs="Cascadia Mono"/>
+          <w:color w:val="000000"/>
+          <w:sz w:val="19"/>
+          <w:szCs w:val="19"/>
+          <w:lang w:val="en-US"/>
+        </w:rPr>
+        <w:t xml:space="preserve"> Task Main(</w:t>
+      </w:r>
+      <w:proofErr w:type="gramStart"/>
+      <w:r>
+        <w:rPr>
+          <w:rFonts w:ascii="Cascadia Mono" w:hAnsi="Cascadia Mono" w:cs="Cascadia Mono"/>
+          <w:color w:val="0000FF"/>
+          <w:sz w:val="19"/>
+          <w:szCs w:val="19"/>
+          <w:lang w:val="en-US"/>
+        </w:rPr>
+        <w:t>string</w:t>
+      </w:r>
+      <w:r>
+        <w:rPr>
+          <w:rFonts w:ascii="Cascadia Mono" w:hAnsi="Cascadia Mono" w:cs="Cascadia Mono"/>
+          <w:color w:val="000000"/>
+          <w:sz w:val="19"/>
+          <w:szCs w:val="19"/>
+          <w:lang w:val="en-US"/>
+        </w:rPr>
+        <w:t>[</w:t>
+      </w:r>
+      <w:proofErr w:type="gramEnd"/>
+      <w:r>
+        <w:rPr>
+          <w:rFonts w:ascii="Cascadia Mono" w:hAnsi="Cascadia Mono" w:cs="Cascadia Mono"/>
+          <w:color w:val="000000"/>
+          <w:sz w:val="19"/>
+          <w:szCs w:val="19"/>
+          <w:lang w:val="en-US"/>
+        </w:rPr>
+        <w:t xml:space="preserve">] </w:t>
+      </w:r>
+      <w:proofErr w:type="spellStart"/>
+      <w:r>
+        <w:rPr>
+          <w:rFonts w:ascii="Cascadia Mono" w:hAnsi="Cascadia Mono" w:cs="Cascadia Mono"/>
+          <w:color w:val="000000"/>
+          <w:sz w:val="19"/>
+          <w:szCs w:val="19"/>
+          <w:lang w:val="en-US"/>
+        </w:rPr>
+        <w:t>args</w:t>
+      </w:r>
+      <w:proofErr w:type="spellEnd"/>
+      <w:r>
+        <w:rPr>
+          <w:rFonts w:ascii="Cascadia Mono" w:hAnsi="Cascadia Mono" w:cs="Cascadia Mono"/>
+          <w:color w:val="000000"/>
+          <w:sz w:val="19"/>
+          <w:szCs w:val="19"/>
+          <w:lang w:val="en-US"/>
+        </w:rPr>
+        <w:t>) {</w:t>
+      </w:r>
+    </w:p>
+    <w:p>
+      <w:pPr>
+        <w:autoSpaceDE w:val="0"/>
+        <w:autoSpaceDN w:val="0"/>
+        <w:adjustRightInd w:val="0"/>
+        <w:spacing w:after="0" w:line="240" w:lineRule="auto"/>
+        <w:rPr>
+          <w:rFonts w:ascii="Cascadia Mono" w:hAnsi="Cascadia Mono" w:cs="Cascadia Mono"/>
+          <w:color w:val="000000"/>
+          <w:sz w:val="19"/>
+          <w:szCs w:val="19"/>
+          <w:lang w:val="en-US"/>
+        </w:rPr>
+      </w:pPr>
+    </w:p>
+    <w:p>
+      <w:pPr>
+        <w:autoSpaceDE w:val="0"/>
+        <w:autoSpaceDN w:val="0"/>
+        <w:adjustRightInd w:val="0"/>
+        <w:spacing w:after="0" w:line="240" w:lineRule="auto"/>
+        <w:rPr>
+          <w:rFonts w:ascii="Cascadia Mono" w:hAnsi="Cascadia Mono" w:cs="Cascadia Mono"/>
+          <w:color w:val="000000"/>
+          <w:sz w:val="19"/>
+          <w:szCs w:val="19"/>
+          <w:lang w:val="en-US"/>
+        </w:rPr>
+      </w:pPr>
+      <w:r>
+        <w:rPr>
+          <w:rFonts w:ascii="Cascadia Mono" w:hAnsi="Cascadia Mono" w:cs="Cascadia Mono"/>
+          <w:color w:val="000000"/>
+          <w:sz w:val="19"/>
+          <w:szCs w:val="19"/>
+          <w:lang w:val="en-US"/>
+        </w:rPr>
+        <w:t xml:space="preserve">            </w:t>
+      </w:r>
+      <w:proofErr w:type="spellStart"/>
+      <w:r>
+        <w:rPr>
+          <w:rFonts w:ascii="Cascadia Mono" w:hAnsi="Cascadia Mono" w:cs="Cascadia Mono"/>
+          <w:color w:val="000000"/>
+          <w:sz w:val="19"/>
+          <w:szCs w:val="19"/>
+          <w:lang w:val="en-US"/>
+        </w:rPr>
+        <w:t>Console.WriteLine</w:t>
+      </w:r>
+      <w:proofErr w:type="spellEnd"/>
+      <w:r>
+        <w:rPr>
+          <w:rFonts w:ascii="Cascadia Mono" w:hAnsi="Cascadia Mono" w:cs="Cascadia Mono"/>
+          <w:color w:val="000000"/>
+          <w:sz w:val="19"/>
+          <w:szCs w:val="19"/>
+          <w:lang w:val="en-US"/>
+        </w:rPr>
+        <w:t>(</w:t>
+      </w:r>
+      <w:r>
+        <w:rPr>
+          <w:rFonts w:ascii="Cascadia Mono" w:hAnsi="Cascadia Mono" w:cs="Cascadia Mono"/>
+          <w:color w:val="A31515"/>
+          <w:sz w:val="19"/>
+          <w:szCs w:val="19"/>
+          <w:lang w:val="en-US"/>
+        </w:rPr>
+        <w:t>"Hello World"</w:t>
+      </w:r>
+      <w:proofErr w:type="gramStart"/>
+      <w:r>
+        <w:rPr>
+          <w:rFonts w:ascii="Cascadia Mono" w:hAnsi="Cascadia Mono" w:cs="Cascadia Mono"/>
+          <w:color w:val="000000"/>
+          <w:sz w:val="19"/>
+          <w:szCs w:val="19"/>
+          <w:lang w:val="en-US"/>
+        </w:rPr>
+        <w:t>);</w:t>
+      </w:r>
+      <w:proofErr w:type="gramEnd"/>
+    </w:p>
+    <w:p>
+      <w:pPr>
+        <w:autoSpaceDE w:val="0"/>
+        <w:autoSpaceDN w:val="0"/>
+        <w:adjustRightInd w:val="0"/>
+        <w:spacing w:after="0" w:line="240" w:lineRule="auto"/>
+        <w:rPr>
+          <w:rFonts w:ascii="Cascadia Mono" w:hAnsi="Cascadia Mono" w:cs="Cascadia Mono"/>
+          <w:color w:val="000000"/>
+          <w:sz w:val="19"/>
+          <w:szCs w:val="19"/>
+          <w:lang w:val="en-US"/>
+        </w:rPr>
+      </w:pPr>
+    </w:p>
+    <w:p>
+      <w:pPr>
+        <w:autoSpaceDE w:val="0"/>
+        <w:autoSpaceDN w:val="0"/>
+        <w:adjustRightInd w:val="0"/>
+        <w:spacing w:after="0" w:line="240" w:lineRule="auto"/>
+        <w:rPr>
+          <w:rFonts w:ascii="Cascadia Mono" w:hAnsi="Cascadia Mono" w:cs="Cascadia Mono"/>
+          <w:color w:val="000000"/>
+          <w:sz w:val="19"/>
+          <w:szCs w:val="19"/>
+          <w:lang w:val="en-US"/>
+        </w:rPr>
+      </w:pPr>
+      <w:r>
+        <w:rPr>
+          <w:rFonts w:ascii="Cascadia Mono" w:hAnsi="Cascadia Mono" w:cs="Cascadia Mono"/>
+          <w:color w:val="000000"/>
+          <w:sz w:val="19"/>
+          <w:szCs w:val="19"/>
+          <w:lang w:val="en-US"/>
+        </w:rPr>
+        <w:t xml:space="preserve">            </w:t>
+      </w:r>
+      <w:r>
+        <w:rPr>
+          <w:rFonts w:ascii="Cascadia Mono" w:hAnsi="Cascadia Mono" w:cs="Cascadia Mono"/>
+          <w:color w:val="0000FF"/>
+          <w:sz w:val="19"/>
+          <w:szCs w:val="19"/>
+          <w:lang w:val="en-US"/>
+        </w:rPr>
+        <w:t>var</w:t>
+      </w:r>
+      <w:r>
+        <w:rPr>
+          <w:rFonts w:ascii="Cascadia Mono" w:hAnsi="Cascadia Mono" w:cs="Cascadia Mono"/>
+          <w:color w:val="000000"/>
+          <w:sz w:val="19"/>
+          <w:szCs w:val="19"/>
+          <w:lang w:val="en-US"/>
+        </w:rPr>
+        <w:t xml:space="preserve"> </w:t>
+      </w:r>
+      <w:proofErr w:type="spellStart"/>
+      <w:r>
+        <w:rPr>
+          <w:rFonts w:ascii="Cascadia Mono" w:hAnsi="Cascadia Mono" w:cs="Cascadia Mono"/>
+          <w:color w:val="000000"/>
+          <w:sz w:val="19"/>
+          <w:szCs w:val="19"/>
+          <w:lang w:val="en-US"/>
+        </w:rPr>
+        <w:t>mytask</w:t>
+      </w:r>
+      <w:proofErr w:type="spellEnd"/>
+      <w:r>
+        <w:rPr>
+          <w:rFonts w:ascii="Cascadia Mono" w:hAnsi="Cascadia Mono" w:cs="Cascadia Mono"/>
+          <w:color w:val="000000"/>
+          <w:sz w:val="19"/>
+          <w:szCs w:val="19"/>
+          <w:lang w:val="en-US"/>
+        </w:rPr>
+        <w:t xml:space="preserve"> = </w:t>
+      </w:r>
+      <w:r>
+        <w:rPr>
+          <w:rFonts w:ascii="Cascadia Mono" w:hAnsi="Cascadia Mono" w:cs="Cascadia Mono"/>
+          <w:color w:val="0000FF"/>
+          <w:sz w:val="19"/>
+          <w:szCs w:val="19"/>
+          <w:lang w:val="en-US"/>
+        </w:rPr>
+        <w:t>new</w:t>
+      </w:r>
+      <w:r>
+        <w:rPr>
+          <w:rFonts w:ascii="Cascadia Mono" w:hAnsi="Cascadia Mono" w:cs="Cascadia Mono"/>
+          <w:color w:val="000000"/>
+          <w:sz w:val="19"/>
+          <w:szCs w:val="19"/>
+          <w:lang w:val="en-US"/>
+        </w:rPr>
+        <w:t xml:space="preserve"> HttpClient(</w:t>
+      </w:r>
+      <w:proofErr w:type="gramStart"/>
+      <w:r>
+        <w:rPr>
+          <w:rFonts w:ascii="Cascadia Mono" w:hAnsi="Cascadia Mono" w:cs="Cascadia Mono"/>
+          <w:color w:val="000000"/>
+          <w:sz w:val="19"/>
+          <w:szCs w:val="19"/>
+          <w:lang w:val="en-US"/>
+        </w:rPr>
+        <w:t>).GetStringAsync</w:t>
+      </w:r>
+      <w:proofErr w:type="gramEnd"/>
+      <w:r>
+        <w:rPr>
+          <w:rFonts w:ascii="Cascadia Mono" w:hAnsi="Cascadia Mono" w:cs="Cascadia Mono"/>
+          <w:color w:val="000000"/>
+          <w:sz w:val="19"/>
+          <w:szCs w:val="19"/>
+          <w:lang w:val="en-US"/>
+        </w:rPr>
+        <w:t>(</w:t>
+      </w:r>
+      <w:r>
+        <w:rPr>
+          <w:rFonts w:ascii="Cascadia Mono" w:hAnsi="Cascadia Mono" w:cs="Cascadia Mono"/>
+          <w:color w:val="A31515"/>
+          <w:sz w:val="19"/>
+          <w:szCs w:val="19"/>
+          <w:lang w:val="en-US"/>
+        </w:rPr>
+        <w:t>"https://www.google.com"</w:t>
+      </w:r>
+      <w:r>
+        <w:rPr>
+          <w:rFonts w:ascii="Cascadia Mono" w:hAnsi="Cascadia Mono" w:cs="Cascadia Mono"/>
+          <w:color w:val="000000"/>
+          <w:sz w:val="19"/>
+          <w:szCs w:val="19"/>
+          <w:lang w:val="en-US"/>
+        </w:rPr>
+        <w:t>).ContinueWith(data);</w:t>
+      </w:r>
+    </w:p>
+    <w:p>
+      <w:pPr>
+        <w:autoSpaceDE w:val="0"/>
+        <w:autoSpaceDN w:val="0"/>
+        <w:adjustRightInd w:val="0"/>
+        <w:spacing w:after="0" w:line="240" w:lineRule="auto"/>
+        <w:rPr>
+          <w:rFonts w:ascii="Cascadia Mono" w:hAnsi="Cascadia Mono" w:cs="Cascadia Mono"/>
+          <w:color w:val="000000"/>
+          <w:sz w:val="19"/>
+          <w:szCs w:val="19"/>
+          <w:lang w:val="en-US"/>
+        </w:rPr>
+      </w:pPr>
+    </w:p>
+    <w:p>
+      <w:pPr>
+        <w:autoSpaceDE w:val="0"/>
+        <w:autoSpaceDN w:val="0"/>
+        <w:adjustRightInd w:val="0"/>
+        <w:spacing w:after="0" w:line="240" w:lineRule="auto"/>
+        <w:rPr>
+          <w:rFonts w:ascii="Cascadia Mono" w:hAnsi="Cascadia Mono" w:cs="Cascadia Mono"/>
+          <w:color w:val="000000"/>
+          <w:sz w:val="19"/>
+          <w:szCs w:val="19"/>
+          <w:lang w:val="en-US"/>
+        </w:rPr>
+      </w:pPr>
+      <w:r>
+        <w:rPr>
+          <w:rFonts w:ascii="Cascadia Mono" w:hAnsi="Cascadia Mono" w:cs="Cascadia Mono"/>
+          <w:color w:val="000000"/>
+          <w:sz w:val="19"/>
+          <w:szCs w:val="19"/>
+          <w:lang w:val="en-US"/>
+        </w:rPr>
+        <w:t xml:space="preserve">            </w:t>
+      </w:r>
+      <w:proofErr w:type="spellStart"/>
+      <w:r>
+        <w:rPr>
+          <w:rFonts w:ascii="Cascadia Mono" w:hAnsi="Cascadia Mono" w:cs="Cascadia Mono"/>
+          <w:color w:val="000000"/>
+          <w:sz w:val="19"/>
+          <w:szCs w:val="19"/>
+          <w:lang w:val="en-US"/>
+        </w:rPr>
+        <w:t>Console.WriteLine</w:t>
+      </w:r>
+      <w:proofErr w:type="spellEnd"/>
+      <w:r>
+        <w:rPr>
+          <w:rFonts w:ascii="Cascadia Mono" w:hAnsi="Cascadia Mono" w:cs="Cascadia Mono"/>
+          <w:color w:val="000000"/>
+          <w:sz w:val="19"/>
+          <w:szCs w:val="19"/>
+          <w:lang w:val="en-US"/>
+        </w:rPr>
+        <w:t>(</w:t>
+      </w:r>
+      <w:r>
+        <w:rPr>
+          <w:rFonts w:ascii="Cascadia Mono" w:hAnsi="Cascadia Mono" w:cs="Cascadia Mono"/>
+          <w:color w:val="A31515"/>
+          <w:sz w:val="19"/>
+          <w:szCs w:val="19"/>
+          <w:lang w:val="en-US"/>
+        </w:rPr>
+        <w:t>"</w:t>
+      </w:r>
+      <w:proofErr w:type="spellStart"/>
+      <w:r>
+        <w:rPr>
+          <w:rFonts w:ascii="Cascadia Mono" w:hAnsi="Cascadia Mono" w:cs="Cascadia Mono"/>
+          <w:color w:val="A31515"/>
+          <w:sz w:val="19"/>
+          <w:szCs w:val="19"/>
+          <w:lang w:val="en-US"/>
+        </w:rPr>
+        <w:t>Arada</w:t>
+      </w:r>
+      <w:proofErr w:type="spellEnd"/>
+      <w:r>
+        <w:rPr>
+          <w:rFonts w:ascii="Cascadia Mono" w:hAnsi="Cascadia Mono" w:cs="Cascadia Mono"/>
+          <w:color w:val="A31515"/>
+          <w:sz w:val="19"/>
+          <w:szCs w:val="19"/>
+          <w:lang w:val="en-US"/>
+        </w:rPr>
+        <w:t xml:space="preserve"> </w:t>
+      </w:r>
+      <w:proofErr w:type="spellStart"/>
+      <w:r>
+        <w:rPr>
+          <w:rFonts w:ascii="Cascadia Mono" w:hAnsi="Cascadia Mono" w:cs="Cascadia Mono"/>
+          <w:color w:val="A31515"/>
+          <w:sz w:val="19"/>
+          <w:szCs w:val="19"/>
+          <w:lang w:val="en-US"/>
+        </w:rPr>
+        <w:t>yapılacak</w:t>
+      </w:r>
+      <w:proofErr w:type="spellEnd"/>
+      <w:r>
+        <w:rPr>
+          <w:rFonts w:ascii="Cascadia Mono" w:hAnsi="Cascadia Mono" w:cs="Cascadia Mono"/>
+          <w:color w:val="A31515"/>
+          <w:sz w:val="19"/>
+          <w:szCs w:val="19"/>
+          <w:lang w:val="en-US"/>
+        </w:rPr>
+        <w:t xml:space="preserve"> </w:t>
+      </w:r>
+      <w:proofErr w:type="spellStart"/>
+      <w:r>
+        <w:rPr>
+          <w:rFonts w:ascii="Cascadia Mono" w:hAnsi="Cascadia Mono" w:cs="Cascadia Mono"/>
+          <w:color w:val="A31515"/>
+          <w:sz w:val="19"/>
+          <w:szCs w:val="19"/>
+          <w:lang w:val="en-US"/>
+        </w:rPr>
+        <w:t>işler</w:t>
+      </w:r>
+      <w:proofErr w:type="spellEnd"/>
+      <w:r>
+        <w:rPr>
+          <w:rFonts w:ascii="Cascadia Mono" w:hAnsi="Cascadia Mono" w:cs="Cascadia Mono"/>
+          <w:color w:val="A31515"/>
+          <w:sz w:val="19"/>
+          <w:szCs w:val="19"/>
+          <w:lang w:val="en-US"/>
+        </w:rPr>
+        <w:t>"</w:t>
+      </w:r>
+      <w:proofErr w:type="gramStart"/>
+      <w:r>
+        <w:rPr>
+          <w:rFonts w:ascii="Cascadia Mono" w:hAnsi="Cascadia Mono" w:cs="Cascadia Mono"/>
+          <w:color w:val="000000"/>
+          <w:sz w:val="19"/>
+          <w:szCs w:val="19"/>
+          <w:lang w:val="en-US"/>
+        </w:rPr>
+        <w:t>);</w:t>
+      </w:r>
+      <w:proofErr w:type="gramEnd"/>
+    </w:p>
+    <w:p>
+      <w:pPr>
+        <w:autoSpaceDE w:val="0"/>
+        <w:autoSpaceDN w:val="0"/>
+        <w:adjustRightInd w:val="0"/>
+        <w:spacing w:after="0" w:line="240" w:lineRule="auto"/>
+        <w:rPr>
+          <w:rFonts w:ascii="Cascadia Mono" w:hAnsi="Cascadia Mono" w:cs="Cascadia Mono"/>
+          <w:color w:val="000000"/>
+          <w:sz w:val="19"/>
+          <w:szCs w:val="19"/>
+          <w:lang w:val="en-US"/>
+        </w:rPr>
+      </w:pPr>
+    </w:p>
+    <w:p>
+      <w:pPr>
+        <w:autoSpaceDE w:val="0"/>
+        <w:autoSpaceDN w:val="0"/>
+        <w:adjustRightInd w:val="0"/>
+        <w:spacing w:after="0" w:line="240" w:lineRule="auto"/>
+        <w:rPr>
+          <w:rFonts w:ascii="Cascadia Mono" w:hAnsi="Cascadia Mono" w:cs="Cascadia Mono"/>
+          <w:color w:val="000000"/>
+          <w:sz w:val="19"/>
+          <w:szCs w:val="19"/>
+          <w:lang w:val="en-US"/>
+        </w:rPr>
+      </w:pPr>
+      <w:r>
+        <w:rPr>
+          <w:rFonts w:ascii="Cascadia Mono" w:hAnsi="Cascadia Mono" w:cs="Cascadia Mono"/>
+          <w:color w:val="000000"/>
+          <w:sz w:val="19"/>
+          <w:szCs w:val="19"/>
+          <w:lang w:val="en-US"/>
+        </w:rPr>
+        <w:t xml:space="preserve">            </w:t>
+      </w:r>
+      <w:r>
+        <w:rPr>
+          <w:rFonts w:ascii="Cascadia Mono" w:hAnsi="Cascadia Mono" w:cs="Cascadia Mono"/>
+          <w:color w:val="0000FF"/>
+          <w:sz w:val="19"/>
+          <w:szCs w:val="19"/>
+          <w:lang w:val="en-US"/>
+        </w:rPr>
+        <w:t>await</w:t>
+      </w:r>
+      <w:r>
+        <w:rPr>
+          <w:rFonts w:ascii="Cascadia Mono" w:hAnsi="Cascadia Mono" w:cs="Cascadia Mono"/>
+          <w:color w:val="000000"/>
+          <w:sz w:val="19"/>
+          <w:szCs w:val="19"/>
+          <w:lang w:val="en-US"/>
+        </w:rPr>
+        <w:t xml:space="preserve"> </w:t>
+      </w:r>
+      <w:proofErr w:type="spellStart"/>
+      <w:proofErr w:type="gramStart"/>
+      <w:r>
+        <w:rPr>
+          <w:rFonts w:ascii="Cascadia Mono" w:hAnsi="Cascadia Mono" w:cs="Cascadia Mono"/>
+          <w:color w:val="000000"/>
+          <w:sz w:val="19"/>
+          <w:szCs w:val="19"/>
+          <w:lang w:val="en-US"/>
+        </w:rPr>
+        <w:t>mytask</w:t>
+      </w:r>
+      <w:proofErr w:type="spellEnd"/>
+      <w:r>
+        <w:rPr>
+          <w:rFonts w:ascii="Cascadia Mono" w:hAnsi="Cascadia Mono" w:cs="Cascadia Mono"/>
+          <w:color w:val="000000"/>
+          <w:sz w:val="19"/>
+          <w:szCs w:val="19"/>
+          <w:lang w:val="en-US"/>
+        </w:rPr>
+        <w:t>;</w:t>
+      </w:r>
+      <w:proofErr w:type="gramEnd"/>
+    </w:p>
+    <w:p>
+      <w:r>
+        <w:rPr>
+          <w:rFonts w:ascii="Cascadia Mono" w:hAnsi="Cascadia Mono" w:cs="Cascadia Mono"/>
+          <w:color w:val="000000"/>
+          <w:sz w:val="19"/>
+          <w:szCs w:val="19"/>
+          <w:lang w:val="en-US"/>
+        </w:rPr>
+        <w:t xml:space="preserve">        }</w:t>
+      </w:r>
+    </w:p>
+    <w:p>
+      <w:r>
+        <w:rPr>
+          <w:noProof/>
+        </w:rPr>
+        <w:drawing>
+          <wp:inline distT="0" distB="0" distL="0" distR="0" wp14:anchorId="0C365D92" wp14:editId="1CB05DD1">
+            <wp:extent cx="3444538" cy="1341236"/>
+            <wp:effectExtent l="0" t="0" r="3810" b="0"/>
+            <wp:docPr id="3" name="Picture 3" descr="Graphical user interface, text, application&#10;&#10;Description automatically generated"/>
+            <wp:cNvGraphicFramePr>
+              <a:graphicFrameLocks xmlns:a="http://schemas.openxmlformats.org/drawingml/2006/main" noChangeAspect="1"/>
+            </wp:cNvGraphicFramePr>
+            <a:graphic xmlns:a="http://schemas.openxmlformats.org/drawingml/2006/main">
+              <a:graphicData uri="http://schemas.openxmlformats.org/drawingml/2006/picture">
+                <pic:pic xmlns:pic="http://schemas.openxmlformats.org/drawingml/2006/picture">
+                  <pic:nvPicPr>
+                    <pic:cNvPr id="3" name="Picture 3" descr="Graphical user interface, text, application&#10;&#10;Description automatically generated"/>
+                    <pic:cNvPicPr/>
+                  </pic:nvPicPr>
+                  <pic:blipFill>
+                    <a:blip r:embed="rId6"/>
+                    <a:stretch>
+                      <a:fillRect/>
+                    </a:stretch>
+                  </pic:blipFill>
+                  <pic:spPr>
+                    <a:xfrm>
+                      <a:off x="0" y="0"/>
+                      <a:ext cx="3444538" cy="1341236"/>
+                    </a:xfrm>
+                    <a:prstGeom prst="rect">
+                      <a:avLst/>
+                    </a:prstGeom>
+                  </pic:spPr>
+                </pic:pic>
+              </a:graphicData>
+            </a:graphic>
+          </wp:inline>
+        </w:drawing>
+      </w:r>
     </w:p>
     <w:p/>
     <w:p/>

</xml_diff>